<commit_message>
Recreated project and organized it better. 0-1 knapsack should just need some more graphing done to reflect fitness scores in a scatter plot over time.
</commit_message>
<xml_diff>
--- a/Documentation/Thesis_Draft.docx
+++ b/Documentation/Thesis_Draft.docx
@@ -1,6 +1,6 @@
 
 <file path=word/document.xml><?xml version="1.0" encoding="utf-8"?>
-<w:document xmlns:wpc="http://schemas.microsoft.com/office/word/2010/wordprocessingCanvas" xmlns:cx="http://schemas.microsoft.com/office/drawing/2014/chartex" xmlns:cx1="http://schemas.microsoft.com/office/drawing/2015/9/8/chartex" xmlns:mc="http://schemas.openxmlformats.org/markup-compatibility/2006" xmlns:o="urn:schemas-microsoft-com:office:office" xmlns:r="http://schemas.openxmlformats.org/officeDocument/2006/relationships" xmlns:m="http://schemas.openxmlformats.org/officeDocument/2006/math" xmlns:v="urn:schemas-microsoft-com:vml" xmlns:wp14="http://schemas.microsoft.com/office/word/2010/wordprocessingDrawing" xmlns:wp="http://schemas.openxmlformats.org/drawingml/2006/wordprocessingDrawing" xmlns:w10="urn:schemas-microsoft-com:office:word" xmlns:w="http://schemas.openxmlformats.org/wordprocessingml/2006/main" xmlns:w14="http://schemas.microsoft.com/office/word/2010/wordml" xmlns:w15="http://schemas.microsoft.com/office/word/2012/wordml" xmlns:w16se="http://schemas.microsoft.com/office/word/2015/wordml/symex" xmlns:wpg="http://schemas.microsoft.com/office/word/2010/wordprocessingGroup" xmlns:wpi="http://schemas.microsoft.com/office/word/2010/wordprocessingInk" xmlns:wne="http://schemas.microsoft.com/office/word/2006/wordml" xmlns:wps="http://schemas.microsoft.com/office/word/2010/wordprocessingShape" mc:Ignorable="w14 w15 w16se wp14">
+<w:document xmlns:wpc="http://schemas.microsoft.com/office/word/2010/wordprocessingCanvas" xmlns:cx="http://schemas.microsoft.com/office/drawing/2014/chartex" xmlns:cx1="http://schemas.microsoft.com/office/drawing/2015/9/8/chartex" xmlns:cx2="http://schemas.microsoft.com/office/drawing/2015/10/21/chartex" xmlns:cx3="http://schemas.microsoft.com/office/drawing/2016/5/9/chartex" xmlns:cx4="http://schemas.microsoft.com/office/drawing/2016/5/10/chartex" xmlns:cx5="http://schemas.microsoft.com/office/drawing/2016/5/11/chartex" xmlns:cx6="http://schemas.microsoft.com/office/drawing/2016/5/12/chartex" xmlns:cx7="http://schemas.microsoft.com/office/drawing/2016/5/13/chartex" xmlns:cx8="http://schemas.microsoft.com/office/drawing/2016/5/14/chartex" xmlns:mc="http://schemas.openxmlformats.org/markup-compatibility/2006" xmlns:aink="http://schemas.microsoft.com/office/drawing/2016/ink" xmlns:am3d="http://schemas.microsoft.com/office/drawing/2017/model3d" xmlns:o="urn:schemas-microsoft-com:office:office" xmlns:r="http://schemas.openxmlformats.org/officeDocument/2006/relationships" xmlns:m="http://schemas.openxmlformats.org/officeDocument/2006/math" xmlns:v="urn:schemas-microsoft-com:vml" xmlns:wp14="http://schemas.microsoft.com/office/word/2010/wordprocessingDrawing" xmlns:wp="http://schemas.openxmlformats.org/drawingml/2006/wordprocessingDrawing" xmlns:w10="urn:schemas-microsoft-com:office:word" xmlns:w="http://schemas.openxmlformats.org/wordprocessingml/2006/main" xmlns:w14="http://schemas.microsoft.com/office/word/2010/wordml" xmlns:w15="http://schemas.microsoft.com/office/word/2012/wordml" xmlns:w16cid="http://schemas.microsoft.com/office/word/2016/wordml/cid" xmlns:w16se="http://schemas.microsoft.com/office/word/2015/wordml/symex" xmlns:wpg="http://schemas.microsoft.com/office/word/2010/wordprocessingGroup" xmlns:wpi="http://schemas.microsoft.com/office/word/2010/wordprocessingInk" xmlns:wne="http://schemas.microsoft.com/office/word/2006/wordml" xmlns:wps="http://schemas.microsoft.com/office/word/2010/wordprocessingShape" mc:Ignorable="w14 w15 w16se w16cid wp14">
   <w:body>
     <w:p>
       <w:pPr>
@@ -99,7 +99,6 @@
           <w:szCs w:val="24"/>
         </w:rPr>
       </w:pPr>
-      <w:proofErr w:type="gramStart"/>
       <w:r>
         <w:rPr>
           <w:sz w:val="24"/>
@@ -107,7 +106,6 @@
         </w:rPr>
         <w:t>by</w:t>
       </w:r>
-      <w:proofErr w:type="gramEnd"/>
     </w:p>
     <w:p>
       <w:pPr>
@@ -300,21 +298,12 @@
           <w:szCs w:val="24"/>
         </w:rPr>
       </w:pPr>
-      <w:proofErr w:type="gramStart"/>
-      <w:r>
-        <w:rPr>
-          <w:sz w:val="24"/>
-          <w:szCs w:val="24"/>
-        </w:rPr>
-        <w:t>in</w:t>
-      </w:r>
-      <w:proofErr w:type="gramEnd"/>
-      <w:r>
-        <w:rPr>
-          <w:sz w:val="24"/>
-          <w:szCs w:val="24"/>
-        </w:rPr>
-        <w:t xml:space="preserve"> partial fulfillment of the </w:t>
+      <w:r>
+        <w:rPr>
+          <w:sz w:val="24"/>
+          <w:szCs w:val="24"/>
+        </w:rPr>
+        <w:t xml:space="preserve">in partial fulfillment of the </w:t>
       </w:r>
     </w:p>
     <w:p>
@@ -336,21 +325,12 @@
           <w:szCs w:val="24"/>
         </w:rPr>
       </w:pPr>
-      <w:proofErr w:type="gramStart"/>
-      <w:r>
-        <w:rPr>
-          <w:sz w:val="24"/>
-          <w:szCs w:val="24"/>
-        </w:rPr>
-        <w:t>requirements</w:t>
-      </w:r>
-      <w:proofErr w:type="gramEnd"/>
-      <w:r>
-        <w:rPr>
-          <w:sz w:val="24"/>
-          <w:szCs w:val="24"/>
-        </w:rPr>
-        <w:t xml:space="preserve"> for the degree of</w:t>
+      <w:r>
+        <w:rPr>
+          <w:sz w:val="24"/>
+          <w:szCs w:val="24"/>
+        </w:rPr>
+        <w:t>requirements for the degree of</w:t>
       </w:r>
     </w:p>
     <w:p>
@@ -633,21 +613,12 @@
           <w:szCs w:val="24"/>
         </w:rPr>
       </w:pPr>
-      <w:proofErr w:type="gramStart"/>
-      <w:r>
-        <w:rPr>
-          <w:sz w:val="24"/>
-          <w:szCs w:val="24"/>
-        </w:rPr>
-        <w:t>has</w:t>
-      </w:r>
-      <w:proofErr w:type="gramEnd"/>
-      <w:r>
-        <w:rPr>
-          <w:sz w:val="24"/>
-          <w:szCs w:val="24"/>
-        </w:rPr>
-        <w:t xml:space="preserve"> bee</w:t>
+      <w:r>
+        <w:rPr>
+          <w:sz w:val="24"/>
+          <w:szCs w:val="24"/>
+        </w:rPr>
+        <w:t>has bee</w:t>
       </w:r>
       <w:r>
         <w:rPr>
@@ -880,7 +851,6 @@
           <w:szCs w:val="24"/>
         </w:rPr>
       </w:pPr>
-      <w:proofErr w:type="gramStart"/>
       <w:r>
         <w:rPr>
           <w:sz w:val="24"/>
@@ -888,7 +858,6 @@
         </w:rPr>
         <w:t>by</w:t>
       </w:r>
-      <w:proofErr w:type="gramEnd"/>
     </w:p>
     <w:p>
       <w:pPr>
@@ -981,7 +950,6 @@
                 <w:rFonts w:ascii="Helvetica" w:hAnsi="Helvetica"/>
               </w:rPr>
             </w:pPr>
-            <w:proofErr w:type="spellStart"/>
             <w:r>
               <w:rPr>
                 <w:rFonts w:ascii="Helvetica" w:hAnsi="Helvetica"/>
@@ -990,40 +958,7 @@
                 <w:sz w:val="24"/>
                 <w:szCs w:val="24"/>
               </w:rPr>
-              <w:t>Sudhanshu</w:t>
-            </w:r>
-            <w:proofErr w:type="spellEnd"/>
-            <w:r>
-              <w:rPr>
-                <w:rFonts w:ascii="Helvetica" w:hAnsi="Helvetica"/>
-                <w:i w:val="0"/>
-                <w:iCs w:val="0"/>
-                <w:sz w:val="24"/>
-                <w:szCs w:val="24"/>
-              </w:rPr>
-              <w:t xml:space="preserve"> K. </w:t>
-            </w:r>
-            <w:proofErr w:type="spellStart"/>
-            <w:r>
-              <w:rPr>
-                <w:rFonts w:ascii="Helvetica" w:hAnsi="Helvetica"/>
-                <w:i w:val="0"/>
-                <w:iCs w:val="0"/>
-                <w:sz w:val="24"/>
-                <w:szCs w:val="24"/>
-              </w:rPr>
-              <w:t>Semwal</w:t>
-            </w:r>
-            <w:proofErr w:type="spellEnd"/>
-            <w:r>
-              <w:rPr>
-                <w:rFonts w:ascii="Helvetica" w:hAnsi="Helvetica"/>
-                <w:i w:val="0"/>
-                <w:iCs w:val="0"/>
-                <w:sz w:val="24"/>
-                <w:szCs w:val="24"/>
-              </w:rPr>
-              <w:t>, Chair</w:t>
+              <w:t>Sudhanshu K. Semwal, Chair</w:t>
             </w:r>
           </w:p>
         </w:tc>
@@ -1122,20 +1057,8 @@
                 <w:sz w:val="24"/>
                 <w:szCs w:val="24"/>
               </w:rPr>
-              <w:t xml:space="preserve">Albert </w:t>
-            </w:r>
-            <w:proofErr w:type="spellStart"/>
-            <w:r>
-              <w:rPr>
-                <w:rFonts w:ascii="Helvetica" w:hAnsi="Helvetica"/>
-                <w:i w:val="0"/>
-                <w:iCs w:val="0"/>
-                <w:sz w:val="24"/>
-                <w:szCs w:val="24"/>
-              </w:rPr>
-              <w:t>Chamillard</w:t>
-            </w:r>
-            <w:proofErr w:type="spellEnd"/>
+              <w:t>Albert Chamillard</w:t>
+            </w:r>
           </w:p>
         </w:tc>
       </w:tr>
@@ -1225,7 +1148,6 @@
                 <w:rFonts w:ascii="Helvetica" w:hAnsi="Helvetica"/>
               </w:rPr>
             </w:pPr>
-            <w:proofErr w:type="spellStart"/>
             <w:r>
               <w:rPr>
                 <w:rFonts w:ascii="Helvetica" w:hAnsi="Helvetica"/>
@@ -1234,18 +1156,7 @@
                 <w:sz w:val="24"/>
                 <w:szCs w:val="24"/>
               </w:rPr>
-              <w:t>Yanyan</w:t>
-            </w:r>
-            <w:proofErr w:type="spellEnd"/>
-            <w:r>
-              <w:rPr>
-                <w:rFonts w:ascii="Helvetica" w:hAnsi="Helvetica"/>
-                <w:i w:val="0"/>
-                <w:iCs w:val="0"/>
-                <w:sz w:val="24"/>
-                <w:szCs w:val="24"/>
-              </w:rPr>
-              <w:t xml:space="preserve"> Zhuang</w:t>
+              <w:t>Yanyan Zhuang</w:t>
             </w:r>
           </w:p>
         </w:tc>
@@ -1365,21 +1276,12 @@
           <w:szCs w:val="24"/>
         </w:rPr>
       </w:pPr>
-      <w:proofErr w:type="gramStart"/>
-      <w:r>
-        <w:rPr>
-          <w:sz w:val="24"/>
-          <w:szCs w:val="24"/>
-        </w:rPr>
-        <w:t>for</w:t>
-      </w:r>
-      <w:proofErr w:type="gramEnd"/>
-      <w:r>
-        <w:rPr>
-          <w:sz w:val="24"/>
-          <w:szCs w:val="24"/>
-        </w:rPr>
-        <w:t xml:space="preserve"> Constraint Satisfaction Problems</w:t>
+      <w:r>
+        <w:rPr>
+          <w:sz w:val="24"/>
+          <w:szCs w:val="24"/>
+        </w:rPr>
+        <w:t>for Constraint Satisfaction Problems</w:t>
       </w:r>
     </w:p>
     <w:p>
@@ -1404,33 +1306,8 @@
           <w:sz w:val="24"/>
           <w:szCs w:val="24"/>
         </w:rPr>
-        <w:t xml:space="preserve">Thesis directed by Professor </w:t>
-      </w:r>
-      <w:proofErr w:type="spellStart"/>
-      <w:r>
-        <w:rPr>
-          <w:sz w:val="24"/>
-          <w:szCs w:val="24"/>
-        </w:rPr>
-        <w:t>Sudhanshu</w:t>
-      </w:r>
-      <w:proofErr w:type="spellEnd"/>
-      <w:r>
-        <w:rPr>
-          <w:sz w:val="24"/>
-          <w:szCs w:val="24"/>
-        </w:rPr>
-        <w:t xml:space="preserve"> K. </w:t>
-      </w:r>
-      <w:proofErr w:type="spellStart"/>
-      <w:r>
-        <w:rPr>
-          <w:sz w:val="24"/>
-          <w:szCs w:val="24"/>
-        </w:rPr>
-        <w:t>Semwal</w:t>
-      </w:r>
-      <w:proofErr w:type="spellEnd"/>
+        <w:t>Thesis directed by Professor Sudhanshu K. Semwal</w:t>
+      </w:r>
     </w:p>
     <w:p>
       <w:pPr>
@@ -1481,7 +1358,7 @@
           <w:sz w:val="24"/>
           <w:szCs w:val="24"/>
         </w:rPr>
-        <w:t xml:space="preserve">Constraint satisfaction problems, even if you don’t know it, are problems that you interact with almost every day. Many researchers are studying constraint satisfaction problems and focusing on optimizing them because of how relevant they are in </w:t>
+        <w:t xml:space="preserve">Constraint satisfaction problems, even if </w:t>
       </w:r>
       <w:r>
         <w:rPr>
@@ -1489,7 +1366,55 @@
           <w:sz w:val="24"/>
           <w:szCs w:val="24"/>
         </w:rPr>
-        <w:t>today’s society, and how much of the world’s day-to-day can be improved by these optimizations.</w:t>
+        <w:t>one doesn’t</w:t>
+      </w:r>
+      <w:r>
+        <w:rPr>
+          <w:rFonts w:ascii="Helvetica" w:hAnsi="Helvetica"/>
+          <w:sz w:val="24"/>
+          <w:szCs w:val="24"/>
+        </w:rPr>
+        <w:t xml:space="preserve"> know it, are problems that </w:t>
+      </w:r>
+      <w:r>
+        <w:rPr>
+          <w:rFonts w:ascii="Helvetica" w:hAnsi="Helvetica"/>
+          <w:sz w:val="24"/>
+          <w:szCs w:val="24"/>
+        </w:rPr>
+        <w:t>we</w:t>
+      </w:r>
+      <w:r>
+        <w:rPr>
+          <w:rFonts w:ascii="Helvetica" w:hAnsi="Helvetica"/>
+          <w:sz w:val="24"/>
+          <w:szCs w:val="24"/>
+        </w:rPr>
+        <w:t xml:space="preserve"> interact with almost every day. Many researchers are studying constraint satisfaction problems and focusing on optimizing them because </w:t>
+      </w:r>
+      <w:r>
+        <w:rPr>
+          <w:rFonts w:ascii="Helvetica" w:hAnsi="Helvetica"/>
+          <w:sz w:val="24"/>
+          <w:szCs w:val="24"/>
+        </w:rPr>
+        <w:t xml:space="preserve">they are </w:t>
+      </w:r>
+      <w:r>
+        <w:rPr>
+          <w:rFonts w:ascii="Helvetica" w:hAnsi="Helvetica"/>
+          <w:sz w:val="24"/>
+          <w:szCs w:val="24"/>
+        </w:rPr>
+        <w:t xml:space="preserve">relevant </w:t>
+      </w:r>
+      <w:r>
+        <w:rPr>
+          <w:rFonts w:ascii="Helvetica" w:hAnsi="Helvetica"/>
+          <w:sz w:val="24"/>
+          <w:szCs w:val="24"/>
+        </w:rPr>
+        <w:t>and can directly impact and improve daily situations.</w:t>
       </w:r>
     </w:p>
     <w:p>
@@ -1509,7 +1434,7 @@
           <w:sz w:val="24"/>
           <w:szCs w:val="24"/>
         </w:rPr>
-        <w:t xml:space="preserve">Everybody loves Amazon, the modern age option to shop in the comfort of your own home and have the items shipped directly to your door step. However, most </w:t>
+        <w:t xml:space="preserve">Everybody loves Amazon, the modern age option to shop in the comfort of home and have the items shipped directly to your door step. However, </w:t>
       </w:r>
       <w:r>
         <w:rPr>
@@ -1517,7 +1442,7 @@
           <w:sz w:val="24"/>
           <w:szCs w:val="24"/>
         </w:rPr>
-        <w:t>everybody</w:t>
+        <w:t>many of us</w:t>
       </w:r>
       <w:r>
         <w:rPr>
@@ -1525,7 +1450,7 @@
           <w:sz w:val="24"/>
           <w:szCs w:val="24"/>
         </w:rPr>
-        <w:t xml:space="preserve"> does not understand the complexity behind managing such a massive operation. The traveling salesman problem is a common lesson for undergraduate students to teach them the topic of NP-hard problems, but it is a small problem compared to what Amazon and other distributors have to deal with. In the United States alone, Amazon delivers millions of packages per day throughout thousands of cities. Each delivery driver works a scheduled shift anywhere from roughly four to ten hours a day, with many cities managing multiple drivers. Every single route needs to be planned as optimally as it can to have the availability of two-day shipping. They also need to consider shipping between warehouses that are on the opposite side of the country from one another. Without researchers designing effective algorithms to increase the efficiency of this massive problem, we wouldn’t have the luxury of having our </w:t>
+        <w:t xml:space="preserve"> do not understand the complexity behind managing such a massive operation. The traveling </w:t>
       </w:r>
       <w:r>
         <w:rPr>
@@ -1533,8 +1458,136 @@
           <w:sz w:val="24"/>
           <w:szCs w:val="24"/>
         </w:rPr>
+        <w:t>salesperson</w:t>
+      </w:r>
+      <w:r>
+        <w:rPr>
+          <w:rFonts w:ascii="Helvetica" w:hAnsi="Helvetica"/>
+          <w:sz w:val="24"/>
+          <w:szCs w:val="24"/>
+        </w:rPr>
+        <w:t xml:space="preserve"> problem is a common lesson for</w:t>
+      </w:r>
+      <w:r>
+        <w:rPr>
+          <w:rFonts w:ascii="Helvetica" w:hAnsi="Helvetica"/>
+          <w:sz w:val="24"/>
+          <w:szCs w:val="24"/>
+        </w:rPr>
+        <w:t xml:space="preserve"> in Analysis/NP-Completeness courses, yet dwarfs in comparison</w:t>
+      </w:r>
+      <w:r>
+        <w:rPr>
+          <w:rFonts w:ascii="Helvetica" w:hAnsi="Helvetica"/>
+          <w:sz w:val="24"/>
+          <w:szCs w:val="24"/>
+        </w:rPr>
+        <w:t xml:space="preserve"> to what Amazon and other distributors have to deal with. In the United States alone, Amazon delivers millions of packages per day throughout thousands of cities. Each delivery driver works a scheduled shift anywhere from roughly four to ten hours a day, with many cities managing multiple drivers. Every single route needs to be planned as optimally as it can to have the availability of two-day shipping. </w:t>
+      </w:r>
+      <w:r>
+        <w:rPr>
+          <w:rFonts w:ascii="Helvetica" w:hAnsi="Helvetica"/>
+          <w:sz w:val="24"/>
+          <w:szCs w:val="24"/>
+        </w:rPr>
+        <w:t>The scheduler</w:t>
+      </w:r>
+      <w:r>
+        <w:rPr>
+          <w:rFonts w:ascii="Helvetica" w:hAnsi="Helvetica"/>
+          <w:sz w:val="24"/>
+          <w:szCs w:val="24"/>
+        </w:rPr>
+        <w:t xml:space="preserve"> also need</w:t>
+      </w:r>
+      <w:r>
+        <w:rPr>
+          <w:rFonts w:ascii="Helvetica" w:hAnsi="Helvetica"/>
+          <w:sz w:val="24"/>
+          <w:szCs w:val="24"/>
+        </w:rPr>
+        <w:t>s</w:t>
+      </w:r>
+      <w:r>
+        <w:rPr>
+          <w:rFonts w:ascii="Helvetica" w:hAnsi="Helvetica"/>
+          <w:sz w:val="24"/>
+          <w:szCs w:val="24"/>
+        </w:rPr>
+        <w:t xml:space="preserve"> to consider shipping between warehouses that are on the opposite </w:t>
+      </w:r>
+      <w:r>
+        <w:rPr>
+          <w:rFonts w:ascii="Helvetica" w:hAnsi="Helvetica"/>
+          <w:sz w:val="24"/>
+          <w:szCs w:val="24"/>
+        </w:rPr>
+        <w:t>ends</w:t>
+      </w:r>
+      <w:r>
+        <w:rPr>
+          <w:rFonts w:ascii="Helvetica" w:hAnsi="Helvetica"/>
+          <w:sz w:val="24"/>
+          <w:szCs w:val="24"/>
+        </w:rPr>
+        <w:t xml:space="preserve"> of the countr</w:t>
+      </w:r>
+      <w:r>
+        <w:rPr>
+          <w:rFonts w:ascii="Helvetica" w:hAnsi="Helvetica"/>
+          <w:sz w:val="24"/>
+          <w:szCs w:val="24"/>
+        </w:rPr>
+        <w:t>y</w:t>
+      </w:r>
+      <w:r>
+        <w:rPr>
+          <w:rFonts w:ascii="Helvetica" w:hAnsi="Helvetica"/>
+          <w:sz w:val="24"/>
+          <w:szCs w:val="24"/>
+        </w:rPr>
+        <w:t xml:space="preserve">. Without researchers designing effective algorithms to increase the efficiency of this massive problem, we wouldn’t have the luxury of having our online purchases appearing on our doorstep in just a few days of the order. This is simply because of the massive complexity of their problem, which is why </w:t>
+      </w:r>
+      <w:r>
+        <w:rPr>
+          <w:rFonts w:ascii="Helvetica" w:hAnsi="Helvetica"/>
+          <w:sz w:val="24"/>
+          <w:szCs w:val="24"/>
+        </w:rPr>
         <w:lastRenderedPageBreak/>
-        <w:t>online purchases appearing on our doorstep in just a few days of the order. This is simply because of the massive complexity of their problem, which is why research on constraint satisfaction problems, or any NP-hard problem, is so important.</w:t>
+        <w:t xml:space="preserve">research on constraint satisfaction problems, </w:t>
+      </w:r>
+      <w:r>
+        <w:rPr>
+          <w:rFonts w:ascii="Helvetica" w:hAnsi="Helvetica"/>
+          <w:sz w:val="24"/>
+          <w:szCs w:val="24"/>
+        </w:rPr>
+        <w:t>which are</w:t>
+      </w:r>
+      <w:r>
+        <w:rPr>
+          <w:rFonts w:ascii="Helvetica" w:hAnsi="Helvetica"/>
+          <w:sz w:val="24"/>
+          <w:szCs w:val="24"/>
+        </w:rPr>
+        <w:t xml:space="preserve"> NP-hard problem</w:t>
+      </w:r>
+      <w:r>
+        <w:rPr>
+          <w:rFonts w:ascii="Helvetica" w:hAnsi="Helvetica"/>
+          <w:sz w:val="24"/>
+          <w:szCs w:val="24"/>
+        </w:rPr>
+        <w:t>s</w:t>
+      </w:r>
+      <w:r>
+        <w:rPr>
+          <w:rFonts w:ascii="Helvetica" w:hAnsi="Helvetica"/>
+          <w:sz w:val="24"/>
+          <w:szCs w:val="24"/>
+        </w:rPr>
+        <w:t>, is so important.</w:t>
       </w:r>
       <w:r>
         <w:rPr>
@@ -1570,7 +1623,7 @@
           <w:sz w:val="24"/>
           <w:szCs w:val="24"/>
         </w:rPr>
-        <w:t xml:space="preserve">Often times, new NP-Hard problems can be derived from existing NP-Hard problems to provide a research area for more specified problems that severely impact the real world. </w:t>
+        <w:t xml:space="preserve">Often times, new NP-Hard problems </w:t>
       </w:r>
       <w:r>
         <w:rPr>
@@ -1578,6 +1631,22 @@
           <w:sz w:val="24"/>
           <w:szCs w:val="24"/>
         </w:rPr>
+        <w:t xml:space="preserve">contain or </w:t>
+      </w:r>
+      <w:r>
+        <w:rPr>
+          <w:rFonts w:ascii="Helvetica" w:hAnsi="Helvetica"/>
+          <w:sz w:val="24"/>
+          <w:szCs w:val="24"/>
+        </w:rPr>
+        <w:t xml:space="preserve">can be derived from existing NP-Hard problems to provide a research area for more specified problems that severely impact the real world. </w:t>
+      </w:r>
+      <w:r>
+        <w:rPr>
+          <w:rFonts w:ascii="Helvetica" w:hAnsi="Helvetica"/>
+          <w:sz w:val="24"/>
+          <w:szCs w:val="24"/>
+        </w:rPr>
         <w:t>A solution to these problems can be found by using branch-and-bound algorithms. Branch and bound algorithms are a very common tool when solving NP-Hard problems due to their nature to become an exhaustive search which will provide every possible answer. However, exhaustive branch and bound algorithms are incredibly inefficient but they can be heavily optimized by implementing a heuristic which determines if a branch cannot be a potential solution, in which case the branch is pruned.</w:t>
       </w:r>
       <w:r>
@@ -1586,7 +1655,23 @@
           <w:sz w:val="24"/>
           <w:szCs w:val="24"/>
         </w:rPr>
-        <w:t xml:space="preserve"> These heuristics are generally man made by studying the given problem and using insight, logic, and reason to determine the most optimal values and weights.</w:t>
+        <w:t xml:space="preserve"> These heuristics are generally </w:t>
+      </w:r>
+      <w:r>
+        <w:rPr>
+          <w:rFonts w:ascii="Helvetica" w:hAnsi="Helvetica"/>
+          <w:sz w:val="24"/>
+          <w:szCs w:val="24"/>
+        </w:rPr>
+        <w:t>obtained</w:t>
+      </w:r>
+      <w:r>
+        <w:rPr>
+          <w:rFonts w:ascii="Helvetica" w:hAnsi="Helvetica"/>
+          <w:sz w:val="24"/>
+          <w:szCs w:val="24"/>
+        </w:rPr>
+        <w:t xml:space="preserve"> by studying the given problem and using insight, logic, and reason to determine the most optimal values and weights.</w:t>
       </w:r>
     </w:p>
     <w:p>
@@ -1596,76 +1681,88 @@
         <w:ind w:firstLine="720"/>
         <w:rPr>
           <w:rFonts w:ascii="Helvetica" w:hAnsi="Helvetica"/>
+          <w:sz w:val="24"/>
+          <w:szCs w:val="24"/>
+        </w:rPr>
+      </w:pPr>
+      <w:r>
+        <w:rPr>
+          <w:rFonts w:ascii="Helvetica" w:hAnsi="Helvetica"/>
+          <w:sz w:val="24"/>
+          <w:szCs w:val="24"/>
+        </w:rPr>
+        <w:t>Due to th</w:t>
+      </w:r>
+      <w:r>
+        <w:rPr>
+          <w:rFonts w:ascii="Helvetica" w:hAnsi="Helvetica"/>
+          <w:sz w:val="24"/>
+          <w:szCs w:val="24"/>
+        </w:rPr>
+        <w:t>e possible increase in efficiency, creating a</w:t>
+      </w:r>
+      <w:r>
+        <w:rPr>
+          <w:rFonts w:ascii="Helvetica" w:hAnsi="Helvetica"/>
+          <w:sz w:val="24"/>
+          <w:szCs w:val="24"/>
+        </w:rPr>
+        <w:t xml:space="preserve"> heuristic that accurately measures each branch is an incredibly important par</w:t>
+      </w:r>
+      <w:r>
+        <w:rPr>
+          <w:rFonts w:ascii="Helvetica" w:hAnsi="Helvetica"/>
+          <w:sz w:val="24"/>
+          <w:szCs w:val="24"/>
+        </w:rPr>
+        <w:t xml:space="preserve">t of optimizing these problems. Determining which branch is not worth searching heavily reduces </w:t>
+      </w:r>
+      <w:r>
+        <w:rPr>
+          <w:rFonts w:ascii="Helvetica" w:hAnsi="Helvetica"/>
+          <w:sz w:val="24"/>
+          <w:szCs w:val="24"/>
+        </w:rPr>
+        <w:t>the algorithms runtime</w:t>
+      </w:r>
+      <w:r>
+        <w:rPr>
+          <w:rFonts w:ascii="Helvetica" w:hAnsi="Helvetica"/>
+          <w:sz w:val="24"/>
+          <w:szCs w:val="24"/>
+        </w:rPr>
+        <w:t xml:space="preserve">. </w:t>
+      </w:r>
+      <w:r>
+        <w:rPr>
+          <w:rFonts w:ascii="Helvetica" w:hAnsi="Helvetica"/>
+          <w:sz w:val="24"/>
+          <w:szCs w:val="24"/>
+        </w:rPr>
+        <w:t>In this research, we propose a genetic algorithm that will determine the optimal heur</w:t>
+      </w:r>
+      <w:r>
+        <w:rPr>
+          <w:rFonts w:ascii="Helvetica" w:hAnsi="Helvetica"/>
+          <w:sz w:val="24"/>
+          <w:szCs w:val="24"/>
+        </w:rPr>
+        <w:t>istic values for any given CSP.</w:t>
+      </w:r>
+    </w:p>
+    <w:p>
+      <w:pPr>
+        <w:pStyle w:val="Body"/>
+        <w:spacing w:line="480" w:lineRule="auto"/>
+        <w:ind w:firstLine="720"/>
+        <w:rPr>
+          <w:rFonts w:ascii="Helvetica" w:hAnsi="Helvetica"/>
           <w:b/>
           <w:bCs/>
           <w:sz w:val="24"/>
           <w:szCs w:val="24"/>
         </w:rPr>
       </w:pPr>
-      <w:r>
-        <w:rPr>
-          <w:rFonts w:ascii="Helvetica" w:hAnsi="Helvetica"/>
-          <w:sz w:val="24"/>
-          <w:szCs w:val="24"/>
-        </w:rPr>
-        <w:t>Due to th</w:t>
-      </w:r>
-      <w:r>
-        <w:rPr>
-          <w:rFonts w:ascii="Helvetica" w:hAnsi="Helvetica"/>
-          <w:sz w:val="24"/>
-          <w:szCs w:val="24"/>
-        </w:rPr>
-        <w:t>e possible increase in efficiency, creating a</w:t>
-      </w:r>
-      <w:r>
-        <w:rPr>
-          <w:rFonts w:ascii="Helvetica" w:hAnsi="Helvetica"/>
-          <w:sz w:val="24"/>
-          <w:szCs w:val="24"/>
-        </w:rPr>
-        <w:t xml:space="preserve"> heuristic that accurately measures each branch is an incredibly important par</w:t>
-      </w:r>
-      <w:r>
-        <w:rPr>
-          <w:rFonts w:ascii="Helvetica" w:hAnsi="Helvetica"/>
-          <w:sz w:val="24"/>
-          <w:szCs w:val="24"/>
-        </w:rPr>
-        <w:t xml:space="preserve">t of optimizing these problems. Determining which branch is not worth searching heavily reduces </w:t>
-      </w:r>
-      <w:r>
-        <w:rPr>
-          <w:rFonts w:ascii="Helvetica" w:hAnsi="Helvetica"/>
-          <w:sz w:val="24"/>
-          <w:szCs w:val="24"/>
-        </w:rPr>
-        <w:t>the algorithms runtime</w:t>
-      </w:r>
-      <w:r>
-        <w:rPr>
-          <w:rFonts w:ascii="Helvetica" w:hAnsi="Helvetica"/>
-          <w:sz w:val="24"/>
-          <w:szCs w:val="24"/>
-        </w:rPr>
-        <w:t xml:space="preserve">. </w:t>
-      </w:r>
-      <w:r>
-        <w:rPr>
-          <w:rFonts w:ascii="Helvetica" w:hAnsi="Helvetica"/>
-          <w:sz w:val="24"/>
-          <w:szCs w:val="24"/>
-        </w:rPr>
-        <w:t>In this research, we propose a genetic algorithm that will determine the optimal heur</w:t>
-      </w:r>
-      <w:r>
-        <w:rPr>
-          <w:rFonts w:ascii="Helvetica" w:hAnsi="Helvetica"/>
-          <w:sz w:val="24"/>
-          <w:szCs w:val="24"/>
-        </w:rPr>
-        <w:t>istic values for any given CSP.</w:t>
-      </w:r>
     </w:p>
     <w:sdt>
       <w:sdtPr>
@@ -4493,8 +4590,6 @@
               <w:fldChar w:fldCharType="end"/>
             </w:r>
           </w:hyperlink>
-          <w:bookmarkStart w:id="0" w:name="_GoBack"/>
-          <w:bookmarkEnd w:id="0"/>
         </w:p>
         <w:p>
           <w:pPr>
@@ -4955,22 +5050,22 @@
       <w:pPr>
         <w:pStyle w:val="Heading1"/>
       </w:pPr>
-      <w:bookmarkStart w:id="1" w:name="_Toc9498255"/>
+      <w:bookmarkStart w:id="0" w:name="_Toc9498255"/>
       <w:r>
         <w:lastRenderedPageBreak/>
         <w:t>CHAPTER 1</w:t>
       </w:r>
+      <w:bookmarkEnd w:id="0"/>
+    </w:p>
+    <w:p>
+      <w:pPr>
+        <w:pStyle w:val="Heading2"/>
+      </w:pPr>
+      <w:bookmarkStart w:id="1" w:name="_Toc9498256"/>
+      <w:r>
+        <w:t>INTRODUCTION</w:t>
+      </w:r>
       <w:bookmarkEnd w:id="1"/>
-    </w:p>
-    <w:p>
-      <w:pPr>
-        <w:pStyle w:val="Heading2"/>
-      </w:pPr>
-      <w:bookmarkStart w:id="2" w:name="_Toc9498256"/>
-      <w:r>
-        <w:t>INTRODUCTION</w:t>
-      </w:r>
-      <w:bookmarkEnd w:id="2"/>
     </w:p>
     <w:p>
       <w:pPr>
@@ -5014,7 +5109,88 @@
           <w:sz w:val="24"/>
           <w:szCs w:val="24"/>
         </w:rPr>
-        <w:t>Constraint satisfaction problems consist of a set of objects V, each with their own variables, and a set of constraints E on the variables of the objects. To solve a constraint satisfaction problem a state of V must be found that satisfies every e ε E. Constraint satisfaction problems often require a combination of heuristics and search algorithms to solve due to their high complexity and NP-Hardness. Branch-and-bound algorithms are commonly used for solving NP-Hard problems due to its nature of being a state space search. A branch-and-bound algorithm uses heuristics to optimize the upper and lower bounds, reducing the total amount of space searched to optimize efficiency. However, heuristic variables are a challenge due to the complexity of the problems which prevents us from being able to easily determine the optimal values. Hence, we will be implementing a genetic algorithm that will search for optimal heuristic values to speed up our branch-and-bound algorithms.</w:t>
+        <w:t xml:space="preserve">Constraint satisfaction problems consist of a set of objects V, each with their own variables, and a set of constraints E on the variables of the objects. To solve a constraint satisfaction problem a state V must be found that satisfies every e ε E. Constraint satisfaction problems often require a combination of heuristics and search algorithms to solve due to their </w:t>
+      </w:r>
+      <w:r>
+        <w:rPr>
+          <w:rFonts w:ascii="Helvetica" w:hAnsi="Helvetica"/>
+          <w:sz w:val="24"/>
+          <w:szCs w:val="24"/>
+        </w:rPr>
+        <w:t>exponential complexity of NP-Completeness</w:t>
+      </w:r>
+      <w:r>
+        <w:rPr>
+          <w:rStyle w:val="FootnoteReference"/>
+          <w:rFonts w:ascii="Helvetica" w:hAnsi="Helvetica"/>
+          <w:sz w:val="24"/>
+          <w:szCs w:val="24"/>
+        </w:rPr>
+        <w:footnoteReference w:id="1"/>
+      </w:r>
+      <w:r>
+        <w:rPr>
+          <w:rFonts w:ascii="Helvetica" w:hAnsi="Helvetica"/>
+          <w:sz w:val="24"/>
+          <w:szCs w:val="24"/>
+        </w:rPr>
+        <w:t>.</w:t>
+      </w:r>
+      <w:r>
+        <w:rPr>
+          <w:rFonts w:ascii="Helvetica" w:hAnsi="Helvetica"/>
+          <w:sz w:val="24"/>
+          <w:szCs w:val="24"/>
+        </w:rPr>
+        <w:t xml:space="preserve"> Branch-and-bound algorithms are commonly used for solving NP-</w:t>
+      </w:r>
+      <w:r>
+        <w:rPr>
+          <w:rFonts w:ascii="Helvetica" w:hAnsi="Helvetica"/>
+          <w:sz w:val="24"/>
+          <w:szCs w:val="24"/>
+        </w:rPr>
+        <w:t>Complete</w:t>
+      </w:r>
+      <w:r>
+        <w:rPr>
+          <w:rFonts w:ascii="Helvetica" w:hAnsi="Helvetica"/>
+          <w:sz w:val="24"/>
+          <w:szCs w:val="24"/>
+        </w:rPr>
+        <w:t xml:space="preserve"> problems due to its nature of </w:t>
+      </w:r>
+      <w:r>
+        <w:rPr>
+          <w:rFonts w:ascii="Helvetica" w:hAnsi="Helvetica"/>
+          <w:sz w:val="24"/>
+          <w:szCs w:val="24"/>
+        </w:rPr>
+        <w:t>searching</w:t>
+      </w:r>
+      <w:r>
+        <w:rPr>
+          <w:rFonts w:ascii="Helvetica" w:hAnsi="Helvetica"/>
+          <w:sz w:val="24"/>
+          <w:szCs w:val="24"/>
+        </w:rPr>
+        <w:t xml:space="preserve"> a state space. A branch-and-bound algorithm uses heuristics to optimize the upper and lower bounds, reducing the total amount of space searched to optimize efficiency. However, heuristic variables are a challenge due to the complexity of the problems which prevents us from being able to easily determine the optimal values. Hence,</w:t>
+      </w:r>
+      <w:r>
+        <w:rPr>
+          <w:rFonts w:ascii="Helvetica" w:hAnsi="Helvetica"/>
+          <w:sz w:val="24"/>
+          <w:szCs w:val="24"/>
+        </w:rPr>
+        <w:t xml:space="preserve"> in our work,</w:t>
+      </w:r>
+      <w:r>
+        <w:rPr>
+          <w:rFonts w:ascii="Helvetica" w:hAnsi="Helvetica"/>
+          <w:sz w:val="24"/>
+          <w:szCs w:val="24"/>
+        </w:rPr>
+        <w:t xml:space="preserve"> we will be implementing a genetic algorithm that will search for optimal heuristic values to speed up our branch-and-bound algorithms.</w:t>
       </w:r>
     </w:p>
     <w:p>
@@ -5030,14 +5206,14 @@
       <w:pPr>
         <w:pStyle w:val="Heading3"/>
       </w:pPr>
-      <w:bookmarkStart w:id="3" w:name="_Toc9498257"/>
+      <w:bookmarkStart w:id="2" w:name="_Toc9498257"/>
       <w:r>
         <w:t xml:space="preserve">Purpose of this </w:t>
       </w:r>
       <w:r>
         <w:t>Research</w:t>
       </w:r>
-      <w:bookmarkEnd w:id="3"/>
+      <w:bookmarkEnd w:id="2"/>
     </w:p>
     <w:p>
       <w:pPr>
@@ -5050,7 +5226,11 @@
         <w:t xml:space="preserve"> </w:t>
       </w:r>
       <w:r>
-        <w:t>Constraint satisfaction problems are hurdles for many projects and goals that countless people run into on a day-to-day basis. This research will look at a different way to solve these problems by simply optimizing the way we attempt their solution.</w:t>
+        <w:t xml:space="preserve">Constraint satisfaction problems are hurdles for many projects and goals that countless people run into on a day-to-day basis. This research will look at a </w:t>
+      </w:r>
+      <w:r>
+        <w:lastRenderedPageBreak/>
+        <w:t>different way to solve these problems by simply optimizing the way we attempt their solution.</w:t>
       </w:r>
       <w:r>
         <w:t xml:space="preserve"> </w:t>
@@ -5062,7 +5242,6 @@
         <w:ind w:firstLine="720"/>
       </w:pPr>
       <w:r>
-        <w:lastRenderedPageBreak/>
         <w:t>In the past, software engineers and software developers relied on Moore’s Law to increase the range of possibilities for modern computers. However, M</w:t>
       </w:r>
       <w:r>
@@ -5072,7 +5251,7 @@
         <w:rPr>
           <w:rStyle w:val="FootnoteReference"/>
         </w:rPr>
-        <w:footnoteReference w:id="1"/>
+        <w:footnoteReference w:id="2"/>
       </w:r>
       <w:r>
         <w:t xml:space="preserve">, </w:t>
@@ -5087,67 +5266,78 @@
         <w:ind w:firstLine="720"/>
       </w:pPr>
       <w:r>
-        <w:t>By providing the research that demonstrates the values and benefits of having a genetic algorithm find the optimal method to solve constraint satisfaction problems, we open a pathway for many other NP-Hard problems to be studied to provide more optimal solutions.</w:t>
-      </w:r>
+        <w:t>By providing the research that demonstrates the values and benefits of having a genetic algorithm find the optimal method to solve constraint satisfaction problems, we open a pathway for many other NP-Hard</w:t>
+      </w:r>
+      <w:r>
+        <w:rPr>
+          <w:rStyle w:val="FootnoteReference"/>
+        </w:rPr>
+        <w:footnoteReference w:id="3"/>
+      </w:r>
+      <w:r>
+        <w:t xml:space="preserve"> problems to be studied to provide more optimal solutions.</w:t>
+      </w:r>
+    </w:p>
+    <w:p>
+      <w:pPr>
+        <w:pStyle w:val="NoSpacing"/>
+        <w:ind w:firstLine="720"/>
+      </w:pPr>
+    </w:p>
+    <w:p>
+      <w:pPr>
+        <w:pStyle w:val="Heading3"/>
+        <w:rPr>
+          <w:rFonts w:eastAsia="Helvetica" w:cs="Helvetica"/>
+        </w:rPr>
+      </w:pPr>
+      <w:bookmarkStart w:id="3" w:name="_Toc9498258"/>
+      <w:r>
+        <w:t>Th</w:t>
+      </w:r>
+      <w:r>
+        <w:t>e Focus Problems</w:t>
+      </w:r>
+      <w:bookmarkEnd w:id="3"/>
     </w:p>
     <w:p>
       <w:pPr>
         <w:pStyle w:val="Body"/>
         <w:spacing w:line="480" w:lineRule="auto"/>
         <w:rPr>
-          <w:rFonts w:ascii="Helvetica" w:hAnsi="Helvetica"/>
-          <w:b/>
-          <w:bCs/>
-          <w:sz w:val="24"/>
-          <w:szCs w:val="24"/>
-        </w:rPr>
-      </w:pPr>
-    </w:p>
-    <w:p>
-      <w:pPr>
-        <w:pStyle w:val="Heading3"/>
-        <w:rPr>
-          <w:rFonts w:eastAsia="Helvetica" w:cs="Helvetica"/>
-        </w:rPr>
-      </w:pPr>
-      <w:bookmarkStart w:id="4" w:name="_Toc9498258"/>
-      <w:r>
-        <w:t>Th</w:t>
-      </w:r>
-      <w:r>
-        <w:t>e Focus Problems</w:t>
+          <w:rFonts w:ascii="Helvetica" w:eastAsia="Helvetica" w:hAnsi="Helvetica" w:cs="Helvetica"/>
+          <w:sz w:val="24"/>
+          <w:szCs w:val="24"/>
+        </w:rPr>
+      </w:pPr>
+      <w:r>
+        <w:rPr>
+          <w:rFonts w:ascii="Helvetica" w:eastAsia="Helvetica" w:hAnsi="Helvetica" w:cs="Helvetica"/>
+          <w:sz w:val="24"/>
+          <w:szCs w:val="24"/>
+        </w:rPr>
+        <w:tab/>
+        <w:t xml:space="preserve">There are an insurmountable amount of constraint satisfaction problems and even more sub-problems that have derived from them. Due to this, it is impossible to apply this research to every single constraint satisfaction problem so we have pulled a subset of five problems that can be used as an entry point, </w:t>
+      </w:r>
+      <w:r>
+        <w:rPr>
+          <w:rFonts w:ascii="Helvetica" w:eastAsia="Helvetica" w:hAnsi="Helvetica" w:cs="Helvetica"/>
+          <w:sz w:val="24"/>
+          <w:szCs w:val="24"/>
+        </w:rPr>
+        <w:lastRenderedPageBreak/>
+        <w:t xml:space="preserve">and give us a good breadth of data that should be representative of constraint satisfaction problems as a whole. </w:t>
+      </w:r>
+    </w:p>
+    <w:p>
+      <w:pPr>
+        <w:pStyle w:val="Heading4"/>
+      </w:pPr>
+      <w:bookmarkStart w:id="4" w:name="_Toc9498259"/>
+      <w:r>
+        <w:t>0-1 Knapsack Problem</w:t>
       </w:r>
       <w:bookmarkEnd w:id="4"/>
-    </w:p>
-    <w:p>
-      <w:pPr>
-        <w:pStyle w:val="Body"/>
-        <w:spacing w:line="480" w:lineRule="auto"/>
-        <w:rPr>
-          <w:rFonts w:ascii="Helvetica" w:eastAsia="Helvetica" w:hAnsi="Helvetica" w:cs="Helvetica"/>
-          <w:sz w:val="24"/>
-          <w:szCs w:val="24"/>
-        </w:rPr>
-      </w:pPr>
-      <w:r>
-        <w:rPr>
-          <w:rFonts w:ascii="Helvetica" w:eastAsia="Helvetica" w:hAnsi="Helvetica" w:cs="Helvetica"/>
-          <w:sz w:val="24"/>
-          <w:szCs w:val="24"/>
-        </w:rPr>
-        <w:tab/>
-        <w:t xml:space="preserve">There are an insurmountable amount of constraint satisfaction problems and even more sub-problems that have derived from them. Due to this, it is impossible to apply this research to every single constraint satisfaction problem so we have pulled a subset of five problems that can be used as an entry point, and give us a good breadth of data that should be representative of constraint satisfaction problems as a whole. </w:t>
-      </w:r>
-    </w:p>
-    <w:p>
-      <w:pPr>
-        <w:pStyle w:val="Heading4"/>
-      </w:pPr>
-      <w:bookmarkStart w:id="5" w:name="_Toc9498259"/>
-      <w:r>
-        <w:t>0-1 Knapsack Problem</w:t>
-      </w:r>
-      <w:bookmarkEnd w:id="5"/>
     </w:p>
     <w:p>
       <w:pPr>
@@ -5166,7 +5356,6 @@
           <w:sz w:val="24"/>
           <w:szCs w:val="24"/>
         </w:rPr>
-        <w:lastRenderedPageBreak/>
         <w:t xml:space="preserve">The 0-1 knapsack problem is defined by having a knapsack with a given weight limit W. Given a collection of items N each with a value v and weight w, the goal of this problem is to select items to put in the knapsack that results in </w:t>
       </w:r>
       <w:r>
@@ -5239,24 +5428,14 @@
                             <w:r>
                               <w:t xml:space="preserve">Figure </w:t>
                             </w:r>
-                            <w:r>
-                              <w:fldChar w:fldCharType="begin"/>
-                            </w:r>
-                            <w:r>
-                              <w:instrText xml:space="preserve"> SEQ Figure \* ARABIC </w:instrText>
-                            </w:r>
-                            <w:r>
-                              <w:fldChar w:fldCharType="separate"/>
-                            </w:r>
-                            <w:r>
-                              <w:rPr>
-                                <w:noProof/>
-                              </w:rPr>
-                              <w:t>1</w:t>
-                            </w:r>
-                            <w:r>
-                              <w:fldChar w:fldCharType="end"/>
-                            </w:r>
+                            <w:fldSimple w:instr=" SEQ Figure \* ARABIC ">
+                              <w:r>
+                                <w:rPr>
+                                  <w:noProof/>
+                                </w:rPr>
+                                <w:t>1</w:t>
+                              </w:r>
+                            </w:fldSimple>
                             <w:r>
                               <w:t>. Shows an example of a 0-1 knapsack problem, including v/w which is used in the approximation algorithm called the greedy knapsack algorithm.</w:t>
                             </w:r>
@@ -5298,24 +5477,14 @@
                       <w:r>
                         <w:t xml:space="preserve">Figure </w:t>
                       </w:r>
-                      <w:r>
-                        <w:fldChar w:fldCharType="begin"/>
-                      </w:r>
-                      <w:r>
-                        <w:instrText xml:space="preserve"> SEQ Figure \* ARABIC </w:instrText>
-                      </w:r>
-                      <w:r>
-                        <w:fldChar w:fldCharType="separate"/>
-                      </w:r>
-                      <w:r>
-                        <w:rPr>
-                          <w:noProof/>
-                        </w:rPr>
-                        <w:t>1</w:t>
-                      </w:r>
-                      <w:r>
-                        <w:fldChar w:fldCharType="end"/>
-                      </w:r>
+                      <w:fldSimple w:instr=" SEQ Figure \* ARABIC ">
+                        <w:r>
+                          <w:rPr>
+                            <w:noProof/>
+                          </w:rPr>
+                          <w:t>1</w:t>
+                        </w:r>
+                      </w:fldSimple>
                       <w:r>
                         <w:t>. Shows an example of a 0-1 knapsack problem, including v/w which is used in the approximation algorithm called the greedy knapsack algorithm.</w:t>
                       </w:r>
@@ -5429,6 +5598,7 @@
           <w:sz w:val="24"/>
           <w:szCs w:val="24"/>
         </w:rPr>
+        <w:lastRenderedPageBreak/>
         <w:t xml:space="preserve">The 0-1 knapsack </w:t>
       </w:r>
       <w:r>
@@ -5437,34 +5607,7 @@
           <w:sz w:val="24"/>
           <w:szCs w:val="24"/>
         </w:rPr>
-        <w:t xml:space="preserve">problem is actually a pseudo-polynomial problem as opposed to just outright NP-Hard. This is because the algorithm is </w:t>
-      </w:r>
-      <w:proofErr w:type="gramStart"/>
-      <w:r>
-        <w:rPr>
-          <w:rFonts w:ascii="Helvetica" w:hAnsi="Helvetica"/>
-          <w:sz w:val="24"/>
-          <w:szCs w:val="24"/>
-        </w:rPr>
-        <w:t>O(</w:t>
-      </w:r>
-      <w:proofErr w:type="gramEnd"/>
-      <w:r>
-        <w:rPr>
-          <w:rFonts w:ascii="Helvetica" w:hAnsi="Helvetica"/>
-          <w:sz w:val="24"/>
-          <w:szCs w:val="24"/>
-        </w:rPr>
-        <w:t xml:space="preserve">n*W) where n is the number of objects available and W is the size of the knapsack. On the </w:t>
-      </w:r>
-      <w:r>
-        <w:rPr>
-          <w:rFonts w:ascii="Helvetica" w:hAnsi="Helvetica"/>
-          <w:sz w:val="24"/>
-          <w:szCs w:val="24"/>
-        </w:rPr>
-        <w:lastRenderedPageBreak/>
-        <w:t>surface, this looks to be polynomial, or a problem that is a subset of P. However, due to the nature that W scales in both size and length, the 0-1 knapsack problem is actually defined as NP-Complete.</w:t>
+        <w:t>problem is actually a pseudo-polynomial problem as opposed to just outright NP-Hard. This is because the algorithm is O(n*W) where n is the number of objects available and W is the size of the knapsack. On the surface, this looks to be polynomial, or a problem that is a subset of P. However, due to the nature that W scales in both size and length, the 0-1 knapsack problem is actually NP-Complete.</w:t>
       </w:r>
     </w:p>
     <w:p>
@@ -5491,11 +5634,11 @@
       <w:pPr>
         <w:pStyle w:val="Heading4"/>
       </w:pPr>
-      <w:bookmarkStart w:id="6" w:name="_Toc9498260"/>
+      <w:bookmarkStart w:id="5" w:name="_Toc9498260"/>
       <w:r>
         <w:t>Traveling Salesman Problem</w:t>
       </w:r>
-      <w:bookmarkEnd w:id="6"/>
+      <w:bookmarkEnd w:id="5"/>
     </w:p>
     <w:p>
       <w:pPr>
@@ -5534,7 +5677,32 @@
           <w:sz w:val="24"/>
           <w:szCs w:val="24"/>
         </w:rPr>
-        <w:t xml:space="preserve">This is a very rigorously studied problem as it fully demonstrates the property of NP-Hardness. Not only that, but this problem affects billions of people every single day. Without optimal path planning, Amazon’s costs go up, which in turn causes their merchandise to increase in price which affects all of their users. </w:t>
+        <w:t xml:space="preserve">This is a very rigorously studied problem as it fully demonstrates the property of NP-Hardness. Not only that, but this problem affects billions of people </w:t>
+      </w:r>
+      <w:r>
+        <w:rPr>
+          <w:rFonts w:ascii="Helvetica" w:hAnsi="Helvetica"/>
+          <w:sz w:val="24"/>
+          <w:szCs w:val="24"/>
+        </w:rPr>
+        <w:lastRenderedPageBreak/>
+        <w:t xml:space="preserve">every single day. Without optimal path planning, Amazon’s costs </w:t>
+      </w:r>
+      <w:r>
+        <w:rPr>
+          <w:rFonts w:ascii="Helvetica" w:hAnsi="Helvetica"/>
+          <w:sz w:val="24"/>
+          <w:szCs w:val="24"/>
+        </w:rPr>
+        <w:t xml:space="preserve">could </w:t>
+      </w:r>
+      <w:r>
+        <w:rPr>
+          <w:rFonts w:ascii="Helvetica" w:hAnsi="Helvetica"/>
+          <w:sz w:val="24"/>
+          <w:szCs w:val="24"/>
+        </w:rPr>
+        <w:t xml:space="preserve">go up, which in turn causes their merchandise to increase in price which affects all of their users. </w:t>
       </w:r>
     </w:p>
     <w:p>
@@ -5554,7 +5722,6 @@
           <w:sz w:val="24"/>
           <w:szCs w:val="24"/>
         </w:rPr>
-        <w:lastRenderedPageBreak/>
         <w:t xml:space="preserve">A brute force search for the optimal route would result in an algorithm that has a running time of O(n!) where n is the number of cities that need to be visited. This makes a brute force algorithm non-feasible even when the number of cities is only 15. Linear programming techniques work well for up to 200 cities, but the current method for solving large instances is an approach using a derivative of a branch-and-bound algorithm called a branch-and-cut algorithm. This solution holds the current record, solving an instance with 85,900 unique </w:t>
       </w:r>
       <w:r>
@@ -5619,24 +5786,14 @@
                             <w:r>
                               <w:t xml:space="preserve">Figure </w:t>
                             </w:r>
-                            <w:r>
-                              <w:fldChar w:fldCharType="begin"/>
-                            </w:r>
-                            <w:r>
-                              <w:instrText xml:space="preserve"> SEQ Figure \* ARABIC </w:instrText>
-                            </w:r>
-                            <w:r>
-                              <w:fldChar w:fldCharType="separate"/>
-                            </w:r>
-                            <w:r>
-                              <w:rPr>
-                                <w:noProof/>
-                              </w:rPr>
-                              <w:t>2</w:t>
-                            </w:r>
-                            <w:r>
-                              <w:fldChar w:fldCharType="end"/>
-                            </w:r>
+                            <w:fldSimple w:instr=" SEQ Figure \* ARABIC ">
+                              <w:r>
+                                <w:rPr>
+                                  <w:noProof/>
+                                </w:rPr>
+                                <w:t>2</w:t>
+                              </w:r>
+                            </w:fldSimple>
                             <w:r>
                               <w:t>. An example of a solved traveling salesman problem starting at city 1, and ending back at city 1. This example demonstrations the version of the problem where the salesman can backtrack if doing so would result in a more optimal path.</w:t>
                             </w:r>
@@ -5674,24 +5831,14 @@
                       <w:r>
                         <w:t xml:space="preserve">Figure </w:t>
                       </w:r>
-                      <w:r>
-                        <w:fldChar w:fldCharType="begin"/>
-                      </w:r>
-                      <w:r>
-                        <w:instrText xml:space="preserve"> SEQ Figure \* ARABIC </w:instrText>
-                      </w:r>
-                      <w:r>
-                        <w:fldChar w:fldCharType="separate"/>
-                      </w:r>
-                      <w:r>
-                        <w:rPr>
-                          <w:noProof/>
-                        </w:rPr>
-                        <w:t>2</w:t>
-                      </w:r>
-                      <w:r>
-                        <w:fldChar w:fldCharType="end"/>
-                      </w:r>
+                      <w:fldSimple w:instr=" SEQ Figure \* ARABIC ">
+                        <w:r>
+                          <w:rPr>
+                            <w:noProof/>
+                          </w:rPr>
+                          <w:t>2</w:t>
+                        </w:r>
+                      </w:fldSimple>
                       <w:r>
                         <w:t>. An example of a solved traveling salesman problem starting at city 1, and ending back at city 1. This example demonstrations the version of the problem where the salesman can backtrack if doing so would result in a more optimal path.</w:t>
                       </w:r>
@@ -5781,7 +5928,7 @@
           <w:sz w:val="24"/>
           <w:szCs w:val="24"/>
         </w:rPr>
-        <w:footnoteReference w:id="2"/>
+        <w:footnoteReference w:id="4"/>
       </w:r>
       <w:r>
         <w:rPr>
@@ -5817,18 +5964,17 @@
       <w:pPr>
         <w:pStyle w:val="Heading4"/>
       </w:pPr>
-      <w:bookmarkStart w:id="7" w:name="_Toc9498261"/>
+      <w:bookmarkStart w:id="6" w:name="_Toc9498261"/>
       <w:r>
         <w:t>Job Shop Scheduling Problem</w:t>
       </w:r>
-      <w:bookmarkEnd w:id="7"/>
+      <w:bookmarkEnd w:id="6"/>
     </w:p>
     <w:p>
       <w:pPr>
         <w:pStyle w:val="NoSpacing"/>
       </w:pPr>
       <w:r>
-        <w:lastRenderedPageBreak/>
         <w:tab/>
       </w:r>
       <w:r>
@@ -5903,30 +6049,16 @@
                             <w:r>
                               <w:t xml:space="preserve">Figure </w:t>
                             </w:r>
+                            <w:fldSimple w:instr=" SEQ Figure \* ARABIC ">
+                              <w:r>
+                                <w:rPr>
+                                  <w:noProof/>
+                                </w:rPr>
+                                <w:t>3</w:t>
+                              </w:r>
+                            </w:fldSimple>
                             <w:r>
-                              <w:fldChar w:fldCharType="begin"/>
-                            </w:r>
-                            <w:r>
-                              <w:instrText xml:space="preserve"> SEQ Figure \* ARABIC </w:instrText>
-                            </w:r>
-                            <w:r>
-                              <w:fldChar w:fldCharType="separate"/>
-                            </w:r>
-                            <w:r>
-                              <w:rPr>
-                                <w:noProof/>
-                              </w:rPr>
-                              <w:t>3</w:t>
-                            </w:r>
-                            <w:r>
-                              <w:fldChar w:fldCharType="end"/>
-                            </w:r>
-                            <w:r>
-                              <w:t xml:space="preserve">. This is an example of a job shop scheduling problem with each job is a specific color and each objective for each job must be completed in order (denoted by </w:t>
-                            </w:r>
-                            <w:proofErr w:type="spellStart"/>
-                            <w:r>
-                              <w:t>O</w:t>
+                              <w:t>. This is an example of a job shop scheduling problem with each job is a specific color and each objective for each job must be completed in order (denoted by O</w:t>
                             </w:r>
                             <w:r>
                               <w:rPr>
@@ -5934,7 +6066,6 @@
                               </w:rPr>
                               <w:t>j,n</w:t>
                             </w:r>
-                            <w:proofErr w:type="spellEnd"/>
                             <w:r>
                               <w:t xml:space="preserve"> where j is the job and n is the order at which it must complete. This example uses 10 machines to optimize the schedule. </w:t>
                             </w:r>
@@ -5973,30 +6104,16 @@
                       <w:r>
                         <w:t xml:space="preserve">Figure </w:t>
                       </w:r>
+                      <w:fldSimple w:instr=" SEQ Figure \* ARABIC ">
+                        <w:r>
+                          <w:rPr>
+                            <w:noProof/>
+                          </w:rPr>
+                          <w:t>3</w:t>
+                        </w:r>
+                      </w:fldSimple>
                       <w:r>
-                        <w:fldChar w:fldCharType="begin"/>
-                      </w:r>
-                      <w:r>
-                        <w:instrText xml:space="preserve"> SEQ Figure \* ARABIC </w:instrText>
-                      </w:r>
-                      <w:r>
-                        <w:fldChar w:fldCharType="separate"/>
-                      </w:r>
-                      <w:r>
-                        <w:rPr>
-                          <w:noProof/>
-                        </w:rPr>
-                        <w:t>3</w:t>
-                      </w:r>
-                      <w:r>
-                        <w:fldChar w:fldCharType="end"/>
-                      </w:r>
-                      <w:r>
-                        <w:t xml:space="preserve">. This is an example of a job shop scheduling problem with each job is a specific color and each objective for each job must be completed in order (denoted by </w:t>
-                      </w:r>
-                      <w:proofErr w:type="spellStart"/>
-                      <w:r>
-                        <w:t>O</w:t>
+                        <w:t>. This is an example of a job shop scheduling problem with each job is a specific color and each objective for each job must be completed in order (denoted by O</w:t>
                       </w:r>
                       <w:r>
                         <w:rPr>
@@ -6004,7 +6121,6 @@
                         </w:rPr>
                         <w:t>j,n</w:t>
                       </w:r>
-                      <w:proofErr w:type="spellEnd"/>
                       <w:r>
                         <w:t xml:space="preserve"> where j is the job and n is the order at which it must complete. This example uses 10 machines to optimize the schedule. </w:t>
                       </w:r>
@@ -6086,11 +6202,11 @@
         </w:drawing>
       </w:r>
       <w:r>
-        <w:t xml:space="preserve">The problem focuses on scheduling computer tasks (jobs) in such a way that optimizes performance. What makes the job shop scheduling problem so tricky is that the method of optimizing performance is different for many different systems based on the objective of that machine. For example, if we have a </w:t>
+        <w:t xml:space="preserve">The problem focuses on scheduling computer tasks (jobs) in such a way that optimizes performance. What makes the job shop scheduling problem so </w:t>
       </w:r>
       <w:r>
         <w:lastRenderedPageBreak/>
-        <w:t>uniprocessor system we need to determine if multiprogramming is important to us, or if we want to frontload all processing power to singular tasks.</w:t>
+        <w:t>tricky is that the method of optimizing performance is different for many different systems based on the objective of that machine. For example, if we have a uniprocessor system we need to determine if multiprogramming is important to us, or if we want to frontload all processing power to singular tasks.</w:t>
       </w:r>
     </w:p>
     <w:p>
@@ -6137,19 +6253,7 @@
         <w:t>2</w:t>
       </w:r>
       <w:r>
-        <w:t xml:space="preserve">, </w:t>
-      </w:r>
-      <w:proofErr w:type="gramStart"/>
-      <w:r>
-        <w:t>… ,</w:t>
-      </w:r>
-      <w:proofErr w:type="gramEnd"/>
-      <w:r>
-        <w:t xml:space="preserve"> </w:t>
-      </w:r>
-      <w:proofErr w:type="spellStart"/>
-      <w:r>
-        <w:t>J</w:t>
+        <w:t>, … , J</w:t>
       </w:r>
       <w:r>
         <w:rPr>
@@ -6157,7 +6261,6 @@
         </w:rPr>
         <w:t>n</w:t>
       </w:r>
-      <w:proofErr w:type="spellEnd"/>
       <w:r>
         <w:t xml:space="preserve"> each with a set of operations O</w:t>
       </w:r>
@@ -6188,11 +6291,9 @@
       <w:r>
         <w:t xml:space="preserve"> that need to be processed in a specific order. Throughout the variations of this problem the many constraints include, but are not limited to: each operation having a specific machine that it needs to be processed on, is multiprocessing available, focus on minimizing the average response time, job dependencies, deterministic or probabilistic processing times, and minimizing the </w:t>
       </w:r>
-      <w:proofErr w:type="spellStart"/>
-      <w:r>
-        <w:t>makespan</w:t>
-      </w:r>
-      <w:proofErr w:type="spellEnd"/>
+      <w:r>
+        <w:t>total length of the schedule</w:t>
+      </w:r>
       <w:r>
         <w:t>.</w:t>
       </w:r>
@@ -6201,11 +6302,11 @@
       <w:pPr>
         <w:pStyle w:val="Heading4"/>
       </w:pPr>
-      <w:bookmarkStart w:id="8" w:name="_Toc9498262"/>
+      <w:bookmarkStart w:id="7" w:name="_Toc9498262"/>
       <w:r>
         <w:t>N-Queens Problem</w:t>
       </w:r>
-      <w:bookmarkEnd w:id="8"/>
+      <w:bookmarkEnd w:id="7"/>
     </w:p>
     <w:p>
       <w:pPr>
@@ -6215,36 +6316,20 @@
         <w:tab/>
       </w:r>
       <w:r>
-        <w:t xml:space="preserve">The n-queens problem is described as placing n queens on an </w:t>
-      </w:r>
-      <w:proofErr w:type="spellStart"/>
-      <w:r>
-        <w:t>nxn</w:t>
-      </w:r>
-      <w:proofErr w:type="spellEnd"/>
-      <w:r>
-        <w:t xml:space="preserve"> chessboard, where no queen can attack another queen. More specifically, no two queens share the same row, column, or diagonal. </w:t>
+        <w:t xml:space="preserve">The n-queens problem is described as placing n queens on an nxn chessboard, where no queen can attack another queen. More specifically, no two queens share the same row, column, or diagonal. </w:t>
       </w:r>
       <w:r>
         <w:t xml:space="preserve">This problem was first </w:t>
       </w:r>
       <w:r>
         <w:lastRenderedPageBreak/>
-        <w:t xml:space="preserve">established in 1848 by Max </w:t>
-      </w:r>
-      <w:proofErr w:type="spellStart"/>
-      <w:r>
-        <w:t>Bezzel</w:t>
-      </w:r>
-      <w:proofErr w:type="spellEnd"/>
-      <w:r>
-        <w:t xml:space="preserve"> who rigorously studied the strategies of chess</w:t>
+        <w:t>established in 1848 by Max Bezzel who rigorously studied the strategies of chess</w:t>
       </w:r>
       <w:r>
         <w:rPr>
           <w:rStyle w:val="FootnoteReference"/>
         </w:rPr>
-        <w:footnoteReference w:id="3"/>
+        <w:footnoteReference w:id="5"/>
       </w:r>
       <w:r>
         <w:t>.</w:t>
@@ -6256,15 +6341,7 @@
       </w:pPr>
       <w:r>
         <w:tab/>
-        <w:t xml:space="preserve">What makes the n-queens problem interesting is that while researchers are interested in finding a solution, they are also interested in finding the number of possible solutions for any value of n. Similarly to the traveling salesman problem, any value of n is relatively simple to solve up until n=15 where you run into the same situation due to the n-queens problem for solving the number of possible solutions being </w:t>
-      </w:r>
-      <w:proofErr w:type="gramStart"/>
-      <w:r>
-        <w:t>O(</w:t>
-      </w:r>
-      <w:proofErr w:type="gramEnd"/>
-      <w:r>
-        <w:t>n!).</w:t>
+        <w:t>What makes the n-queens problem interesting is that while researchers are interested in finding a solution, they are also interested in finding the number of possible solutions for any value of n. Similar to the traveling salesman problem, any value of n is relatively simple to solve up until n=15 where you run into the same situation due to the n-queens problem for solving the number of possible solutions being O(n!).</w:t>
       </w:r>
     </w:p>
     <w:p>
@@ -6327,24 +6404,14 @@
                             <w:r>
                               <w:t xml:space="preserve">Figure </w:t>
                             </w:r>
-                            <w:r>
-                              <w:fldChar w:fldCharType="begin"/>
-                            </w:r>
-                            <w:r>
-                              <w:instrText xml:space="preserve"> SEQ Figure \* ARABIC </w:instrText>
-                            </w:r>
-                            <w:r>
-                              <w:fldChar w:fldCharType="separate"/>
-                            </w:r>
-                            <w:r>
-                              <w:rPr>
-                                <w:noProof/>
-                              </w:rPr>
-                              <w:t>5</w:t>
-                            </w:r>
-                            <w:r>
-                              <w:fldChar w:fldCharType="end"/>
-                            </w:r>
+                            <w:fldSimple w:instr=" SEQ Figure \* ARABIC ">
+                              <w:r>
+                                <w:rPr>
+                                  <w:noProof/>
+                                </w:rPr>
+                                <w:t>5</w:t>
+                              </w:r>
+                            </w:fldSimple>
                             <w:r>
                               <w:t>. Example of an n=4 n-queens problem. Note that no queen shares a row, column, or diagonal with any other queen.</w:t>
                             </w:r>
@@ -6383,24 +6450,14 @@
                       <w:r>
                         <w:t xml:space="preserve">Figure </w:t>
                       </w:r>
-                      <w:r>
-                        <w:fldChar w:fldCharType="begin"/>
-                      </w:r>
-                      <w:r>
-                        <w:instrText xml:space="preserve"> SEQ Figure \* ARABIC </w:instrText>
-                      </w:r>
-                      <w:r>
-                        <w:fldChar w:fldCharType="separate"/>
-                      </w:r>
-                      <w:r>
-                        <w:rPr>
-                          <w:noProof/>
-                        </w:rPr>
-                        <w:t>5</w:t>
-                      </w:r>
-                      <w:r>
-                        <w:fldChar w:fldCharType="end"/>
-                      </w:r>
+                      <w:fldSimple w:instr=" SEQ Figure \* ARABIC ">
+                        <w:r>
+                          <w:rPr>
+                            <w:noProof/>
+                          </w:rPr>
+                          <w:t>5</w:t>
+                        </w:r>
+                      </w:fldSimple>
                       <w:r>
                         <w:t>. Example of an n=4 n-queens problem. Note that no queen shares a row, column, or diagonal with any other queen.</w:t>
                       </w:r>
@@ -6478,7 +6535,7 @@
         <w:t>The n-queens problem has many related problems</w:t>
       </w:r>
       <w:r>
-        <w:t xml:space="preserve"> that make research towards it more valuable. These related problems include: considering higher dimensions, n-knights/bishops/kings/rooks, considering a mix of different chess pieces, and completing a partial n-queens solution.</w:t>
+        <w:t xml:space="preserve"> that make research towards it more valuable. These related problems include: higher dimensions, n-knights/bishops/kings/rooks, a mix of different chess pieces, and completing a partial n-queens solution.</w:t>
       </w:r>
     </w:p>
     <w:p>
@@ -6490,11 +6547,11 @@
       <w:pPr>
         <w:pStyle w:val="Heading4"/>
       </w:pPr>
-      <w:bookmarkStart w:id="9" w:name="_Toc9498263"/>
+      <w:bookmarkStart w:id="8" w:name="_Toc9498263"/>
       <w:r>
         <w:t>Graph Coloring Problem</w:t>
       </w:r>
-      <w:bookmarkEnd w:id="9"/>
+      <w:bookmarkEnd w:id="8"/>
     </w:p>
     <w:p>
       <w:pPr>
@@ -6556,24 +6613,14 @@
                             <w:r>
                               <w:t xml:space="preserve">Figure </w:t>
                             </w:r>
-                            <w:r>
-                              <w:fldChar w:fldCharType="begin"/>
-                            </w:r>
-                            <w:r>
-                              <w:instrText xml:space="preserve"> SEQ Figure \* ARABIC </w:instrText>
-                            </w:r>
-                            <w:r>
-                              <w:fldChar w:fldCharType="separate"/>
-                            </w:r>
-                            <w:r>
-                              <w:rPr>
-                                <w:noProof/>
-                              </w:rPr>
-                              <w:t>6</w:t>
-                            </w:r>
-                            <w:r>
-                              <w:fldChar w:fldCharType="end"/>
-                            </w:r>
+                            <w:fldSimple w:instr=" SEQ Figure \* ARABIC ">
+                              <w:r>
+                                <w:rPr>
+                                  <w:noProof/>
+                                </w:rPr>
+                                <w:t>6</w:t>
+                              </w:r>
+                            </w:fldSimple>
                             <w:r>
                               <w:t>. A solution for vertex coloring of the Petersen graph.</w:t>
                             </w:r>
@@ -6612,24 +6659,14 @@
                       <w:r>
                         <w:t xml:space="preserve">Figure </w:t>
                       </w:r>
-                      <w:r>
-                        <w:fldChar w:fldCharType="begin"/>
-                      </w:r>
-                      <w:r>
-                        <w:instrText xml:space="preserve"> SEQ Figure \* ARABIC </w:instrText>
-                      </w:r>
-                      <w:r>
-                        <w:fldChar w:fldCharType="separate"/>
-                      </w:r>
-                      <w:r>
-                        <w:rPr>
-                          <w:noProof/>
-                        </w:rPr>
-                        <w:t>6</w:t>
-                      </w:r>
-                      <w:r>
-                        <w:fldChar w:fldCharType="end"/>
-                      </w:r>
+                      <w:fldSimple w:instr=" SEQ Figure \* ARABIC ">
+                        <w:r>
+                          <w:rPr>
+                            <w:noProof/>
+                          </w:rPr>
+                          <w:t>6</w:t>
+                        </w:r>
+                      </w:fldSimple>
                       <w:r>
                         <w:t>. A solution for vertex coloring of the Petersen graph.</w:t>
                       </w:r>
@@ -6725,11 +6762,11 @@
       <w:pPr>
         <w:pStyle w:val="Heading2"/>
       </w:pPr>
-      <w:bookmarkStart w:id="10" w:name="_Toc9498264"/>
+      <w:bookmarkStart w:id="9" w:name="_Toc9498264"/>
       <w:r>
         <w:t>EVALUATION METRICS</w:t>
       </w:r>
-      <w:bookmarkEnd w:id="10"/>
+      <w:bookmarkEnd w:id="9"/>
     </w:p>
     <w:p>
       <w:pPr>
@@ -6745,11 +6782,11 @@
       <w:pPr>
         <w:pStyle w:val="Heading3"/>
       </w:pPr>
-      <w:bookmarkStart w:id="11" w:name="_Toc9498265"/>
+      <w:bookmarkStart w:id="10" w:name="_Toc9498265"/>
       <w:r>
         <w:t>Time</w:t>
       </w:r>
-      <w:bookmarkEnd w:id="11"/>
+      <w:bookmarkEnd w:id="10"/>
     </w:p>
     <w:p>
       <w:pPr>
@@ -6767,11 +6804,11 @@
       <w:pPr>
         <w:pStyle w:val="Heading3"/>
       </w:pPr>
-      <w:bookmarkStart w:id="12" w:name="_Toc9498266"/>
+      <w:bookmarkStart w:id="11" w:name="_Toc9498266"/>
       <w:r>
         <w:t>Space</w:t>
       </w:r>
-      <w:bookmarkEnd w:id="12"/>
+      <w:bookmarkEnd w:id="11"/>
     </w:p>
     <w:p>
       <w:pPr>
@@ -6790,38 +6827,80 @@
       <w:pPr>
         <w:pStyle w:val="Heading3"/>
       </w:pPr>
-      <w:bookmarkStart w:id="13" w:name="_Toc9498267"/>
+      <w:bookmarkStart w:id="12" w:name="_Toc9498267"/>
       <w:r>
         <w:t>Accuracy</w:t>
       </w:r>
+      <w:bookmarkEnd w:id="12"/>
+    </w:p>
+    <w:p>
+      <w:pPr>
+        <w:pStyle w:val="NoSpacing"/>
+      </w:pPr>
+      <w:r>
+        <w:tab/>
+        <w:t xml:space="preserve">These problems indeed have optimal solutions, but to find the perfect answer is exponentially more complex and time consuming than using heuristics for educated estimates. Therefore, our </w:t>
+      </w:r>
+      <w:r>
+        <w:t>heuristics</w:t>
+      </w:r>
+      <w:r>
+        <w:t xml:space="preserve"> might not be 100% correct 100% of the time. For many of these problems, estimates are more than enough to claim that the problem is satisfied, but at which point is an estimate not good enough? Specifically, at what point of accuracy is that estimate not valid? To record and evaluate accuracy, we will simply be comparing to the </w:t>
+      </w:r>
+      <w:r>
+        <w:t xml:space="preserve">theoretical </w:t>
+      </w:r>
+      <w:r>
+        <w:t>optimal solution for each problem.</w:t>
+      </w:r>
+      <w:r>
+        <w:t xml:space="preserve"> Therefore, Accuracy =</w:t>
+      </w:r>
+      <w:r>
+        <w:t xml:space="preserve"> Our </w:t>
+      </w:r>
+      <w:r>
+        <w:t>S</w:t>
+      </w:r>
+      <w:r>
+        <w:t xml:space="preserve">olution / </w:t>
+      </w:r>
+      <w:r>
+        <w:t xml:space="preserve">Theoretical </w:t>
+      </w:r>
+      <w:r>
+        <w:t>O</w:t>
+      </w:r>
+      <w:r>
+        <w:t xml:space="preserve">ptimal </w:t>
+      </w:r>
+      <w:r>
+        <w:t>S</w:t>
+      </w:r>
+      <w:r>
+        <w:t>olution</w:t>
+      </w:r>
+      <w:r>
+        <w:t>.</w:t>
+      </w:r>
+    </w:p>
+    <w:p>
+      <w:pPr>
+        <w:pStyle w:val="NoSpacing"/>
+      </w:pPr>
+    </w:p>
+    <w:p>
+      <w:pPr>
+        <w:pStyle w:val="Heading2"/>
+      </w:pPr>
+      <w:bookmarkStart w:id="13" w:name="_Toc9498268"/>
+      <w:r>
+        <w:t>GOALS</w:t>
+      </w:r>
+      <w:r>
+        <w:t xml:space="preserve"> (TODO: Refine goals)</w:t>
+      </w:r>
       <w:bookmarkEnd w:id="13"/>
-    </w:p>
-    <w:p>
-      <w:pPr>
-        <w:pStyle w:val="NoSpacing"/>
-      </w:pPr>
-      <w:r>
-        <w:tab/>
-        <w:t>These problems indeed have optimal solutions, but to find the perfect answer is exponentially more complex and time consuming than using heuristics for educated estimates. Therefore, our answers might not be 100% correct 100% of the time. For many of these problems, estimates are more than enough to claim that the problem is satisfied, but at which point is an estimate not good enough? Specifically, at what point of accuracy is that estimate not valid? To record and evaluate accuracy, we will simply be comparing to the optimal solution for each problem. Our solution / optimal solution = accuracy.</w:t>
-      </w:r>
-    </w:p>
-    <w:p>
-      <w:pPr>
-        <w:pStyle w:val="NoSpacing"/>
-      </w:pPr>
-    </w:p>
-    <w:p>
-      <w:pPr>
-        <w:pStyle w:val="Heading2"/>
-      </w:pPr>
-      <w:bookmarkStart w:id="14" w:name="_Toc9498268"/>
-      <w:r>
-        <w:t>GOALS</w:t>
-      </w:r>
-      <w:r>
-        <w:t xml:space="preserve"> (TODO: Refine goals)</w:t>
-      </w:r>
-      <w:bookmarkEnd w:id="14"/>
     </w:p>
     <w:p>
       <w:pPr>
@@ -6867,6 +6946,7 @@
         </w:numPr>
       </w:pPr>
       <w:r>
+        <w:lastRenderedPageBreak/>
         <w:t>Discover the relationships between evaluation metrics time, space and accuracy in hopes to find more efficient solutions.</w:t>
       </w:r>
     </w:p>
@@ -6879,7 +6959,6 @@
         </w:numPr>
       </w:pPr>
       <w:r>
-        <w:lastRenderedPageBreak/>
         <w:t>Determine the effectiveness of using genetic algorithms to influence heuristic variables.</w:t>
       </w:r>
     </w:p>
@@ -6892,24 +6971,24 @@
       <w:pPr>
         <w:pStyle w:val="Heading1"/>
       </w:pPr>
-      <w:bookmarkStart w:id="15" w:name="_Toc9498269"/>
+      <w:bookmarkStart w:id="14" w:name="_Toc9498269"/>
       <w:r>
         <w:t>CHAPTER 2</w:t>
       </w:r>
       <w:r>
         <w:t xml:space="preserve"> (TODO: simple survey of each topic)</w:t>
       </w:r>
+      <w:bookmarkEnd w:id="14"/>
+    </w:p>
+    <w:p>
+      <w:pPr>
+        <w:pStyle w:val="Heading2"/>
+      </w:pPr>
+      <w:bookmarkStart w:id="15" w:name="_Toc9498270"/>
+      <w:r>
+        <w:t>REVIEW OF THE LITERATURE</w:t>
+      </w:r>
       <w:bookmarkEnd w:id="15"/>
-    </w:p>
-    <w:p>
-      <w:pPr>
-        <w:pStyle w:val="Heading2"/>
-      </w:pPr>
-      <w:bookmarkStart w:id="16" w:name="_Toc9498270"/>
-      <w:r>
-        <w:t>REVIEW OF THE LITERATURE</w:t>
-      </w:r>
-      <w:bookmarkEnd w:id="16"/>
     </w:p>
     <w:p>
       <w:pPr>
@@ -6924,19 +7003,29 @@
       <w:pPr>
         <w:pStyle w:val="Heading3"/>
       </w:pPr>
-      <w:bookmarkStart w:id="17" w:name="_Toc9498271"/>
+      <w:bookmarkStart w:id="16" w:name="_Toc9498271"/>
       <w:r>
         <w:t>Heuristics</w:t>
       </w:r>
+      <w:bookmarkEnd w:id="16"/>
+    </w:p>
+    <w:p>
+      <w:pPr>
+        <w:pStyle w:val="Heading3"/>
+      </w:pPr>
+      <w:bookmarkStart w:id="17" w:name="_Toc9498272"/>
+      <w:r>
+        <w:t>Genetic Algorithms</w:t>
+      </w:r>
       <w:bookmarkEnd w:id="17"/>
     </w:p>
     <w:p>
       <w:pPr>
         <w:pStyle w:val="Heading3"/>
       </w:pPr>
-      <w:bookmarkStart w:id="18" w:name="_Toc9498272"/>
-      <w:r>
-        <w:t>Genetic Algorithms</w:t>
+      <w:bookmarkStart w:id="18" w:name="_Toc9498273"/>
+      <w:r>
+        <w:t>General Constraint Satisfaction Problems</w:t>
       </w:r>
       <w:bookmarkEnd w:id="18"/>
     </w:p>
@@ -6944,9 +7033,12 @@
       <w:pPr>
         <w:pStyle w:val="Heading3"/>
       </w:pPr>
-      <w:bookmarkStart w:id="19" w:name="_Toc9498273"/>
-      <w:r>
-        <w:t>General Constraint Satisfaction Problems</w:t>
+      <w:bookmarkStart w:id="19" w:name="_Toc9498274"/>
+      <w:r>
+        <w:t xml:space="preserve">0-1 </w:t>
+      </w:r>
+      <w:r>
+        <w:t>Knapsack Problem</w:t>
       </w:r>
       <w:bookmarkEnd w:id="19"/>
     </w:p>
@@ -6954,12 +7046,9 @@
       <w:pPr>
         <w:pStyle w:val="Heading3"/>
       </w:pPr>
-      <w:bookmarkStart w:id="20" w:name="_Toc9498274"/>
-      <w:r>
-        <w:t xml:space="preserve">0-1 </w:t>
-      </w:r>
-      <w:r>
-        <w:t>Knapsack Problem</w:t>
+      <w:bookmarkStart w:id="20" w:name="_Toc9498275"/>
+      <w:r>
+        <w:t>Traveling Salesman Problem</w:t>
       </w:r>
       <w:bookmarkEnd w:id="20"/>
     </w:p>
@@ -6967,9 +7056,9 @@
       <w:pPr>
         <w:pStyle w:val="Heading3"/>
       </w:pPr>
-      <w:bookmarkStart w:id="21" w:name="_Toc9498275"/>
-      <w:r>
-        <w:t>Traveling Salesman Problem</w:t>
+      <w:bookmarkStart w:id="21" w:name="_Toc9498276"/>
+      <w:r>
+        <w:t>Job Shop Scheduling Problem</w:t>
       </w:r>
       <w:bookmarkEnd w:id="21"/>
     </w:p>
@@ -6977,9 +7066,9 @@
       <w:pPr>
         <w:pStyle w:val="Heading3"/>
       </w:pPr>
-      <w:bookmarkStart w:id="22" w:name="_Toc9498276"/>
-      <w:r>
-        <w:t>Job Shop Scheduling Problem</w:t>
+      <w:bookmarkStart w:id="22" w:name="_Toc9498277"/>
+      <w:r>
+        <w:t>N-Queens Problem</w:t>
       </w:r>
       <w:bookmarkEnd w:id="22"/>
     </w:p>
@@ -6987,102 +7076,81 @@
       <w:pPr>
         <w:pStyle w:val="Heading3"/>
       </w:pPr>
-      <w:bookmarkStart w:id="23" w:name="_Toc9498277"/>
-      <w:r>
-        <w:t>N-Queens Problem</w:t>
+      <w:bookmarkStart w:id="23" w:name="_Toc9498278"/>
+      <w:r>
+        <w:t>Graph Coloring Problem</w:t>
       </w:r>
       <w:bookmarkEnd w:id="23"/>
     </w:p>
     <w:p>
       <w:pPr>
-        <w:pStyle w:val="Heading3"/>
-      </w:pPr>
-      <w:bookmarkStart w:id="24" w:name="_Toc9498278"/>
-      <w:r>
-        <w:t>Graph Coloring Problem</w:t>
+        <w:pStyle w:val="Heading2"/>
+      </w:pPr>
+      <w:bookmarkStart w:id="24" w:name="_Toc9498279"/>
+      <w:r>
+        <w:t>SIGNIFICANCE OF THIS RESEARCH</w:t>
       </w:r>
       <w:bookmarkEnd w:id="24"/>
     </w:p>
-    <w:p>
-      <w:pPr>
-        <w:pStyle w:val="Heading2"/>
-      </w:pPr>
-      <w:bookmarkStart w:id="25" w:name="_Toc9498279"/>
-      <w:r>
-        <w:t>SIGNIFICANCE OF THIS RESEARCH</w:t>
-      </w:r>
-      <w:bookmarkEnd w:id="25"/>
-    </w:p>
     <w:p/>
     <w:p>
       <w:pPr>
         <w:pStyle w:val="NoSpacing"/>
       </w:pPr>
       <w:r>
+        <w:lastRenderedPageBreak/>
         <w:tab/>
         <w:t xml:space="preserve">The results of this </w:t>
       </w:r>
       <w:r>
-        <w:t xml:space="preserve">research may be taken and used to accelerate algorithm development when using heuristics. It will help show relationships and </w:t>
-      </w:r>
-      <w:r>
-        <w:lastRenderedPageBreak/>
-        <w:t xml:space="preserve">correlations between heuristics and evaluation metrics that should help researches narrow down to more effective, accurate results. </w:t>
+        <w:t xml:space="preserve">research may be taken and used to accelerate algorithm development when using heuristics. It will help show relationships and correlations between heuristics and evaluation metrics that should help researches narrow down to more effective, accurate results. </w:t>
       </w:r>
     </w:p>
     <w:p>
       <w:pPr>
         <w:pStyle w:val="Heading1"/>
       </w:pPr>
-      <w:bookmarkStart w:id="26" w:name="_Toc9498280"/>
+      <w:bookmarkStart w:id="25" w:name="_Toc9498280"/>
       <w:r>
         <w:t>CHAPTER 3</w:t>
       </w:r>
       <w:r>
         <w:t xml:space="preserve"> (TODO: Finish all problems)</w:t>
       </w:r>
+      <w:bookmarkEnd w:id="25"/>
+    </w:p>
+    <w:p/>
+    <w:p>
+      <w:pPr>
+        <w:pStyle w:val="Heading2"/>
+      </w:pPr>
+      <w:bookmarkStart w:id="26" w:name="_Toc9498281"/>
+      <w:r>
+        <w:t>PROJECT IMPLEMENTATION</w:t>
+      </w:r>
       <w:bookmarkEnd w:id="26"/>
     </w:p>
     <w:p/>
     <w:p>
       <w:pPr>
-        <w:pStyle w:val="Heading2"/>
-      </w:pPr>
-      <w:bookmarkStart w:id="27" w:name="_Toc9498281"/>
-      <w:r>
-        <w:t>PROJECT IMPLEMENTATION</w:t>
+        <w:pStyle w:val="NoSpacing"/>
+      </w:pPr>
+      <w:r>
+        <w:tab/>
+      </w:r>
+      <w:r>
+        <w:t>The objective is to make the project as generic and adaptable as possible, meaning implementing new constraint satisfaction problems and solving for their heuristic variables should be as easy as possible. A generic solution would allow this framework to be implemented in the form of a NuGet package which would make this project easy to use for other researchers.</w:t>
+      </w:r>
+    </w:p>
+    <w:p>
+      <w:pPr>
+        <w:pStyle w:val="Heading3"/>
+      </w:pPr>
+      <w:bookmarkStart w:id="27" w:name="_Toc9498282"/>
+      <w:r>
+        <w:t>Framework</w:t>
       </w:r>
       <w:bookmarkEnd w:id="27"/>
-    </w:p>
-    <w:p/>
-    <w:p>
-      <w:pPr>
-        <w:pStyle w:val="NoSpacing"/>
-      </w:pPr>
-      <w:r>
-        <w:tab/>
-      </w:r>
-      <w:r>
-        <w:t xml:space="preserve">The objective is to make the project as generic and adaptable as possible, meaning implementing new constraint satisfaction problems and solving for their heuristic variables should be as easy as possible. A generic solution would allow this framework to be implemented in the form of a </w:t>
-      </w:r>
-      <w:proofErr w:type="spellStart"/>
-      <w:r>
-        <w:t>NuGet</w:t>
-      </w:r>
-      <w:proofErr w:type="spellEnd"/>
-      <w:r>
-        <w:t xml:space="preserve"> package which would make this project easy to use for other researchers.</w:t>
-      </w:r>
-    </w:p>
-    <w:p>
-      <w:pPr>
-        <w:pStyle w:val="Heading3"/>
-      </w:pPr>
-      <w:bookmarkStart w:id="28" w:name="_Toc9498282"/>
-      <w:r>
-        <w:t>Framework</w:t>
-      </w:r>
-      <w:bookmarkEnd w:id="28"/>
     </w:p>
     <w:p>
       <w:pPr>
@@ -7156,24 +7224,14 @@
       <w:r>
         <w:t xml:space="preserve">Figure </w:t>
       </w:r>
-      <w:r>
-        <w:fldChar w:fldCharType="begin"/>
-      </w:r>
-      <w:r>
-        <w:instrText xml:space="preserve"> SEQ Figure \* ARABIC </w:instrText>
-      </w:r>
-      <w:r>
-        <w:fldChar w:fldCharType="separate"/>
-      </w:r>
-      <w:r>
-        <w:rPr>
-          <w:noProof/>
-        </w:rPr>
-        <w:t>7</w:t>
-      </w:r>
-      <w:r>
-        <w:fldChar w:fldCharType="end"/>
-      </w:r>
+      <w:fldSimple w:instr=" SEQ Figure \* ARABIC ">
+        <w:r>
+          <w:rPr>
+            <w:noProof/>
+          </w:rPr>
+          <w:t>7</w:t>
+        </w:r>
+      </w:fldSimple>
       <w:r>
         <w:t>. Demonstration of framework architecture used to test our thesis.</w:t>
       </w:r>
@@ -7187,11 +7245,11 @@
       <w:pPr>
         <w:pStyle w:val="Heading3"/>
       </w:pPr>
-      <w:bookmarkStart w:id="29" w:name="_Toc9498283"/>
+      <w:bookmarkStart w:id="28" w:name="_Toc9498283"/>
       <w:r>
         <w:t>Genetic Algorithm</w:t>
       </w:r>
-      <w:bookmarkEnd w:id="29"/>
+      <w:bookmarkEnd w:id="28"/>
     </w:p>
     <w:p>
       <w:pPr>
@@ -7248,7 +7306,36 @@
         </w:numPr>
       </w:pPr>
       <w:r>
-        <w:t>Selection: Keep the chromosomes with the highest fitness, and dispose of the remaining chromosomes.</w:t>
+        <w:t xml:space="preserve">Determine if the </w:t>
+      </w:r>
+      <w:r>
+        <w:t>population</w:t>
+      </w:r>
+      <w:r>
+        <w:t xml:space="preserve"> ha</w:t>
+      </w:r>
+      <w:r>
+        <w:t>s</w:t>
+      </w:r>
+      <w:r>
+        <w:t xml:space="preserve"> converged </w:t>
+      </w:r>
+      <w:r>
+        <w:t xml:space="preserve">to similar fitness </w:t>
+      </w:r>
+      <w:bookmarkStart w:id="29" w:name="_GoBack"/>
+      <w:bookmarkEnd w:id="29"/>
+      <w:r>
+        <w:t>values</w:t>
+      </w:r>
+      <w:r>
+        <w:t>. If so,</w:t>
+      </w:r>
+      <w:r>
+        <w:t xml:space="preserve"> return the result</w:t>
+      </w:r>
+      <w:r>
+        <w:t>.</w:t>
       </w:r>
     </w:p>
     <w:p>
@@ -7260,13 +7347,7 @@
         </w:numPr>
       </w:pPr>
       <w:r>
-        <w:t>Determine if the remaining chromosomes have converged on a small set of results. If so,</w:t>
-      </w:r>
-      <w:r>
-        <w:t xml:space="preserve"> return the result</w:t>
-      </w:r>
-      <w:r>
-        <w:t>.</w:t>
+        <w:t>Selection: Keep the chromosomes with the highest fitness, and dispose of the remaining chromosomes.</w:t>
       </w:r>
     </w:p>
     <w:p>
@@ -7368,14 +7449,7 @@
       </w:pPr>
       <w:r>
         <w:tab/>
-      </w:r>
-      <w:proofErr w:type="gramStart"/>
-      <w:r>
-        <w:t>size</w:t>
-      </w:r>
-      <w:proofErr w:type="gramEnd"/>
-      <w:r>
-        <w:t xml:space="preserve"> = x + y, where x = y(y-1)/2</w:t>
+        <w:t>size = x + y, where x = y(y-1)/2</w:t>
       </w:r>
     </w:p>
     <w:p>
@@ -7412,7 +7486,6 @@
           <w:szCs w:val="19"/>
         </w:rPr>
       </w:pPr>
-      <w:proofErr w:type="gramStart"/>
       <w:r>
         <w:rPr>
           <w:rFonts w:ascii="Consolas" w:hAnsi="Consolas" w:cs="Consolas"/>
@@ -7422,7 +7495,6 @@
         </w:rPr>
         <w:t>for</w:t>
       </w:r>
-      <w:proofErr w:type="gramEnd"/>
       <w:r>
         <w:rPr>
           <w:rFonts w:ascii="Consolas" w:hAnsi="Consolas" w:cs="Consolas"/>
@@ -7432,7 +7504,6 @@
         </w:rPr>
         <w:t xml:space="preserve"> (</w:t>
       </w:r>
-      <w:proofErr w:type="spellStart"/>
       <w:r>
         <w:rPr>
           <w:rFonts w:ascii="Consolas" w:hAnsi="Consolas" w:cs="Consolas"/>
@@ -7442,7 +7513,6 @@
         </w:rPr>
         <w:t>int</w:t>
       </w:r>
-      <w:proofErr w:type="spellEnd"/>
       <w:r>
         <w:rPr>
           <w:rFonts w:ascii="Consolas" w:hAnsi="Consolas" w:cs="Consolas"/>
@@ -7450,87 +7520,7 @@
           <w:sz w:val="19"/>
           <w:szCs w:val="19"/>
         </w:rPr>
-        <w:t xml:space="preserve"> </w:t>
-      </w:r>
-      <w:proofErr w:type="spellStart"/>
-      <w:r>
-        <w:rPr>
-          <w:rFonts w:ascii="Consolas" w:hAnsi="Consolas" w:cs="Consolas"/>
-          <w:color w:val="000000"/>
-          <w:sz w:val="19"/>
-          <w:szCs w:val="19"/>
-        </w:rPr>
-        <w:t>i</w:t>
-      </w:r>
-      <w:proofErr w:type="spellEnd"/>
-      <w:r>
-        <w:rPr>
-          <w:rFonts w:ascii="Consolas" w:hAnsi="Consolas" w:cs="Consolas"/>
-          <w:color w:val="000000"/>
-          <w:sz w:val="19"/>
-          <w:szCs w:val="19"/>
-        </w:rPr>
-        <w:t xml:space="preserve"> = 0; </w:t>
-      </w:r>
-      <w:proofErr w:type="spellStart"/>
-      <w:r>
-        <w:rPr>
-          <w:rFonts w:ascii="Consolas" w:hAnsi="Consolas" w:cs="Consolas"/>
-          <w:color w:val="000000"/>
-          <w:sz w:val="19"/>
-          <w:szCs w:val="19"/>
-        </w:rPr>
-        <w:t>i</w:t>
-      </w:r>
-      <w:proofErr w:type="spellEnd"/>
-      <w:r>
-        <w:rPr>
-          <w:rFonts w:ascii="Consolas" w:hAnsi="Consolas" w:cs="Consolas"/>
-          <w:color w:val="000000"/>
-          <w:sz w:val="19"/>
-          <w:szCs w:val="19"/>
-        </w:rPr>
-        <w:t xml:space="preserve"> &lt; </w:t>
-      </w:r>
-      <w:proofErr w:type="spellStart"/>
-      <w:r>
-        <w:rPr>
-          <w:rFonts w:ascii="Consolas" w:hAnsi="Consolas" w:cs="Consolas"/>
-          <w:color w:val="000000"/>
-          <w:sz w:val="19"/>
-          <w:szCs w:val="19"/>
-        </w:rPr>
-        <w:t>Chromosomes.Count</w:t>
-      </w:r>
-      <w:proofErr w:type="spellEnd"/>
-      <w:r>
-        <w:rPr>
-          <w:rFonts w:ascii="Consolas" w:hAnsi="Consolas" w:cs="Consolas"/>
-          <w:color w:val="000000"/>
-          <w:sz w:val="19"/>
-          <w:szCs w:val="19"/>
-        </w:rPr>
-        <w:t xml:space="preserve"> - 1; </w:t>
-      </w:r>
-      <w:proofErr w:type="spellStart"/>
-      <w:r>
-        <w:rPr>
-          <w:rFonts w:ascii="Consolas" w:hAnsi="Consolas" w:cs="Consolas"/>
-          <w:color w:val="000000"/>
-          <w:sz w:val="19"/>
-          <w:szCs w:val="19"/>
-        </w:rPr>
-        <w:t>i</w:t>
-      </w:r>
-      <w:proofErr w:type="spellEnd"/>
-      <w:r>
-        <w:rPr>
-          <w:rFonts w:ascii="Consolas" w:hAnsi="Consolas" w:cs="Consolas"/>
-          <w:color w:val="000000"/>
-          <w:sz w:val="19"/>
-          <w:szCs w:val="19"/>
-        </w:rPr>
-        <w:t>++)</w:t>
+        <w:t xml:space="preserve"> i = 0; i &lt; Chromosomes.Count - 1; i++)</w:t>
       </w:r>
     </w:p>
     <w:p>
@@ -7594,7 +7584,6 @@
         </w:rPr>
         <w:t xml:space="preserve">    </w:t>
       </w:r>
-      <w:proofErr w:type="gramStart"/>
       <w:r>
         <w:rPr>
           <w:rFonts w:ascii="Consolas" w:hAnsi="Consolas" w:cs="Consolas"/>
@@ -7604,7 +7593,6 @@
         </w:rPr>
         <w:t>for</w:t>
       </w:r>
-      <w:proofErr w:type="gramEnd"/>
       <w:r>
         <w:rPr>
           <w:rFonts w:ascii="Consolas" w:hAnsi="Consolas" w:cs="Consolas"/>
@@ -7614,7 +7602,6 @@
         </w:rPr>
         <w:t xml:space="preserve"> (</w:t>
       </w:r>
-      <w:proofErr w:type="spellStart"/>
       <w:r>
         <w:rPr>
           <w:rFonts w:ascii="Consolas" w:hAnsi="Consolas" w:cs="Consolas"/>
@@ -7624,7 +7611,6 @@
         </w:rPr>
         <w:t>int</w:t>
       </w:r>
-      <w:proofErr w:type="spellEnd"/>
       <w:r>
         <w:rPr>
           <w:rFonts w:ascii="Consolas" w:hAnsi="Consolas" w:cs="Consolas"/>
@@ -7632,67 +7618,7 @@
           <w:sz w:val="19"/>
           <w:szCs w:val="19"/>
         </w:rPr>
-        <w:t xml:space="preserve"> j = </w:t>
-      </w:r>
-      <w:proofErr w:type="spellStart"/>
-      <w:r>
-        <w:rPr>
-          <w:rFonts w:ascii="Consolas" w:hAnsi="Consolas" w:cs="Consolas"/>
-          <w:color w:val="000000"/>
-          <w:sz w:val="19"/>
-          <w:szCs w:val="19"/>
-        </w:rPr>
-        <w:t>i</w:t>
-      </w:r>
-      <w:proofErr w:type="spellEnd"/>
-      <w:r>
-        <w:rPr>
-          <w:rFonts w:ascii="Consolas" w:hAnsi="Consolas" w:cs="Consolas"/>
-          <w:color w:val="000000"/>
-          <w:sz w:val="19"/>
-          <w:szCs w:val="19"/>
-        </w:rPr>
-        <w:t xml:space="preserve"> + 1; j &lt; </w:t>
-      </w:r>
-      <w:proofErr w:type="spellStart"/>
-      <w:r>
-        <w:rPr>
-          <w:rFonts w:ascii="Consolas" w:hAnsi="Consolas" w:cs="Consolas"/>
-          <w:color w:val="000000"/>
-          <w:sz w:val="19"/>
-          <w:szCs w:val="19"/>
-        </w:rPr>
-        <w:t>Chromosomes.Count</w:t>
-      </w:r>
-      <w:proofErr w:type="spellEnd"/>
-      <w:r>
-        <w:rPr>
-          <w:rFonts w:ascii="Consolas" w:hAnsi="Consolas" w:cs="Consolas"/>
-          <w:color w:val="000000"/>
-          <w:sz w:val="19"/>
-          <w:szCs w:val="19"/>
-        </w:rPr>
-        <w:t xml:space="preserve">; </w:t>
-      </w:r>
-      <w:proofErr w:type="spellStart"/>
-      <w:r>
-        <w:rPr>
-          <w:rFonts w:ascii="Consolas" w:hAnsi="Consolas" w:cs="Consolas"/>
-          <w:color w:val="000000"/>
-          <w:sz w:val="19"/>
-          <w:szCs w:val="19"/>
-        </w:rPr>
-        <w:t>j++</w:t>
-      </w:r>
-      <w:proofErr w:type="spellEnd"/>
-      <w:r>
-        <w:rPr>
-          <w:rFonts w:ascii="Consolas" w:hAnsi="Consolas" w:cs="Consolas"/>
-          <w:color w:val="000000"/>
-          <w:sz w:val="19"/>
-          <w:szCs w:val="19"/>
-        </w:rPr>
-        <w:t>)</w:t>
+        <w:t xml:space="preserve"> j = i + 1; j &lt; Chromosomes.Count; j++)</w:t>
       </w:r>
     </w:p>
     <w:p>
@@ -7756,7 +7682,6 @@
         </w:rPr>
         <w:t xml:space="preserve">        </w:t>
       </w:r>
-      <w:proofErr w:type="gramStart"/>
       <w:r>
         <w:rPr>
           <w:rFonts w:ascii="Consolas" w:hAnsi="Consolas" w:cs="Consolas"/>
@@ -7773,9 +7698,17 @@
           <w:sz w:val="19"/>
           <w:szCs w:val="19"/>
         </w:rPr>
-        <w:t>[</w:t>
-      </w:r>
-      <w:proofErr w:type="gramEnd"/>
+        <w:t xml:space="preserve">[] newGenes = </w:t>
+      </w:r>
+      <w:r>
+        <w:rPr>
+          <w:rFonts w:ascii="Consolas" w:hAnsi="Consolas" w:cs="Consolas"/>
+          <w:color w:val="0000FF"/>
+          <w:sz w:val="19"/>
+          <w:szCs w:val="19"/>
+        </w:rPr>
+        <w:t>new</w:t>
+      </w:r>
       <w:r>
         <w:rPr>
           <w:rFonts w:ascii="Consolas" w:hAnsi="Consolas" w:cs="Consolas"/>
@@ -7783,9 +7716,17 @@
           <w:sz w:val="19"/>
           <w:szCs w:val="19"/>
         </w:rPr>
-        <w:t xml:space="preserve">] </w:t>
-      </w:r>
-      <w:proofErr w:type="spellStart"/>
+        <w:t xml:space="preserve"> </w:t>
+      </w:r>
+      <w:r>
+        <w:rPr>
+          <w:rFonts w:ascii="Consolas" w:hAnsi="Consolas" w:cs="Consolas"/>
+          <w:color w:val="0000FF"/>
+          <w:sz w:val="19"/>
+          <w:szCs w:val="19"/>
+        </w:rPr>
+        <w:t>object</w:t>
+      </w:r>
       <w:r>
         <w:rPr>
           <w:rFonts w:ascii="Consolas" w:hAnsi="Consolas" w:cs="Consolas"/>
@@ -7793,73 +7734,7 @@
           <w:sz w:val="19"/>
           <w:szCs w:val="19"/>
         </w:rPr>
-        <w:t>newGenes</w:t>
-      </w:r>
-      <w:proofErr w:type="spellEnd"/>
-      <w:r>
-        <w:rPr>
-          <w:rFonts w:ascii="Consolas" w:hAnsi="Consolas" w:cs="Consolas"/>
-          <w:color w:val="000000"/>
-          <w:sz w:val="19"/>
-          <w:szCs w:val="19"/>
-        </w:rPr>
-        <w:t xml:space="preserve"> = </w:t>
-      </w:r>
-      <w:r>
-        <w:rPr>
-          <w:rFonts w:ascii="Consolas" w:hAnsi="Consolas" w:cs="Consolas"/>
-          <w:color w:val="0000FF"/>
-          <w:sz w:val="19"/>
-          <w:szCs w:val="19"/>
-        </w:rPr>
-        <w:t>new</w:t>
-      </w:r>
-      <w:r>
-        <w:rPr>
-          <w:rFonts w:ascii="Consolas" w:hAnsi="Consolas" w:cs="Consolas"/>
-          <w:color w:val="000000"/>
-          <w:sz w:val="19"/>
-          <w:szCs w:val="19"/>
-        </w:rPr>
-        <w:t xml:space="preserve"> </w:t>
-      </w:r>
-      <w:r>
-        <w:rPr>
-          <w:rFonts w:ascii="Consolas" w:hAnsi="Consolas" w:cs="Consolas"/>
-          <w:color w:val="0000FF"/>
-          <w:sz w:val="19"/>
-          <w:szCs w:val="19"/>
-        </w:rPr>
-        <w:t>object</w:t>
-      </w:r>
-      <w:r>
-        <w:rPr>
-          <w:rFonts w:ascii="Consolas" w:hAnsi="Consolas" w:cs="Consolas"/>
-          <w:color w:val="000000"/>
-          <w:sz w:val="19"/>
-          <w:szCs w:val="19"/>
-        </w:rPr>
-        <w:t>[</w:t>
-      </w:r>
-      <w:proofErr w:type="spellStart"/>
-      <w:r>
-        <w:rPr>
-          <w:rFonts w:ascii="Consolas" w:hAnsi="Consolas" w:cs="Consolas"/>
-          <w:color w:val="000000"/>
-          <w:sz w:val="19"/>
-          <w:szCs w:val="19"/>
-        </w:rPr>
-        <w:t>GeneCount</w:t>
-      </w:r>
-      <w:proofErr w:type="spellEnd"/>
-      <w:r>
-        <w:rPr>
-          <w:rFonts w:ascii="Consolas" w:hAnsi="Consolas" w:cs="Consolas"/>
-          <w:color w:val="000000"/>
-          <w:sz w:val="19"/>
-          <w:szCs w:val="19"/>
-        </w:rPr>
-        <w:t>];</w:t>
+        <w:t>[GeneCount];</w:t>
       </w:r>
     </w:p>
     <w:p>
@@ -7892,7 +7767,6 @@
         </w:rPr>
         <w:t xml:space="preserve">        </w:t>
       </w:r>
-      <w:proofErr w:type="gramStart"/>
       <w:r>
         <w:rPr>
           <w:rFonts w:ascii="Consolas" w:hAnsi="Consolas" w:cs="Consolas"/>
@@ -7902,7 +7776,6 @@
         </w:rPr>
         <w:t>for</w:t>
       </w:r>
-      <w:proofErr w:type="gramEnd"/>
       <w:r>
         <w:rPr>
           <w:rFonts w:ascii="Consolas" w:hAnsi="Consolas" w:cs="Consolas"/>
@@ -7912,7 +7785,6 @@
         </w:rPr>
         <w:t xml:space="preserve"> (</w:t>
       </w:r>
-      <w:proofErr w:type="spellStart"/>
       <w:r>
         <w:rPr>
           <w:rFonts w:ascii="Consolas" w:hAnsi="Consolas" w:cs="Consolas"/>
@@ -7922,7 +7794,6 @@
         </w:rPr>
         <w:t>int</w:t>
       </w:r>
-      <w:proofErr w:type="spellEnd"/>
       <w:r>
         <w:rPr>
           <w:rFonts w:ascii="Consolas" w:hAnsi="Consolas" w:cs="Consolas"/>
@@ -7930,27 +7801,7 @@
           <w:sz w:val="19"/>
           <w:szCs w:val="19"/>
         </w:rPr>
-        <w:t xml:space="preserve"> x = 0; x &lt; </w:t>
-      </w:r>
-      <w:proofErr w:type="spellStart"/>
-      <w:r>
-        <w:rPr>
-          <w:rFonts w:ascii="Consolas" w:hAnsi="Consolas" w:cs="Consolas"/>
-          <w:color w:val="000000"/>
-          <w:sz w:val="19"/>
-          <w:szCs w:val="19"/>
-        </w:rPr>
-        <w:t>crossoverPoint</w:t>
-      </w:r>
-      <w:proofErr w:type="spellEnd"/>
-      <w:r>
-        <w:rPr>
-          <w:rFonts w:ascii="Consolas" w:hAnsi="Consolas" w:cs="Consolas"/>
-          <w:color w:val="000000"/>
-          <w:sz w:val="19"/>
-          <w:szCs w:val="19"/>
-        </w:rPr>
-        <w:t>; x++)</w:t>
+        <w:t xml:space="preserve"> x = 0; x &lt; crossoverPoint; x++)</w:t>
       </w:r>
     </w:p>
     <w:p>
@@ -7981,58 +7832,7 @@
           <w:sz w:val="19"/>
           <w:szCs w:val="19"/>
         </w:rPr>
-        <w:t xml:space="preserve">            </w:t>
-      </w:r>
-      <w:proofErr w:type="spellStart"/>
-      <w:proofErr w:type="gramStart"/>
-      <w:r>
-        <w:rPr>
-          <w:rFonts w:ascii="Consolas" w:hAnsi="Consolas" w:cs="Consolas"/>
-          <w:color w:val="000000"/>
-          <w:sz w:val="19"/>
-          <w:szCs w:val="19"/>
-        </w:rPr>
-        <w:t>newGenes</w:t>
-      </w:r>
-      <w:proofErr w:type="spellEnd"/>
-      <w:r>
-        <w:rPr>
-          <w:rFonts w:ascii="Consolas" w:hAnsi="Consolas" w:cs="Consolas"/>
-          <w:color w:val="000000"/>
-          <w:sz w:val="19"/>
-          <w:szCs w:val="19"/>
-        </w:rPr>
-        <w:t>[</w:t>
-      </w:r>
-      <w:proofErr w:type="gramEnd"/>
-      <w:r>
-        <w:rPr>
-          <w:rFonts w:ascii="Consolas" w:hAnsi="Consolas" w:cs="Consolas"/>
-          <w:color w:val="000000"/>
-          <w:sz w:val="19"/>
-          <w:szCs w:val="19"/>
-        </w:rPr>
-        <w:t>x] = Chromosomes[</w:t>
-      </w:r>
-      <w:proofErr w:type="spellStart"/>
-      <w:r>
-        <w:rPr>
-          <w:rFonts w:ascii="Consolas" w:hAnsi="Consolas" w:cs="Consolas"/>
-          <w:color w:val="000000"/>
-          <w:sz w:val="19"/>
-          <w:szCs w:val="19"/>
-        </w:rPr>
-        <w:t>i</w:t>
-      </w:r>
-      <w:proofErr w:type="spellEnd"/>
-      <w:r>
-        <w:rPr>
-          <w:rFonts w:ascii="Consolas" w:hAnsi="Consolas" w:cs="Consolas"/>
-          <w:color w:val="000000"/>
-          <w:sz w:val="19"/>
-          <w:szCs w:val="19"/>
-        </w:rPr>
-        <w:t>].Genes[x];</w:t>
+        <w:t xml:space="preserve">            newGenes[x] = Chromosomes[i].Genes[x];</w:t>
       </w:r>
     </w:p>
     <w:p>
@@ -8065,7 +7865,6 @@
         </w:rPr>
         <w:t xml:space="preserve">        </w:t>
       </w:r>
-      <w:proofErr w:type="gramStart"/>
       <w:r>
         <w:rPr>
           <w:rFonts w:ascii="Consolas" w:hAnsi="Consolas" w:cs="Consolas"/>
@@ -8075,7 +7874,6 @@
         </w:rPr>
         <w:t>for</w:t>
       </w:r>
-      <w:proofErr w:type="gramEnd"/>
       <w:r>
         <w:rPr>
           <w:rFonts w:ascii="Consolas" w:hAnsi="Consolas" w:cs="Consolas"/>
@@ -8085,7 +7883,6 @@
         </w:rPr>
         <w:t xml:space="preserve"> (</w:t>
       </w:r>
-      <w:proofErr w:type="spellStart"/>
       <w:r>
         <w:rPr>
           <w:rFonts w:ascii="Consolas" w:hAnsi="Consolas" w:cs="Consolas"/>
@@ -8095,7 +7892,6 @@
         </w:rPr>
         <w:t>int</w:t>
       </w:r>
-      <w:proofErr w:type="spellEnd"/>
       <w:r>
         <w:rPr>
           <w:rFonts w:ascii="Consolas" w:hAnsi="Consolas" w:cs="Consolas"/>
@@ -8103,47 +7899,7 @@
           <w:sz w:val="19"/>
           <w:szCs w:val="19"/>
         </w:rPr>
-        <w:t xml:space="preserve"> y = </w:t>
-      </w:r>
-      <w:proofErr w:type="spellStart"/>
-      <w:r>
-        <w:rPr>
-          <w:rFonts w:ascii="Consolas" w:hAnsi="Consolas" w:cs="Consolas"/>
-          <w:color w:val="000000"/>
-          <w:sz w:val="19"/>
-          <w:szCs w:val="19"/>
-        </w:rPr>
-        <w:t>crossoverPoint</w:t>
-      </w:r>
-      <w:proofErr w:type="spellEnd"/>
-      <w:r>
-        <w:rPr>
-          <w:rFonts w:ascii="Consolas" w:hAnsi="Consolas" w:cs="Consolas"/>
-          <w:color w:val="000000"/>
-          <w:sz w:val="19"/>
-          <w:szCs w:val="19"/>
-        </w:rPr>
-        <w:t xml:space="preserve">; y &lt; </w:t>
-      </w:r>
-      <w:proofErr w:type="spellStart"/>
-      <w:r>
-        <w:rPr>
-          <w:rFonts w:ascii="Consolas" w:hAnsi="Consolas" w:cs="Consolas"/>
-          <w:color w:val="000000"/>
-          <w:sz w:val="19"/>
-          <w:szCs w:val="19"/>
-        </w:rPr>
-        <w:t>GeneCount</w:t>
-      </w:r>
-      <w:proofErr w:type="spellEnd"/>
-      <w:r>
-        <w:rPr>
-          <w:rFonts w:ascii="Consolas" w:hAnsi="Consolas" w:cs="Consolas"/>
-          <w:color w:val="000000"/>
-          <w:sz w:val="19"/>
-          <w:szCs w:val="19"/>
-        </w:rPr>
-        <w:t>; y++)</w:t>
+        <w:t xml:space="preserve"> y = crossoverPoint; y &lt; GeneCount; y++)</w:t>
       </w:r>
     </w:p>
     <w:p>
@@ -8174,38 +7930,7 @@
           <w:sz w:val="19"/>
           <w:szCs w:val="19"/>
         </w:rPr>
-        <w:t xml:space="preserve">            </w:t>
-      </w:r>
-      <w:proofErr w:type="spellStart"/>
-      <w:proofErr w:type="gramStart"/>
-      <w:r>
-        <w:rPr>
-          <w:rFonts w:ascii="Consolas" w:hAnsi="Consolas" w:cs="Consolas"/>
-          <w:color w:val="000000"/>
-          <w:sz w:val="19"/>
-          <w:szCs w:val="19"/>
-        </w:rPr>
-        <w:t>newGenes</w:t>
-      </w:r>
-      <w:proofErr w:type="spellEnd"/>
-      <w:r>
-        <w:rPr>
-          <w:rFonts w:ascii="Consolas" w:hAnsi="Consolas" w:cs="Consolas"/>
-          <w:color w:val="000000"/>
-          <w:sz w:val="19"/>
-          <w:szCs w:val="19"/>
-        </w:rPr>
-        <w:t>[</w:t>
-      </w:r>
-      <w:proofErr w:type="gramEnd"/>
-      <w:r>
-        <w:rPr>
-          <w:rFonts w:ascii="Consolas" w:hAnsi="Consolas" w:cs="Consolas"/>
-          <w:color w:val="000000"/>
-          <w:sz w:val="19"/>
-          <w:szCs w:val="19"/>
-        </w:rPr>
-        <w:t>y] = Chromosomes[j].Genes[y];</w:t>
+        <w:t xml:space="preserve">            newGenes[y] = Chromosomes[j].Genes[y];</w:t>
       </w:r>
     </w:p>
     <w:p>
@@ -8236,10 +7961,17 @@
           <w:sz w:val="19"/>
           <w:szCs w:val="19"/>
         </w:rPr>
-        <w:t xml:space="preserve">        </w:t>
-      </w:r>
-      <w:proofErr w:type="spellStart"/>
-      <w:proofErr w:type="gramStart"/>
+        <w:t xml:space="preserve">        chromosomesToAdd.Add(</w:t>
+      </w:r>
+      <w:r>
+        <w:rPr>
+          <w:rFonts w:ascii="Consolas" w:hAnsi="Consolas" w:cs="Consolas"/>
+          <w:color w:val="0000FF"/>
+          <w:sz w:val="19"/>
+          <w:szCs w:val="19"/>
+        </w:rPr>
+        <w:t>new</w:t>
+      </w:r>
       <w:r>
         <w:rPr>
           <w:rFonts w:ascii="Consolas" w:hAnsi="Consolas" w:cs="Consolas"/>
@@ -8247,56 +7979,7 @@
           <w:sz w:val="19"/>
           <w:szCs w:val="19"/>
         </w:rPr>
-        <w:t>chromosomesToAdd.Add</w:t>
-      </w:r>
-      <w:proofErr w:type="spellEnd"/>
-      <w:r>
-        <w:rPr>
-          <w:rFonts w:ascii="Consolas" w:hAnsi="Consolas" w:cs="Consolas"/>
-          <w:color w:val="000000"/>
-          <w:sz w:val="19"/>
-          <w:szCs w:val="19"/>
-        </w:rPr>
-        <w:t>(</w:t>
-      </w:r>
-      <w:proofErr w:type="gramEnd"/>
-      <w:r>
-        <w:rPr>
-          <w:rFonts w:ascii="Consolas" w:hAnsi="Consolas" w:cs="Consolas"/>
-          <w:color w:val="0000FF"/>
-          <w:sz w:val="19"/>
-          <w:szCs w:val="19"/>
-        </w:rPr>
-        <w:t>new</w:t>
-      </w:r>
-      <w:r>
-        <w:rPr>
-          <w:rFonts w:ascii="Consolas" w:hAnsi="Consolas" w:cs="Consolas"/>
-          <w:color w:val="000000"/>
-          <w:sz w:val="19"/>
-          <w:szCs w:val="19"/>
-        </w:rPr>
-        <w:t xml:space="preserve"> Chromosome(</w:t>
-      </w:r>
-      <w:proofErr w:type="spellStart"/>
-      <w:r>
-        <w:rPr>
-          <w:rFonts w:ascii="Consolas" w:hAnsi="Consolas" w:cs="Consolas"/>
-          <w:color w:val="000000"/>
-          <w:sz w:val="19"/>
-          <w:szCs w:val="19"/>
-        </w:rPr>
-        <w:t>newGenes</w:t>
-      </w:r>
-      <w:proofErr w:type="spellEnd"/>
-      <w:r>
-        <w:rPr>
-          <w:rFonts w:ascii="Consolas" w:hAnsi="Consolas" w:cs="Consolas"/>
-          <w:color w:val="000000"/>
-          <w:sz w:val="19"/>
-          <w:szCs w:val="19"/>
-        </w:rPr>
-        <w:t>));</w:t>
+        <w:t xml:space="preserve"> Chromosome(newGenes));</w:t>
       </w:r>
     </w:p>
     <w:p>
@@ -8362,6 +8045,9 @@
         <w:tab/>
         <w:t>The following sections will explain, in detail, specific information about how each problem was implemented. They will include information about the heuristic variables used in the chromosomes of the genetic algorithm, as well as details about the fitness algorithm used to determine which chromosomes are superior.</w:t>
       </w:r>
+      <w:r>
+        <w:t xml:space="preserve"> How the genetic algorithm is applied so that the solution instances are being created to test if they satisfy the solution or not will also be defined, which includes termination criteria such as a maximum number of loops or iterations.</w:t>
+      </w:r>
     </w:p>
     <w:p>
       <w:pPr>
@@ -8379,8 +8065,51 @@
     </w:p>
     <w:p>
       <w:pPr>
+        <w:spacing w:line="480" w:lineRule="auto"/>
+        <w:ind w:firstLine="420"/>
+      </w:pPr>
+      <w:r>
+        <w:t xml:space="preserve">When solving the 0-1 knapsack problem, the variables we need to consider include weight and value. The objective is to obtain the highest available value within the </w:t>
+      </w:r>
+      <w:r>
+        <w:t>capacity</w:t>
+      </w:r>
+      <w:r>
+        <w:t xml:space="preserve"> constraints of the knapsack. Traditional techniques for </w:t>
+      </w:r>
+      <w:r>
+        <w:t>estimating the solution to</w:t>
+      </w:r>
+      <w:r>
+        <w:t xml:space="preserve"> this problem</w:t>
+      </w:r>
+      <w:r>
+        <w:t xml:space="preserve"> include finding the ratio R between weight W and value V; specifically, R = V / W. </w:t>
+      </w:r>
+    </w:p>
+    <w:p>
+      <w:pPr>
+        <w:spacing w:line="480" w:lineRule="auto"/>
+        <w:ind w:firstLine="420"/>
+      </w:pPr>
+      <w:r>
+        <w:lastRenderedPageBreak/>
+        <w:t xml:space="preserve">The greedy algorithm takes the largest R values until the maximum capacity will be overwhelmed to approximate the optimal solution. We will be following this approach, but will instead be using a heuristic to determine the value of R. </w:t>
+      </w:r>
+      <w:r>
+        <w:t>Our heuristic will be the combination of priority of high/low weight and value. We assume that our genetic algorithm will push our heuristic to prioritize low weight, and high value more than high weight and low value.</w:t>
+      </w:r>
+    </w:p>
+    <w:p>
+      <w:pPr>
+        <w:spacing w:line="480" w:lineRule="auto"/>
+        <w:ind w:firstLine="420"/>
+      </w:pPr>
+    </w:p>
+    <w:p>
+      <w:pPr>
         <w:pStyle w:val="NoSpacing"/>
-        <w:ind w:left="720"/>
+        <w:spacing w:after="0"/>
       </w:pPr>
       <w:r>
         <w:t>We formatted the chromosomes in the following form:</w:t>
@@ -8475,39 +8204,7 @@
           <w:sz w:val="19"/>
           <w:szCs w:val="19"/>
         </w:rPr>
-        <w:lastRenderedPageBreak/>
-        <w:t xml:space="preserve">Items = </w:t>
-      </w:r>
-      <w:proofErr w:type="spellStart"/>
-      <w:proofErr w:type="gramStart"/>
-      <w:r>
-        <w:rPr>
-          <w:rFonts w:ascii="Consolas" w:hAnsi="Consolas" w:cs="Consolas"/>
-          <w:color w:val="000000"/>
-          <w:sz w:val="19"/>
-          <w:szCs w:val="19"/>
-        </w:rPr>
-        <w:t>Items.OrderByDescending</w:t>
-      </w:r>
-      <w:proofErr w:type="spellEnd"/>
-      <w:r>
-        <w:rPr>
-          <w:rFonts w:ascii="Consolas" w:hAnsi="Consolas" w:cs="Consolas"/>
-          <w:color w:val="000000"/>
-          <w:sz w:val="19"/>
-          <w:szCs w:val="19"/>
-        </w:rPr>
-        <w:t>(</w:t>
-      </w:r>
-      <w:proofErr w:type="gramEnd"/>
-      <w:r>
-        <w:rPr>
-          <w:rFonts w:ascii="Consolas" w:hAnsi="Consolas" w:cs="Consolas"/>
-          <w:color w:val="000000"/>
-          <w:sz w:val="19"/>
-          <w:szCs w:val="19"/>
-        </w:rPr>
-        <w:t>item =&gt;</w:t>
+        <w:t>Items = Items.OrderByDescending(item =&gt;</w:t>
       </w:r>
     </w:p>
     <w:p>
@@ -8538,78 +8235,7 @@
           <w:sz w:val="19"/>
           <w:szCs w:val="19"/>
         </w:rPr>
-        <w:t xml:space="preserve">    (</w:t>
-      </w:r>
-      <w:proofErr w:type="spellStart"/>
-      <w:r>
-        <w:rPr>
-          <w:rFonts w:ascii="Consolas" w:hAnsi="Consolas" w:cs="Consolas"/>
-          <w:color w:val="000000"/>
-          <w:sz w:val="19"/>
-          <w:szCs w:val="19"/>
-        </w:rPr>
-        <w:t>MaximumWeight</w:t>
-      </w:r>
-      <w:proofErr w:type="spellEnd"/>
-      <w:r>
-        <w:rPr>
-          <w:rFonts w:ascii="Consolas" w:hAnsi="Consolas" w:cs="Consolas"/>
-          <w:color w:val="000000"/>
-          <w:sz w:val="19"/>
-          <w:szCs w:val="19"/>
-        </w:rPr>
-        <w:t xml:space="preserve"> - </w:t>
-      </w:r>
-      <w:proofErr w:type="spellStart"/>
-      <w:r>
-        <w:rPr>
-          <w:rFonts w:ascii="Consolas" w:hAnsi="Consolas" w:cs="Consolas"/>
-          <w:color w:val="000000"/>
-          <w:sz w:val="19"/>
-          <w:szCs w:val="19"/>
-        </w:rPr>
-        <w:t>item.Weight</w:t>
-      </w:r>
-      <w:proofErr w:type="spellEnd"/>
-      <w:r>
-        <w:rPr>
-          <w:rFonts w:ascii="Consolas" w:hAnsi="Consolas" w:cs="Consolas"/>
-          <w:color w:val="000000"/>
-          <w:sz w:val="19"/>
-          <w:szCs w:val="19"/>
-        </w:rPr>
-        <w:t xml:space="preserve">) * </w:t>
-      </w:r>
-      <w:proofErr w:type="spellStart"/>
-      <w:proofErr w:type="gramStart"/>
-      <w:r>
-        <w:rPr>
-          <w:rFonts w:ascii="Consolas" w:hAnsi="Consolas" w:cs="Consolas"/>
-          <w:color w:val="000000"/>
-          <w:sz w:val="19"/>
-          <w:szCs w:val="19"/>
-        </w:rPr>
-        <w:t>Convert.ToSingle</w:t>
-      </w:r>
-      <w:proofErr w:type="spellEnd"/>
-      <w:r>
-        <w:rPr>
-          <w:rFonts w:ascii="Consolas" w:hAnsi="Consolas" w:cs="Consolas"/>
-          <w:color w:val="000000"/>
-          <w:sz w:val="19"/>
-          <w:szCs w:val="19"/>
-        </w:rPr>
-        <w:t>(</w:t>
-      </w:r>
-      <w:proofErr w:type="gramEnd"/>
-      <w:r>
-        <w:rPr>
-          <w:rFonts w:ascii="Consolas" w:hAnsi="Consolas" w:cs="Consolas"/>
-          <w:color w:val="000000"/>
-          <w:sz w:val="19"/>
-          <w:szCs w:val="19"/>
-        </w:rPr>
-        <w:t>genes[0]) +</w:t>
+        <w:t xml:space="preserve">    (MaximumWeight - item.Weight) * Convert.ToSingle(genes[0]) +</w:t>
       </w:r>
     </w:p>
     <w:p>
@@ -8640,58 +8266,7 @@
           <w:sz w:val="19"/>
           <w:szCs w:val="19"/>
         </w:rPr>
-        <w:t xml:space="preserve">    </w:t>
-      </w:r>
-      <w:proofErr w:type="spellStart"/>
-      <w:r>
-        <w:rPr>
-          <w:rFonts w:ascii="Consolas" w:hAnsi="Consolas" w:cs="Consolas"/>
-          <w:color w:val="000000"/>
-          <w:sz w:val="19"/>
-          <w:szCs w:val="19"/>
-        </w:rPr>
-        <w:t>item.Weight</w:t>
-      </w:r>
-      <w:proofErr w:type="spellEnd"/>
-      <w:r>
-        <w:rPr>
-          <w:rFonts w:ascii="Consolas" w:hAnsi="Consolas" w:cs="Consolas"/>
-          <w:color w:val="000000"/>
-          <w:sz w:val="19"/>
-          <w:szCs w:val="19"/>
-        </w:rPr>
-        <w:t xml:space="preserve"> * </w:t>
-      </w:r>
-      <w:proofErr w:type="spellStart"/>
-      <w:proofErr w:type="gramStart"/>
-      <w:r>
-        <w:rPr>
-          <w:rFonts w:ascii="Consolas" w:hAnsi="Consolas" w:cs="Consolas"/>
-          <w:color w:val="000000"/>
-          <w:sz w:val="19"/>
-          <w:szCs w:val="19"/>
-        </w:rPr>
-        <w:t>Convert.ToSingle</w:t>
-      </w:r>
-      <w:proofErr w:type="spellEnd"/>
-      <w:r>
-        <w:rPr>
-          <w:rFonts w:ascii="Consolas" w:hAnsi="Consolas" w:cs="Consolas"/>
-          <w:color w:val="000000"/>
-          <w:sz w:val="19"/>
-          <w:szCs w:val="19"/>
-        </w:rPr>
-        <w:t>(</w:t>
-      </w:r>
-      <w:proofErr w:type="gramEnd"/>
-      <w:r>
-        <w:rPr>
-          <w:rFonts w:ascii="Consolas" w:hAnsi="Consolas" w:cs="Consolas"/>
-          <w:color w:val="000000"/>
-          <w:sz w:val="19"/>
-          <w:szCs w:val="19"/>
-        </w:rPr>
-        <w:t xml:space="preserve">genes[1]) + </w:t>
+        <w:t xml:space="preserve">    item.Weight * Convert.ToSingle(genes[1]) + </w:t>
       </w:r>
     </w:p>
     <w:p>
@@ -8722,78 +8297,7 @@
           <w:sz w:val="19"/>
           <w:szCs w:val="19"/>
         </w:rPr>
-        <w:t xml:space="preserve">    (</w:t>
-      </w:r>
-      <w:proofErr w:type="spellStart"/>
-      <w:r>
-        <w:rPr>
-          <w:rFonts w:ascii="Consolas" w:hAnsi="Consolas" w:cs="Consolas"/>
-          <w:color w:val="000000"/>
-          <w:sz w:val="19"/>
-          <w:szCs w:val="19"/>
-        </w:rPr>
-        <w:t>MaximumValue</w:t>
-      </w:r>
-      <w:proofErr w:type="spellEnd"/>
-      <w:r>
-        <w:rPr>
-          <w:rFonts w:ascii="Consolas" w:hAnsi="Consolas" w:cs="Consolas"/>
-          <w:color w:val="000000"/>
-          <w:sz w:val="19"/>
-          <w:szCs w:val="19"/>
-        </w:rPr>
-        <w:t xml:space="preserve"> - </w:t>
-      </w:r>
-      <w:proofErr w:type="spellStart"/>
-      <w:r>
-        <w:rPr>
-          <w:rFonts w:ascii="Consolas" w:hAnsi="Consolas" w:cs="Consolas"/>
-          <w:color w:val="000000"/>
-          <w:sz w:val="19"/>
-          <w:szCs w:val="19"/>
-        </w:rPr>
-        <w:t>item.Value</w:t>
-      </w:r>
-      <w:proofErr w:type="spellEnd"/>
-      <w:r>
-        <w:rPr>
-          <w:rFonts w:ascii="Consolas" w:hAnsi="Consolas" w:cs="Consolas"/>
-          <w:color w:val="000000"/>
-          <w:sz w:val="19"/>
-          <w:szCs w:val="19"/>
-        </w:rPr>
-        <w:t xml:space="preserve">) * </w:t>
-      </w:r>
-      <w:proofErr w:type="spellStart"/>
-      <w:proofErr w:type="gramStart"/>
-      <w:r>
-        <w:rPr>
-          <w:rFonts w:ascii="Consolas" w:hAnsi="Consolas" w:cs="Consolas"/>
-          <w:color w:val="000000"/>
-          <w:sz w:val="19"/>
-          <w:szCs w:val="19"/>
-        </w:rPr>
-        <w:t>Convert.ToSingle</w:t>
-      </w:r>
-      <w:proofErr w:type="spellEnd"/>
-      <w:r>
-        <w:rPr>
-          <w:rFonts w:ascii="Consolas" w:hAnsi="Consolas" w:cs="Consolas"/>
-          <w:color w:val="000000"/>
-          <w:sz w:val="19"/>
-          <w:szCs w:val="19"/>
-        </w:rPr>
-        <w:t>(</w:t>
-      </w:r>
-      <w:proofErr w:type="gramEnd"/>
-      <w:r>
-        <w:rPr>
-          <w:rFonts w:ascii="Consolas" w:hAnsi="Consolas" w:cs="Consolas"/>
-          <w:color w:val="000000"/>
-          <w:sz w:val="19"/>
-          <w:szCs w:val="19"/>
-        </w:rPr>
-        <w:t>genes[2]) +</w:t>
+        <w:t xml:space="preserve">    (MaximumValue - item.Value) * Convert.ToSingle(genes[2]) +</w:t>
       </w:r>
     </w:p>
     <w:p>
@@ -8824,58 +8328,7 @@
           <w:sz w:val="19"/>
           <w:szCs w:val="19"/>
         </w:rPr>
-        <w:t xml:space="preserve">    </w:t>
-      </w:r>
-      <w:proofErr w:type="spellStart"/>
-      <w:r>
-        <w:rPr>
-          <w:rFonts w:ascii="Consolas" w:hAnsi="Consolas" w:cs="Consolas"/>
-          <w:color w:val="000000"/>
-          <w:sz w:val="19"/>
-          <w:szCs w:val="19"/>
-        </w:rPr>
-        <w:t>item.Value</w:t>
-      </w:r>
-      <w:proofErr w:type="spellEnd"/>
-      <w:r>
-        <w:rPr>
-          <w:rFonts w:ascii="Consolas" w:hAnsi="Consolas" w:cs="Consolas"/>
-          <w:color w:val="000000"/>
-          <w:sz w:val="19"/>
-          <w:szCs w:val="19"/>
-        </w:rPr>
-        <w:t xml:space="preserve"> * </w:t>
-      </w:r>
-      <w:proofErr w:type="spellStart"/>
-      <w:proofErr w:type="gramStart"/>
-      <w:r>
-        <w:rPr>
-          <w:rFonts w:ascii="Consolas" w:hAnsi="Consolas" w:cs="Consolas"/>
-          <w:color w:val="000000"/>
-          <w:sz w:val="19"/>
-          <w:szCs w:val="19"/>
-        </w:rPr>
-        <w:t>Convert.ToSingle</w:t>
-      </w:r>
-      <w:proofErr w:type="spellEnd"/>
-      <w:r>
-        <w:rPr>
-          <w:rFonts w:ascii="Consolas" w:hAnsi="Consolas" w:cs="Consolas"/>
-          <w:color w:val="000000"/>
-          <w:sz w:val="19"/>
-          <w:szCs w:val="19"/>
-        </w:rPr>
-        <w:t>(</w:t>
-      </w:r>
-      <w:proofErr w:type="gramEnd"/>
-      <w:r>
-        <w:rPr>
-          <w:rFonts w:ascii="Consolas" w:hAnsi="Consolas" w:cs="Consolas"/>
-          <w:color w:val="000000"/>
-          <w:sz w:val="19"/>
-          <w:szCs w:val="19"/>
-        </w:rPr>
-        <w:t>genes[3])</w:t>
+        <w:t xml:space="preserve">    item.Value * Convert.ToSingle(genes[3])</w:t>
       </w:r>
     </w:p>
     <w:p>
@@ -8906,38 +8359,7 @@
           <w:sz w:val="19"/>
           <w:szCs w:val="19"/>
         </w:rPr>
-        <w:t xml:space="preserve">    ).</w:t>
-      </w:r>
-      <w:proofErr w:type="spellStart"/>
-      <w:proofErr w:type="gramStart"/>
-      <w:r>
-        <w:rPr>
-          <w:rFonts w:ascii="Consolas" w:hAnsi="Consolas" w:cs="Consolas"/>
-          <w:color w:val="000000"/>
-          <w:sz w:val="19"/>
-          <w:szCs w:val="19"/>
-        </w:rPr>
-        <w:t>ToArray</w:t>
-      </w:r>
-      <w:proofErr w:type="spellEnd"/>
-      <w:r>
-        <w:rPr>
-          <w:rFonts w:ascii="Consolas" w:hAnsi="Consolas" w:cs="Consolas"/>
-          <w:color w:val="000000"/>
-          <w:sz w:val="19"/>
-          <w:szCs w:val="19"/>
-        </w:rPr>
-        <w:t>(</w:t>
-      </w:r>
-      <w:proofErr w:type="gramEnd"/>
-      <w:r>
-        <w:rPr>
-          <w:rFonts w:ascii="Consolas" w:hAnsi="Consolas" w:cs="Consolas"/>
-          <w:color w:val="000000"/>
-          <w:sz w:val="19"/>
-          <w:szCs w:val="19"/>
-        </w:rPr>
-        <w:t>);</w:t>
+        <w:t xml:space="preserve">    ).ToArray();</w:t>
       </w:r>
     </w:p>
     <w:p>
@@ -8989,9 +8411,17 @@
           <w:sz w:val="19"/>
           <w:szCs w:val="19"/>
         </w:rPr>
-        <w:t>List&lt;</w:t>
-      </w:r>
-      <w:proofErr w:type="spellStart"/>
+        <w:t xml:space="preserve">List&lt;KnapsackItem&gt; inBag = </w:t>
+      </w:r>
+      <w:r>
+        <w:rPr>
+          <w:rFonts w:ascii="Consolas" w:hAnsi="Consolas" w:cs="Consolas"/>
+          <w:color w:val="0000FF"/>
+          <w:sz w:val="19"/>
+          <w:szCs w:val="19"/>
+        </w:rPr>
+        <w:t>new</w:t>
+      </w:r>
       <w:r>
         <w:rPr>
           <w:rFonts w:ascii="Consolas" w:hAnsi="Consolas" w:cs="Consolas"/>
@@ -8999,86 +8429,7 @@
           <w:sz w:val="19"/>
           <w:szCs w:val="19"/>
         </w:rPr>
-        <w:t>KnapsackItem</w:t>
-      </w:r>
-      <w:proofErr w:type="spellEnd"/>
-      <w:r>
-        <w:rPr>
-          <w:rFonts w:ascii="Consolas" w:hAnsi="Consolas" w:cs="Consolas"/>
-          <w:color w:val="000000"/>
-          <w:sz w:val="19"/>
-          <w:szCs w:val="19"/>
-        </w:rPr>
-        <w:t xml:space="preserve">&gt; </w:t>
-      </w:r>
-      <w:proofErr w:type="spellStart"/>
-      <w:r>
-        <w:rPr>
-          <w:rFonts w:ascii="Consolas" w:hAnsi="Consolas" w:cs="Consolas"/>
-          <w:color w:val="000000"/>
-          <w:sz w:val="19"/>
-          <w:szCs w:val="19"/>
-        </w:rPr>
-        <w:t>inBag</w:t>
-      </w:r>
-      <w:proofErr w:type="spellEnd"/>
-      <w:r>
-        <w:rPr>
-          <w:rFonts w:ascii="Consolas" w:hAnsi="Consolas" w:cs="Consolas"/>
-          <w:color w:val="000000"/>
-          <w:sz w:val="19"/>
-          <w:szCs w:val="19"/>
-        </w:rPr>
-        <w:t xml:space="preserve"> = </w:t>
-      </w:r>
-      <w:r>
-        <w:rPr>
-          <w:rFonts w:ascii="Consolas" w:hAnsi="Consolas" w:cs="Consolas"/>
-          <w:color w:val="0000FF"/>
-          <w:sz w:val="19"/>
-          <w:szCs w:val="19"/>
-        </w:rPr>
-        <w:t>new</w:t>
-      </w:r>
-      <w:r>
-        <w:rPr>
-          <w:rFonts w:ascii="Consolas" w:hAnsi="Consolas" w:cs="Consolas"/>
-          <w:color w:val="000000"/>
-          <w:sz w:val="19"/>
-          <w:szCs w:val="19"/>
-        </w:rPr>
-        <w:t xml:space="preserve"> List&lt;</w:t>
-      </w:r>
-      <w:proofErr w:type="spellStart"/>
-      <w:r>
-        <w:rPr>
-          <w:rFonts w:ascii="Consolas" w:hAnsi="Consolas" w:cs="Consolas"/>
-          <w:color w:val="000000"/>
-          <w:sz w:val="19"/>
-          <w:szCs w:val="19"/>
-        </w:rPr>
-        <w:t>KnapsackItem</w:t>
-      </w:r>
-      <w:proofErr w:type="spellEnd"/>
-      <w:proofErr w:type="gramStart"/>
-      <w:r>
-        <w:rPr>
-          <w:rFonts w:ascii="Consolas" w:hAnsi="Consolas" w:cs="Consolas"/>
-          <w:color w:val="000000"/>
-          <w:sz w:val="19"/>
-          <w:szCs w:val="19"/>
-        </w:rPr>
-        <w:t>&gt;(</w:t>
-      </w:r>
-      <w:proofErr w:type="gramEnd"/>
-      <w:r>
-        <w:rPr>
-          <w:rFonts w:ascii="Consolas" w:hAnsi="Consolas" w:cs="Consolas"/>
-          <w:color w:val="000000"/>
-          <w:sz w:val="19"/>
-          <w:szCs w:val="19"/>
-        </w:rPr>
-        <w:t>);</w:t>
+        <w:t xml:space="preserve"> List&lt;KnapsackItem&gt;();</w:t>
       </w:r>
     </w:p>
     <w:p>
@@ -9102,8 +8453,6 @@
           <w:szCs w:val="19"/>
         </w:rPr>
       </w:pPr>
-      <w:proofErr w:type="spellStart"/>
-      <w:proofErr w:type="gramStart"/>
       <w:r>
         <w:rPr>
           <w:rFonts w:ascii="Consolas" w:hAnsi="Consolas" w:cs="Consolas"/>
@@ -9113,8 +8462,6 @@
         </w:rPr>
         <w:t>foreach</w:t>
       </w:r>
-      <w:proofErr w:type="spellEnd"/>
-      <w:proofErr w:type="gramEnd"/>
       <w:r>
         <w:rPr>
           <w:rFonts w:ascii="Consolas" w:hAnsi="Consolas" w:cs="Consolas"/>
@@ -9122,27 +8469,7 @@
           <w:sz w:val="19"/>
           <w:szCs w:val="19"/>
         </w:rPr>
-        <w:t xml:space="preserve"> (</w:t>
-      </w:r>
-      <w:proofErr w:type="spellStart"/>
-      <w:r>
-        <w:rPr>
-          <w:rFonts w:ascii="Consolas" w:hAnsi="Consolas" w:cs="Consolas"/>
-          <w:color w:val="000000"/>
-          <w:sz w:val="19"/>
-          <w:szCs w:val="19"/>
-        </w:rPr>
-        <w:t>KnapsackItem</w:t>
-      </w:r>
-      <w:proofErr w:type="spellEnd"/>
-      <w:r>
-        <w:rPr>
-          <w:rFonts w:ascii="Consolas" w:hAnsi="Consolas" w:cs="Consolas"/>
-          <w:color w:val="000000"/>
-          <w:sz w:val="19"/>
-          <w:szCs w:val="19"/>
-        </w:rPr>
-        <w:t xml:space="preserve"> item </w:t>
+        <w:t xml:space="preserve"> (KnapsackItem item </w:t>
       </w:r>
       <w:r>
         <w:rPr>
@@ -9193,7 +8520,6 @@
         </w:rPr>
         <w:t xml:space="preserve">    </w:t>
       </w:r>
-      <w:proofErr w:type="gramStart"/>
       <w:r>
         <w:rPr>
           <w:rFonts w:ascii="Consolas" w:hAnsi="Consolas" w:cs="Consolas"/>
@@ -9203,7 +8529,6 @@
         </w:rPr>
         <w:t>if</w:t>
       </w:r>
-      <w:proofErr w:type="gramEnd"/>
       <w:r>
         <w:rPr>
           <w:rFonts w:ascii="Consolas" w:hAnsi="Consolas" w:cs="Consolas"/>
@@ -9211,67 +8536,7 @@
           <w:sz w:val="19"/>
           <w:szCs w:val="19"/>
         </w:rPr>
-        <w:t xml:space="preserve"> (</w:t>
-      </w:r>
-      <w:proofErr w:type="spellStart"/>
-      <w:r>
-        <w:rPr>
-          <w:rFonts w:ascii="Consolas" w:hAnsi="Consolas" w:cs="Consolas"/>
-          <w:color w:val="000000"/>
-          <w:sz w:val="19"/>
-          <w:szCs w:val="19"/>
-        </w:rPr>
-        <w:t>inBag.Sum</w:t>
-      </w:r>
-      <w:proofErr w:type="spellEnd"/>
-      <w:r>
-        <w:rPr>
-          <w:rFonts w:ascii="Consolas" w:hAnsi="Consolas" w:cs="Consolas"/>
-          <w:color w:val="000000"/>
-          <w:sz w:val="19"/>
-          <w:szCs w:val="19"/>
-        </w:rPr>
-        <w:t xml:space="preserve">(t =&gt; </w:t>
-      </w:r>
-      <w:proofErr w:type="spellStart"/>
-      <w:r>
-        <w:rPr>
-          <w:rFonts w:ascii="Consolas" w:hAnsi="Consolas" w:cs="Consolas"/>
-          <w:color w:val="000000"/>
-          <w:sz w:val="19"/>
-          <w:szCs w:val="19"/>
-        </w:rPr>
-        <w:t>t.Weight</w:t>
-      </w:r>
-      <w:proofErr w:type="spellEnd"/>
-      <w:r>
-        <w:rPr>
-          <w:rFonts w:ascii="Consolas" w:hAnsi="Consolas" w:cs="Consolas"/>
-          <w:color w:val="000000"/>
-          <w:sz w:val="19"/>
-          <w:szCs w:val="19"/>
-        </w:rPr>
-        <w:t xml:space="preserve">) + </w:t>
-      </w:r>
-      <w:proofErr w:type="spellStart"/>
-      <w:r>
-        <w:rPr>
-          <w:rFonts w:ascii="Consolas" w:hAnsi="Consolas" w:cs="Consolas"/>
-          <w:color w:val="000000"/>
-          <w:sz w:val="19"/>
-          <w:szCs w:val="19"/>
-        </w:rPr>
-        <w:t>item.Weight</w:t>
-      </w:r>
-      <w:proofErr w:type="spellEnd"/>
-      <w:r>
-        <w:rPr>
-          <w:rFonts w:ascii="Consolas" w:hAnsi="Consolas" w:cs="Consolas"/>
-          <w:color w:val="000000"/>
-          <w:sz w:val="19"/>
-          <w:szCs w:val="19"/>
-        </w:rPr>
-        <w:t xml:space="preserve"> &lt; Capacity)</w:t>
+        <w:t xml:space="preserve"> (inBag.Sum(t =&gt; t.Weight) + item.Weight &lt; Capacity)</w:t>
       </w:r>
     </w:p>
     <w:p>
@@ -9302,38 +8567,7 @@
           <w:sz w:val="19"/>
           <w:szCs w:val="19"/>
         </w:rPr>
-        <w:t xml:space="preserve">        </w:t>
-      </w:r>
-      <w:proofErr w:type="spellStart"/>
-      <w:proofErr w:type="gramStart"/>
-      <w:r>
-        <w:rPr>
-          <w:rFonts w:ascii="Consolas" w:hAnsi="Consolas" w:cs="Consolas"/>
-          <w:color w:val="000000"/>
-          <w:sz w:val="19"/>
-          <w:szCs w:val="19"/>
-        </w:rPr>
-        <w:t>inBag.Add</w:t>
-      </w:r>
-      <w:proofErr w:type="spellEnd"/>
-      <w:r>
-        <w:rPr>
-          <w:rFonts w:ascii="Consolas" w:hAnsi="Consolas" w:cs="Consolas"/>
-          <w:color w:val="000000"/>
-          <w:sz w:val="19"/>
-          <w:szCs w:val="19"/>
-        </w:rPr>
-        <w:t>(</w:t>
-      </w:r>
-      <w:proofErr w:type="gramEnd"/>
-      <w:r>
-        <w:rPr>
-          <w:rFonts w:ascii="Consolas" w:hAnsi="Consolas" w:cs="Consolas"/>
-          <w:color w:val="000000"/>
-          <w:sz w:val="19"/>
-          <w:szCs w:val="19"/>
-        </w:rPr>
-        <w:t>item);</w:t>
+        <w:t xml:space="preserve">        inBag.Add(item);</w:t>
       </w:r>
     </w:p>
     <w:p>
@@ -9346,7 +8580,6 @@
           <w:szCs w:val="19"/>
         </w:rPr>
       </w:pPr>
-      <w:proofErr w:type="gramStart"/>
       <w:r>
         <w:rPr>
           <w:rFonts w:ascii="Consolas" w:hAnsi="Consolas" w:cs="Consolas"/>
@@ -9356,50 +8589,13 @@
         </w:rPr>
         <w:t>return</w:t>
       </w:r>
-      <w:proofErr w:type="gramEnd"/>
       <w:r>
         <w:rPr>
           <w:rFonts w:ascii="Consolas" w:hAnsi="Consolas" w:cs="Consolas"/>
           <w:sz w:val="19"/>
           <w:szCs w:val="19"/>
         </w:rPr>
-        <w:t xml:space="preserve"> </w:t>
-      </w:r>
-      <w:proofErr w:type="spellStart"/>
-      <w:r>
-        <w:rPr>
-          <w:rFonts w:ascii="Consolas" w:hAnsi="Consolas" w:cs="Consolas"/>
-          <w:sz w:val="19"/>
-          <w:szCs w:val="19"/>
-        </w:rPr>
-        <w:t>inBag.Sum</w:t>
-      </w:r>
-      <w:proofErr w:type="spellEnd"/>
-      <w:r>
-        <w:rPr>
-          <w:rFonts w:ascii="Consolas" w:hAnsi="Consolas" w:cs="Consolas"/>
-          <w:sz w:val="19"/>
-          <w:szCs w:val="19"/>
-        </w:rPr>
-        <w:t xml:space="preserve">(t =&gt; </w:t>
-      </w:r>
-      <w:proofErr w:type="spellStart"/>
-      <w:r>
-        <w:rPr>
-          <w:rFonts w:ascii="Consolas" w:hAnsi="Consolas" w:cs="Consolas"/>
-          <w:sz w:val="19"/>
-          <w:szCs w:val="19"/>
-        </w:rPr>
-        <w:t>t.Value</w:t>
-      </w:r>
-      <w:proofErr w:type="spellEnd"/>
-      <w:r>
-        <w:rPr>
-          <w:rFonts w:ascii="Consolas" w:hAnsi="Consolas" w:cs="Consolas"/>
-          <w:sz w:val="19"/>
-          <w:szCs w:val="19"/>
-        </w:rPr>
-        <w:t>);</w:t>
+        <w:t xml:space="preserve"> inBag.Sum(t =&gt; t.Value);</w:t>
       </w:r>
     </w:p>
     <w:p>
@@ -9408,10 +8604,13 @@
         <w:ind w:firstLine="720"/>
       </w:pPr>
       <w:r>
-        <w:t>Our fitness algorithm</w:t>
-      </w:r>
-      <w:r>
-        <w:t xml:space="preserve"> first orders the available items to add to the knapsack in descending order based on the chromosomes values. The sorting algorithm is broken into 4 parts:</w:t>
+        <w:t xml:space="preserve">Our fitness algorithm first orders the available items to add to the knapsack in descending order based on the </w:t>
+      </w:r>
+      <w:r>
+        <w:t>chromosome’s</w:t>
+      </w:r>
+      <w:r>
+        <w:t xml:space="preserve"> values. The sorting algorithm is broken into 4 parts:</w:t>
       </w:r>
     </w:p>
     <w:p>
@@ -9423,23 +8622,8 @@
         </w:numPr>
       </w:pPr>
       <w:r>
-        <w:t>“</w:t>
-      </w:r>
-      <w:proofErr w:type="spellStart"/>
-      <w:r>
-        <w:t>MaximumWeight</w:t>
-      </w:r>
-      <w:proofErr w:type="spellEnd"/>
-      <w:r>
-        <w:t xml:space="preserve"> - </w:t>
-      </w:r>
-      <w:proofErr w:type="spellStart"/>
-      <w:r>
-        <w:t>item.Weight</w:t>
-      </w:r>
-      <w:proofErr w:type="spellEnd"/>
-      <w:r>
-        <w:t xml:space="preserve"> * [0]” </w:t>
+        <w:lastRenderedPageBreak/>
+        <w:t xml:space="preserve">“MaximumWeight - item.Weight * [0]” </w:t>
       </w:r>
       <w:r>
         <w:t>allows the first gene to directly influence positively when the items weight is low.</w:t>
@@ -9454,15 +8638,7 @@
         </w:numPr>
       </w:pPr>
       <w:r>
-        <w:t>“</w:t>
-      </w:r>
-      <w:proofErr w:type="spellStart"/>
-      <w:r>
-        <w:t>item.Weight</w:t>
-      </w:r>
-      <w:proofErr w:type="spellEnd"/>
-      <w:r>
-        <w:t xml:space="preserve"> * [1]” allows for the second gene to directly influence positively when the items weight is high.</w:t>
+        <w:t>“item.Weight * [1]” allows for the second gene to directly influence positively when the items weight is high.</w:t>
       </w:r>
     </w:p>
     <w:p>
@@ -9474,23 +8650,7 @@
         </w:numPr>
       </w:pPr>
       <w:r>
-        <w:t>“</w:t>
-      </w:r>
-      <w:proofErr w:type="spellStart"/>
-      <w:r>
-        <w:t>MaximumValue</w:t>
-      </w:r>
-      <w:proofErr w:type="spellEnd"/>
-      <w:r>
-        <w:t xml:space="preserve"> - </w:t>
-      </w:r>
-      <w:proofErr w:type="spellStart"/>
-      <w:r>
-        <w:t>item.Value</w:t>
-      </w:r>
-      <w:proofErr w:type="spellEnd"/>
-      <w:r>
-        <w:t xml:space="preserve"> * [2]” allows for the third gene to directly influence positively when the items value is low.</w:t>
+        <w:t>“MaximumValue - item.Value * [2]” allows for the third gene to directly influence positively when the items value is low.</w:t>
       </w:r>
     </w:p>
     <w:p>
@@ -9502,15 +8662,7 @@
         </w:numPr>
       </w:pPr>
       <w:r>
-        <w:t>“</w:t>
-      </w:r>
-      <w:proofErr w:type="spellStart"/>
-      <w:r>
-        <w:t>item.Value</w:t>
-      </w:r>
-      <w:proofErr w:type="spellEnd"/>
-      <w:r>
-        <w:t xml:space="preserve"> * [3]” allows for the fourth gene to directly influence positively when the items value is high.</w:t>
+        <w:t>“item.Value * [3]” allows for the fourth gene to directly influence positively when the items value is high.</w:t>
       </w:r>
     </w:p>
     <w:p>
@@ -9578,15 +8730,7 @@
         <w:t>LONG TERM IMPROVEMENTS &amp; ADAPTIONS</w:t>
       </w:r>
       <w:r>
-        <w:t xml:space="preserve"> (TODO: Probably </w:t>
-      </w:r>
-      <w:proofErr w:type="spellStart"/>
-      <w:r>
-        <w:t>dont</w:t>
-      </w:r>
-      <w:proofErr w:type="spellEnd"/>
-      <w:r>
-        <w:t xml:space="preserve"> need?)</w:t>
+        <w:t xml:space="preserve"> (TODO: Probably dont need?)</w:t>
       </w:r>
       <w:bookmarkEnd w:id="38"/>
     </w:p>
@@ -9595,13 +8739,8 @@
         <w:pStyle w:val="Heading3"/>
       </w:pPr>
       <w:bookmarkStart w:id="39" w:name="_Toc9498293"/>
-      <w:proofErr w:type="spellStart"/>
-      <w:r>
-        <w:t>NuGet</w:t>
-      </w:r>
-      <w:proofErr w:type="spellEnd"/>
-      <w:r>
-        <w:t xml:space="preserve"> Package</w:t>
+      <w:r>
+        <w:t>NuGet Package</w:t>
       </w:r>
       <w:bookmarkEnd w:id="39"/>
     </w:p>
@@ -9611,6 +8750,7 @@
       </w:pPr>
       <w:bookmarkStart w:id="40" w:name="_Toc9498294"/>
       <w:r>
+        <w:lastRenderedPageBreak/>
         <w:t>Generic Genetic Algorithm</w:t>
       </w:r>
       <w:bookmarkEnd w:id="40"/>
@@ -9725,7 +8865,7 @@
 </file>
 
 <file path=word/endnotes.xml><?xml version="1.0" encoding="utf-8"?>
-<w:endnotes xmlns:wpc="http://schemas.microsoft.com/office/word/2010/wordprocessingCanvas" xmlns:cx="http://schemas.microsoft.com/office/drawing/2014/chartex" xmlns:cx1="http://schemas.microsoft.com/office/drawing/2015/9/8/chartex" xmlns:mc="http://schemas.openxmlformats.org/markup-compatibility/2006" xmlns:o="urn:schemas-microsoft-com:office:office" xmlns:r="http://schemas.openxmlformats.org/officeDocument/2006/relationships" xmlns:m="http://schemas.openxmlformats.org/officeDocument/2006/math" xmlns:v="urn:schemas-microsoft-com:vml" xmlns:wp14="http://schemas.microsoft.com/office/word/2010/wordprocessingDrawing" xmlns:wp="http://schemas.openxmlformats.org/drawingml/2006/wordprocessingDrawing" xmlns:w10="urn:schemas-microsoft-com:office:word" xmlns:w="http://schemas.openxmlformats.org/wordprocessingml/2006/main" xmlns:w14="http://schemas.microsoft.com/office/word/2010/wordml" xmlns:w15="http://schemas.microsoft.com/office/word/2012/wordml" xmlns:w16se="http://schemas.microsoft.com/office/word/2015/wordml/symex" xmlns:wpg="http://schemas.microsoft.com/office/word/2010/wordprocessingGroup" xmlns:wpi="http://schemas.microsoft.com/office/word/2010/wordprocessingInk" xmlns:wne="http://schemas.microsoft.com/office/word/2006/wordml" xmlns:wps="http://schemas.microsoft.com/office/word/2010/wordprocessingShape" mc:Ignorable="w14 w15 w16se wp14">
+<w:endnotes xmlns:wpc="http://schemas.microsoft.com/office/word/2010/wordprocessingCanvas" xmlns:cx="http://schemas.microsoft.com/office/drawing/2014/chartex" xmlns:cx1="http://schemas.microsoft.com/office/drawing/2015/9/8/chartex" xmlns:cx2="http://schemas.microsoft.com/office/drawing/2015/10/21/chartex" xmlns:cx3="http://schemas.microsoft.com/office/drawing/2016/5/9/chartex" xmlns:cx4="http://schemas.microsoft.com/office/drawing/2016/5/10/chartex" xmlns:cx5="http://schemas.microsoft.com/office/drawing/2016/5/11/chartex" xmlns:cx6="http://schemas.microsoft.com/office/drawing/2016/5/12/chartex" xmlns:cx7="http://schemas.microsoft.com/office/drawing/2016/5/13/chartex" xmlns:cx8="http://schemas.microsoft.com/office/drawing/2016/5/14/chartex" xmlns:mc="http://schemas.openxmlformats.org/markup-compatibility/2006" xmlns:aink="http://schemas.microsoft.com/office/drawing/2016/ink" xmlns:am3d="http://schemas.microsoft.com/office/drawing/2017/model3d" xmlns:o="urn:schemas-microsoft-com:office:office" xmlns:r="http://schemas.openxmlformats.org/officeDocument/2006/relationships" xmlns:m="http://schemas.openxmlformats.org/officeDocument/2006/math" xmlns:v="urn:schemas-microsoft-com:vml" xmlns:wp14="http://schemas.microsoft.com/office/word/2010/wordprocessingDrawing" xmlns:wp="http://schemas.openxmlformats.org/drawingml/2006/wordprocessingDrawing" xmlns:w10="urn:schemas-microsoft-com:office:word" xmlns:w="http://schemas.openxmlformats.org/wordprocessingml/2006/main" xmlns:w14="http://schemas.microsoft.com/office/word/2010/wordml" xmlns:w15="http://schemas.microsoft.com/office/word/2012/wordml" xmlns:w16cid="http://schemas.microsoft.com/office/word/2016/wordml/cid" xmlns:w16se="http://schemas.microsoft.com/office/word/2015/wordml/symex" xmlns:wpg="http://schemas.microsoft.com/office/word/2010/wordprocessingGroup" xmlns:wpi="http://schemas.microsoft.com/office/word/2010/wordprocessingInk" xmlns:wne="http://schemas.microsoft.com/office/word/2006/wordml" xmlns:wps="http://schemas.microsoft.com/office/word/2010/wordprocessingShape" mc:Ignorable="w14 w15 w16se w16cid wp14">
   <w:endnote w:type="separator" w:id="-1">
     <w:p>
       <w:r>
@@ -9744,7 +8884,7 @@
 </file>
 
 <file path=word/footer1.xml><?xml version="1.0" encoding="utf-8"?>
-<w:ftr xmlns:wpc="http://schemas.microsoft.com/office/word/2010/wordprocessingCanvas" xmlns:cx="http://schemas.microsoft.com/office/drawing/2014/chartex" xmlns:cx1="http://schemas.microsoft.com/office/drawing/2015/9/8/chartex" xmlns:mc="http://schemas.openxmlformats.org/markup-compatibility/2006" xmlns:o="urn:schemas-microsoft-com:office:office" xmlns:r="http://schemas.openxmlformats.org/officeDocument/2006/relationships" xmlns:m="http://schemas.openxmlformats.org/officeDocument/2006/math" xmlns:v="urn:schemas-microsoft-com:vml" xmlns:wp14="http://schemas.microsoft.com/office/word/2010/wordprocessingDrawing" xmlns:wp="http://schemas.openxmlformats.org/drawingml/2006/wordprocessingDrawing" xmlns:w10="urn:schemas-microsoft-com:office:word" xmlns:w="http://schemas.openxmlformats.org/wordprocessingml/2006/main" xmlns:w14="http://schemas.microsoft.com/office/word/2010/wordml" xmlns:w15="http://schemas.microsoft.com/office/word/2012/wordml" xmlns:w16se="http://schemas.microsoft.com/office/word/2015/wordml/symex" xmlns:wpg="http://schemas.microsoft.com/office/word/2010/wordprocessingGroup" xmlns:wpi="http://schemas.microsoft.com/office/word/2010/wordprocessingInk" xmlns:wne="http://schemas.microsoft.com/office/word/2006/wordml" xmlns:wps="http://schemas.microsoft.com/office/word/2010/wordprocessingShape" mc:Ignorable="w14 w15 w16se wp14">
+<w:ftr xmlns:wpc="http://schemas.microsoft.com/office/word/2010/wordprocessingCanvas" xmlns:cx="http://schemas.microsoft.com/office/drawing/2014/chartex" xmlns:cx1="http://schemas.microsoft.com/office/drawing/2015/9/8/chartex" xmlns:cx2="http://schemas.microsoft.com/office/drawing/2015/10/21/chartex" xmlns:cx3="http://schemas.microsoft.com/office/drawing/2016/5/9/chartex" xmlns:cx4="http://schemas.microsoft.com/office/drawing/2016/5/10/chartex" xmlns:cx5="http://schemas.microsoft.com/office/drawing/2016/5/11/chartex" xmlns:cx6="http://schemas.microsoft.com/office/drawing/2016/5/12/chartex" xmlns:cx7="http://schemas.microsoft.com/office/drawing/2016/5/13/chartex" xmlns:cx8="http://schemas.microsoft.com/office/drawing/2016/5/14/chartex" xmlns:mc="http://schemas.openxmlformats.org/markup-compatibility/2006" xmlns:aink="http://schemas.microsoft.com/office/drawing/2016/ink" xmlns:am3d="http://schemas.microsoft.com/office/drawing/2017/model3d" xmlns:o="urn:schemas-microsoft-com:office:office" xmlns:r="http://schemas.openxmlformats.org/officeDocument/2006/relationships" xmlns:m="http://schemas.openxmlformats.org/officeDocument/2006/math" xmlns:v="urn:schemas-microsoft-com:vml" xmlns:wp14="http://schemas.microsoft.com/office/word/2010/wordprocessingDrawing" xmlns:wp="http://schemas.openxmlformats.org/drawingml/2006/wordprocessingDrawing" xmlns:w10="urn:schemas-microsoft-com:office:word" xmlns:w="http://schemas.openxmlformats.org/wordprocessingml/2006/main" xmlns:w14="http://schemas.microsoft.com/office/word/2010/wordml" xmlns:w15="http://schemas.microsoft.com/office/word/2012/wordml" xmlns:w16cid="http://schemas.microsoft.com/office/word/2016/wordml/cid" xmlns:w16se="http://schemas.microsoft.com/office/word/2015/wordml/symex" xmlns:wpg="http://schemas.microsoft.com/office/word/2010/wordprocessingGroup" xmlns:wpi="http://schemas.microsoft.com/office/word/2010/wordprocessingInk" xmlns:wne="http://schemas.microsoft.com/office/word/2006/wordml" xmlns:wps="http://schemas.microsoft.com/office/word/2010/wordprocessingShape" mc:Ignorable="w14 w15 w16se w16cid wp14">
   <w:p>
     <w:pPr>
       <w:pStyle w:val="Footer"/>
@@ -9794,7 +8934,7 @@
 </file>
 
 <file path=word/footer2.xml><?xml version="1.0" encoding="utf-8"?>
-<w:ftr xmlns:wpc="http://schemas.microsoft.com/office/word/2010/wordprocessingCanvas" xmlns:cx="http://schemas.microsoft.com/office/drawing/2014/chartex" xmlns:cx1="http://schemas.microsoft.com/office/drawing/2015/9/8/chartex" xmlns:mc="http://schemas.openxmlformats.org/markup-compatibility/2006" xmlns:o="urn:schemas-microsoft-com:office:office" xmlns:r="http://schemas.openxmlformats.org/officeDocument/2006/relationships" xmlns:m="http://schemas.openxmlformats.org/officeDocument/2006/math" xmlns:v="urn:schemas-microsoft-com:vml" xmlns:wp14="http://schemas.microsoft.com/office/word/2010/wordprocessingDrawing" xmlns:wp="http://schemas.openxmlformats.org/drawingml/2006/wordprocessingDrawing" xmlns:w10="urn:schemas-microsoft-com:office:word" xmlns:w="http://schemas.openxmlformats.org/wordprocessingml/2006/main" xmlns:w14="http://schemas.microsoft.com/office/word/2010/wordml" xmlns:w15="http://schemas.microsoft.com/office/word/2012/wordml" xmlns:w16se="http://schemas.microsoft.com/office/word/2015/wordml/symex" xmlns:wpg="http://schemas.microsoft.com/office/word/2010/wordprocessingGroup" xmlns:wpi="http://schemas.microsoft.com/office/word/2010/wordprocessingInk" xmlns:wne="http://schemas.microsoft.com/office/word/2006/wordml" xmlns:wps="http://schemas.microsoft.com/office/word/2010/wordprocessingShape" mc:Ignorable="w14 w15 w16se wp14">
+<w:ftr xmlns:wpc="http://schemas.microsoft.com/office/word/2010/wordprocessingCanvas" xmlns:cx="http://schemas.microsoft.com/office/drawing/2014/chartex" xmlns:cx1="http://schemas.microsoft.com/office/drawing/2015/9/8/chartex" xmlns:cx2="http://schemas.microsoft.com/office/drawing/2015/10/21/chartex" xmlns:cx3="http://schemas.microsoft.com/office/drawing/2016/5/9/chartex" xmlns:cx4="http://schemas.microsoft.com/office/drawing/2016/5/10/chartex" xmlns:cx5="http://schemas.microsoft.com/office/drawing/2016/5/11/chartex" xmlns:cx6="http://schemas.microsoft.com/office/drawing/2016/5/12/chartex" xmlns:cx7="http://schemas.microsoft.com/office/drawing/2016/5/13/chartex" xmlns:cx8="http://schemas.microsoft.com/office/drawing/2016/5/14/chartex" xmlns:mc="http://schemas.openxmlformats.org/markup-compatibility/2006" xmlns:aink="http://schemas.microsoft.com/office/drawing/2016/ink" xmlns:am3d="http://schemas.microsoft.com/office/drawing/2017/model3d" xmlns:o="urn:schemas-microsoft-com:office:office" xmlns:r="http://schemas.openxmlformats.org/officeDocument/2006/relationships" xmlns:m="http://schemas.openxmlformats.org/officeDocument/2006/math" xmlns:v="urn:schemas-microsoft-com:vml" xmlns:wp14="http://schemas.microsoft.com/office/word/2010/wordprocessingDrawing" xmlns:wp="http://schemas.openxmlformats.org/drawingml/2006/wordprocessingDrawing" xmlns:w10="urn:schemas-microsoft-com:office:word" xmlns:w="http://schemas.openxmlformats.org/wordprocessingml/2006/main" xmlns:w14="http://schemas.microsoft.com/office/word/2010/wordml" xmlns:w15="http://schemas.microsoft.com/office/word/2012/wordml" xmlns:w16cid="http://schemas.microsoft.com/office/word/2016/wordml/cid" xmlns:w16se="http://schemas.microsoft.com/office/word/2015/wordml/symex" xmlns:wpg="http://schemas.microsoft.com/office/word/2010/wordprocessingGroup" xmlns:wpi="http://schemas.microsoft.com/office/word/2010/wordprocessingInk" xmlns:wne="http://schemas.microsoft.com/office/word/2006/wordml" xmlns:wps="http://schemas.microsoft.com/office/word/2010/wordprocessingShape" mc:Ignorable="w14 w15 w16se w16cid wp14">
   <w:p>
     <w:pPr>
       <w:pStyle w:val="Footer"/>
@@ -9812,7 +8952,7 @@
 </file>
 
 <file path=word/footer3.xml><?xml version="1.0" encoding="utf-8"?>
-<w:ftr xmlns:wpc="http://schemas.microsoft.com/office/word/2010/wordprocessingCanvas" xmlns:cx="http://schemas.microsoft.com/office/drawing/2014/chartex" xmlns:cx1="http://schemas.microsoft.com/office/drawing/2015/9/8/chartex" xmlns:mc="http://schemas.openxmlformats.org/markup-compatibility/2006" xmlns:o="urn:schemas-microsoft-com:office:office" xmlns:r="http://schemas.openxmlformats.org/officeDocument/2006/relationships" xmlns:m="http://schemas.openxmlformats.org/officeDocument/2006/math" xmlns:v="urn:schemas-microsoft-com:vml" xmlns:wp14="http://schemas.microsoft.com/office/word/2010/wordprocessingDrawing" xmlns:wp="http://schemas.openxmlformats.org/drawingml/2006/wordprocessingDrawing" xmlns:w10="urn:schemas-microsoft-com:office:word" xmlns:w="http://schemas.openxmlformats.org/wordprocessingml/2006/main" xmlns:w14="http://schemas.microsoft.com/office/word/2010/wordml" xmlns:w15="http://schemas.microsoft.com/office/word/2012/wordml" xmlns:w16se="http://schemas.microsoft.com/office/word/2015/wordml/symex" xmlns:wpg="http://schemas.microsoft.com/office/word/2010/wordprocessingGroup" xmlns:wpi="http://schemas.microsoft.com/office/word/2010/wordprocessingInk" xmlns:wne="http://schemas.microsoft.com/office/word/2006/wordml" xmlns:wps="http://schemas.microsoft.com/office/word/2010/wordprocessingShape" mc:Ignorable="w14 w15 w16se wp14">
+<w:ftr xmlns:wpc="http://schemas.microsoft.com/office/word/2010/wordprocessingCanvas" xmlns:cx="http://schemas.microsoft.com/office/drawing/2014/chartex" xmlns:cx1="http://schemas.microsoft.com/office/drawing/2015/9/8/chartex" xmlns:cx2="http://schemas.microsoft.com/office/drawing/2015/10/21/chartex" xmlns:cx3="http://schemas.microsoft.com/office/drawing/2016/5/9/chartex" xmlns:cx4="http://schemas.microsoft.com/office/drawing/2016/5/10/chartex" xmlns:cx5="http://schemas.microsoft.com/office/drawing/2016/5/11/chartex" xmlns:cx6="http://schemas.microsoft.com/office/drawing/2016/5/12/chartex" xmlns:cx7="http://schemas.microsoft.com/office/drawing/2016/5/13/chartex" xmlns:cx8="http://schemas.microsoft.com/office/drawing/2016/5/14/chartex" xmlns:mc="http://schemas.openxmlformats.org/markup-compatibility/2006" xmlns:aink="http://schemas.microsoft.com/office/drawing/2016/ink" xmlns:am3d="http://schemas.microsoft.com/office/drawing/2017/model3d" xmlns:o="urn:schemas-microsoft-com:office:office" xmlns:r="http://schemas.openxmlformats.org/officeDocument/2006/relationships" xmlns:m="http://schemas.openxmlformats.org/officeDocument/2006/math" xmlns:v="urn:schemas-microsoft-com:vml" xmlns:wp14="http://schemas.microsoft.com/office/word/2010/wordprocessingDrawing" xmlns:wp="http://schemas.openxmlformats.org/drawingml/2006/wordprocessingDrawing" xmlns:w10="urn:schemas-microsoft-com:office:word" xmlns:w="http://schemas.openxmlformats.org/wordprocessingml/2006/main" xmlns:w14="http://schemas.microsoft.com/office/word/2010/wordml" xmlns:w15="http://schemas.microsoft.com/office/word/2012/wordml" xmlns:w16cid="http://schemas.microsoft.com/office/word/2016/wordml/cid" xmlns:w16se="http://schemas.microsoft.com/office/word/2015/wordml/symex" xmlns:wpg="http://schemas.microsoft.com/office/word/2010/wordprocessingGroup" xmlns:wpi="http://schemas.microsoft.com/office/word/2010/wordprocessingInk" xmlns:wne="http://schemas.microsoft.com/office/word/2006/wordml" xmlns:wps="http://schemas.microsoft.com/office/word/2010/wordprocessingShape" mc:Ignorable="w14 w15 w16se w16cid wp14">
   <w:p>
     <w:pPr>
       <w:pStyle w:val="FootnoteText"/>
@@ -9822,7 +8962,7 @@
 </file>
 
 <file path=word/footer4.xml><?xml version="1.0" encoding="utf-8"?>
-<w:ftr xmlns:wpc="http://schemas.microsoft.com/office/word/2010/wordprocessingCanvas" xmlns:cx="http://schemas.microsoft.com/office/drawing/2014/chartex" xmlns:cx1="http://schemas.microsoft.com/office/drawing/2015/9/8/chartex" xmlns:mc="http://schemas.openxmlformats.org/markup-compatibility/2006" xmlns:o="urn:schemas-microsoft-com:office:office" xmlns:r="http://schemas.openxmlformats.org/officeDocument/2006/relationships" xmlns:m="http://schemas.openxmlformats.org/officeDocument/2006/math" xmlns:v="urn:schemas-microsoft-com:vml" xmlns:wp14="http://schemas.microsoft.com/office/word/2010/wordprocessingDrawing" xmlns:wp="http://schemas.openxmlformats.org/drawingml/2006/wordprocessingDrawing" xmlns:w10="urn:schemas-microsoft-com:office:word" xmlns:w="http://schemas.openxmlformats.org/wordprocessingml/2006/main" xmlns:w14="http://schemas.microsoft.com/office/word/2010/wordml" xmlns:w15="http://schemas.microsoft.com/office/word/2012/wordml" xmlns:w16se="http://schemas.microsoft.com/office/word/2015/wordml/symex" xmlns:wpg="http://schemas.microsoft.com/office/word/2010/wordprocessingGroup" xmlns:wpi="http://schemas.microsoft.com/office/word/2010/wordprocessingInk" xmlns:wne="http://schemas.microsoft.com/office/word/2006/wordml" xmlns:wps="http://schemas.microsoft.com/office/word/2010/wordprocessingShape" mc:Ignorable="w14 w15 w16se wp14">
+<w:ftr xmlns:wpc="http://schemas.microsoft.com/office/word/2010/wordprocessingCanvas" xmlns:cx="http://schemas.microsoft.com/office/drawing/2014/chartex" xmlns:cx1="http://schemas.microsoft.com/office/drawing/2015/9/8/chartex" xmlns:cx2="http://schemas.microsoft.com/office/drawing/2015/10/21/chartex" xmlns:cx3="http://schemas.microsoft.com/office/drawing/2016/5/9/chartex" xmlns:cx4="http://schemas.microsoft.com/office/drawing/2016/5/10/chartex" xmlns:cx5="http://schemas.microsoft.com/office/drawing/2016/5/11/chartex" xmlns:cx6="http://schemas.microsoft.com/office/drawing/2016/5/12/chartex" xmlns:cx7="http://schemas.microsoft.com/office/drawing/2016/5/13/chartex" xmlns:cx8="http://schemas.microsoft.com/office/drawing/2016/5/14/chartex" xmlns:mc="http://schemas.openxmlformats.org/markup-compatibility/2006" xmlns:aink="http://schemas.microsoft.com/office/drawing/2016/ink" xmlns:am3d="http://schemas.microsoft.com/office/drawing/2017/model3d" xmlns:o="urn:schemas-microsoft-com:office:office" xmlns:r="http://schemas.openxmlformats.org/officeDocument/2006/relationships" xmlns:m="http://schemas.openxmlformats.org/officeDocument/2006/math" xmlns:v="urn:schemas-microsoft-com:vml" xmlns:wp14="http://schemas.microsoft.com/office/word/2010/wordprocessingDrawing" xmlns:wp="http://schemas.openxmlformats.org/drawingml/2006/wordprocessingDrawing" xmlns:w10="urn:schemas-microsoft-com:office:word" xmlns:w="http://schemas.openxmlformats.org/wordprocessingml/2006/main" xmlns:w14="http://schemas.microsoft.com/office/word/2010/wordml" xmlns:w15="http://schemas.microsoft.com/office/word/2012/wordml" xmlns:w16cid="http://schemas.microsoft.com/office/word/2016/wordml/cid" xmlns:w16se="http://schemas.microsoft.com/office/word/2015/wordml/symex" xmlns:wpg="http://schemas.microsoft.com/office/word/2010/wordprocessingGroup" xmlns:wpi="http://schemas.microsoft.com/office/word/2010/wordprocessingInk" xmlns:wne="http://schemas.microsoft.com/office/word/2006/wordml" xmlns:wps="http://schemas.microsoft.com/office/word/2010/wordprocessingShape" mc:Ignorable="w14 w15 w16se w16cid wp14">
   <w:p>
     <w:pPr>
       <w:pStyle w:val="FootnoteText"/>
@@ -9832,7 +8972,7 @@
 </file>
 
 <file path=word/footnotes.xml><?xml version="1.0" encoding="utf-8"?>
-<w:footnotes xmlns:wpc="http://schemas.microsoft.com/office/word/2010/wordprocessingCanvas" xmlns:cx="http://schemas.microsoft.com/office/drawing/2014/chartex" xmlns:cx1="http://schemas.microsoft.com/office/drawing/2015/9/8/chartex" xmlns:mc="http://schemas.openxmlformats.org/markup-compatibility/2006" xmlns:o="urn:schemas-microsoft-com:office:office" xmlns:r="http://schemas.openxmlformats.org/officeDocument/2006/relationships" xmlns:m="http://schemas.openxmlformats.org/officeDocument/2006/math" xmlns:v="urn:schemas-microsoft-com:vml" xmlns:wp14="http://schemas.microsoft.com/office/word/2010/wordprocessingDrawing" xmlns:wp="http://schemas.openxmlformats.org/drawingml/2006/wordprocessingDrawing" xmlns:w10="urn:schemas-microsoft-com:office:word" xmlns:w="http://schemas.openxmlformats.org/wordprocessingml/2006/main" xmlns:w14="http://schemas.microsoft.com/office/word/2010/wordml" xmlns:w15="http://schemas.microsoft.com/office/word/2012/wordml" xmlns:w16se="http://schemas.microsoft.com/office/word/2015/wordml/symex" xmlns:wpg="http://schemas.microsoft.com/office/word/2010/wordprocessingGroup" xmlns:wpi="http://schemas.microsoft.com/office/word/2010/wordprocessingInk" xmlns:wne="http://schemas.microsoft.com/office/word/2006/wordml" xmlns:wps="http://schemas.microsoft.com/office/word/2010/wordprocessingShape" mc:Ignorable="w14 w15 w16se wp14">
+<w:footnotes xmlns:wpc="http://schemas.microsoft.com/office/word/2010/wordprocessingCanvas" xmlns:cx="http://schemas.microsoft.com/office/drawing/2014/chartex" xmlns:cx1="http://schemas.microsoft.com/office/drawing/2015/9/8/chartex" xmlns:cx2="http://schemas.microsoft.com/office/drawing/2015/10/21/chartex" xmlns:cx3="http://schemas.microsoft.com/office/drawing/2016/5/9/chartex" xmlns:cx4="http://schemas.microsoft.com/office/drawing/2016/5/10/chartex" xmlns:cx5="http://schemas.microsoft.com/office/drawing/2016/5/11/chartex" xmlns:cx6="http://schemas.microsoft.com/office/drawing/2016/5/12/chartex" xmlns:cx7="http://schemas.microsoft.com/office/drawing/2016/5/13/chartex" xmlns:cx8="http://schemas.microsoft.com/office/drawing/2016/5/14/chartex" xmlns:mc="http://schemas.openxmlformats.org/markup-compatibility/2006" xmlns:aink="http://schemas.microsoft.com/office/drawing/2016/ink" xmlns:am3d="http://schemas.microsoft.com/office/drawing/2017/model3d" xmlns:o="urn:schemas-microsoft-com:office:office" xmlns:r="http://schemas.openxmlformats.org/officeDocument/2006/relationships" xmlns:m="http://schemas.openxmlformats.org/officeDocument/2006/math" xmlns:v="urn:schemas-microsoft-com:vml" xmlns:wp14="http://schemas.microsoft.com/office/word/2010/wordprocessingDrawing" xmlns:wp="http://schemas.openxmlformats.org/drawingml/2006/wordprocessingDrawing" xmlns:w10="urn:schemas-microsoft-com:office:word" xmlns:w="http://schemas.openxmlformats.org/wordprocessingml/2006/main" xmlns:w14="http://schemas.microsoft.com/office/word/2010/wordml" xmlns:w15="http://schemas.microsoft.com/office/word/2012/wordml" xmlns:w16cid="http://schemas.microsoft.com/office/word/2016/wordml/cid" xmlns:w16se="http://schemas.microsoft.com/office/word/2015/wordml/symex" xmlns:wpg="http://schemas.microsoft.com/office/word/2010/wordprocessingGroup" xmlns:wpi="http://schemas.microsoft.com/office/word/2010/wordprocessingInk" xmlns:wne="http://schemas.microsoft.com/office/word/2006/wordml" xmlns:wps="http://schemas.microsoft.com/office/word/2010/wordprocessingShape" mc:Ignorable="w14 w15 w16se w16cid wp14">
   <w:footnote w:type="separator" w:id="-1">
     <w:p>
       <w:r>
@@ -9859,7 +8999,7 @@
         <w:footnoteRef/>
       </w:r>
       <w:r>
-        <w:t xml:space="preserve"> Gordon Moore</w:t>
+        <w:t xml:space="preserve"> NP-Complete problems can be verified in polynomial time (quickly) but can only be solved in exponential time (very slowly). Because of this, NP-Complete problems are often solved using approximation algorithms. </w:t>
       </w:r>
     </w:p>
   </w:footnote>
@@ -9875,11 +9015,43 @@
         <w:footnoteRef/>
       </w:r>
       <w:r>
-        <w:t xml:space="preserve"> Applegate et al. (2006)</w:t>
+        <w:t xml:space="preserve"> Gordon Moore</w:t>
       </w:r>
     </w:p>
   </w:footnote>
   <w:footnote w:id="3">
+    <w:p>
+      <w:pPr>
+        <w:pStyle w:val="FootnoteText"/>
+      </w:pPr>
+      <w:r>
+        <w:rPr>
+          <w:rStyle w:val="FootnoteReference"/>
+        </w:rPr>
+        <w:footnoteRef/>
+      </w:r>
+      <w:r>
+        <w:t xml:space="preserve"> The set of NP-Hard problems has solutions that can be used to derive the solutions to problems in NP in polynomial time.</w:t>
+      </w:r>
+    </w:p>
+  </w:footnote>
+  <w:footnote w:id="4">
+    <w:p>
+      <w:pPr>
+        <w:pStyle w:val="FootnoteText"/>
+      </w:pPr>
+      <w:r>
+        <w:rPr>
+          <w:rStyle w:val="FootnoteReference"/>
+        </w:rPr>
+        <w:footnoteRef/>
+      </w:r>
+      <w:r>
+        <w:t xml:space="preserve"> Applegate et al. (2006)</w:t>
+      </w:r>
+    </w:p>
+  </w:footnote>
+  <w:footnote w:id="5">
     <w:p>
       <w:pPr>
         <w:pStyle w:val="FootnoteText"/>
@@ -9899,7 +9071,7 @@
 </file>
 
 <file path=word/header1.xml><?xml version="1.0" encoding="utf-8"?>
-<w:hdr xmlns:wpc="http://schemas.microsoft.com/office/word/2010/wordprocessingCanvas" xmlns:cx="http://schemas.microsoft.com/office/drawing/2014/chartex" xmlns:cx1="http://schemas.microsoft.com/office/drawing/2015/9/8/chartex" xmlns:mc="http://schemas.openxmlformats.org/markup-compatibility/2006" xmlns:o="urn:schemas-microsoft-com:office:office" xmlns:r="http://schemas.openxmlformats.org/officeDocument/2006/relationships" xmlns:m="http://schemas.openxmlformats.org/officeDocument/2006/math" xmlns:v="urn:schemas-microsoft-com:vml" xmlns:wp14="http://schemas.microsoft.com/office/word/2010/wordprocessingDrawing" xmlns:wp="http://schemas.openxmlformats.org/drawingml/2006/wordprocessingDrawing" xmlns:w10="urn:schemas-microsoft-com:office:word" xmlns:w="http://schemas.openxmlformats.org/wordprocessingml/2006/main" xmlns:w14="http://schemas.microsoft.com/office/word/2010/wordml" xmlns:w15="http://schemas.microsoft.com/office/word/2012/wordml" xmlns:w16se="http://schemas.microsoft.com/office/word/2015/wordml/symex" xmlns:wpg="http://schemas.microsoft.com/office/word/2010/wordprocessingGroup" xmlns:wpi="http://schemas.microsoft.com/office/word/2010/wordprocessingInk" xmlns:wne="http://schemas.microsoft.com/office/word/2006/wordml" xmlns:wps="http://schemas.microsoft.com/office/word/2010/wordprocessingShape" mc:Ignorable="w14 w15 w16se wp14">
+<w:hdr xmlns:wpc="http://schemas.microsoft.com/office/word/2010/wordprocessingCanvas" xmlns:cx="http://schemas.microsoft.com/office/drawing/2014/chartex" xmlns:cx1="http://schemas.microsoft.com/office/drawing/2015/9/8/chartex" xmlns:cx2="http://schemas.microsoft.com/office/drawing/2015/10/21/chartex" xmlns:cx3="http://schemas.microsoft.com/office/drawing/2016/5/9/chartex" xmlns:cx4="http://schemas.microsoft.com/office/drawing/2016/5/10/chartex" xmlns:cx5="http://schemas.microsoft.com/office/drawing/2016/5/11/chartex" xmlns:cx6="http://schemas.microsoft.com/office/drawing/2016/5/12/chartex" xmlns:cx7="http://schemas.microsoft.com/office/drawing/2016/5/13/chartex" xmlns:cx8="http://schemas.microsoft.com/office/drawing/2016/5/14/chartex" xmlns:mc="http://schemas.openxmlformats.org/markup-compatibility/2006" xmlns:aink="http://schemas.microsoft.com/office/drawing/2016/ink" xmlns:am3d="http://schemas.microsoft.com/office/drawing/2017/model3d" xmlns:o="urn:schemas-microsoft-com:office:office" xmlns:r="http://schemas.openxmlformats.org/officeDocument/2006/relationships" xmlns:m="http://schemas.openxmlformats.org/officeDocument/2006/math" xmlns:v="urn:schemas-microsoft-com:vml" xmlns:wp14="http://schemas.microsoft.com/office/word/2010/wordprocessingDrawing" xmlns:wp="http://schemas.openxmlformats.org/drawingml/2006/wordprocessingDrawing" xmlns:w10="urn:schemas-microsoft-com:office:word" xmlns:w="http://schemas.openxmlformats.org/wordprocessingml/2006/main" xmlns:w14="http://schemas.microsoft.com/office/word/2010/wordml" xmlns:w15="http://schemas.microsoft.com/office/word/2012/wordml" xmlns:w16cid="http://schemas.microsoft.com/office/word/2016/wordml/cid" xmlns:w16se="http://schemas.microsoft.com/office/word/2015/wordml/symex" xmlns:wpg="http://schemas.microsoft.com/office/word/2010/wordprocessingGroup" xmlns:wpi="http://schemas.microsoft.com/office/word/2010/wordprocessingInk" xmlns:wne="http://schemas.microsoft.com/office/word/2006/wordml" xmlns:wps="http://schemas.microsoft.com/office/word/2010/wordprocessingShape" mc:Ignorable="w14 w15 w16se w16cid wp14">
   <w:p>
     <w:pPr>
       <w:pStyle w:val="Header"/>
@@ -9914,7 +9086,7 @@
 </file>
 
 <file path=word/header2.xml><?xml version="1.0" encoding="utf-8"?>
-<w:hdr xmlns:wpc="http://schemas.microsoft.com/office/word/2010/wordprocessingCanvas" xmlns:cx="http://schemas.microsoft.com/office/drawing/2014/chartex" xmlns:cx1="http://schemas.microsoft.com/office/drawing/2015/9/8/chartex" xmlns:mc="http://schemas.openxmlformats.org/markup-compatibility/2006" xmlns:o="urn:schemas-microsoft-com:office:office" xmlns:r="http://schemas.openxmlformats.org/officeDocument/2006/relationships" xmlns:m="http://schemas.openxmlformats.org/officeDocument/2006/math" xmlns:v="urn:schemas-microsoft-com:vml" xmlns:wp14="http://schemas.microsoft.com/office/word/2010/wordprocessingDrawing" xmlns:wp="http://schemas.openxmlformats.org/drawingml/2006/wordprocessingDrawing" xmlns:w10="urn:schemas-microsoft-com:office:word" xmlns:w="http://schemas.openxmlformats.org/wordprocessingml/2006/main" xmlns:w14="http://schemas.microsoft.com/office/word/2010/wordml" xmlns:w15="http://schemas.microsoft.com/office/word/2012/wordml" xmlns:w16se="http://schemas.microsoft.com/office/word/2015/wordml/symex" xmlns:wpg="http://schemas.microsoft.com/office/word/2010/wordprocessingGroup" xmlns:wpi="http://schemas.microsoft.com/office/word/2010/wordprocessingInk" xmlns:wne="http://schemas.microsoft.com/office/word/2006/wordml" xmlns:wps="http://schemas.microsoft.com/office/word/2010/wordprocessingShape" mc:Ignorable="w14 w15 w16se wp14">
+<w:hdr xmlns:wpc="http://schemas.microsoft.com/office/word/2010/wordprocessingCanvas" xmlns:cx="http://schemas.microsoft.com/office/drawing/2014/chartex" xmlns:cx1="http://schemas.microsoft.com/office/drawing/2015/9/8/chartex" xmlns:cx2="http://schemas.microsoft.com/office/drawing/2015/10/21/chartex" xmlns:cx3="http://schemas.microsoft.com/office/drawing/2016/5/9/chartex" xmlns:cx4="http://schemas.microsoft.com/office/drawing/2016/5/10/chartex" xmlns:cx5="http://schemas.microsoft.com/office/drawing/2016/5/11/chartex" xmlns:cx6="http://schemas.microsoft.com/office/drawing/2016/5/12/chartex" xmlns:cx7="http://schemas.microsoft.com/office/drawing/2016/5/13/chartex" xmlns:cx8="http://schemas.microsoft.com/office/drawing/2016/5/14/chartex" xmlns:mc="http://schemas.openxmlformats.org/markup-compatibility/2006" xmlns:aink="http://schemas.microsoft.com/office/drawing/2016/ink" xmlns:am3d="http://schemas.microsoft.com/office/drawing/2017/model3d" xmlns:o="urn:schemas-microsoft-com:office:office" xmlns:r="http://schemas.openxmlformats.org/officeDocument/2006/relationships" xmlns:m="http://schemas.openxmlformats.org/officeDocument/2006/math" xmlns:v="urn:schemas-microsoft-com:vml" xmlns:wp14="http://schemas.microsoft.com/office/word/2010/wordprocessingDrawing" xmlns:wp="http://schemas.openxmlformats.org/drawingml/2006/wordprocessingDrawing" xmlns:w10="urn:schemas-microsoft-com:office:word" xmlns:w="http://schemas.openxmlformats.org/wordprocessingml/2006/main" xmlns:w14="http://schemas.microsoft.com/office/word/2010/wordml" xmlns:w15="http://schemas.microsoft.com/office/word/2012/wordml" xmlns:w16cid="http://schemas.microsoft.com/office/word/2016/wordml/cid" xmlns:w16se="http://schemas.microsoft.com/office/word/2015/wordml/symex" xmlns:wpg="http://schemas.microsoft.com/office/word/2010/wordprocessingGroup" xmlns:wpi="http://schemas.microsoft.com/office/word/2010/wordprocessingInk" xmlns:wne="http://schemas.microsoft.com/office/word/2006/wordml" xmlns:wps="http://schemas.microsoft.com/office/word/2010/wordprocessingShape" mc:Ignorable="w14 w15 w16se w16cid wp14">
   <w:p>
     <w:pPr>
       <w:pStyle w:val="Header"/>
@@ -9947,7 +9119,7 @@
 </file>
 
 <file path=word/header3.xml><?xml version="1.0" encoding="utf-8"?>
-<w:hdr xmlns:wpc="http://schemas.microsoft.com/office/word/2010/wordprocessingCanvas" xmlns:cx="http://schemas.microsoft.com/office/drawing/2014/chartex" xmlns:cx1="http://schemas.microsoft.com/office/drawing/2015/9/8/chartex" xmlns:mc="http://schemas.openxmlformats.org/markup-compatibility/2006" xmlns:o="urn:schemas-microsoft-com:office:office" xmlns:r="http://schemas.openxmlformats.org/officeDocument/2006/relationships" xmlns:m="http://schemas.openxmlformats.org/officeDocument/2006/math" xmlns:v="urn:schemas-microsoft-com:vml" xmlns:wp14="http://schemas.microsoft.com/office/word/2010/wordprocessingDrawing" xmlns:wp="http://schemas.openxmlformats.org/drawingml/2006/wordprocessingDrawing" xmlns:w10="urn:schemas-microsoft-com:office:word" xmlns:w="http://schemas.openxmlformats.org/wordprocessingml/2006/main" xmlns:w14="http://schemas.microsoft.com/office/word/2010/wordml" xmlns:w15="http://schemas.microsoft.com/office/word/2012/wordml" xmlns:w16se="http://schemas.microsoft.com/office/word/2015/wordml/symex" xmlns:wpg="http://schemas.microsoft.com/office/word/2010/wordprocessingGroup" xmlns:wpi="http://schemas.microsoft.com/office/word/2010/wordprocessingInk" xmlns:wne="http://schemas.microsoft.com/office/word/2006/wordml" xmlns:wps="http://schemas.microsoft.com/office/word/2010/wordprocessingShape" mc:Ignorable="w14 w15 w16se wp14">
+<w:hdr xmlns:wpc="http://schemas.microsoft.com/office/word/2010/wordprocessingCanvas" xmlns:cx="http://schemas.microsoft.com/office/drawing/2014/chartex" xmlns:cx1="http://schemas.microsoft.com/office/drawing/2015/9/8/chartex" xmlns:cx2="http://schemas.microsoft.com/office/drawing/2015/10/21/chartex" xmlns:cx3="http://schemas.microsoft.com/office/drawing/2016/5/9/chartex" xmlns:cx4="http://schemas.microsoft.com/office/drawing/2016/5/10/chartex" xmlns:cx5="http://schemas.microsoft.com/office/drawing/2016/5/11/chartex" xmlns:cx6="http://schemas.microsoft.com/office/drawing/2016/5/12/chartex" xmlns:cx7="http://schemas.microsoft.com/office/drawing/2016/5/13/chartex" xmlns:cx8="http://schemas.microsoft.com/office/drawing/2016/5/14/chartex" xmlns:mc="http://schemas.openxmlformats.org/markup-compatibility/2006" xmlns:aink="http://schemas.microsoft.com/office/drawing/2016/ink" xmlns:am3d="http://schemas.microsoft.com/office/drawing/2017/model3d" xmlns:o="urn:schemas-microsoft-com:office:office" xmlns:r="http://schemas.openxmlformats.org/officeDocument/2006/relationships" xmlns:m="http://schemas.openxmlformats.org/officeDocument/2006/math" xmlns:v="urn:schemas-microsoft-com:vml" xmlns:wp14="http://schemas.microsoft.com/office/word/2010/wordprocessingDrawing" xmlns:wp="http://schemas.openxmlformats.org/drawingml/2006/wordprocessingDrawing" xmlns:w10="urn:schemas-microsoft-com:office:word" xmlns:w="http://schemas.openxmlformats.org/wordprocessingml/2006/main" xmlns:w14="http://schemas.microsoft.com/office/word/2010/wordml" xmlns:w15="http://schemas.microsoft.com/office/word/2012/wordml" xmlns:w16cid="http://schemas.microsoft.com/office/word/2016/wordml/cid" xmlns:w16se="http://schemas.microsoft.com/office/word/2015/wordml/symex" xmlns:wpg="http://schemas.microsoft.com/office/word/2010/wordprocessingGroup" xmlns:wpi="http://schemas.microsoft.com/office/word/2010/wordprocessingInk" xmlns:wne="http://schemas.microsoft.com/office/word/2006/wordml" xmlns:wps="http://schemas.microsoft.com/office/word/2010/wordprocessingShape" mc:Ignorable="w14 w15 w16se w16cid wp14">
   <w:p>
     <w:pPr>
       <w:pStyle w:val="HeaderFooter"/>
@@ -9958,7 +9130,7 @@
 </file>
 
 <file path=word/numbering.xml><?xml version="1.0" encoding="utf-8"?>
-<w:numbering xmlns:wpc="http://schemas.microsoft.com/office/word/2010/wordprocessingCanvas" xmlns:cx="http://schemas.microsoft.com/office/drawing/2014/chartex" xmlns:cx1="http://schemas.microsoft.com/office/drawing/2015/9/8/chartex" xmlns:mc="http://schemas.openxmlformats.org/markup-compatibility/2006" xmlns:o="urn:schemas-microsoft-com:office:office" xmlns:r="http://schemas.openxmlformats.org/officeDocument/2006/relationships" xmlns:m="http://schemas.openxmlformats.org/officeDocument/2006/math" xmlns:v="urn:schemas-microsoft-com:vml" xmlns:wp14="http://schemas.microsoft.com/office/word/2010/wordprocessingDrawing" xmlns:wp="http://schemas.openxmlformats.org/drawingml/2006/wordprocessingDrawing" xmlns:w10="urn:schemas-microsoft-com:office:word" xmlns:w="http://schemas.openxmlformats.org/wordprocessingml/2006/main" xmlns:w14="http://schemas.microsoft.com/office/word/2010/wordml" xmlns:w15="http://schemas.microsoft.com/office/word/2012/wordml" xmlns:w16se="http://schemas.microsoft.com/office/word/2015/wordml/symex" xmlns:wpg="http://schemas.microsoft.com/office/word/2010/wordprocessingGroup" xmlns:wpi="http://schemas.microsoft.com/office/word/2010/wordprocessingInk" xmlns:wne="http://schemas.microsoft.com/office/word/2006/wordml" xmlns:wps="http://schemas.microsoft.com/office/word/2010/wordprocessingShape" mc:Ignorable="w14 w15 w16se wp14">
+<w:numbering xmlns:wpc="http://schemas.microsoft.com/office/word/2010/wordprocessingCanvas" xmlns:cx="http://schemas.microsoft.com/office/drawing/2014/chartex" xmlns:cx1="http://schemas.microsoft.com/office/drawing/2015/9/8/chartex" xmlns:cx2="http://schemas.microsoft.com/office/drawing/2015/10/21/chartex" xmlns:cx3="http://schemas.microsoft.com/office/drawing/2016/5/9/chartex" xmlns:cx4="http://schemas.microsoft.com/office/drawing/2016/5/10/chartex" xmlns:cx5="http://schemas.microsoft.com/office/drawing/2016/5/11/chartex" xmlns:cx6="http://schemas.microsoft.com/office/drawing/2016/5/12/chartex" xmlns:cx7="http://schemas.microsoft.com/office/drawing/2016/5/13/chartex" xmlns:cx8="http://schemas.microsoft.com/office/drawing/2016/5/14/chartex" xmlns:mc="http://schemas.openxmlformats.org/markup-compatibility/2006" xmlns:aink="http://schemas.microsoft.com/office/drawing/2016/ink" xmlns:am3d="http://schemas.microsoft.com/office/drawing/2017/model3d" xmlns:o="urn:schemas-microsoft-com:office:office" xmlns:r="http://schemas.openxmlformats.org/officeDocument/2006/relationships" xmlns:m="http://schemas.openxmlformats.org/officeDocument/2006/math" xmlns:v="urn:schemas-microsoft-com:vml" xmlns:wp14="http://schemas.microsoft.com/office/word/2010/wordprocessingDrawing" xmlns:wp="http://schemas.openxmlformats.org/drawingml/2006/wordprocessingDrawing" xmlns:w10="urn:schemas-microsoft-com:office:word" xmlns:w="http://schemas.openxmlformats.org/wordprocessingml/2006/main" xmlns:w14="http://schemas.microsoft.com/office/word/2010/wordml" xmlns:w15="http://schemas.microsoft.com/office/word/2012/wordml" xmlns:w16cid="http://schemas.microsoft.com/office/word/2016/wordml/cid" xmlns:w16se="http://schemas.microsoft.com/office/word/2015/wordml/symex" xmlns:wpg="http://schemas.microsoft.com/office/word/2010/wordprocessingGroup" xmlns:wpi="http://schemas.microsoft.com/office/word/2010/wordprocessingInk" xmlns:wne="http://schemas.microsoft.com/office/word/2006/wordml" xmlns:wps="http://schemas.microsoft.com/office/word/2010/wordprocessingShape" mc:Ignorable="w14 w15 w16se w16cid wp14">
   <w:abstractNum w:abstractNumId="0" w15:restartNumberingAfterBreak="0">
     <w:nsid w:val="06F05316"/>
     <w:multiLevelType w:val="hybridMultilevel"/>
@@ -12020,7 +11192,7 @@
   <w:num w:numId="3">
     <w:abstractNumId w:val="12"/>
     <w:lvlOverride w:ilvl="0">
-      <w:lvl w:ilvl="0" w:tplc="C48A8012">
+      <w:lvl w:ilvl="0" w:tplc="B2EE002E">
         <w:start w:val="1"/>
         <w:numFmt w:val="upperRoman"/>
         <w:lvlText w:val="%1."/>
@@ -12047,7 +11219,7 @@
       </w:lvl>
     </w:lvlOverride>
     <w:lvlOverride w:ilvl="1">
-      <w:lvl w:ilvl="1" w:tplc="DB66573A">
+      <w:lvl w:ilvl="1" w:tplc="3D7E652C">
         <w:start w:val="1"/>
         <w:numFmt w:val="upperLetter"/>
         <w:lvlText w:val="%2."/>
@@ -12074,7 +11246,7 @@
       </w:lvl>
     </w:lvlOverride>
     <w:lvlOverride w:ilvl="2">
-      <w:lvl w:ilvl="2" w:tplc="D48CA066">
+      <w:lvl w:ilvl="2" w:tplc="DD4A21D0">
         <w:start w:val="1"/>
         <w:numFmt w:val="upperRoman"/>
         <w:lvlText w:val="%3."/>
@@ -12101,7 +11273,7 @@
       </w:lvl>
     </w:lvlOverride>
     <w:lvlOverride w:ilvl="3">
-      <w:lvl w:ilvl="3" w:tplc="02FE0862">
+      <w:lvl w:ilvl="3" w:tplc="8826A1A8">
         <w:start w:val="1"/>
         <w:numFmt w:val="lowerLetter"/>
         <w:lvlText w:val="%4)"/>
@@ -12128,7 +11300,7 @@
       </w:lvl>
     </w:lvlOverride>
     <w:lvlOverride w:ilvl="4">
-      <w:lvl w:ilvl="4" w:tplc="028636FC">
+      <w:lvl w:ilvl="4" w:tplc="525611AA">
         <w:start w:val="1"/>
         <w:numFmt w:val="decimal"/>
         <w:lvlText w:val="(%5)"/>
@@ -12155,7 +11327,7 @@
       </w:lvl>
     </w:lvlOverride>
     <w:lvlOverride w:ilvl="5">
-      <w:lvl w:ilvl="5" w:tplc="C3AE9DAE">
+      <w:lvl w:ilvl="5" w:tplc="010452C6">
         <w:start w:val="1"/>
         <w:numFmt w:val="lowerLetter"/>
         <w:lvlText w:val="(%6)"/>
@@ -12182,7 +11354,7 @@
       </w:lvl>
     </w:lvlOverride>
     <w:lvlOverride w:ilvl="6">
-      <w:lvl w:ilvl="6" w:tplc="8A463E9C">
+      <w:lvl w:ilvl="6" w:tplc="002CD012">
         <w:start w:val="1"/>
         <w:numFmt w:val="lowerRoman"/>
         <w:lvlText w:val="(%7)"/>
@@ -12209,7 +11381,7 @@
       </w:lvl>
     </w:lvlOverride>
     <w:lvlOverride w:ilvl="7">
-      <w:lvl w:ilvl="7" w:tplc="5BA6507A">
+      <w:lvl w:ilvl="7" w:tplc="F6B88B8A">
         <w:start w:val="1"/>
         <w:numFmt w:val="lowerLetter"/>
         <w:lvlText w:val="(%8)"/>
@@ -12236,7 +11408,7 @@
       </w:lvl>
     </w:lvlOverride>
     <w:lvlOverride w:ilvl="8">
-      <w:lvl w:ilvl="8" w:tplc="B19AEFF8">
+      <w:lvl w:ilvl="8" w:tplc="B7E0C270">
         <w:start w:val="1"/>
         <w:numFmt w:val="lowerRoman"/>
         <w:lvlText w:val="(%9)"/>
@@ -12318,7 +11490,7 @@
 </file>
 
 <file path=word/styles.xml><?xml version="1.0" encoding="utf-8"?>
-<w:styles xmlns:mc="http://schemas.openxmlformats.org/markup-compatibility/2006" xmlns:r="http://schemas.openxmlformats.org/officeDocument/2006/relationships" xmlns:w="http://schemas.openxmlformats.org/wordprocessingml/2006/main" xmlns:w14="http://schemas.microsoft.com/office/word/2010/wordml" xmlns:w15="http://schemas.microsoft.com/office/word/2012/wordml" xmlns:w16se="http://schemas.microsoft.com/office/word/2015/wordml/symex" mc:Ignorable="w14 w15 w16se">
+<w:styles xmlns:mc="http://schemas.openxmlformats.org/markup-compatibility/2006" xmlns:r="http://schemas.openxmlformats.org/officeDocument/2006/relationships" xmlns:w="http://schemas.openxmlformats.org/wordprocessingml/2006/main" xmlns:w14="http://schemas.microsoft.com/office/word/2010/wordml" xmlns:w15="http://schemas.microsoft.com/office/word/2012/wordml" xmlns:w16cid="http://schemas.microsoft.com/office/word/2016/wordml/cid" xmlns:w16se="http://schemas.microsoft.com/office/word/2015/wordml/symex" mc:Ignorable="w14 w15 w16se w16cid">
   <w:docDefaults>
     <w:rPrDefault>
       <w:rPr>
@@ -12340,7 +11512,7 @@
       </w:pPr>
     </w:pPrDefault>
   </w:docDefaults>
-  <w:latentStyles w:defLockedState="0" w:defUIPriority="99" w:defSemiHidden="0" w:defUnhideWhenUsed="0" w:defQFormat="0" w:count="371">
+  <w:latentStyles w:defLockedState="0" w:defUIPriority="99" w:defSemiHidden="0" w:defUnhideWhenUsed="0" w:defQFormat="0" w:count="377">
     <w:lsdException w:name="Normal" w:uiPriority="0" w:qFormat="1"/>
     <w:lsdException w:name="heading 1" w:uiPriority="9" w:qFormat="1"/>
     <w:lsdException w:name="heading 2" w:semiHidden="1" w:uiPriority="9" w:unhideWhenUsed="1" w:qFormat="1"/>
@@ -12446,7 +11618,6 @@
     <w:lsdException w:name="HTML Sample" w:semiHidden="1" w:unhideWhenUsed="1"/>
     <w:lsdException w:name="HTML Typewriter" w:semiHidden="1" w:unhideWhenUsed="1"/>
     <w:lsdException w:name="HTML Variable" w:semiHidden="1" w:unhideWhenUsed="1"/>
-    <w:lsdException w:name="Normal Table" w:semiHidden="1" w:unhideWhenUsed="1"/>
     <w:lsdException w:name="annotation subject" w:semiHidden="1" w:unhideWhenUsed="1"/>
     <w:lsdException w:name="No List" w:semiHidden="1" w:unhideWhenUsed="1"/>
     <w:lsdException w:name="Outline List 1" w:semiHidden="1" w:unhideWhenUsed="1"/>
@@ -12493,10 +11664,8 @@
     <w:lsdException w:name="Table Subtle 2" w:semiHidden="1" w:unhideWhenUsed="1"/>
     <w:lsdException w:name="Table Web 1" w:semiHidden="1" w:unhideWhenUsed="1"/>
     <w:lsdException w:name="Table Web 2" w:semiHidden="1" w:unhideWhenUsed="1"/>
-    <w:lsdException w:name="Table Web 3" w:semiHidden="1" w:unhideWhenUsed="1"/>
     <w:lsdException w:name="Balloon Text" w:semiHidden="1" w:unhideWhenUsed="1"/>
     <w:lsdException w:name="Table Grid" w:uiPriority="59"/>
-    <w:lsdException w:name="Table Theme" w:semiHidden="1" w:unhideWhenUsed="1"/>
     <w:lsdException w:name="Placeholder Text" w:semiHidden="1"/>
     <w:lsdException w:name="No Spacing" w:uiPriority="1" w:qFormat="1"/>
     <w:lsdException w:name="Light Shading" w:uiPriority="60"/>
@@ -12712,6 +11881,12 @@
     <w:lsdException w:name="List Table 5 Dark Accent 6" w:uiPriority="50"/>
     <w:lsdException w:name="List Table 6 Colorful Accent 6" w:uiPriority="51"/>
     <w:lsdException w:name="List Table 7 Colorful Accent 6" w:uiPriority="52"/>
+    <w:lsdException w:name="Mention" w:semiHidden="1" w:unhideWhenUsed="1"/>
+    <w:lsdException w:name="Smart Hyperlink" w:semiHidden="1" w:unhideWhenUsed="1"/>
+    <w:lsdException w:name="Hashtag" w:semiHidden="1" w:unhideWhenUsed="1"/>
+    <w:lsdException w:name="Unresolved Mention" w:semiHidden="1" w:unhideWhenUsed="1"/>
+    <w:lsdException w:name="Smart Link" w:semiHidden="1" w:unhideWhenUsed="1"/>
+    <w:lsdException w:name="Smart Link Error" w:semiHidden="1" w:unhideWhenUsed="1"/>
   </w:latentStyles>
   <w:style w:type="paragraph" w:default="1" w:styleId="Normal">
     <w:name w:val="Normal"/>
@@ -13375,586 +12550,6 @@
     </w:rPr>
   </w:style>
 </w:styles>
-</file>
-
-<file path=word/glossary/document.xml><?xml version="1.0" encoding="utf-8"?>
-<w:glossaryDocument xmlns:wpc="http://schemas.microsoft.com/office/word/2010/wordprocessingCanvas" xmlns:cx="http://schemas.microsoft.com/office/drawing/2014/chartex" xmlns:cx1="http://schemas.microsoft.com/office/drawing/2015/9/8/chartex" xmlns:mc="http://schemas.openxmlformats.org/markup-compatibility/2006" xmlns:o="urn:schemas-microsoft-com:office:office" xmlns:r="http://schemas.openxmlformats.org/officeDocument/2006/relationships" xmlns:m="http://schemas.openxmlformats.org/officeDocument/2006/math" xmlns:v="urn:schemas-microsoft-com:vml" xmlns:wp14="http://schemas.microsoft.com/office/word/2010/wordprocessingDrawing" xmlns:wp="http://schemas.openxmlformats.org/drawingml/2006/wordprocessingDrawing" xmlns:w10="urn:schemas-microsoft-com:office:word" xmlns:w="http://schemas.openxmlformats.org/wordprocessingml/2006/main" xmlns:w14="http://schemas.microsoft.com/office/word/2010/wordml" xmlns:w15="http://schemas.microsoft.com/office/word/2012/wordml" xmlns:w16se="http://schemas.microsoft.com/office/word/2015/wordml/symex" xmlns:wpg="http://schemas.microsoft.com/office/word/2010/wordprocessingGroup" xmlns:wpi="http://schemas.microsoft.com/office/word/2010/wordprocessingInk" xmlns:wne="http://schemas.microsoft.com/office/word/2006/wordml" xmlns:wps="http://schemas.microsoft.com/office/word/2010/wordprocessingShape" mc:Ignorable="w14 w15 w16se wp14"/>
-</file>
-
-<file path=word/glossary/fontTable.xml><?xml version="1.0" encoding="utf-8"?>
-<w:fonts xmlns:mc="http://schemas.openxmlformats.org/markup-compatibility/2006" xmlns:r="http://schemas.openxmlformats.org/officeDocument/2006/relationships" xmlns:w="http://schemas.openxmlformats.org/wordprocessingml/2006/main" xmlns:w14="http://schemas.microsoft.com/office/word/2010/wordml" xmlns:w15="http://schemas.microsoft.com/office/word/2012/wordml" xmlns:w16se="http://schemas.microsoft.com/office/word/2015/wordml/symex" mc:Ignorable="w14 w15 w16se">
-  <w:font w:name="Times New Roman">
-    <w:panose1 w:val="02020603050405020304"/>
-    <w:charset w:val="00"/>
-    <w:family w:val="roman"/>
-    <w:pitch w:val="variable"/>
-    <w:sig w:usb0="E0002EFF" w:usb1="C000785B" w:usb2="00000009" w:usb3="00000000" w:csb0="000001FF" w:csb1="00000000"/>
-  </w:font>
-  <w:font w:name="Symbol">
-    <w:panose1 w:val="05050102010706020507"/>
-    <w:charset w:val="02"/>
-    <w:family w:val="roman"/>
-    <w:pitch w:val="variable"/>
-    <w:sig w:usb0="00000000" w:usb1="10000000" w:usb2="00000000" w:usb3="00000000" w:csb0="80000000" w:csb1="00000000"/>
-  </w:font>
-  <w:font w:name="Courier New">
-    <w:panose1 w:val="02070309020205020404"/>
-    <w:charset w:val="00"/>
-    <w:family w:val="modern"/>
-    <w:pitch w:val="fixed"/>
-    <w:sig w:usb0="E0002EFF" w:usb1="C0007843" w:usb2="00000009" w:usb3="00000000" w:csb0="000001FF" w:csb1="00000000"/>
-  </w:font>
-  <w:font w:name="Wingdings">
-    <w:panose1 w:val="05000000000000000000"/>
-    <w:charset w:val="02"/>
-    <w:family w:val="auto"/>
-    <w:pitch w:val="variable"/>
-    <w:sig w:usb0="00000000" w:usb1="10000000" w:usb2="00000000" w:usb3="00000000" w:csb0="80000000" w:csb1="00000000"/>
-  </w:font>
-  <w:font w:name="Helvetica">
-    <w:panose1 w:val="020B0604020202020204"/>
-    <w:charset w:val="00"/>
-    <w:family w:val="swiss"/>
-    <w:pitch w:val="variable"/>
-    <w:sig w:usb0="E0002EFF" w:usb1="C000785B" w:usb2="00000009" w:usb3="00000000" w:csb0="000001FF" w:csb1="00000000"/>
-  </w:font>
-  <w:font w:name="LM Roman 12">
-    <w:altName w:val="Times New Roman"/>
-    <w:charset w:val="00"/>
-    <w:family w:val="roman"/>
-    <w:pitch w:val="default"/>
-  </w:font>
-  <w:font w:name="Arial Unicode MS">
-    <w:altName w:val="Malgun Gothic Semilight"/>
-    <w:panose1 w:val="020B0604020202020204"/>
-    <w:charset w:val="00"/>
-    <w:family w:val="auto"/>
-    <w:pitch w:val="variable"/>
-    <w:sig w:usb0="F7FFAFFF" w:usb1="E9DFFFFF" w:usb2="0000003F" w:usb3="00000000" w:csb0="003F01FF" w:csb1="00000000"/>
-  </w:font>
-  <w:font w:name="LM Roman Demi 10">
-    <w:altName w:val="Times New Roman"/>
-    <w:panose1 w:val="00000000000000000000"/>
-    <w:charset w:val="00"/>
-    <w:family w:val="roman"/>
-    <w:notTrueType/>
-    <w:pitch w:val="default"/>
-  </w:font>
-  <w:font w:name="Lucida Grande">
-    <w:charset w:val="00"/>
-    <w:family w:val="auto"/>
-    <w:pitch w:val="variable"/>
-    <w:sig w:usb0="E1000AEF" w:usb1="5000A1FF" w:usb2="00000000" w:usb3="00000000" w:csb0="000001BF" w:csb1="00000000"/>
-  </w:font>
-  <w:font w:name="Consolas">
-    <w:panose1 w:val="020B0609020204030204"/>
-    <w:charset w:val="00"/>
-    <w:family w:val="modern"/>
-    <w:pitch w:val="fixed"/>
-    <w:sig w:usb0="E00006FF" w:usb1="0000FCFF" w:usb2="00000001" w:usb3="00000000" w:csb0="0000019F" w:csb1="00000000"/>
-  </w:font>
-  <w:font w:name="Calibri">
-    <w:panose1 w:val="020F0502020204030204"/>
-    <w:charset w:val="00"/>
-    <w:family w:val="swiss"/>
-    <w:pitch w:val="variable"/>
-    <w:sig w:usb0="E0002AFF" w:usb1="C000247B" w:usb2="00000009" w:usb3="00000000" w:csb0="000001FF" w:csb1="00000000"/>
-  </w:font>
-  <w:font w:name="Calibri Light">
-    <w:panose1 w:val="020F0302020204030204"/>
-    <w:charset w:val="00"/>
-    <w:family w:val="swiss"/>
-    <w:pitch w:val="variable"/>
-    <w:sig w:usb0="E0002AFF" w:usb1="C000247B" w:usb2="00000009" w:usb3="00000000" w:csb0="000001FF" w:csb1="00000000"/>
-  </w:font>
-</w:fonts>
-</file>
-
-<file path=word/glossary/settings.xml><?xml version="1.0" encoding="utf-8"?>
-<w:settings xmlns:mc="http://schemas.openxmlformats.org/markup-compatibility/2006" xmlns:o="urn:schemas-microsoft-com:office:office" xmlns:r="http://schemas.openxmlformats.org/officeDocument/2006/relationships" xmlns:m="http://schemas.openxmlformats.org/officeDocument/2006/math" xmlns:v="urn:schemas-microsoft-com:vml" xmlns:w10="urn:schemas-microsoft-com:office:word" xmlns:w="http://schemas.openxmlformats.org/wordprocessingml/2006/main" xmlns:w14="http://schemas.microsoft.com/office/word/2010/wordml" xmlns:w15="http://schemas.microsoft.com/office/word/2012/wordml" xmlns:w16se="http://schemas.microsoft.com/office/word/2015/wordml/symex" xmlns:sl="http://schemas.openxmlformats.org/schemaLibrary/2006/main" mc:Ignorable="w14 w15 w16se">
-  <w:view w:val="normal"/>
-  <w:defaultTabStop w:val="720"/>
-  <w:characterSpacingControl w:val="doNotCompress"/>
-  <w:compat>
-    <w:useFELayout/>
-    <w:compatSetting w:name="compatibilityMode" w:uri="http://schemas.microsoft.com/office/word" w:val="15"/>
-    <w:compatSetting w:name="overrideTableStyleFontSizeAndJustification" w:uri="http://schemas.microsoft.com/office/word" w:val="1"/>
-    <w:compatSetting w:name="enableOpenTypeFeatures" w:uri="http://schemas.microsoft.com/office/word" w:val="1"/>
-    <w:compatSetting w:name="doNotFlipMirrorIndents" w:uri="http://schemas.microsoft.com/office/word" w:val="1"/>
-    <w:compatSetting w:name="differentiateMultirowTableHeaders" w:uri="http://schemas.microsoft.com/office/word" w:val="1"/>
-  </w:compat>
-  <w:rsids>
-    <w:rsidRoot w:val="003C5064"/>
-    <w:rsid w:val="003C5064"/>
-    <w:rsid w:val="00F01A18"/>
-    <w:rsid w:val="00F85842"/>
-  </w:rsids>
-  <m:mathPr>
-    <m:mathFont m:val="Cambria Math"/>
-    <m:brkBin m:val="before"/>
-    <m:brkBinSub m:val="--"/>
-    <m:smallFrac m:val="0"/>
-    <m:dispDef/>
-    <m:lMargin m:val="0"/>
-    <m:rMargin m:val="0"/>
-    <m:defJc m:val="centerGroup"/>
-    <m:wrapIndent m:val="1440"/>
-    <m:intLim m:val="subSup"/>
-    <m:naryLim m:val="undOvr"/>
-  </m:mathPr>
-  <w:themeFontLang w:val="en-US"/>
-  <w:clrSchemeMapping w:bg1="light1" w:t1="dark1" w:bg2="light2" w:t2="dark2" w:accent1="accent1" w:accent2="accent2" w:accent3="accent3" w:accent4="accent4" w:accent5="accent5" w:accent6="accent6" w:hyperlink="hyperlink" w:followedHyperlink="followedHyperlink"/>
-  <w:decimalSymbol w:val="."/>
-  <w:listSeparator w:val=","/>
-  <w15:chartTrackingRefBased/>
-</w:settings>
-</file>
-
-<file path=word/glossary/styles.xml><?xml version="1.0" encoding="utf-8"?>
-<w:styles xmlns:mc="http://schemas.openxmlformats.org/markup-compatibility/2006" xmlns:r="http://schemas.openxmlformats.org/officeDocument/2006/relationships" xmlns:w="http://schemas.openxmlformats.org/wordprocessingml/2006/main" xmlns:w14="http://schemas.microsoft.com/office/word/2010/wordml" xmlns:w15="http://schemas.microsoft.com/office/word/2012/wordml" xmlns:w16se="http://schemas.microsoft.com/office/word/2015/wordml/symex" mc:Ignorable="w14 w15 w16se">
-  <w:docDefaults>
-    <w:rPrDefault>
-      <w:rPr>
-        <w:rFonts w:asciiTheme="minorHAnsi" w:eastAsiaTheme="minorEastAsia" w:hAnsiTheme="minorHAnsi" w:cstheme="minorBidi"/>
-        <w:sz w:val="22"/>
-        <w:szCs w:val="22"/>
-        <w:lang w:val="en-US" w:eastAsia="en-US" w:bidi="ar-SA"/>
-      </w:rPr>
-    </w:rPrDefault>
-    <w:pPrDefault>
-      <w:pPr>
-        <w:spacing w:after="160" w:line="259" w:lineRule="auto"/>
-      </w:pPr>
-    </w:pPrDefault>
-  </w:docDefaults>
-  <w:latentStyles w:defLockedState="0" w:defUIPriority="99" w:defSemiHidden="0" w:defUnhideWhenUsed="0" w:defQFormat="0" w:count="371">
-    <w:lsdException w:name="Normal" w:uiPriority="0" w:qFormat="1"/>
-    <w:lsdException w:name="heading 1" w:uiPriority="9" w:qFormat="1"/>
-    <w:lsdException w:name="heading 2" w:semiHidden="1" w:uiPriority="9" w:unhideWhenUsed="1" w:qFormat="1"/>
-    <w:lsdException w:name="heading 3" w:semiHidden="1" w:uiPriority="9" w:unhideWhenUsed="1" w:qFormat="1"/>
-    <w:lsdException w:name="heading 4" w:semiHidden="1" w:uiPriority="9" w:unhideWhenUsed="1" w:qFormat="1"/>
-    <w:lsdException w:name="heading 5" w:semiHidden="1" w:uiPriority="9" w:unhideWhenUsed="1" w:qFormat="1"/>
-    <w:lsdException w:name="heading 6" w:semiHidden="1" w:uiPriority="9" w:unhideWhenUsed="1" w:qFormat="1"/>
-    <w:lsdException w:name="heading 7" w:semiHidden="1" w:uiPriority="9" w:unhideWhenUsed="1" w:qFormat="1"/>
-    <w:lsdException w:name="heading 8" w:semiHidden="1" w:uiPriority="9" w:unhideWhenUsed="1" w:qFormat="1"/>
-    <w:lsdException w:name="heading 9" w:semiHidden="1" w:uiPriority="9" w:unhideWhenUsed="1" w:qFormat="1"/>
-    <w:lsdException w:name="index 1" w:semiHidden="1" w:unhideWhenUsed="1"/>
-    <w:lsdException w:name="index 2" w:semiHidden="1" w:unhideWhenUsed="1"/>
-    <w:lsdException w:name="index 3" w:semiHidden="1" w:unhideWhenUsed="1"/>
-    <w:lsdException w:name="index 4" w:semiHidden="1" w:unhideWhenUsed="1"/>
-    <w:lsdException w:name="index 5" w:semiHidden="1" w:unhideWhenUsed="1"/>
-    <w:lsdException w:name="index 6" w:semiHidden="1" w:unhideWhenUsed="1"/>
-    <w:lsdException w:name="index 7" w:semiHidden="1" w:unhideWhenUsed="1"/>
-    <w:lsdException w:name="index 8" w:semiHidden="1" w:unhideWhenUsed="1"/>
-    <w:lsdException w:name="index 9" w:semiHidden="1" w:unhideWhenUsed="1"/>
-    <w:lsdException w:name="toc 1" w:semiHidden="1" w:uiPriority="39" w:unhideWhenUsed="1"/>
-    <w:lsdException w:name="toc 2" w:semiHidden="1" w:uiPriority="39" w:unhideWhenUsed="1"/>
-    <w:lsdException w:name="toc 3" w:semiHidden="1" w:uiPriority="39" w:unhideWhenUsed="1"/>
-    <w:lsdException w:name="toc 4" w:semiHidden="1" w:uiPriority="39" w:unhideWhenUsed="1"/>
-    <w:lsdException w:name="toc 5" w:semiHidden="1" w:uiPriority="39" w:unhideWhenUsed="1"/>
-    <w:lsdException w:name="toc 6" w:semiHidden="1" w:uiPriority="39" w:unhideWhenUsed="1"/>
-    <w:lsdException w:name="toc 7" w:semiHidden="1" w:uiPriority="39" w:unhideWhenUsed="1"/>
-    <w:lsdException w:name="toc 8" w:semiHidden="1" w:uiPriority="39" w:unhideWhenUsed="1"/>
-    <w:lsdException w:name="toc 9" w:semiHidden="1" w:uiPriority="39" w:unhideWhenUsed="1"/>
-    <w:lsdException w:name="Normal Indent" w:semiHidden="1" w:unhideWhenUsed="1"/>
-    <w:lsdException w:name="footnote text" w:semiHidden="1" w:unhideWhenUsed="1"/>
-    <w:lsdException w:name="annotation text" w:semiHidden="1" w:unhideWhenUsed="1"/>
-    <w:lsdException w:name="header" w:semiHidden="1" w:unhideWhenUsed="1"/>
-    <w:lsdException w:name="footer" w:semiHidden="1" w:unhideWhenUsed="1"/>
-    <w:lsdException w:name="index heading" w:semiHidden="1" w:unhideWhenUsed="1"/>
-    <w:lsdException w:name="caption" w:semiHidden="1" w:uiPriority="35" w:unhideWhenUsed="1" w:qFormat="1"/>
-    <w:lsdException w:name="table of figures" w:semiHidden="1" w:unhideWhenUsed="1"/>
-    <w:lsdException w:name="envelope address" w:semiHidden="1" w:unhideWhenUsed="1"/>
-    <w:lsdException w:name="envelope return" w:semiHidden="1" w:unhideWhenUsed="1"/>
-    <w:lsdException w:name="footnote reference" w:semiHidden="1" w:unhideWhenUsed="1"/>
-    <w:lsdException w:name="annotation reference" w:semiHidden="1" w:unhideWhenUsed="1"/>
-    <w:lsdException w:name="line number" w:semiHidden="1" w:unhideWhenUsed="1"/>
-    <w:lsdException w:name="page number" w:semiHidden="1" w:unhideWhenUsed="1"/>
-    <w:lsdException w:name="endnote reference" w:semiHidden="1" w:unhideWhenUsed="1"/>
-    <w:lsdException w:name="endnote text" w:semiHidden="1" w:unhideWhenUsed="1"/>
-    <w:lsdException w:name="table of authorities" w:semiHidden="1" w:unhideWhenUsed="1"/>
-    <w:lsdException w:name="macro" w:semiHidden="1" w:unhideWhenUsed="1"/>
-    <w:lsdException w:name="toa heading" w:semiHidden="1" w:unhideWhenUsed="1"/>
-    <w:lsdException w:name="List" w:semiHidden="1" w:unhideWhenUsed="1"/>
-    <w:lsdException w:name="List Bullet" w:semiHidden="1" w:unhideWhenUsed="1"/>
-    <w:lsdException w:name="List Number" w:semiHidden="1" w:unhideWhenUsed="1"/>
-    <w:lsdException w:name="List 2" w:semiHidden="1" w:unhideWhenUsed="1"/>
-    <w:lsdException w:name="List 3" w:semiHidden="1" w:unhideWhenUsed="1"/>
-    <w:lsdException w:name="List 4" w:semiHidden="1" w:unhideWhenUsed="1"/>
-    <w:lsdException w:name="List 5" w:semiHidden="1" w:unhideWhenUsed="1"/>
-    <w:lsdException w:name="List Bullet 2" w:semiHidden="1" w:unhideWhenUsed="1"/>
-    <w:lsdException w:name="List Bullet 3" w:semiHidden="1" w:unhideWhenUsed="1"/>
-    <w:lsdException w:name="List Bullet 4" w:semiHidden="1" w:unhideWhenUsed="1"/>
-    <w:lsdException w:name="List Bullet 5" w:semiHidden="1" w:unhideWhenUsed="1"/>
-    <w:lsdException w:name="List Number 2" w:semiHidden="1" w:unhideWhenUsed="1"/>
-    <w:lsdException w:name="List Number 3" w:semiHidden="1" w:unhideWhenUsed="1"/>
-    <w:lsdException w:name="List Number 4" w:semiHidden="1" w:unhideWhenUsed="1"/>
-    <w:lsdException w:name="List Number 5" w:semiHidden="1" w:unhideWhenUsed="1"/>
-    <w:lsdException w:name="Title" w:uiPriority="10" w:qFormat="1"/>
-    <w:lsdException w:name="Closing" w:semiHidden="1" w:unhideWhenUsed="1"/>
-    <w:lsdException w:name="Signature" w:semiHidden="1" w:unhideWhenUsed="1"/>
-    <w:lsdException w:name="Default Paragraph Font" w:semiHidden="1" w:uiPriority="1" w:unhideWhenUsed="1"/>
-    <w:lsdException w:name="Body Text" w:semiHidden="1" w:unhideWhenUsed="1"/>
-    <w:lsdException w:name="Body Text Indent" w:semiHidden="1" w:unhideWhenUsed="1"/>
-    <w:lsdException w:name="List Continue" w:semiHidden="1" w:unhideWhenUsed="1"/>
-    <w:lsdException w:name="List Continue 2" w:semiHidden="1" w:unhideWhenUsed="1"/>
-    <w:lsdException w:name="List Continue 3" w:semiHidden="1" w:unhideWhenUsed="1"/>
-    <w:lsdException w:name="List Continue 4" w:semiHidden="1" w:unhideWhenUsed="1"/>
-    <w:lsdException w:name="List Continue 5" w:semiHidden="1" w:unhideWhenUsed="1"/>
-    <w:lsdException w:name="Message Header" w:semiHidden="1" w:unhideWhenUsed="1"/>
-    <w:lsdException w:name="Subtitle" w:uiPriority="11" w:qFormat="1"/>
-    <w:lsdException w:name="Salutation" w:semiHidden="1" w:unhideWhenUsed="1"/>
-    <w:lsdException w:name="Date" w:semiHidden="1" w:unhideWhenUsed="1"/>
-    <w:lsdException w:name="Body Text First Indent" w:semiHidden="1" w:unhideWhenUsed="1"/>
-    <w:lsdException w:name="Body Text First Indent 2" w:semiHidden="1" w:unhideWhenUsed="1"/>
-    <w:lsdException w:name="Note Heading" w:semiHidden="1" w:unhideWhenUsed="1"/>
-    <w:lsdException w:name="Body Text 2" w:semiHidden="1" w:unhideWhenUsed="1"/>
-    <w:lsdException w:name="Body Text 3" w:semiHidden="1" w:unhideWhenUsed="1"/>
-    <w:lsdException w:name="Body Text Indent 2" w:semiHidden="1" w:unhideWhenUsed="1"/>
-    <w:lsdException w:name="Body Text Indent 3" w:semiHidden="1" w:unhideWhenUsed="1"/>
-    <w:lsdException w:name="Block Text" w:semiHidden="1" w:unhideWhenUsed="1"/>
-    <w:lsdException w:name="Hyperlink" w:semiHidden="1" w:unhideWhenUsed="1"/>
-    <w:lsdException w:name="FollowedHyperlink" w:semiHidden="1" w:unhideWhenUsed="1"/>
-    <w:lsdException w:name="Strong" w:uiPriority="22" w:qFormat="1"/>
-    <w:lsdException w:name="Emphasis" w:uiPriority="20" w:qFormat="1"/>
-    <w:lsdException w:name="Document Map" w:semiHidden="1" w:unhideWhenUsed="1"/>
-    <w:lsdException w:name="Plain Text" w:semiHidden="1" w:unhideWhenUsed="1"/>
-    <w:lsdException w:name="E-mail Signature" w:semiHidden="1" w:unhideWhenUsed="1"/>
-    <w:lsdException w:name="HTML Top of Form" w:semiHidden="1" w:unhideWhenUsed="1"/>
-    <w:lsdException w:name="HTML Bottom of Form" w:semiHidden="1" w:unhideWhenUsed="1"/>
-    <w:lsdException w:name="Normal (Web)" w:semiHidden="1" w:unhideWhenUsed="1"/>
-    <w:lsdException w:name="HTML Acronym" w:semiHidden="1" w:unhideWhenUsed="1"/>
-    <w:lsdException w:name="HTML Address" w:semiHidden="1" w:unhideWhenUsed="1"/>
-    <w:lsdException w:name="HTML Cite" w:semiHidden="1" w:unhideWhenUsed="1"/>
-    <w:lsdException w:name="HTML Code" w:semiHidden="1" w:unhideWhenUsed="1"/>
-    <w:lsdException w:name="HTML Definition" w:semiHidden="1" w:unhideWhenUsed="1"/>
-    <w:lsdException w:name="HTML Keyboard" w:semiHidden="1" w:unhideWhenUsed="1"/>
-    <w:lsdException w:name="HTML Preformatted" w:semiHidden="1" w:unhideWhenUsed="1"/>
-    <w:lsdException w:name="HTML Sample" w:semiHidden="1" w:unhideWhenUsed="1"/>
-    <w:lsdException w:name="HTML Typewriter" w:semiHidden="1" w:unhideWhenUsed="1"/>
-    <w:lsdException w:name="HTML Variable" w:semiHidden="1" w:unhideWhenUsed="1"/>
-    <w:lsdException w:name="Normal Table" w:semiHidden="1" w:unhideWhenUsed="1"/>
-    <w:lsdException w:name="annotation subject" w:semiHidden="1" w:unhideWhenUsed="1"/>
-    <w:lsdException w:name="No List" w:semiHidden="1" w:unhideWhenUsed="1"/>
-    <w:lsdException w:name="Outline List 1" w:semiHidden="1" w:unhideWhenUsed="1"/>
-    <w:lsdException w:name="Outline List 2" w:semiHidden="1" w:unhideWhenUsed="1"/>
-    <w:lsdException w:name="Outline List 3" w:semiHidden="1" w:unhideWhenUsed="1"/>
-    <w:lsdException w:name="Table Simple 1" w:semiHidden="1" w:unhideWhenUsed="1"/>
-    <w:lsdException w:name="Table Simple 2" w:semiHidden="1" w:unhideWhenUsed="1"/>
-    <w:lsdException w:name="Table Simple 3" w:semiHidden="1" w:unhideWhenUsed="1"/>
-    <w:lsdException w:name="Table Classic 1" w:semiHidden="1" w:unhideWhenUsed="1"/>
-    <w:lsdException w:name="Table Classic 2" w:semiHidden="1" w:unhideWhenUsed="1"/>
-    <w:lsdException w:name="Table Classic 3" w:semiHidden="1" w:unhideWhenUsed="1"/>
-    <w:lsdException w:name="Table Classic 4" w:semiHidden="1" w:unhideWhenUsed="1"/>
-    <w:lsdException w:name="Table Colorful 1" w:semiHidden="1" w:unhideWhenUsed="1"/>
-    <w:lsdException w:name="Table Colorful 2" w:semiHidden="1" w:unhideWhenUsed="1"/>
-    <w:lsdException w:name="Table Colorful 3" w:semiHidden="1" w:unhideWhenUsed="1"/>
-    <w:lsdException w:name="Table Columns 1" w:semiHidden="1" w:unhideWhenUsed="1"/>
-    <w:lsdException w:name="Table Columns 2" w:semiHidden="1" w:unhideWhenUsed="1"/>
-    <w:lsdException w:name="Table Columns 3" w:semiHidden="1" w:unhideWhenUsed="1"/>
-    <w:lsdException w:name="Table Columns 4" w:semiHidden="1" w:unhideWhenUsed="1"/>
-    <w:lsdException w:name="Table Columns 5" w:semiHidden="1" w:unhideWhenUsed="1"/>
-    <w:lsdException w:name="Table Grid 1" w:semiHidden="1" w:unhideWhenUsed="1"/>
-    <w:lsdException w:name="Table Grid 2" w:semiHidden="1" w:unhideWhenUsed="1"/>
-    <w:lsdException w:name="Table Grid 3" w:semiHidden="1" w:unhideWhenUsed="1"/>
-    <w:lsdException w:name="Table Grid 4" w:semiHidden="1" w:unhideWhenUsed="1"/>
-    <w:lsdException w:name="Table Grid 5" w:semiHidden="1" w:unhideWhenUsed="1"/>
-    <w:lsdException w:name="Table Grid 6" w:semiHidden="1" w:unhideWhenUsed="1"/>
-    <w:lsdException w:name="Table Grid 7" w:semiHidden="1" w:unhideWhenUsed="1"/>
-    <w:lsdException w:name="Table Grid 8" w:semiHidden="1" w:unhideWhenUsed="1"/>
-    <w:lsdException w:name="Table List 1" w:semiHidden="1" w:unhideWhenUsed="1"/>
-    <w:lsdException w:name="Table List 2" w:semiHidden="1" w:unhideWhenUsed="1"/>
-    <w:lsdException w:name="Table List 3" w:semiHidden="1" w:unhideWhenUsed="1"/>
-    <w:lsdException w:name="Table List 4" w:semiHidden="1" w:unhideWhenUsed="1"/>
-    <w:lsdException w:name="Table List 5" w:semiHidden="1" w:unhideWhenUsed="1"/>
-    <w:lsdException w:name="Table List 6" w:semiHidden="1" w:unhideWhenUsed="1"/>
-    <w:lsdException w:name="Table List 7" w:semiHidden="1" w:unhideWhenUsed="1"/>
-    <w:lsdException w:name="Table List 8" w:semiHidden="1" w:unhideWhenUsed="1"/>
-    <w:lsdException w:name="Table 3D effects 1" w:semiHidden="1" w:unhideWhenUsed="1"/>
-    <w:lsdException w:name="Table 3D effects 2" w:semiHidden="1" w:unhideWhenUsed="1"/>
-    <w:lsdException w:name="Table 3D effects 3" w:semiHidden="1" w:unhideWhenUsed="1"/>
-    <w:lsdException w:name="Table Contemporary" w:semiHidden="1" w:unhideWhenUsed="1"/>
-    <w:lsdException w:name="Table Elegant" w:semiHidden="1" w:unhideWhenUsed="1"/>
-    <w:lsdException w:name="Table Professional" w:semiHidden="1" w:unhideWhenUsed="1"/>
-    <w:lsdException w:name="Table Subtle 1" w:semiHidden="1" w:unhideWhenUsed="1"/>
-    <w:lsdException w:name="Table Subtle 2" w:semiHidden="1" w:unhideWhenUsed="1"/>
-    <w:lsdException w:name="Table Web 1" w:semiHidden="1" w:unhideWhenUsed="1"/>
-    <w:lsdException w:name="Table Web 2" w:semiHidden="1" w:unhideWhenUsed="1"/>
-    <w:lsdException w:name="Table Web 3" w:semiHidden="1" w:unhideWhenUsed="1"/>
-    <w:lsdException w:name="Balloon Text" w:semiHidden="1" w:unhideWhenUsed="1"/>
-    <w:lsdException w:name="Table Grid" w:uiPriority="39"/>
-    <w:lsdException w:name="Table Theme" w:semiHidden="1" w:unhideWhenUsed="1"/>
-    <w:lsdException w:name="Placeholder Text" w:semiHidden="1"/>
-    <w:lsdException w:name="No Spacing" w:uiPriority="1" w:qFormat="1"/>
-    <w:lsdException w:name="Light Shading" w:uiPriority="60"/>
-    <w:lsdException w:name="Light List" w:uiPriority="61"/>
-    <w:lsdException w:name="Light Grid" w:uiPriority="62"/>
-    <w:lsdException w:name="Medium Shading 1" w:uiPriority="63"/>
-    <w:lsdException w:name="Medium Shading 2" w:uiPriority="64"/>
-    <w:lsdException w:name="Medium List 1" w:uiPriority="65"/>
-    <w:lsdException w:name="Medium List 2" w:uiPriority="66"/>
-    <w:lsdException w:name="Medium Grid 1" w:uiPriority="67"/>
-    <w:lsdException w:name="Medium Grid 2" w:uiPriority="68"/>
-    <w:lsdException w:name="Medium Grid 3" w:uiPriority="69"/>
-    <w:lsdException w:name="Dark List" w:uiPriority="70"/>
-    <w:lsdException w:name="Colorful Shading" w:uiPriority="71"/>
-    <w:lsdException w:name="Colorful List" w:uiPriority="72"/>
-    <w:lsdException w:name="Colorful Grid" w:uiPriority="73"/>
-    <w:lsdException w:name="Light Shading Accent 1" w:uiPriority="60"/>
-    <w:lsdException w:name="Light List Accent 1" w:uiPriority="61"/>
-    <w:lsdException w:name="Light Grid Accent 1" w:uiPriority="62"/>
-    <w:lsdException w:name="Medium Shading 1 Accent 1" w:uiPriority="63"/>
-    <w:lsdException w:name="Medium Shading 2 Accent 1" w:uiPriority="64"/>
-    <w:lsdException w:name="Medium List 1 Accent 1" w:uiPriority="65"/>
-    <w:lsdException w:name="Revision" w:semiHidden="1"/>
-    <w:lsdException w:name="List Paragraph" w:uiPriority="34" w:qFormat="1"/>
-    <w:lsdException w:name="Quote" w:uiPriority="29" w:qFormat="1"/>
-    <w:lsdException w:name="Intense Quote" w:uiPriority="30" w:qFormat="1"/>
-    <w:lsdException w:name="Medium List 2 Accent 1" w:uiPriority="66"/>
-    <w:lsdException w:name="Medium Grid 1 Accent 1" w:uiPriority="67"/>
-    <w:lsdException w:name="Medium Grid 2 Accent 1" w:uiPriority="68"/>
-    <w:lsdException w:name="Medium Grid 3 Accent 1" w:uiPriority="69"/>
-    <w:lsdException w:name="Dark List Accent 1" w:uiPriority="70"/>
-    <w:lsdException w:name="Colorful Shading Accent 1" w:uiPriority="71"/>
-    <w:lsdException w:name="Colorful List Accent 1" w:uiPriority="72"/>
-    <w:lsdException w:name="Colorful Grid Accent 1" w:uiPriority="73"/>
-    <w:lsdException w:name="Light Shading Accent 2" w:uiPriority="60"/>
-    <w:lsdException w:name="Light List Accent 2" w:uiPriority="61"/>
-    <w:lsdException w:name="Light Grid Accent 2" w:uiPriority="62"/>
-    <w:lsdException w:name="Medium Shading 1 Accent 2" w:uiPriority="63"/>
-    <w:lsdException w:name="Medium Shading 2 Accent 2" w:uiPriority="64"/>
-    <w:lsdException w:name="Medium List 1 Accent 2" w:uiPriority="65"/>
-    <w:lsdException w:name="Medium List 2 Accent 2" w:uiPriority="66"/>
-    <w:lsdException w:name="Medium Grid 1 Accent 2" w:uiPriority="67"/>
-    <w:lsdException w:name="Medium Grid 2 Accent 2" w:uiPriority="68"/>
-    <w:lsdException w:name="Medium Grid 3 Accent 2" w:uiPriority="69"/>
-    <w:lsdException w:name="Dark List Accent 2" w:uiPriority="70"/>
-    <w:lsdException w:name="Colorful Shading Accent 2" w:uiPriority="71"/>
-    <w:lsdException w:name="Colorful List Accent 2" w:uiPriority="72"/>
-    <w:lsdException w:name="Colorful Grid Accent 2" w:uiPriority="73"/>
-    <w:lsdException w:name="Light Shading Accent 3" w:uiPriority="60"/>
-    <w:lsdException w:name="Light List Accent 3" w:uiPriority="61"/>
-    <w:lsdException w:name="Light Grid Accent 3" w:uiPriority="62"/>
-    <w:lsdException w:name="Medium Shading 1 Accent 3" w:uiPriority="63"/>
-    <w:lsdException w:name="Medium Shading 2 Accent 3" w:uiPriority="64"/>
-    <w:lsdException w:name="Medium List 1 Accent 3" w:uiPriority="65"/>
-    <w:lsdException w:name="Medium List 2 Accent 3" w:uiPriority="66"/>
-    <w:lsdException w:name="Medium Grid 1 Accent 3" w:uiPriority="67"/>
-    <w:lsdException w:name="Medium Grid 2 Accent 3" w:uiPriority="68"/>
-    <w:lsdException w:name="Medium Grid 3 Accent 3" w:uiPriority="69"/>
-    <w:lsdException w:name="Dark List Accent 3" w:uiPriority="70"/>
-    <w:lsdException w:name="Colorful Shading Accent 3" w:uiPriority="71"/>
-    <w:lsdException w:name="Colorful List Accent 3" w:uiPriority="72"/>
-    <w:lsdException w:name="Colorful Grid Accent 3" w:uiPriority="73"/>
-    <w:lsdException w:name="Light Shading Accent 4" w:uiPriority="60"/>
-    <w:lsdException w:name="Light List Accent 4" w:uiPriority="61"/>
-    <w:lsdException w:name="Light Grid Accent 4" w:uiPriority="62"/>
-    <w:lsdException w:name="Medium Shading 1 Accent 4" w:uiPriority="63"/>
-    <w:lsdException w:name="Medium Shading 2 Accent 4" w:uiPriority="64"/>
-    <w:lsdException w:name="Medium List 1 Accent 4" w:uiPriority="65"/>
-    <w:lsdException w:name="Medium List 2 Accent 4" w:uiPriority="66"/>
-    <w:lsdException w:name="Medium Grid 1 Accent 4" w:uiPriority="67"/>
-    <w:lsdException w:name="Medium Grid 2 Accent 4" w:uiPriority="68"/>
-    <w:lsdException w:name="Medium Grid 3 Accent 4" w:uiPriority="69"/>
-    <w:lsdException w:name="Dark List Accent 4" w:uiPriority="70"/>
-    <w:lsdException w:name="Colorful Shading Accent 4" w:uiPriority="71"/>
-    <w:lsdException w:name="Colorful List Accent 4" w:uiPriority="72"/>
-    <w:lsdException w:name="Colorful Grid Accent 4" w:uiPriority="73"/>
-    <w:lsdException w:name="Light Shading Accent 5" w:uiPriority="60"/>
-    <w:lsdException w:name="Light List Accent 5" w:uiPriority="61"/>
-    <w:lsdException w:name="Light Grid Accent 5" w:uiPriority="62"/>
-    <w:lsdException w:name="Medium Shading 1 Accent 5" w:uiPriority="63"/>
-    <w:lsdException w:name="Medium Shading 2 Accent 5" w:uiPriority="64"/>
-    <w:lsdException w:name="Medium List 1 Accent 5" w:uiPriority="65"/>
-    <w:lsdException w:name="Medium List 2 Accent 5" w:uiPriority="66"/>
-    <w:lsdException w:name="Medium Grid 1 Accent 5" w:uiPriority="67"/>
-    <w:lsdException w:name="Medium Grid 2 Accent 5" w:uiPriority="68"/>
-    <w:lsdException w:name="Medium Grid 3 Accent 5" w:uiPriority="69"/>
-    <w:lsdException w:name="Dark List Accent 5" w:uiPriority="70"/>
-    <w:lsdException w:name="Colorful Shading Accent 5" w:uiPriority="71"/>
-    <w:lsdException w:name="Colorful List Accent 5" w:uiPriority="72"/>
-    <w:lsdException w:name="Colorful Grid Accent 5" w:uiPriority="73"/>
-    <w:lsdException w:name="Light Shading Accent 6" w:uiPriority="60"/>
-    <w:lsdException w:name="Light List Accent 6" w:uiPriority="61"/>
-    <w:lsdException w:name="Light Grid Accent 6" w:uiPriority="62"/>
-    <w:lsdException w:name="Medium Shading 1 Accent 6" w:uiPriority="63"/>
-    <w:lsdException w:name="Medium Shading 2 Accent 6" w:uiPriority="64"/>
-    <w:lsdException w:name="Medium List 1 Accent 6" w:uiPriority="65"/>
-    <w:lsdException w:name="Medium List 2 Accent 6" w:uiPriority="66"/>
-    <w:lsdException w:name="Medium Grid 1 Accent 6" w:uiPriority="67"/>
-    <w:lsdException w:name="Medium Grid 2 Accent 6" w:uiPriority="68"/>
-    <w:lsdException w:name="Medium Grid 3 Accent 6" w:uiPriority="69"/>
-    <w:lsdException w:name="Dark List Accent 6" w:uiPriority="70"/>
-    <w:lsdException w:name="Colorful Shading Accent 6" w:uiPriority="71"/>
-    <w:lsdException w:name="Colorful List Accent 6" w:uiPriority="72"/>
-    <w:lsdException w:name="Colorful Grid Accent 6" w:uiPriority="73"/>
-    <w:lsdException w:name="Subtle Emphasis" w:uiPriority="19" w:qFormat="1"/>
-    <w:lsdException w:name="Intense Emphasis" w:uiPriority="21" w:qFormat="1"/>
-    <w:lsdException w:name="Subtle Reference" w:uiPriority="31" w:qFormat="1"/>
-    <w:lsdException w:name="Intense Reference" w:uiPriority="32" w:qFormat="1"/>
-    <w:lsdException w:name="Book Title" w:uiPriority="33" w:qFormat="1"/>
-    <w:lsdException w:name="Bibliography" w:semiHidden="1" w:uiPriority="37" w:unhideWhenUsed="1"/>
-    <w:lsdException w:name="TOC Heading" w:semiHidden="1" w:uiPriority="39" w:unhideWhenUsed="1" w:qFormat="1"/>
-    <w:lsdException w:name="Plain Table 1" w:uiPriority="41"/>
-    <w:lsdException w:name="Plain Table 2" w:uiPriority="42"/>
-    <w:lsdException w:name="Plain Table 3" w:uiPriority="43"/>
-    <w:lsdException w:name="Plain Table 4" w:uiPriority="44"/>
-    <w:lsdException w:name="Plain Table 5" w:uiPriority="45"/>
-    <w:lsdException w:name="Grid Table Light" w:uiPriority="40"/>
-    <w:lsdException w:name="Grid Table 1 Light" w:uiPriority="46"/>
-    <w:lsdException w:name="Grid Table 2" w:uiPriority="47"/>
-    <w:lsdException w:name="Grid Table 3" w:uiPriority="48"/>
-    <w:lsdException w:name="Grid Table 4" w:uiPriority="49"/>
-    <w:lsdException w:name="Grid Table 5 Dark" w:uiPriority="50"/>
-    <w:lsdException w:name="Grid Table 6 Colorful" w:uiPriority="51"/>
-    <w:lsdException w:name="Grid Table 7 Colorful" w:uiPriority="52"/>
-    <w:lsdException w:name="Grid Table 1 Light Accent 1" w:uiPriority="46"/>
-    <w:lsdException w:name="Grid Table 2 Accent 1" w:uiPriority="47"/>
-    <w:lsdException w:name="Grid Table 3 Accent 1" w:uiPriority="48"/>
-    <w:lsdException w:name="Grid Table 4 Accent 1" w:uiPriority="49"/>
-    <w:lsdException w:name="Grid Table 5 Dark Accent 1" w:uiPriority="50"/>
-    <w:lsdException w:name="Grid Table 6 Colorful Accent 1" w:uiPriority="51"/>
-    <w:lsdException w:name="Grid Table 7 Colorful Accent 1" w:uiPriority="52"/>
-    <w:lsdException w:name="Grid Table 1 Light Accent 2" w:uiPriority="46"/>
-    <w:lsdException w:name="Grid Table 2 Accent 2" w:uiPriority="47"/>
-    <w:lsdException w:name="Grid Table 3 Accent 2" w:uiPriority="48"/>
-    <w:lsdException w:name="Grid Table 4 Accent 2" w:uiPriority="49"/>
-    <w:lsdException w:name="Grid Table 5 Dark Accent 2" w:uiPriority="50"/>
-    <w:lsdException w:name="Grid Table 6 Colorful Accent 2" w:uiPriority="51"/>
-    <w:lsdException w:name="Grid Table 7 Colorful Accent 2" w:uiPriority="52"/>
-    <w:lsdException w:name="Grid Table 1 Light Accent 3" w:uiPriority="46"/>
-    <w:lsdException w:name="Grid Table 2 Accent 3" w:uiPriority="47"/>
-    <w:lsdException w:name="Grid Table 3 Accent 3" w:uiPriority="48"/>
-    <w:lsdException w:name="Grid Table 4 Accent 3" w:uiPriority="49"/>
-    <w:lsdException w:name="Grid Table 5 Dark Accent 3" w:uiPriority="50"/>
-    <w:lsdException w:name="Grid Table 6 Colorful Accent 3" w:uiPriority="51"/>
-    <w:lsdException w:name="Grid Table 7 Colorful Accent 3" w:uiPriority="52"/>
-    <w:lsdException w:name="Grid Table 1 Light Accent 4" w:uiPriority="46"/>
-    <w:lsdException w:name="Grid Table 2 Accent 4" w:uiPriority="47"/>
-    <w:lsdException w:name="Grid Table 3 Accent 4" w:uiPriority="48"/>
-    <w:lsdException w:name="Grid Table 4 Accent 4" w:uiPriority="49"/>
-    <w:lsdException w:name="Grid Table 5 Dark Accent 4" w:uiPriority="50"/>
-    <w:lsdException w:name="Grid Table 6 Colorful Accent 4" w:uiPriority="51"/>
-    <w:lsdException w:name="Grid Table 7 Colorful Accent 4" w:uiPriority="52"/>
-    <w:lsdException w:name="Grid Table 1 Light Accent 5" w:uiPriority="46"/>
-    <w:lsdException w:name="Grid Table 2 Accent 5" w:uiPriority="47"/>
-    <w:lsdException w:name="Grid Table 3 Accent 5" w:uiPriority="48"/>
-    <w:lsdException w:name="Grid Table 4 Accent 5" w:uiPriority="49"/>
-    <w:lsdException w:name="Grid Table 5 Dark Accent 5" w:uiPriority="50"/>
-    <w:lsdException w:name="Grid Table 6 Colorful Accent 5" w:uiPriority="51"/>
-    <w:lsdException w:name="Grid Table 7 Colorful Accent 5" w:uiPriority="52"/>
-    <w:lsdException w:name="Grid Table 1 Light Accent 6" w:uiPriority="46"/>
-    <w:lsdException w:name="Grid Table 2 Accent 6" w:uiPriority="47"/>
-    <w:lsdException w:name="Grid Table 3 Accent 6" w:uiPriority="48"/>
-    <w:lsdException w:name="Grid Table 4 Accent 6" w:uiPriority="49"/>
-    <w:lsdException w:name="Grid Table 5 Dark Accent 6" w:uiPriority="50"/>
-    <w:lsdException w:name="Grid Table 6 Colorful Accent 6" w:uiPriority="51"/>
-    <w:lsdException w:name="Grid Table 7 Colorful Accent 6" w:uiPriority="52"/>
-    <w:lsdException w:name="List Table 1 Light" w:uiPriority="46"/>
-    <w:lsdException w:name="List Table 2" w:uiPriority="47"/>
-    <w:lsdException w:name="List Table 3" w:uiPriority="48"/>
-    <w:lsdException w:name="List Table 4" w:uiPriority="49"/>
-    <w:lsdException w:name="List Table 5 Dark" w:uiPriority="50"/>
-    <w:lsdException w:name="List Table 6 Colorful" w:uiPriority="51"/>
-    <w:lsdException w:name="List Table 7 Colorful" w:uiPriority="52"/>
-    <w:lsdException w:name="List Table 1 Light Accent 1" w:uiPriority="46"/>
-    <w:lsdException w:name="List Table 2 Accent 1" w:uiPriority="47"/>
-    <w:lsdException w:name="List Table 3 Accent 1" w:uiPriority="48"/>
-    <w:lsdException w:name="List Table 4 Accent 1" w:uiPriority="49"/>
-    <w:lsdException w:name="List Table 5 Dark Accent 1" w:uiPriority="50"/>
-    <w:lsdException w:name="List Table 6 Colorful Accent 1" w:uiPriority="51"/>
-    <w:lsdException w:name="List Table 7 Colorful Accent 1" w:uiPriority="52"/>
-    <w:lsdException w:name="List Table 1 Light Accent 2" w:uiPriority="46"/>
-    <w:lsdException w:name="List Table 2 Accent 2" w:uiPriority="47"/>
-    <w:lsdException w:name="List Table 3 Accent 2" w:uiPriority="48"/>
-    <w:lsdException w:name="List Table 4 Accent 2" w:uiPriority="49"/>
-    <w:lsdException w:name="List Table 5 Dark Accent 2" w:uiPriority="50"/>
-    <w:lsdException w:name="List Table 6 Colorful Accent 2" w:uiPriority="51"/>
-    <w:lsdException w:name="List Table 7 Colorful Accent 2" w:uiPriority="52"/>
-    <w:lsdException w:name="List Table 1 Light Accent 3" w:uiPriority="46"/>
-    <w:lsdException w:name="List Table 2 Accent 3" w:uiPriority="47"/>
-    <w:lsdException w:name="List Table 3 Accent 3" w:uiPriority="48"/>
-    <w:lsdException w:name="List Table 4 Accent 3" w:uiPriority="49"/>
-    <w:lsdException w:name="List Table 5 Dark Accent 3" w:uiPriority="50"/>
-    <w:lsdException w:name="List Table 6 Colorful Accent 3" w:uiPriority="51"/>
-    <w:lsdException w:name="List Table 7 Colorful Accent 3" w:uiPriority="52"/>
-    <w:lsdException w:name="List Table 1 Light Accent 4" w:uiPriority="46"/>
-    <w:lsdException w:name="List Table 2 Accent 4" w:uiPriority="47"/>
-    <w:lsdException w:name="List Table 3 Accent 4" w:uiPriority="48"/>
-    <w:lsdException w:name="List Table 4 Accent 4" w:uiPriority="49"/>
-    <w:lsdException w:name="List Table 5 Dark Accent 4" w:uiPriority="50"/>
-    <w:lsdException w:name="List Table 6 Colorful Accent 4" w:uiPriority="51"/>
-    <w:lsdException w:name="List Table 7 Colorful Accent 4" w:uiPriority="52"/>
-    <w:lsdException w:name="List Table 1 Light Accent 5" w:uiPriority="46"/>
-    <w:lsdException w:name="List Table 2 Accent 5" w:uiPriority="47"/>
-    <w:lsdException w:name="List Table 3 Accent 5" w:uiPriority="48"/>
-    <w:lsdException w:name="List Table 4 Accent 5" w:uiPriority="49"/>
-    <w:lsdException w:name="List Table 5 Dark Accent 5" w:uiPriority="50"/>
-    <w:lsdException w:name="List Table 6 Colorful Accent 5" w:uiPriority="51"/>
-    <w:lsdException w:name="List Table 7 Colorful Accent 5" w:uiPriority="52"/>
-    <w:lsdException w:name="List Table 1 Light Accent 6" w:uiPriority="46"/>
-    <w:lsdException w:name="List Table 2 Accent 6" w:uiPriority="47"/>
-    <w:lsdException w:name="List Table 3 Accent 6" w:uiPriority="48"/>
-    <w:lsdException w:name="List Table 4 Accent 6" w:uiPriority="49"/>
-    <w:lsdException w:name="List Table 5 Dark Accent 6" w:uiPriority="50"/>
-    <w:lsdException w:name="List Table 6 Colorful Accent 6" w:uiPriority="51"/>
-    <w:lsdException w:name="List Table 7 Colorful Accent 6" w:uiPriority="52"/>
-  </w:latentStyles>
-  <w:style w:type="paragraph" w:default="1" w:styleId="Normal">
-    <w:name w:val="Normal"/>
-    <w:qFormat/>
-  </w:style>
-  <w:style w:type="character" w:default="1" w:styleId="DefaultParagraphFont">
-    <w:name w:val="Default Paragraph Font"/>
-    <w:uiPriority w:val="1"/>
-    <w:semiHidden/>
-    <w:unhideWhenUsed/>
-  </w:style>
-  <w:style w:type="table" w:default="1" w:styleId="TableNormal">
-    <w:name w:val="Normal Table"/>
-    <w:uiPriority w:val="99"/>
-    <w:semiHidden/>
-    <w:unhideWhenUsed/>
-    <w:tblPr>
-      <w:tblInd w:w="0" w:type="dxa"/>
-      <w:tblCellMar>
-        <w:top w:w="0" w:type="dxa"/>
-        <w:left w:w="108" w:type="dxa"/>
-        <w:bottom w:w="0" w:type="dxa"/>
-        <w:right w:w="108" w:type="dxa"/>
-      </w:tblCellMar>
-    </w:tblPr>
-  </w:style>
-  <w:style w:type="numbering" w:default="1" w:styleId="NoList">
-    <w:name w:val="No List"/>
-    <w:uiPriority w:val="99"/>
-    <w:semiHidden/>
-    <w:unhideWhenUsed/>
-  </w:style>
-  <w:style w:type="paragraph" w:customStyle="1" w:styleId="60CE66E76F074CBABB86D29F6CB1A9A7">
-    <w:name w:val="60CE66E76F074CBABB86D29F6CB1A9A7"/>
-    <w:rsid w:val="003C5064"/>
-  </w:style>
-  <w:style w:type="paragraph" w:customStyle="1" w:styleId="E1415108BC384FEBB90BC682EDA1EFDE">
-    <w:name w:val="E1415108BC384FEBB90BC682EDA1EFDE"/>
-    <w:rsid w:val="003C5064"/>
-  </w:style>
-  <w:style w:type="paragraph" w:customStyle="1" w:styleId="F3725C3E16D0498CB1461C5812B8909D">
-    <w:name w:val="F3725C3E16D0498CB1461C5812B8909D"/>
-    <w:rsid w:val="003C5064"/>
-  </w:style>
-  <w:style w:type="paragraph" w:customStyle="1" w:styleId="E3C64E33B9D74EBF98BA04F27A1B3FBF">
-    <w:name w:val="E3C64E33B9D74EBF98BA04F27A1B3FBF"/>
-    <w:rsid w:val="00F01A18"/>
-  </w:style>
-</w:styles>
-</file>
-
-<file path=word/glossary/webSettings.xml><?xml version="1.0" encoding="utf-8"?>
-<w:webSettings xmlns:mc="http://schemas.openxmlformats.org/markup-compatibility/2006" xmlns:r="http://schemas.openxmlformats.org/officeDocument/2006/relationships" xmlns:w="http://schemas.openxmlformats.org/wordprocessingml/2006/main" xmlns:w14="http://schemas.microsoft.com/office/word/2010/wordml" xmlns:w15="http://schemas.microsoft.com/office/word/2012/wordml" xmlns:w16se="http://schemas.microsoft.com/office/word/2015/wordml/symex" mc:Ignorable="w14 w15 w16se">
-  <w:optimizeForBrowser/>
-  <w:allowPNG/>
-</w:webSettings>
 </file>
 
 <file path=word/theme/theme1.xml><?xml version="1.0" encoding="utf-8"?>
@@ -15057,7 +13652,7 @@
 </file>
 
 <file path=customXml/itemProps1.xml><?xml version="1.0" encoding="utf-8"?>
-<ds:datastoreItem xmlns:ds="http://schemas.openxmlformats.org/officeDocument/2006/customXml" ds:itemID="{020DB6FE-F918-469D-9F62-8BEC216D6494}">
+<ds:datastoreItem xmlns:ds="http://schemas.openxmlformats.org/officeDocument/2006/customXml" ds:itemID="{8B9B5E87-BEE3-40E0-9189-0750191BE144}">
   <ds:schemaRefs>
     <ds:schemaRef ds:uri="http://schemas.openxmlformats.org/officeDocument/2006/bibliography"/>
   </ds:schemaRefs>

</xml_diff>

<commit_message>
Map coloring project setup with initial parameters and validation
</commit_message>
<xml_diff>
--- a/Documentation/Thesis_Draft.docx
+++ b/Documentation/Thesis_Draft.docx
@@ -1521,7 +1521,7 @@
           <w:sz w:val="24"/>
           <w:szCs w:val="24"/>
         </w:rPr>
-        <w:t xml:space="preserve"> do not understand the complexity behind managing such a massive operation. The traveling </w:t>
+        <w:t xml:space="preserve"> </w:t>
       </w:r>
       <w:r>
         <w:rPr>
@@ -1529,7 +1529,7 @@
           <w:sz w:val="24"/>
           <w:szCs w:val="24"/>
         </w:rPr>
-        <w:t>salesperson</w:t>
+        <w:t>might</w:t>
       </w:r>
       <w:r>
         <w:rPr>
@@ -1537,7 +1537,7 @@
           <w:sz w:val="24"/>
           <w:szCs w:val="24"/>
         </w:rPr>
-        <w:t xml:space="preserve"> problem is a common lesson for</w:t>
+        <w:t xml:space="preserve"> not understand the complexity behind managing such a massive operation. The traveling </w:t>
       </w:r>
       <w:r>
         <w:rPr>
@@ -1545,7 +1545,7 @@
           <w:sz w:val="24"/>
           <w:szCs w:val="24"/>
         </w:rPr>
-        <w:t xml:space="preserve"> in Analysis/NP-Completeness courses, yet dwarfs in comparison</w:t>
+        <w:t>salesperson</w:t>
       </w:r>
       <w:r>
         <w:rPr>
@@ -1553,41 +1553,41 @@
           <w:sz w:val="24"/>
           <w:szCs w:val="24"/>
         </w:rPr>
-        <w:t xml:space="preserve"> to what Amazon and other distributors </w:t>
-      </w:r>
-      <w:proofErr w:type="gramStart"/>
+        <w:t xml:space="preserve"> problem is a common lesson for</w:t>
+      </w:r>
       <w:r>
         <w:rPr>
           <w:rFonts w:ascii="Helvetica" w:hAnsi="Helvetica"/>
           <w:sz w:val="24"/>
           <w:szCs w:val="24"/>
         </w:rPr>
-        <w:t>have to</w:t>
-      </w:r>
-      <w:proofErr w:type="gramEnd"/>
+        <w:t xml:space="preserve"> in Analysis/NP-Completeness courses, yet dwarfs in comparison</w:t>
+      </w:r>
       <w:r>
         <w:rPr>
           <w:rFonts w:ascii="Helvetica" w:hAnsi="Helvetica"/>
           <w:sz w:val="24"/>
           <w:szCs w:val="24"/>
         </w:rPr>
-        <w:t xml:space="preserve"> deal with. In the United States alone, Amazon delivers millions of packages per day throughout thousands of cities. Each delivery driver works a scheduled shift anywhere from roughly four to ten hours a day, with many cities managing multiple drivers. Every single route needs to be planned as optimally as it can to have the availability of two-day shipping. </w:t>
-      </w:r>
+        <w:t xml:space="preserve"> to what Amazon and other distributors </w:t>
+      </w:r>
+      <w:proofErr w:type="gramStart"/>
       <w:r>
         <w:rPr>
           <w:rFonts w:ascii="Helvetica" w:hAnsi="Helvetica"/>
           <w:sz w:val="24"/>
           <w:szCs w:val="24"/>
         </w:rPr>
-        <w:t>The scheduler</w:t>
-      </w:r>
+        <w:t>have to</w:t>
+      </w:r>
+      <w:proofErr w:type="gramEnd"/>
       <w:r>
         <w:rPr>
           <w:rFonts w:ascii="Helvetica" w:hAnsi="Helvetica"/>
           <w:sz w:val="24"/>
           <w:szCs w:val="24"/>
         </w:rPr>
-        <w:t xml:space="preserve"> also need</w:t>
+        <w:t xml:space="preserve"> deal with. In the United States alone, Amazon delivers millions of packages per day throughout thousands of cities. Each delivery driver works a scheduled shift anywhere from roughly four to ten hours a day, with many cities managing multiple drivers. Every single route needs to be planned as optimally as it can to have the availability of two-day shipping. </w:t>
       </w:r>
       <w:r>
         <w:rPr>
@@ -1595,7 +1595,7 @@
           <w:sz w:val="24"/>
           <w:szCs w:val="24"/>
         </w:rPr>
-        <w:t>s</w:t>
+        <w:t>The scheduler</w:t>
       </w:r>
       <w:r>
         <w:rPr>
@@ -1603,7 +1603,7 @@
           <w:sz w:val="24"/>
           <w:szCs w:val="24"/>
         </w:rPr>
-        <w:t xml:space="preserve"> to consider shipping between warehouses that are on the opposite </w:t>
+        <w:t xml:space="preserve"> also need</w:t>
       </w:r>
       <w:r>
         <w:rPr>
@@ -1611,7 +1611,7 @@
           <w:sz w:val="24"/>
           <w:szCs w:val="24"/>
         </w:rPr>
-        <w:t>ends</w:t>
+        <w:t>s</w:t>
       </w:r>
       <w:r>
         <w:rPr>
@@ -1619,7 +1619,7 @@
           <w:sz w:val="24"/>
           <w:szCs w:val="24"/>
         </w:rPr>
-        <w:t xml:space="preserve"> of the countr</w:t>
+        <w:t xml:space="preserve"> to consider shipping between warehouses that are on the opposite </w:t>
       </w:r>
       <w:r>
         <w:rPr>
@@ -1627,7 +1627,7 @@
           <w:sz w:val="24"/>
           <w:szCs w:val="24"/>
         </w:rPr>
-        <w:t>y</w:t>
+        <w:t>ends</w:t>
       </w:r>
       <w:r>
         <w:rPr>
@@ -1635,7 +1635,7 @@
           <w:sz w:val="24"/>
           <w:szCs w:val="24"/>
         </w:rPr>
-        <w:t xml:space="preserve">. Without researchers designing effective algorithms to increase the efficiency of this massive problem, we wouldn’t have the luxury of having our online purchases appearing on our doorstep in just a few days of the order. This is simply because of the massive complexity of their problem, which is why </w:t>
+        <w:t xml:space="preserve"> of the countr</w:t>
       </w:r>
       <w:r>
         <w:rPr>
@@ -1643,8 +1643,7 @@
           <w:sz w:val="24"/>
           <w:szCs w:val="24"/>
         </w:rPr>
-        <w:lastRenderedPageBreak/>
-        <w:t xml:space="preserve">research on constraint satisfaction problems, </w:t>
+        <w:t>y</w:t>
       </w:r>
       <w:r>
         <w:rPr>
@@ -1652,7 +1651,7 @@
           <w:sz w:val="24"/>
           <w:szCs w:val="24"/>
         </w:rPr>
-        <w:t>which are</w:t>
+        <w:t xml:space="preserve">. Without researchers designing effective algorithms to increase the efficiency of this massive problem, we wouldn’t have the luxury of having our online purchases appearing on our doorstep in just a few days of the order. This is simply because of the massive complexity of their problem, which is why </w:t>
       </w:r>
       <w:r>
         <w:rPr>
@@ -1660,7 +1659,8 @@
           <w:sz w:val="24"/>
           <w:szCs w:val="24"/>
         </w:rPr>
-        <w:t xml:space="preserve"> NP-hard problem</w:t>
+        <w:lastRenderedPageBreak/>
+        <w:t xml:space="preserve">research on constraint satisfaction problems, </w:t>
       </w:r>
       <w:r>
         <w:rPr>
@@ -1668,7 +1668,7 @@
           <w:sz w:val="24"/>
           <w:szCs w:val="24"/>
         </w:rPr>
-        <w:t>s</w:t>
+        <w:t>which are</w:t>
       </w:r>
       <w:r>
         <w:rPr>
@@ -1676,7 +1676,7 @@
           <w:sz w:val="24"/>
           <w:szCs w:val="24"/>
         </w:rPr>
-        <w:t>, is so important.</w:t>
+        <w:t xml:space="preserve"> NP-hard problem</w:t>
       </w:r>
       <w:r>
         <w:rPr>
@@ -1684,6 +1684,22 @@
           <w:sz w:val="24"/>
           <w:szCs w:val="24"/>
         </w:rPr>
+        <w:t>s</w:t>
+      </w:r>
+      <w:r>
+        <w:rPr>
+          <w:rFonts w:ascii="Helvetica" w:hAnsi="Helvetica"/>
+          <w:sz w:val="24"/>
+          <w:szCs w:val="24"/>
+        </w:rPr>
+        <w:t>, is so important.</w:t>
+      </w:r>
+      <w:r>
+        <w:rPr>
+          <w:rFonts w:ascii="Helvetica" w:hAnsi="Helvetica"/>
+          <w:sz w:val="24"/>
+          <w:szCs w:val="24"/>
+        </w:rPr>
         <w:t xml:space="preserve"> </w:t>
       </w:r>
     </w:p>
@@ -1706,23 +1722,21 @@
         </w:rPr>
         <w:t xml:space="preserve">Due to the potential NP-Hardness of many constraint satisfaction problems and their relationships that allow research to share across problems, they have been subject of profound study in both artificial intelligence and operations research. </w:t>
       </w:r>
-      <w:proofErr w:type="gramStart"/>
       <w:r>
         <w:rPr>
           <w:rFonts w:ascii="Helvetica" w:hAnsi="Helvetica"/>
           <w:sz w:val="24"/>
           <w:szCs w:val="24"/>
         </w:rPr>
-        <w:t>Often times</w:t>
-      </w:r>
-      <w:proofErr w:type="gramEnd"/>
+        <w:t xml:space="preserve">Often times, new NP-Hard problems </w:t>
+      </w:r>
       <w:r>
         <w:rPr>
           <w:rFonts w:ascii="Helvetica" w:hAnsi="Helvetica"/>
           <w:sz w:val="24"/>
           <w:szCs w:val="24"/>
         </w:rPr>
-        <w:t xml:space="preserve">, new NP-Hard problems </w:t>
+        <w:t xml:space="preserve">contain or </w:t>
       </w:r>
       <w:r>
         <w:rPr>
@@ -1730,7 +1744,7 @@
           <w:sz w:val="24"/>
           <w:szCs w:val="24"/>
         </w:rPr>
-        <w:t xml:space="preserve">contain or </w:t>
+        <w:t>can be derived from existing NP-</w:t>
       </w:r>
       <w:r>
         <w:rPr>
@@ -1738,7 +1752,7 @@
           <w:sz w:val="24"/>
           <w:szCs w:val="24"/>
         </w:rPr>
-        <w:t xml:space="preserve">can be derived from existing NP-Hard problems to provide a research area for more specified problems that severely impact the real world. </w:t>
+        <w:t>Complete and NP-Hard</w:t>
       </w:r>
       <w:r>
         <w:rPr>
@@ -1746,7 +1760,47 @@
           <w:sz w:val="24"/>
           <w:szCs w:val="24"/>
         </w:rPr>
-        <w:t>A solution to these problems can be found by using branch-and-bound algorithms. Branch and bound algorithms are a very common tool when solving NP-Hard problems due to their nature to become an exhaustive search which will provide every possible answer. However, exhaustive branch and bound algorithms are incredibly inefficient but they can be heavily optimized by implementing a heuristic which determines if a branch cannot be a potential solution, in which case the branch is pruned.</w:t>
+        <w:t xml:space="preserve"> problems to provide a research area for more specified problems that severely impact the real world. </w:t>
+      </w:r>
+      <w:r>
+        <w:rPr>
+          <w:rFonts w:ascii="Helvetica" w:hAnsi="Helvetica"/>
+          <w:sz w:val="24"/>
+          <w:szCs w:val="24"/>
+        </w:rPr>
+        <w:t>A solution to these problems can be found by using branch-and-bound algorithms. Branch and bound algorithms are a very common tool when solving NP-Hard problems due to their nature to become an exhaustive search which will provide every possible answer</w:t>
+      </w:r>
+      <w:r>
+        <w:rPr>
+          <w:rFonts w:ascii="Helvetica" w:hAnsi="Helvetica"/>
+          <w:sz w:val="24"/>
+          <w:szCs w:val="24"/>
+        </w:rPr>
+        <w:t xml:space="preserve"> and look at it before reporting the best answer</w:t>
+      </w:r>
+      <w:r>
+        <w:rPr>
+          <w:rFonts w:ascii="Helvetica" w:hAnsi="Helvetica"/>
+          <w:sz w:val="24"/>
+          <w:szCs w:val="24"/>
+        </w:rPr>
+        <w:t xml:space="preserve">. However, exhaustive branch and bound algorithms are incredibly inefficient </w:t>
+      </w:r>
+      <w:r>
+        <w:rPr>
+          <w:rFonts w:ascii="Helvetica" w:hAnsi="Helvetica"/>
+          <w:sz w:val="24"/>
+          <w:szCs w:val="24"/>
+        </w:rPr>
+        <w:t>yet</w:t>
+      </w:r>
+      <w:r>
+        <w:rPr>
+          <w:rFonts w:ascii="Helvetica" w:hAnsi="Helvetica"/>
+          <w:sz w:val="24"/>
+          <w:szCs w:val="24"/>
+        </w:rPr>
+        <w:t xml:space="preserve"> they can be heavily optimized by implementing a heuristic which determines if a branch cannot be a potential solution, in which case the branch is pruned.</w:t>
       </w:r>
       <w:r>
         <w:rPr>
@@ -2505,21 +2559,7 @@
                 <w:rStyle w:val="Hyperlink"/>
                 <w:noProof/>
               </w:rPr>
-              <w:t>Graph Co</w:t>
-            </w:r>
-            <w:r>
-              <w:rPr>
-                <w:rStyle w:val="Hyperlink"/>
-                <w:noProof/>
-              </w:rPr>
-              <w:t>l</w:t>
-            </w:r>
-            <w:r>
-              <w:rPr>
-                <w:rStyle w:val="Hyperlink"/>
-                <w:noProof/>
-              </w:rPr>
-              <w:t>oring Problem</w:t>
+              <w:t>Graph Coloring Problem</w:t>
             </w:r>
             <w:r>
               <w:rPr>
@@ -5433,11 +5473,17 @@
         <w:t xml:space="preserve"> </w:t>
       </w:r>
       <w:r>
-        <w:t xml:space="preserve">Constraint satisfaction problems are hurdles for many projects and goals that countless people run into on a day-to-day basis. This research will look at a </w:t>
+        <w:t>Constraint satisfaction problems</w:t>
+      </w:r>
+      <w:r>
+        <w:t xml:space="preserve"> (CSPs)</w:t>
+      </w:r>
+      <w:r>
+        <w:t xml:space="preserve"> are hurdles for many projects and goals that countless people run into on a day-to-day basis. This research will </w:t>
       </w:r>
       <w:r>
         <w:lastRenderedPageBreak/>
-        <w:t>different way to solve these problems by simply optimizing the way we attempt their solution.</w:t>
+        <w:t>look at a different way to solve these problems by simply optimizing the way we attempt their solution.</w:t>
       </w:r>
       <w:r>
         <w:t xml:space="preserve"> </w:t>
@@ -5832,7 +5878,7 @@
           <w:sz w:val="24"/>
           <w:szCs w:val="24"/>
         </w:rPr>
-        <w:t xml:space="preserve"> pseudo-polynomial problem as opposed to just outright NP-Hard. This is because the algorithm is O(n*W) where n is the number of objects available and W is the size of the knapsack. On the surface, this looks to be polynomial, or a problem that is a subset of P. However, due to the nature that W scales in both size and length, the 0-1 knapsack problem is </w:t>
+        <w:t xml:space="preserve"> pseudo-polynomial problem as opposed to just outright NP-Hard. This is because the algorithm is O(n*W) where n is the number of objects available and W is the size of the knapsack. However, due to the nature that W scales in both size and length, the 0-1 knapsack problem is </w:t>
       </w:r>
       <w:proofErr w:type="gramStart"/>
       <w:r>
@@ -5855,51 +5901,115 @@
     </w:p>
     <w:p>
       <w:pPr>
+        <w:pStyle w:val="Heading4"/>
+      </w:pPr>
+      <w:bookmarkStart w:id="5" w:name="_Toc21254078"/>
+      <w:r>
+        <w:t>Traveling Salesman Problem</w:t>
+      </w:r>
+      <w:bookmarkEnd w:id="5"/>
+    </w:p>
+    <w:p>
+      <w:pPr>
         <w:pStyle w:val="Body"/>
         <w:spacing w:line="480" w:lineRule="auto"/>
         <w:ind w:firstLine="720"/>
         <w:rPr>
-          <w:rFonts w:ascii="Helvetica" w:eastAsia="Helvetica" w:hAnsi="Helvetica" w:cs="Helvetica"/>
-          <w:sz w:val="24"/>
-          <w:szCs w:val="24"/>
-        </w:rPr>
-      </w:pPr>
-      <w:r>
-        <w:rPr>
           <w:rFonts w:ascii="Helvetica" w:hAnsi="Helvetica"/>
           <w:sz w:val="24"/>
           <w:szCs w:val="24"/>
         </w:rPr>
-        <w:t xml:space="preserve">The reason we started here, is that as long as we manage the length of </w:t>
-      </w:r>
-      <w:proofErr w:type="gramStart"/>
+      </w:pPr>
       <w:r>
         <w:rPr>
           <w:rFonts w:ascii="Helvetica" w:hAnsi="Helvetica"/>
           <w:sz w:val="24"/>
           <w:szCs w:val="24"/>
         </w:rPr>
-        <w:t>W</w:t>
-      </w:r>
-      <w:proofErr w:type="gramEnd"/>
+        <w:t>The traveling salesman problem has long been studied as an intro to algorithms and big-O notation. It is a problem that many people, even those not studying computer science, may have heard about. This problem involves a traveling sales</w:t>
+      </w:r>
       <w:r>
         <w:rPr>
           <w:rFonts w:ascii="Helvetica" w:hAnsi="Helvetica"/>
           <w:sz w:val="24"/>
           <w:szCs w:val="24"/>
         </w:rPr>
-        <w:t xml:space="preserve"> we can ensure the problem be solvable in a fixed, small length period of time. This allows for testing of the genetic algorithm and becoming more familiar with the framework to make the following, more complicated problems easier to work with.</w:t>
-      </w:r>
-    </w:p>
-    <w:p>
-      <w:pPr>
-        <w:pStyle w:val="Heading4"/>
-      </w:pPr>
-      <w:bookmarkStart w:id="5" w:name="_Toc21254078"/>
-      <w:r>
-        <w:t>Traveling Salesman Problem</w:t>
-      </w:r>
-      <w:bookmarkEnd w:id="5"/>
+        <w:t>person</w:t>
+      </w:r>
+      <w:r>
+        <w:rPr>
+          <w:rFonts w:ascii="Helvetica" w:hAnsi="Helvetica"/>
+          <w:sz w:val="24"/>
+          <w:szCs w:val="24"/>
+        </w:rPr>
+        <w:t xml:space="preserve"> that needs to visit n cities to sell </w:t>
+      </w:r>
+      <w:r>
+        <w:rPr>
+          <w:rFonts w:ascii="Helvetica" w:hAnsi="Helvetica"/>
+          <w:sz w:val="24"/>
+          <w:szCs w:val="24"/>
+        </w:rPr>
+        <w:t>their</w:t>
+      </w:r>
+      <w:r>
+        <w:rPr>
+          <w:rFonts w:ascii="Helvetica" w:hAnsi="Helvetica"/>
+          <w:sz w:val="24"/>
+          <w:szCs w:val="24"/>
+        </w:rPr>
+        <w:t xml:space="preserve"> merchandise. </w:t>
+      </w:r>
+      <w:proofErr w:type="gramStart"/>
+      <w:r>
+        <w:rPr>
+          <w:rFonts w:ascii="Helvetica" w:hAnsi="Helvetica"/>
+          <w:sz w:val="24"/>
+          <w:szCs w:val="24"/>
+        </w:rPr>
+        <w:t>In order to</w:t>
+      </w:r>
+      <w:proofErr w:type="gramEnd"/>
+      <w:r>
+        <w:rPr>
+          <w:rFonts w:ascii="Helvetica" w:hAnsi="Helvetica"/>
+          <w:sz w:val="24"/>
+          <w:szCs w:val="24"/>
+        </w:rPr>
+        <w:t xml:space="preserve"> optimize his time, and therefore his profits, he needs to plan out the route that is the shortest possible route between the cities. Traditional forms of the problems limit the sales</w:t>
+      </w:r>
+      <w:r>
+        <w:rPr>
+          <w:rFonts w:ascii="Helvetica" w:hAnsi="Helvetica"/>
+          <w:sz w:val="24"/>
+          <w:szCs w:val="24"/>
+        </w:rPr>
+        <w:t>person</w:t>
+      </w:r>
+      <w:r>
+        <w:rPr>
+          <w:rFonts w:ascii="Helvetica" w:hAnsi="Helvetica"/>
+          <w:sz w:val="24"/>
+          <w:szCs w:val="24"/>
+        </w:rPr>
+        <w:t xml:space="preserve"> to a single visit to each city, whereas other forms allow the sales</w:t>
+      </w:r>
+      <w:r>
+        <w:rPr>
+          <w:rFonts w:ascii="Helvetica" w:hAnsi="Helvetica"/>
+          <w:sz w:val="24"/>
+          <w:szCs w:val="24"/>
+        </w:rPr>
+        <w:t>person</w:t>
+      </w:r>
+      <w:r>
+        <w:rPr>
+          <w:rFonts w:ascii="Helvetica" w:hAnsi="Helvetica"/>
+          <w:sz w:val="24"/>
+          <w:szCs w:val="24"/>
+        </w:rPr>
+        <w:t xml:space="preserve"> to pass through a city multiple times if it yields a faster route.</w:t>
+      </w:r>
     </w:p>
     <w:p>
       <w:pPr>
@@ -5918,25 +6028,57 @@
           <w:sz w:val="24"/>
           <w:szCs w:val="24"/>
         </w:rPr>
-        <w:t xml:space="preserve">The traveling salesman problem has long been studied as an intro to algorithms and big-O notation. It is a problem that many people, even those not studying computer science, may have heard about. This problem involves a traveling salesman that needs to visit n cities to sell his merchandise. </w:t>
-      </w:r>
-      <w:proofErr w:type="gramStart"/>
+        <w:t>This is a very rigorously studied problem as it fully demonstrates the property of NP-</w:t>
+      </w:r>
       <w:r>
         <w:rPr>
           <w:rFonts w:ascii="Helvetica" w:hAnsi="Helvetica"/>
           <w:sz w:val="24"/>
           <w:szCs w:val="24"/>
         </w:rPr>
-        <w:t>In order to</w:t>
-      </w:r>
-      <w:proofErr w:type="gramEnd"/>
+        <w:t>complete because all possible combination of routes must be looked at</w:t>
+      </w:r>
       <w:r>
         <w:rPr>
           <w:rFonts w:ascii="Helvetica" w:hAnsi="Helvetica"/>
           <w:sz w:val="24"/>
           <w:szCs w:val="24"/>
         </w:rPr>
-        <w:t xml:space="preserve"> optimize his time, and therefore his profits, he needs to plan out the route that is the shortest possible route between the cities. Traditional forms of the problems limit the salesman to a single visit to each city, whereas other forms allow the salesman to pass through a city multiple times if it yields a faster route.</w:t>
+        <w:t xml:space="preserve">. Not only that, but this problem affects billions of people every single day. Without optimal path planning, Amazon’s costs </w:t>
+      </w:r>
+      <w:r>
+        <w:rPr>
+          <w:rFonts w:ascii="Helvetica" w:hAnsi="Helvetica"/>
+          <w:sz w:val="24"/>
+          <w:szCs w:val="24"/>
+        </w:rPr>
+        <w:t xml:space="preserve">could </w:t>
+      </w:r>
+      <w:r>
+        <w:rPr>
+          <w:rFonts w:ascii="Helvetica" w:hAnsi="Helvetica"/>
+          <w:sz w:val="24"/>
+          <w:szCs w:val="24"/>
+        </w:rPr>
+        <w:t xml:space="preserve">go up, which in turn causes their merchandise to increase in price which affects </w:t>
+      </w:r>
+      <w:proofErr w:type="gramStart"/>
+      <w:r>
+        <w:rPr>
+          <w:rFonts w:ascii="Helvetica" w:hAnsi="Helvetica"/>
+          <w:sz w:val="24"/>
+          <w:szCs w:val="24"/>
+        </w:rPr>
+        <w:t>all of</w:t>
+      </w:r>
+      <w:proofErr w:type="gramEnd"/>
+      <w:r>
+        <w:rPr>
+          <w:rFonts w:ascii="Helvetica" w:hAnsi="Helvetica"/>
+          <w:sz w:val="24"/>
+          <w:szCs w:val="24"/>
+        </w:rPr>
+        <w:t xml:space="preserve"> their users. </w:t>
       </w:r>
     </w:p>
     <w:p>
@@ -5956,7 +6098,7 @@
           <w:sz w:val="24"/>
           <w:szCs w:val="24"/>
         </w:rPr>
-        <w:t xml:space="preserve">This is a very rigorously studied problem as it fully demonstrates the property of NP-Hardness. Not only that, but this problem affects billions of people </w:t>
+        <w:t xml:space="preserve">A brute force search for the optimal route would result in an algorithm that has a running time of O(n!) where n is the number of cities that need to be </w:t>
       </w:r>
       <w:r>
         <w:rPr>
@@ -5965,61 +6107,7 @@
           <w:szCs w:val="24"/>
         </w:rPr>
         <w:lastRenderedPageBreak/>
-        <w:t xml:space="preserve">every single day. Without optimal path planning, Amazon’s costs </w:t>
-      </w:r>
-      <w:r>
-        <w:rPr>
-          <w:rFonts w:ascii="Helvetica" w:hAnsi="Helvetica"/>
-          <w:sz w:val="24"/>
-          <w:szCs w:val="24"/>
-        </w:rPr>
-        <w:t xml:space="preserve">could </w:t>
-      </w:r>
-      <w:r>
-        <w:rPr>
-          <w:rFonts w:ascii="Helvetica" w:hAnsi="Helvetica"/>
-          <w:sz w:val="24"/>
-          <w:szCs w:val="24"/>
-        </w:rPr>
-        <w:t xml:space="preserve">go up, which in turn causes their merchandise to increase in price which affects </w:t>
-      </w:r>
-      <w:proofErr w:type="gramStart"/>
-      <w:r>
-        <w:rPr>
-          <w:rFonts w:ascii="Helvetica" w:hAnsi="Helvetica"/>
-          <w:sz w:val="24"/>
-          <w:szCs w:val="24"/>
-        </w:rPr>
-        <w:t>all of</w:t>
-      </w:r>
-      <w:proofErr w:type="gramEnd"/>
-      <w:r>
-        <w:rPr>
-          <w:rFonts w:ascii="Helvetica" w:hAnsi="Helvetica"/>
-          <w:sz w:val="24"/>
-          <w:szCs w:val="24"/>
-        </w:rPr>
-        <w:t xml:space="preserve"> their users. </w:t>
-      </w:r>
-    </w:p>
-    <w:p>
-      <w:pPr>
-        <w:pStyle w:val="Body"/>
-        <w:spacing w:line="480" w:lineRule="auto"/>
-        <w:ind w:firstLine="720"/>
-        <w:rPr>
-          <w:rFonts w:ascii="Helvetica" w:hAnsi="Helvetica"/>
-          <w:sz w:val="24"/>
-          <w:szCs w:val="24"/>
-        </w:rPr>
-      </w:pPr>
-      <w:r>
-        <w:rPr>
-          <w:rFonts w:ascii="Helvetica" w:hAnsi="Helvetica"/>
-          <w:sz w:val="24"/>
-          <w:szCs w:val="24"/>
-        </w:rPr>
-        <w:t xml:space="preserve">A brute force search for the optimal route would result in an algorithm that has a running time of O(n!) where n is the number of cities that need to be visited. This makes a brute force algorithm non-feasible even when the number of cities is only 15. Linear programming techniques work well for up to 200 cities, but the current method for solving large instances is an approach using a derivative of a branch-and-bound algorithm called a branch-and-cut algorithm. This solution holds the current record, solving an instance with 85,900 unique </w:t>
+        <w:t xml:space="preserve">visited. This makes a brute force algorithm non-feasible even when the number of cities is only 15. Linear programming techniques work well for up to 200 cities, but the current method for solving large instances is an approach using a derivative of a branch-and-bound algorithm called a branch-and-cut algorithm. This solution holds the current record, solving an instance with 85,900 unique </w:t>
       </w:r>
       <w:r>
         <w:rPr>
@@ -6291,7 +6379,11 @@
         <w:tab/>
       </w:r>
       <w:r>
-        <w:t xml:space="preserve">The job shop scheduling problem is another very popular problem that is shared with students during their architecture and operating systems classes because it is an impressive optimization problem that severely impacts computers today. </w:t>
+        <w:t xml:space="preserve">The job shop scheduling problem is another very popular problem that is shared with students during their architecture and operating systems classes </w:t>
+      </w:r>
+      <w:r>
+        <w:lastRenderedPageBreak/>
+        <w:t xml:space="preserve">because it is an impressive optimization problem that severely impacts computers today. </w:t>
       </w:r>
     </w:p>
     <w:p>
@@ -6525,11 +6617,7 @@
         </w:drawing>
       </w:r>
       <w:r>
-        <w:t xml:space="preserve">The problem focuses on scheduling computer tasks (jobs) in such a way that optimizes performance. What makes the job shop scheduling problem so </w:t>
-      </w:r>
-      <w:r>
-        <w:lastRenderedPageBreak/>
-        <w:t>tricky is that the method of optimizing performance is different for many different systems based on the objective of that machine. For example, if we have a uniprocessor system we need to determine if multiprogramming is important to us, or if we want to frontload all processing power to singular tasks.</w:t>
+        <w:t>The problem focuses on scheduling computer tasks (jobs) in such a way that optimizes performance. What makes the job shop scheduling problem so tricky is that the method of optimizing performance is different for many different systems based on the objective of that machine. For example, if we have a uniprocessor system we need to determine if multiprogramming is important to us, or if we want to frontload all processing power to singular tasks.</w:t>
       </w:r>
     </w:p>
     <w:p>
@@ -6538,6 +6626,7 @@
         <w:ind w:firstLine="720"/>
       </w:pPr>
       <w:r>
+        <w:lastRenderedPageBreak/>
         <w:t>T</w:t>
       </w:r>
       <w:r>
@@ -6667,37 +6756,37 @@
         <w:t xml:space="preserve"> chessboard, where no queen can attack another queen. More specifically, no two queens share the same row, column, or diagonal. </w:t>
       </w:r>
       <w:r>
-        <w:t xml:space="preserve">This problem was first </w:t>
+        <w:t xml:space="preserve">This problem was first established in 1848 by Max </w:t>
+      </w:r>
+      <w:proofErr w:type="spellStart"/>
+      <w:r>
+        <w:t>Bezzel</w:t>
+      </w:r>
+      <w:proofErr w:type="spellEnd"/>
+      <w:r>
+        <w:t xml:space="preserve"> who rigorously studied the strategies of chess</w:t>
+      </w:r>
+      <w:r>
+        <w:rPr>
+          <w:rStyle w:val="FootnoteReference"/>
+        </w:rPr>
+        <w:footnoteReference w:id="5"/>
+      </w:r>
+      <w:r>
+        <w:t>.</w:t>
+      </w:r>
+    </w:p>
+    <w:p>
+      <w:pPr>
+        <w:pStyle w:val="NoSpacing"/>
+      </w:pPr>
+      <w:r>
+        <w:tab/>
+        <w:t xml:space="preserve">What makes the n-queens problem interesting is that while researchers are interested in finding a solution, they are also interested in finding the number of possible solutions for any value of n. Similar to the traveling salesman </w:t>
       </w:r>
       <w:r>
         <w:lastRenderedPageBreak/>
-        <w:t xml:space="preserve">established in 1848 by Max </w:t>
-      </w:r>
-      <w:proofErr w:type="spellStart"/>
-      <w:r>
-        <w:t>Bezzel</w:t>
-      </w:r>
-      <w:proofErr w:type="spellEnd"/>
-      <w:r>
-        <w:t xml:space="preserve"> who rigorously studied the strategies of chess</w:t>
-      </w:r>
-      <w:r>
-        <w:rPr>
-          <w:rStyle w:val="FootnoteReference"/>
-        </w:rPr>
-        <w:footnoteReference w:id="5"/>
-      </w:r>
-      <w:r>
-        <w:t>.</w:t>
-      </w:r>
-    </w:p>
-    <w:p>
-      <w:pPr>
-        <w:pStyle w:val="NoSpacing"/>
-      </w:pPr>
-      <w:r>
-        <w:tab/>
-        <w:t>What makes the n-queens problem interesting is that while researchers are interested in finding a solution, they are also interested in finding the number of possible solutions for any value of n. Similar to the traveling salesman problem, any value of n is relatively simple to solve up until n=15 where you run into the same situation due to the n-queens problem for solving the number of possible solutions being O(n!).</w:t>
+        <w:t>problem, any value of n is relatively simple to solve up until n=15 where you run into the same situation due to the n-queens problem for solving the number of possible solutions being O(n!).</w:t>
       </w:r>
     </w:p>
     <w:p>
@@ -6886,7 +6975,6 @@
         <w:pStyle w:val="NoSpacing"/>
       </w:pPr>
       <w:r>
-        <w:lastRenderedPageBreak/>
         <w:tab/>
         <w:t>The n-queens problem has many related problems</w:t>
       </w:r>
@@ -6923,6 +7011,7 @@
         <w:rPr>
           <w:noProof/>
         </w:rPr>
+        <w:lastRenderedPageBreak/>
         <mc:AlternateContent>
           <mc:Choice Requires="wps">
             <w:drawing>
@@ -7108,11 +7197,46 @@
       </w:pPr>
       <w:r>
         <w:tab/>
-        <w:t xml:space="preserve">The graph coloring problem can be separated into three different problems: vertex coloring where no two adjacent vertices share a color, edge coloring where no two adjacent edges share a color, and face coloring where no </w:t>
+        <w:t>The graph coloring problem can be separated into three different problems: vertex coloring where no two adjacent vertices share a color, edge coloring where no two adjacent edges share a color, and face coloring where no face on a planar graph shares a boundary with another face of the same color. Not only that, but the problem can be altered to consider alternative constraints such as: blue cannot be adjacent to green, or red must only be adjacent to purple or yellow.</w:t>
+      </w:r>
+      <w:r>
+        <w:t xml:space="preserve"> We can apply the graph coloring technique to an uncolored map to determine the smallest number of colors we need, as well as to solve a configuration of</w:t>
+      </w:r>
+      <w:r>
+        <w:t xml:space="preserve"> </w:t>
+      </w:r>
+      <w:r>
+        <w:t xml:space="preserve">colors </w:t>
+      </w:r>
+      <w:r>
+        <w:t>to color the map</w:t>
+      </w:r>
+      <w:r>
+        <w:t xml:space="preserve">. Another use of the graph coloring problem, for example, would be to match </w:t>
+      </w:r>
+      <w:r>
+        <w:rPr>
+          <w:i/>
+          <w:iCs/>
+        </w:rPr>
+        <w:t>n</w:t>
+      </w:r>
+      <w:r>
+        <w:t xml:space="preserve"> number of candidates with </w:t>
+      </w:r>
+      <w:r>
+        <w:rPr>
+          <w:i/>
+          <w:iCs/>
+        </w:rPr>
+        <w:t>n</w:t>
+      </w:r>
+      <w:r>
+        <w:t xml:space="preserve"> number </w:t>
       </w:r>
       <w:r>
         <w:lastRenderedPageBreak/>
-        <w:t>face on a planar graph shares a boundary with another face of the same color. Not only that, but the problem can be altered to consider alternative constraints such as: blue cannot be adjacent to green, or red must only be adjacent to purple or yellow.</w:t>
+        <w:t>of jobs where each candidate has the appropriate qualifications for the job they are assigned.</w:t>
       </w:r>
     </w:p>
     <w:p>
@@ -7136,7 +7260,12 @@
       </w:pPr>
       <w:r>
         <w:tab/>
-        <w:t>Due to the nature of these problems, it is important to evaluate multiple dimensions of complexity to fully understand the implications of these problems in large scale. Therefore, we have recorded and studied the three dimensions of time, space, and accuracy. By considering multiple dimensions, we can discover relationships and correlations that will further our research.</w:t>
+        <w:t>Due to th</w:t>
+      </w:r>
+      <w:bookmarkStart w:id="10" w:name="_GoBack"/>
+      <w:bookmarkEnd w:id="10"/>
+      <w:r>
+        <w:t>e nature of these problems, it is important to evaluate multiple dimensions of complexity to fully understand the implications of these problems in large scale. Therefore, we have recorded and studied the three dimensions of time, space, and accuracy. By considering multiple dimensions, we can discover relationships and correlations that will further our research.</w:t>
       </w:r>
     </w:p>
     <w:p/>
@@ -7144,11 +7273,11 @@
       <w:pPr>
         <w:pStyle w:val="Heading3"/>
       </w:pPr>
-      <w:bookmarkStart w:id="10" w:name="_Toc21254083"/>
+      <w:bookmarkStart w:id="11" w:name="_Toc21254083"/>
       <w:r>
         <w:t>Time</w:t>
       </w:r>
-      <w:bookmarkEnd w:id="10"/>
+      <w:bookmarkEnd w:id="11"/>
     </w:p>
     <w:p>
       <w:pPr>
@@ -7166,11 +7295,11 @@
       <w:pPr>
         <w:pStyle w:val="Heading3"/>
       </w:pPr>
-      <w:bookmarkStart w:id="11" w:name="_Toc21254084"/>
+      <w:bookmarkStart w:id="12" w:name="_Toc21254084"/>
       <w:r>
         <w:t>Space</w:t>
       </w:r>
-      <w:bookmarkEnd w:id="11"/>
+      <w:bookmarkEnd w:id="12"/>
     </w:p>
     <w:p>
       <w:pPr>
@@ -7178,30 +7307,30 @@
       </w:pPr>
       <w:r>
         <w:tab/>
-        <w:t xml:space="preserve">Easier than time, space can be calculated by determining the total memory usage used to calculate the problem. However, evaluating space needs </w:t>
+        <w:t xml:space="preserve">Easier than time, space can be calculated by determining the total memory usage used to calculate the problem. However, evaluating space needs to consider maximum space required during the algorithm and average space required during the algorithm </w:t>
+      </w:r>
+      <w:proofErr w:type="gramStart"/>
+      <w:r>
+        <w:t>in order to</w:t>
+      </w:r>
+      <w:proofErr w:type="gramEnd"/>
+      <w:r>
+        <w:t xml:space="preserve"> more fully encompass the problem </w:t>
       </w:r>
       <w:r>
         <w:lastRenderedPageBreak/>
-        <w:t xml:space="preserve">to consider maximum space required during the algorithm and average space required during the algorithm </w:t>
-      </w:r>
-      <w:proofErr w:type="gramStart"/>
-      <w:r>
-        <w:t>in order to</w:t>
-      </w:r>
-      <w:proofErr w:type="gramEnd"/>
-      <w:r>
-        <w:t xml:space="preserve"> more fully encompass the problem solution. To do this, data structure sizes and count of data structures in use will be calculated to provide a reasonable space evaluation.</w:t>
+        <w:t>solution. To do this, data structure sizes and count of data structures in use will be calculated to provide a reasonable space evaluation.</w:t>
       </w:r>
     </w:p>
     <w:p>
       <w:pPr>
         <w:pStyle w:val="Heading3"/>
       </w:pPr>
-      <w:bookmarkStart w:id="12" w:name="_Toc21254085"/>
+      <w:bookmarkStart w:id="13" w:name="_Toc21254085"/>
       <w:r>
         <w:t>Accuracy</w:t>
       </w:r>
-      <w:bookmarkEnd w:id="12"/>
+      <w:bookmarkEnd w:id="13"/>
     </w:p>
     <w:p>
       <w:pPr>
@@ -7258,11 +7387,11 @@
       <w:pPr>
         <w:pStyle w:val="Heading1"/>
       </w:pPr>
-      <w:bookmarkStart w:id="13" w:name="_Toc21254086"/>
+      <w:bookmarkStart w:id="14" w:name="_Toc21254086"/>
       <w:r>
         <w:t>CHAPTER 2</w:t>
       </w:r>
-      <w:bookmarkEnd w:id="13"/>
+      <w:bookmarkEnd w:id="14"/>
       <w:r>
         <w:t xml:space="preserve"> </w:t>
       </w:r>
@@ -7271,11 +7400,11 @@
       <w:pPr>
         <w:pStyle w:val="Heading2"/>
       </w:pPr>
-      <w:bookmarkStart w:id="14" w:name="_Toc21254087"/>
+      <w:bookmarkStart w:id="15" w:name="_Toc21254087"/>
       <w:r>
         <w:t>REVIEW OF THE LITERATURE</w:t>
       </w:r>
-      <w:bookmarkEnd w:id="14"/>
+      <w:bookmarkEnd w:id="15"/>
     </w:p>
     <w:p>
       <w:pPr>
@@ -7290,11 +7419,11 @@
       <w:pPr>
         <w:pStyle w:val="Heading3"/>
       </w:pPr>
-      <w:bookmarkStart w:id="15" w:name="_Toc21254088"/>
+      <w:bookmarkStart w:id="16" w:name="_Toc21254088"/>
       <w:r>
         <w:t>Heuristics</w:t>
       </w:r>
-      <w:bookmarkEnd w:id="15"/>
+      <w:bookmarkEnd w:id="16"/>
     </w:p>
     <w:p>
       <w:pPr>
@@ -7304,14 +7433,14 @@
         <w:tab/>
       </w:r>
       <w:r>
-        <w:t xml:space="preserve">The power of a heuristic does not come from the solution, but rather the method of obtaining the solution. Constraint Satisfaction Problems are faced with </w:t>
+        <w:t>The power of a heuristic does not come from the solution, but rather the method of obtaining the solution. Constraint Satisfaction Problems are faced with the problem of not being able to find the most optimal solution in polynomial time, but by using a heuristic you can approximate the solution in polynomial time.</w:t>
+      </w:r>
+      <w:r>
+        <w:t xml:space="preserve"> </w:t>
       </w:r>
       <w:r>
         <w:lastRenderedPageBreak/>
-        <w:t>the problem of not being able to find the most optimal solution in polynomial time, but by using a heuristic you can approximate the solution in polynomial time.</w:t>
-      </w:r>
-      <w:r>
-        <w:t xml:space="preserve"> Taking a step further, Burke et al. have surveyed the topic of Hyper-Heuristics, “heuristics to choose heuristics” or “a search method or learning mechanism for selecting or generating heuristics to solve computational search problems”</w:t>
+        <w:t>Taking a step further, Burke et al. have surveyed the topic of Hyper-Heuristics, “heuristics to choose heuristics” or “a search method or learning mechanism for selecting or generating heuristics to solve computational search problems”</w:t>
       </w:r>
       <w:r>
         <w:rPr>
@@ -7356,85 +7485,85 @@
       <w:pPr>
         <w:pStyle w:val="Heading3"/>
       </w:pPr>
-      <w:bookmarkStart w:id="16" w:name="_Toc21254089"/>
+      <w:bookmarkStart w:id="17" w:name="_Toc21254089"/>
       <w:r>
         <w:t>Genetic Algorithms</w:t>
       </w:r>
-      <w:bookmarkEnd w:id="16"/>
+      <w:bookmarkEnd w:id="17"/>
     </w:p>
     <w:p>
       <w:pPr>
         <w:pStyle w:val="Heading3"/>
       </w:pPr>
-      <w:bookmarkStart w:id="17" w:name="_Toc21254090"/>
+      <w:bookmarkStart w:id="18" w:name="_Toc21254090"/>
       <w:r>
         <w:t>General Constraint Satisfaction Problems</w:t>
       </w:r>
-      <w:bookmarkEnd w:id="17"/>
+      <w:bookmarkEnd w:id="18"/>
     </w:p>
     <w:p>
       <w:pPr>
         <w:pStyle w:val="Heading3"/>
       </w:pPr>
-      <w:bookmarkStart w:id="18" w:name="_Toc21254091"/>
+      <w:bookmarkStart w:id="19" w:name="_Toc21254091"/>
       <w:r>
         <w:t xml:space="preserve">0-1 </w:t>
       </w:r>
       <w:r>
         <w:t>Knapsack Problem</w:t>
       </w:r>
-      <w:bookmarkEnd w:id="18"/>
+      <w:bookmarkEnd w:id="19"/>
     </w:p>
     <w:p>
       <w:pPr>
         <w:pStyle w:val="Heading3"/>
       </w:pPr>
-      <w:bookmarkStart w:id="19" w:name="_Toc21254092"/>
+      <w:bookmarkStart w:id="20" w:name="_Toc21254092"/>
       <w:r>
         <w:t>Traveling Salesman Problem</w:t>
       </w:r>
-      <w:bookmarkEnd w:id="19"/>
+      <w:bookmarkEnd w:id="20"/>
     </w:p>
     <w:p>
       <w:pPr>
         <w:pStyle w:val="Heading3"/>
       </w:pPr>
-      <w:bookmarkStart w:id="20" w:name="_Toc21254093"/>
+      <w:bookmarkStart w:id="21" w:name="_Toc21254093"/>
+      <w:r>
+        <w:t>Job Shop Scheduling Problem</w:t>
+      </w:r>
+      <w:bookmarkEnd w:id="21"/>
+    </w:p>
+    <w:p>
+      <w:pPr>
+        <w:pStyle w:val="Heading3"/>
+      </w:pPr>
+      <w:bookmarkStart w:id="22" w:name="_Toc21254094"/>
+      <w:r>
+        <w:t>N-Queens Problem</w:t>
+      </w:r>
+      <w:bookmarkEnd w:id="22"/>
+    </w:p>
+    <w:p>
+      <w:pPr>
+        <w:pStyle w:val="Heading3"/>
+      </w:pPr>
+      <w:bookmarkStart w:id="23" w:name="_Toc21254095"/>
       <w:r>
         <w:lastRenderedPageBreak/>
-        <w:t>Job Shop Scheduling Problem</w:t>
-      </w:r>
-      <w:bookmarkEnd w:id="20"/>
-    </w:p>
-    <w:p>
-      <w:pPr>
-        <w:pStyle w:val="Heading3"/>
-      </w:pPr>
-      <w:bookmarkStart w:id="21" w:name="_Toc21254094"/>
-      <w:r>
-        <w:t>N-Queens Problem</w:t>
-      </w:r>
-      <w:bookmarkEnd w:id="21"/>
-    </w:p>
-    <w:p>
-      <w:pPr>
-        <w:pStyle w:val="Heading3"/>
-      </w:pPr>
-      <w:bookmarkStart w:id="22" w:name="_Toc21254095"/>
-      <w:r>
         <w:t>Graph Coloring Problem</w:t>
       </w:r>
-      <w:bookmarkEnd w:id="22"/>
+      <w:bookmarkEnd w:id="23"/>
     </w:p>
     <w:p>
       <w:pPr>
         <w:pStyle w:val="Heading2"/>
       </w:pPr>
-      <w:bookmarkStart w:id="23" w:name="_Toc21254096"/>
+      <w:bookmarkStart w:id="24" w:name="_Toc21254096"/>
       <w:r>
         <w:t>SIGNIFICANCE OF THIS RESEARCH</w:t>
       </w:r>
-      <w:bookmarkEnd w:id="23"/>
+      <w:bookmarkEnd w:id="24"/>
     </w:p>
     <w:p/>
     <w:p>
@@ -7453,22 +7582,22 @@
       <w:pPr>
         <w:pStyle w:val="Heading1"/>
       </w:pPr>
-      <w:bookmarkStart w:id="24" w:name="_Toc21254097"/>
+      <w:bookmarkStart w:id="25" w:name="_Toc21254097"/>
       <w:r>
         <w:t>CHAPTER 3</w:t>
       </w:r>
-      <w:bookmarkEnd w:id="24"/>
+      <w:bookmarkEnd w:id="25"/>
     </w:p>
     <w:p/>
     <w:p>
       <w:pPr>
         <w:pStyle w:val="Heading2"/>
       </w:pPr>
-      <w:bookmarkStart w:id="25" w:name="_Toc21254098"/>
+      <w:bookmarkStart w:id="26" w:name="_Toc21254098"/>
       <w:r>
         <w:t>PROJECT IMPLEMENTATION</w:t>
       </w:r>
-      <w:bookmarkEnd w:id="25"/>
+      <w:bookmarkEnd w:id="26"/>
     </w:p>
     <w:p/>
     <w:p>
@@ -7486,11 +7615,11 @@
       <w:pPr>
         <w:pStyle w:val="Heading3"/>
       </w:pPr>
-      <w:bookmarkStart w:id="26" w:name="_Toc21254099"/>
+      <w:bookmarkStart w:id="27" w:name="_Toc21254099"/>
       <w:r>
         <w:t>Framework</w:t>
       </w:r>
-      <w:bookmarkEnd w:id="26"/>
+      <w:bookmarkEnd w:id="27"/>
     </w:p>
     <w:p>
       <w:pPr>
@@ -7503,8 +7632,6 @@
       <w:r>
         <w:t>We provide an interface that allows for running the program on our focus problems so we can easily test our outputs vs our inputs.</w:t>
       </w:r>
-      <w:bookmarkStart w:id="27" w:name="_GoBack"/>
-      <w:bookmarkEnd w:id="27"/>
     </w:p>
     <w:p>
       <w:pPr>
@@ -16050,7 +16177,7 @@
         <w:footnoteRef/>
       </w:r>
       <w:r>
-        <w:t xml:space="preserve"> NP-Complete problems can be verified in polynomial time (quickly) but can only be solved in exponential time (very slowly). Because of this, NP-Complete problems are often solved using approximation algorithms. </w:t>
+        <w:t xml:space="preserve"> An answer to NP-Complete problems can be verified in polynomial time (quickly) but an optimized answer can only be solved/provided in exponential time (very slowly). Because of this, NP-Complete problems are often solved using approximation algorithms. </w:t>
       </w:r>
     </w:p>
   </w:footnote>
@@ -18371,7 +18498,7 @@
   <w:num w:numId="3">
     <w:abstractNumId w:val="13"/>
     <w:lvlOverride w:ilvl="0">
-      <w:lvl w:ilvl="0" w:tplc="10DAB6FA">
+      <w:lvl w:ilvl="0" w:tplc="7E1EC076">
         <w:start w:val="1"/>
         <w:numFmt w:val="upperRoman"/>
         <w:lvlText w:val="%1."/>
@@ -18398,7 +18525,7 @@
       </w:lvl>
     </w:lvlOverride>
     <w:lvlOverride w:ilvl="1">
-      <w:lvl w:ilvl="1" w:tplc="0C9C162E">
+      <w:lvl w:ilvl="1" w:tplc="ECB0A298">
         <w:start w:val="1"/>
         <w:numFmt w:val="upperLetter"/>
         <w:lvlText w:val="%2."/>
@@ -18425,7 +18552,7 @@
       </w:lvl>
     </w:lvlOverride>
     <w:lvlOverride w:ilvl="2">
-      <w:lvl w:ilvl="2" w:tplc="5DAE4A26">
+      <w:lvl w:ilvl="2" w:tplc="30989318">
         <w:start w:val="1"/>
         <w:numFmt w:val="upperRoman"/>
         <w:lvlText w:val="%3."/>
@@ -18452,7 +18579,7 @@
       </w:lvl>
     </w:lvlOverride>
     <w:lvlOverride w:ilvl="3">
-      <w:lvl w:ilvl="3" w:tplc="003A0048">
+      <w:lvl w:ilvl="3" w:tplc="9AAA0434">
         <w:start w:val="1"/>
         <w:numFmt w:val="lowerLetter"/>
         <w:lvlText w:val="%4)"/>
@@ -18479,7 +18606,7 @@
       </w:lvl>
     </w:lvlOverride>
     <w:lvlOverride w:ilvl="4">
-      <w:lvl w:ilvl="4" w:tplc="49549DF4">
+      <w:lvl w:ilvl="4" w:tplc="9B94EF86">
         <w:start w:val="1"/>
         <w:numFmt w:val="decimal"/>
         <w:lvlText w:val="(%5)"/>
@@ -18506,7 +18633,7 @@
       </w:lvl>
     </w:lvlOverride>
     <w:lvlOverride w:ilvl="5">
-      <w:lvl w:ilvl="5" w:tplc="2D26648C">
+      <w:lvl w:ilvl="5" w:tplc="954288BE">
         <w:start w:val="1"/>
         <w:numFmt w:val="lowerLetter"/>
         <w:lvlText w:val="(%6)"/>
@@ -18533,7 +18660,7 @@
       </w:lvl>
     </w:lvlOverride>
     <w:lvlOverride w:ilvl="6">
-      <w:lvl w:ilvl="6" w:tplc="D18C92E6">
+      <w:lvl w:ilvl="6" w:tplc="44B8C72E">
         <w:start w:val="1"/>
         <w:numFmt w:val="lowerRoman"/>
         <w:lvlText w:val="(%7)"/>
@@ -18560,7 +18687,7 @@
       </w:lvl>
     </w:lvlOverride>
     <w:lvlOverride w:ilvl="7">
-      <w:lvl w:ilvl="7" w:tplc="F508FC78">
+      <w:lvl w:ilvl="7" w:tplc="BEBCD802">
         <w:start w:val="1"/>
         <w:numFmt w:val="lowerLetter"/>
         <w:lvlText w:val="(%8)"/>
@@ -18587,7 +18714,7 @@
       </w:lvl>
     </w:lvlOverride>
     <w:lvlOverride w:ilvl="8">
-      <w:lvl w:ilvl="8" w:tplc="2902BB74">
+      <w:lvl w:ilvl="8" w:tplc="7D1E735E">
         <w:start w:val="1"/>
         <w:numFmt w:val="lowerRoman"/>
         <w:lvlText w:val="(%9)"/>
@@ -18694,7 +18821,7 @@
       </w:pPr>
     </w:pPrDefault>
   </w:docDefaults>
-  <w:latentStyles w:defLockedState="0" w:defUIPriority="99" w:defSemiHidden="0" w:defUnhideWhenUsed="0" w:defQFormat="0" w:count="377">
+  <w:latentStyles w:defLockedState="0" w:defUIPriority="99" w:defSemiHidden="0" w:defUnhideWhenUsed="0" w:defQFormat="0" w:count="376">
     <w:lsdException w:name="Normal" w:uiPriority="0" w:qFormat="1"/>
     <w:lsdException w:name="heading 1" w:uiPriority="9" w:qFormat="1"/>
     <w:lsdException w:name="heading 2" w:semiHidden="1" w:uiPriority="9" w:unhideWhenUsed="1" w:qFormat="1"/>
@@ -19071,7 +19198,6 @@
     <w:lsdException w:name="Hashtag" w:semiHidden="1" w:unhideWhenUsed="1"/>
     <w:lsdException w:name="Unresolved Mention" w:semiHidden="1" w:unhideWhenUsed="1"/>
     <w:lsdException w:name="Smart Link" w:semiHidden="1" w:unhideWhenUsed="1"/>
-    <w:lsdException w:name="Smart Link Error" w:semiHidden="1" w:unhideWhenUsed="1"/>
   </w:latentStyles>
   <w:style w:type="paragraph" w:default="1" w:styleId="Normal">
     <w:name w:val="Normal"/>
@@ -20984,7 +21110,7 @@
 </file>
 
 <file path=customXml/itemProps1.xml><?xml version="1.0" encoding="utf-8"?>
-<ds:datastoreItem xmlns:ds="http://schemas.openxmlformats.org/officeDocument/2006/customXml" ds:itemID="{F2CEA734-7A26-4428-82B2-63304711DB0F}">
+<ds:datastoreItem xmlns:ds="http://schemas.openxmlformats.org/officeDocument/2006/customXml" ds:itemID="{E94A4369-82A9-4C92-B3ED-B618BE79247C}">
   <ds:schemaRefs>
     <ds:schemaRef ds:uri="http://schemas.openxmlformats.org/officeDocument/2006/bibliography"/>
   </ds:schemaRefs>

</xml_diff>

<commit_message>
Finalized code. Working on documents
</commit_message>
<xml_diff>
--- a/Documentation/Thesis_Draft.docx
+++ b/Documentation/Thesis_Draft.docx
@@ -958,7 +958,29 @@
                 <w:sz w:val="24"/>
                 <w:szCs w:val="24"/>
               </w:rPr>
-              <w:t>Sudhanshu K. Semwal, Chair</w:t>
+              <w:t xml:space="preserve">Sudhanshu K. </w:t>
+            </w:r>
+            <w:proofErr w:type="spellStart"/>
+            <w:r>
+              <w:rPr>
+                <w:rFonts w:ascii="Helvetica" w:hAnsi="Helvetica"/>
+                <w:i w:val="0"/>
+                <w:iCs w:val="0"/>
+                <w:sz w:val="24"/>
+                <w:szCs w:val="24"/>
+              </w:rPr>
+              <w:t>Semwal</w:t>
+            </w:r>
+            <w:proofErr w:type="spellEnd"/>
+            <w:r>
+              <w:rPr>
+                <w:rFonts w:ascii="Helvetica" w:hAnsi="Helvetica"/>
+                <w:i w:val="0"/>
+                <w:iCs w:val="0"/>
+                <w:sz w:val="24"/>
+                <w:szCs w:val="24"/>
+              </w:rPr>
+              <w:t>, Chair</w:t>
             </w:r>
           </w:p>
         </w:tc>
@@ -1057,8 +1079,20 @@
                 <w:sz w:val="24"/>
                 <w:szCs w:val="24"/>
               </w:rPr>
-              <w:t>Albert Chamillard</w:t>
-            </w:r>
+              <w:t xml:space="preserve">Albert </w:t>
+            </w:r>
+            <w:proofErr w:type="spellStart"/>
+            <w:r>
+              <w:rPr>
+                <w:rFonts w:ascii="Helvetica" w:hAnsi="Helvetica"/>
+                <w:i w:val="0"/>
+                <w:iCs w:val="0"/>
+                <w:sz w:val="24"/>
+                <w:szCs w:val="24"/>
+              </w:rPr>
+              <w:t>Chamillard</w:t>
+            </w:r>
+            <w:proofErr w:type="spellEnd"/>
           </w:p>
         </w:tc>
       </w:tr>
@@ -1148,6 +1182,7 @@
                 <w:rFonts w:ascii="Helvetica" w:hAnsi="Helvetica"/>
               </w:rPr>
             </w:pPr>
+            <w:proofErr w:type="spellStart"/>
             <w:r>
               <w:rPr>
                 <w:rFonts w:ascii="Helvetica" w:hAnsi="Helvetica"/>
@@ -1156,7 +1191,18 @@
                 <w:sz w:val="24"/>
                 <w:szCs w:val="24"/>
               </w:rPr>
-              <w:t>Yanyan Zhuang</w:t>
+              <w:t>Yanyan</w:t>
+            </w:r>
+            <w:proofErr w:type="spellEnd"/>
+            <w:r>
+              <w:rPr>
+                <w:rFonts w:ascii="Helvetica" w:hAnsi="Helvetica"/>
+                <w:i w:val="0"/>
+                <w:iCs w:val="0"/>
+                <w:sz w:val="24"/>
+                <w:szCs w:val="24"/>
+              </w:rPr>
+              <w:t xml:space="preserve"> Zhuang</w:t>
             </w:r>
           </w:p>
         </w:tc>
@@ -1306,8 +1352,17 @@
           <w:sz w:val="24"/>
           <w:szCs w:val="24"/>
         </w:rPr>
-        <w:t>Thesis directed by Professor Sudhanshu K. Semwal</w:t>
-      </w:r>
+        <w:t xml:space="preserve">Thesis directed by Professor Sudhanshu K. </w:t>
+      </w:r>
+      <w:proofErr w:type="spellStart"/>
+      <w:r>
+        <w:rPr>
+          <w:sz w:val="24"/>
+          <w:szCs w:val="24"/>
+        </w:rPr>
+        <w:t>Semwal</w:t>
+      </w:r>
+      <w:proofErr w:type="spellEnd"/>
     </w:p>
     <w:p>
       <w:pPr>
@@ -1514,7 +1569,25 @@
           <w:sz w:val="24"/>
           <w:szCs w:val="24"/>
         </w:rPr>
-        <w:t xml:space="preserve"> to what Amazon and other distributors have to deal with. In the United States alone, Amazon delivers millions of packages per day throughout thousands of cities. Each delivery driver works a scheduled shift anywhere from roughly four to ten hours a day, with many cities managing multiple drivers. Every single route needs to be planned as optimally as it can to have the availability of two-day shipping. </w:t>
+        <w:t xml:space="preserve"> to what Amazon and other distributors </w:t>
+      </w:r>
+      <w:proofErr w:type="gramStart"/>
+      <w:r>
+        <w:rPr>
+          <w:rFonts w:ascii="Helvetica" w:hAnsi="Helvetica"/>
+          <w:sz w:val="24"/>
+          <w:szCs w:val="24"/>
+        </w:rPr>
+        <w:t>have to</w:t>
+      </w:r>
+      <w:proofErr w:type="gramEnd"/>
+      <w:r>
+        <w:rPr>
+          <w:rFonts w:ascii="Helvetica" w:hAnsi="Helvetica"/>
+          <w:sz w:val="24"/>
+          <w:szCs w:val="24"/>
+        </w:rPr>
+        <w:t xml:space="preserve"> deal with. In the United States alone, Amazon delivers millions of packages per day throughout thousands of cities. Each delivery driver works a scheduled shift anywhere from roughly four to ten hours a day, with many cities managing multiple drivers. Every single route needs to be planned as optimally as it can to have the availability of two-day shipping. </w:t>
       </w:r>
       <w:r>
         <w:rPr>
@@ -5766,8 +5839,6 @@
         <w:pStyle w:val="Heading4"/>
       </w:pPr>
       <w:bookmarkStart w:id="5" w:name="_Toc21254078"/>
-      <w:bookmarkStart w:id="6" w:name="_GoBack"/>
-      <w:bookmarkEnd w:id="6"/>
       <w:r>
         <w:lastRenderedPageBreak/>
         <w:t>Traveling Salesman Problem</w:t>
@@ -5823,23 +5894,25 @@
           <w:sz w:val="24"/>
           <w:szCs w:val="24"/>
         </w:rPr>
-        <w:t xml:space="preserve"> merchandise. In order to optimize his time, and therefore his profits, he needs to plan out the route that is the shortest possible route between the cities. Traditional forms of the problems limit the sales</w:t>
-      </w:r>
+        <w:t xml:space="preserve"> merchandise. </w:t>
+      </w:r>
+      <w:proofErr w:type="gramStart"/>
       <w:r>
         <w:rPr>
           <w:rFonts w:ascii="Helvetica" w:hAnsi="Helvetica"/>
           <w:sz w:val="24"/>
           <w:szCs w:val="24"/>
         </w:rPr>
-        <w:t>person</w:t>
-      </w:r>
+        <w:t>In order to</w:t>
+      </w:r>
+      <w:proofErr w:type="gramEnd"/>
       <w:r>
         <w:rPr>
           <w:rFonts w:ascii="Helvetica" w:hAnsi="Helvetica"/>
           <w:sz w:val="24"/>
           <w:szCs w:val="24"/>
         </w:rPr>
-        <w:t xml:space="preserve"> to a single visit to each city, whereas other forms allow the sales</w:t>
+        <w:t xml:space="preserve"> optimize his time, and therefore his profits, he needs to plan out the route that is the shortest possible route between the cities. Traditional forms of the problems limit the sales</w:t>
       </w:r>
       <w:r>
         <w:rPr>
@@ -5855,6 +5928,22 @@
           <w:sz w:val="24"/>
           <w:szCs w:val="24"/>
         </w:rPr>
+        <w:t xml:space="preserve"> to a single visit to each city, whereas other forms allow the sales</w:t>
+      </w:r>
+      <w:r>
+        <w:rPr>
+          <w:rFonts w:ascii="Helvetica" w:hAnsi="Helvetica"/>
+          <w:sz w:val="24"/>
+          <w:szCs w:val="24"/>
+        </w:rPr>
+        <w:t>person</w:t>
+      </w:r>
+      <w:r>
+        <w:rPr>
+          <w:rFonts w:ascii="Helvetica" w:hAnsi="Helvetica"/>
+          <w:sz w:val="24"/>
+          <w:szCs w:val="24"/>
+        </w:rPr>
         <w:t xml:space="preserve"> to pass through a city multiple times if it yields a faster route.</w:t>
       </w:r>
     </w:p>
@@ -5907,7 +5996,25 @@
           <w:sz w:val="24"/>
           <w:szCs w:val="24"/>
         </w:rPr>
-        <w:t xml:space="preserve">go up, which in turn causes their merchandise to increase in price which affects all of their users. </w:t>
+        <w:t xml:space="preserve">go up, which in turn causes their merchandise to increase in price which affects </w:t>
+      </w:r>
+      <w:proofErr w:type="gramStart"/>
+      <w:r>
+        <w:rPr>
+          <w:rFonts w:ascii="Helvetica" w:hAnsi="Helvetica"/>
+          <w:sz w:val="24"/>
+          <w:szCs w:val="24"/>
+        </w:rPr>
+        <w:t>all of</w:t>
+      </w:r>
+      <w:proofErr w:type="gramEnd"/>
+      <w:r>
+        <w:rPr>
+          <w:rFonts w:ascii="Helvetica" w:hAnsi="Helvetica"/>
+          <w:sz w:val="24"/>
+          <w:szCs w:val="24"/>
+        </w:rPr>
+        <w:t xml:space="preserve"> their users. </w:t>
       </w:r>
     </w:p>
     <w:p>
@@ -6009,7 +6116,15 @@
                               </w:r>
                             </w:fldSimple>
                             <w:r>
-                              <w:t>. An example of a solved traveling salesman problem starting at city 1, and ending back at city 1. This example demonstrations the version of the problem where the salesman can backtrack if doing so would result in a more optimal path.</w:t>
+                              <w:t xml:space="preserve">. An example of a solved traveling salesman problem starting at city </w:t>
+                            </w:r>
+                            <w:proofErr w:type="gramStart"/>
+                            <w:r>
+                              <w:t>1, and</w:t>
+                            </w:r>
+                            <w:proofErr w:type="gramEnd"/>
+                            <w:r>
+                              <w:t xml:space="preserve"> ending back at city 1. This example demonstrations the version of the problem where the salesman can backtrack if doing so would result in a more optimal path.</w:t>
                             </w:r>
                           </w:p>
                         </w:txbxContent>
@@ -6054,7 +6169,15 @@
                         </w:r>
                       </w:fldSimple>
                       <w:r>
-                        <w:t>. An example of a solved traveling salesman problem starting at city 1, and ending back at city 1. This example demonstrations the version of the problem where the salesman can backtrack if doing so would result in a more optimal path.</w:t>
+                        <w:t xml:space="preserve">. An example of a solved traveling salesman problem starting at city </w:t>
+                      </w:r>
+                      <w:proofErr w:type="gramStart"/>
+                      <w:r>
+                        <w:t>1, and</w:t>
+                      </w:r>
+                      <w:proofErr w:type="gramEnd"/>
+                      <w:r>
+                        <w:t xml:space="preserve"> ending back at city 1. This example demonstrations the version of the problem where the salesman can backtrack if doing so would result in a more optimal path.</w:t>
                       </w:r>
                     </w:p>
                   </w:txbxContent>
@@ -6178,11 +6301,11 @@
       <w:pPr>
         <w:pStyle w:val="Heading4"/>
       </w:pPr>
-      <w:bookmarkStart w:id="7" w:name="_Toc21254079"/>
+      <w:bookmarkStart w:id="6" w:name="_Toc21254079"/>
       <w:r>
         <w:t>Job Shop Scheduling Problem</w:t>
       </w:r>
-      <w:bookmarkEnd w:id="7"/>
+      <w:bookmarkEnd w:id="6"/>
     </w:p>
     <w:p>
       <w:pPr>
@@ -6273,7 +6396,11 @@
                               </w:r>
                             </w:fldSimple>
                             <w:r>
-                              <w:t>. This is an example of a job shop scheduling problem with each job is a specific color and each objective for each job must be completed in order (denoted by O</w:t>
+                              <w:t xml:space="preserve">. This is an example of a job shop scheduling problem with each job is a specific color and each objective for each job must be completed in order (denoted by </w:t>
+                            </w:r>
+                            <w:proofErr w:type="spellStart"/>
+                            <w:r>
+                              <w:t>O</w:t>
                             </w:r>
                             <w:r>
                               <w:rPr>
@@ -6281,6 +6408,7 @@
                               </w:rPr>
                               <w:t>j,n</w:t>
                             </w:r>
+                            <w:proofErr w:type="spellEnd"/>
                             <w:r>
                               <w:t xml:space="preserve"> where j is the job and n is the order at which it must complete. This example uses 10 machines to optimize the schedule. </w:t>
                             </w:r>
@@ -6328,7 +6456,11 @@
                         </w:r>
                       </w:fldSimple>
                       <w:r>
-                        <w:t>. This is an example of a job shop scheduling problem with each job is a specific color and each objective for each job must be completed in order (denoted by O</w:t>
+                        <w:t xml:space="preserve">. This is an example of a job shop scheduling problem with each job is a specific color and each objective for each job must be completed in order (denoted by </w:t>
+                      </w:r>
+                      <w:proofErr w:type="spellStart"/>
+                      <w:r>
+                        <w:t>O</w:t>
                       </w:r>
                       <w:r>
                         <w:rPr>
@@ -6336,6 +6468,7 @@
                         </w:rPr>
                         <w:t>j,n</w:t>
                       </w:r>
+                      <w:proofErr w:type="spellEnd"/>
                       <w:r>
                         <w:t xml:space="preserve"> where j is the job and n is the order at which it must complete. This example uses 10 machines to optimize the schedule. </w:t>
                       </w:r>
@@ -6469,7 +6602,15 @@
         <w:t>2</w:t>
       </w:r>
       <w:r>
-        <w:t>, … , J</w:t>
+        <w:t xml:space="preserve">, </w:t>
+      </w:r>
+      <w:proofErr w:type="gramStart"/>
+      <w:r>
+        <w:t>… ,</w:t>
+      </w:r>
+      <w:proofErr w:type="gramEnd"/>
+      <w:r>
+        <w:t xml:space="preserve"> J</w:t>
       </w:r>
       <w:r>
         <w:rPr>
@@ -6518,11 +6659,11 @@
       <w:pPr>
         <w:pStyle w:val="Heading4"/>
       </w:pPr>
-      <w:bookmarkStart w:id="8" w:name="_Toc21254080"/>
+      <w:bookmarkStart w:id="7" w:name="_Toc21254080"/>
       <w:r>
         <w:t>N-Queens Problem</w:t>
       </w:r>
-      <w:bookmarkEnd w:id="8"/>
+      <w:bookmarkEnd w:id="7"/>
     </w:p>
     <w:p>
       <w:pPr>
@@ -6532,10 +6673,34 @@
         <w:tab/>
       </w:r>
       <w:r>
-        <w:t xml:space="preserve">The n-queens problem is described as placing n queens on an nxn chessboard, where no queen can attack another queen. More specifically, no two queens share the same row, column, or diagonal. </w:t>
-      </w:r>
-      <w:r>
-        <w:t>This problem was first established in 1848 by Max Bezzel who rigorously studied the strategies of chess</w:t>
+        <w:t xml:space="preserve">The n-queens problem is described as placing n queens on </w:t>
+      </w:r>
+      <w:proofErr w:type="gramStart"/>
+      <w:r>
+        <w:t>an</w:t>
+      </w:r>
+      <w:proofErr w:type="gramEnd"/>
+      <w:r>
+        <w:t xml:space="preserve"> </w:t>
+      </w:r>
+      <w:proofErr w:type="spellStart"/>
+      <w:r>
+        <w:t>nxn</w:t>
+      </w:r>
+      <w:proofErr w:type="spellEnd"/>
+      <w:r>
+        <w:t xml:space="preserve"> chessboard, where no queen can attack another queen. More specifically, no two queens share the same row, column, or diagonal. </w:t>
+      </w:r>
+      <w:r>
+        <w:t xml:space="preserve">This problem was first established in 1848 by Max </w:t>
+      </w:r>
+      <w:proofErr w:type="spellStart"/>
+      <w:r>
+        <w:t>Bezzel</w:t>
+      </w:r>
+      <w:proofErr w:type="spellEnd"/>
+      <w:r>
+        <w:t xml:space="preserve"> who rigorously studied the strategies of chess</w:t>
       </w:r>
       <w:r>
         <w:rPr>
@@ -6768,11 +6933,11 @@
       <w:pPr>
         <w:pStyle w:val="Heading4"/>
       </w:pPr>
-      <w:bookmarkStart w:id="9" w:name="_Toc21254081"/>
+      <w:bookmarkStart w:id="8" w:name="_Toc21254081"/>
       <w:r>
         <w:t>Graph Coloring Problem</w:t>
       </w:r>
-      <w:bookmarkEnd w:id="9"/>
+      <w:bookmarkEnd w:id="8"/>
     </w:p>
     <w:p>
       <w:pPr>
@@ -6977,13 +7142,7 @@
         <w:t xml:space="preserve"> </w:t>
       </w:r>
       <w:r>
-        <w:t xml:space="preserve">colors </w:t>
-      </w:r>
-      <w:r>
-        <w:t>to color the map</w:t>
-      </w:r>
-      <w:r>
-        <w:t xml:space="preserve">. Another use of the graph coloring problem, for example, would be to match </w:t>
+        <w:t xml:space="preserve">colors to color the map. Another use of the graph coloring problem, for example, would be to match </w:t>
       </w:r>
       <w:r>
         <w:rPr>
@@ -7019,11 +7178,11 @@
       <w:pPr>
         <w:pStyle w:val="Heading2"/>
       </w:pPr>
-      <w:bookmarkStart w:id="10" w:name="_Toc21254082"/>
+      <w:bookmarkStart w:id="9" w:name="_Toc21254082"/>
       <w:r>
         <w:t>EVALUATION METRICS</w:t>
       </w:r>
-      <w:bookmarkEnd w:id="10"/>
+      <w:bookmarkEnd w:id="9"/>
     </w:p>
     <w:p>
       <w:pPr>
@@ -7039,11 +7198,11 @@
       <w:pPr>
         <w:pStyle w:val="Heading3"/>
       </w:pPr>
-      <w:bookmarkStart w:id="11" w:name="_Toc21254083"/>
+      <w:bookmarkStart w:id="10" w:name="_Toc21254083"/>
       <w:r>
         <w:t>Time</w:t>
       </w:r>
-      <w:bookmarkEnd w:id="11"/>
+      <w:bookmarkEnd w:id="10"/>
     </w:p>
     <w:p>
       <w:pPr>
@@ -7061,11 +7220,11 @@
       <w:pPr>
         <w:pStyle w:val="Heading3"/>
       </w:pPr>
-      <w:bookmarkStart w:id="12" w:name="_Toc21254084"/>
+      <w:bookmarkStart w:id="11" w:name="_Toc21254084"/>
       <w:r>
         <w:t>Space</w:t>
       </w:r>
-      <w:bookmarkEnd w:id="12"/>
+      <w:bookmarkEnd w:id="11"/>
     </w:p>
     <w:p>
       <w:pPr>
@@ -7073,7 +7232,15 @@
       </w:pPr>
       <w:r>
         <w:tab/>
-        <w:t xml:space="preserve">Easier than time, space can be calculated by determining the total memory usage used to calculate the problem. However, evaluating space needs to consider maximum space required during the algorithm and average space required during the algorithm in order to more fully encompass the problem </w:t>
+        <w:t xml:space="preserve">Easier than time, space can be calculated by determining the total memory usage used to calculate the problem. However, evaluating space needs to consider maximum space required during the algorithm and average space required during the algorithm </w:t>
+      </w:r>
+      <w:proofErr w:type="gramStart"/>
+      <w:r>
+        <w:t>in order to</w:t>
+      </w:r>
+      <w:proofErr w:type="gramEnd"/>
+      <w:r>
+        <w:t xml:space="preserve"> more fully encompass the problem </w:t>
       </w:r>
       <w:r>
         <w:lastRenderedPageBreak/>
@@ -7084,11 +7251,11 @@
       <w:pPr>
         <w:pStyle w:val="Heading3"/>
       </w:pPr>
-      <w:bookmarkStart w:id="13" w:name="_Toc21254085"/>
+      <w:bookmarkStart w:id="12" w:name="_Toc21254085"/>
       <w:r>
         <w:t>Accuracy</w:t>
       </w:r>
-      <w:bookmarkEnd w:id="13"/>
+      <w:bookmarkEnd w:id="12"/>
     </w:p>
     <w:p>
       <w:pPr>
@@ -7145,24 +7312,24 @@
       <w:pPr>
         <w:pStyle w:val="Heading1"/>
       </w:pPr>
-      <w:bookmarkStart w:id="14" w:name="_Toc21254086"/>
+      <w:bookmarkStart w:id="13" w:name="_Toc21254086"/>
       <w:r>
         <w:t>CHAPTER 2</w:t>
       </w:r>
+      <w:bookmarkEnd w:id="13"/>
+      <w:r>
+        <w:t xml:space="preserve"> </w:t>
+      </w:r>
+    </w:p>
+    <w:p>
+      <w:pPr>
+        <w:pStyle w:val="Heading2"/>
+      </w:pPr>
+      <w:bookmarkStart w:id="14" w:name="_Toc21254087"/>
+      <w:r>
+        <w:t>REVIEW OF THE LITERATURE</w:t>
+      </w:r>
       <w:bookmarkEnd w:id="14"/>
-      <w:r>
-        <w:t xml:space="preserve"> </w:t>
-      </w:r>
-    </w:p>
-    <w:p>
-      <w:pPr>
-        <w:pStyle w:val="Heading2"/>
-      </w:pPr>
-      <w:bookmarkStart w:id="15" w:name="_Toc21254087"/>
-      <w:r>
-        <w:t>REVIEW OF THE LITERATURE</w:t>
-      </w:r>
-      <w:bookmarkEnd w:id="15"/>
     </w:p>
     <w:p>
       <w:pPr>
@@ -7177,11 +7344,11 @@
       <w:pPr>
         <w:pStyle w:val="Heading3"/>
       </w:pPr>
-      <w:bookmarkStart w:id="16" w:name="_Toc21254088"/>
+      <w:bookmarkStart w:id="15" w:name="_Toc21254088"/>
       <w:r>
         <w:t>Heuristics</w:t>
       </w:r>
-      <w:bookmarkEnd w:id="16"/>
+      <w:bookmarkEnd w:id="15"/>
     </w:p>
     <w:p>
       <w:pPr>
@@ -7243,19 +7410,32 @@
       <w:pPr>
         <w:pStyle w:val="Heading3"/>
       </w:pPr>
-      <w:bookmarkStart w:id="17" w:name="_Toc21254089"/>
+      <w:bookmarkStart w:id="16" w:name="_Toc21254089"/>
       <w:r>
         <w:t>Genetic Algorithms</w:t>
       </w:r>
+      <w:bookmarkEnd w:id="16"/>
+    </w:p>
+    <w:p>
+      <w:pPr>
+        <w:pStyle w:val="Heading3"/>
+      </w:pPr>
+      <w:bookmarkStart w:id="17" w:name="_Toc21254090"/>
+      <w:r>
+        <w:t>General Constraint Satisfaction Problems</w:t>
+      </w:r>
       <w:bookmarkEnd w:id="17"/>
     </w:p>
     <w:p>
       <w:pPr>
         <w:pStyle w:val="Heading3"/>
       </w:pPr>
-      <w:bookmarkStart w:id="18" w:name="_Toc21254090"/>
-      <w:r>
-        <w:t>General Constraint Satisfaction Problems</w:t>
+      <w:bookmarkStart w:id="18" w:name="_Toc21254091"/>
+      <w:r>
+        <w:t xml:space="preserve">0-1 </w:t>
+      </w:r>
+      <w:r>
+        <w:t>Knapsack Problem</w:t>
       </w:r>
       <w:bookmarkEnd w:id="18"/>
     </w:p>
@@ -7263,12 +7443,9 @@
       <w:pPr>
         <w:pStyle w:val="Heading3"/>
       </w:pPr>
-      <w:bookmarkStart w:id="19" w:name="_Toc21254091"/>
-      <w:r>
-        <w:t xml:space="preserve">0-1 </w:t>
-      </w:r>
-      <w:r>
-        <w:t>Knapsack Problem</w:t>
+      <w:bookmarkStart w:id="19" w:name="_Toc21254092"/>
+      <w:r>
+        <w:t>Traveling Salesman Problem</w:t>
       </w:r>
       <w:bookmarkEnd w:id="19"/>
     </w:p>
@@ -7276,9 +7453,9 @@
       <w:pPr>
         <w:pStyle w:val="Heading3"/>
       </w:pPr>
-      <w:bookmarkStart w:id="20" w:name="_Toc21254092"/>
-      <w:r>
-        <w:t>Traveling Salesman Problem</w:t>
+      <w:bookmarkStart w:id="20" w:name="_Toc21254093"/>
+      <w:r>
+        <w:t>Job Shop Scheduling Problem</w:t>
       </w:r>
       <w:bookmarkEnd w:id="20"/>
     </w:p>
@@ -7286,9 +7463,9 @@
       <w:pPr>
         <w:pStyle w:val="Heading3"/>
       </w:pPr>
-      <w:bookmarkStart w:id="21" w:name="_Toc21254093"/>
-      <w:r>
-        <w:t>Job Shop Scheduling Problem</w:t>
+      <w:bookmarkStart w:id="21" w:name="_Toc21254094"/>
+      <w:r>
+        <w:t>N-Queens Problem</w:t>
       </w:r>
       <w:bookmarkEnd w:id="21"/>
     </w:p>
@@ -7296,32 +7473,22 @@
       <w:pPr>
         <w:pStyle w:val="Heading3"/>
       </w:pPr>
-      <w:bookmarkStart w:id="22" w:name="_Toc21254094"/>
-      <w:r>
-        <w:t>N-Queens Problem</w:t>
-      </w:r>
-      <w:bookmarkEnd w:id="22"/>
-    </w:p>
-    <w:p>
-      <w:pPr>
-        <w:pStyle w:val="Heading3"/>
-      </w:pPr>
-      <w:bookmarkStart w:id="23" w:name="_Toc21254095"/>
+      <w:bookmarkStart w:id="22" w:name="_Toc21254095"/>
       <w:r>
         <w:lastRenderedPageBreak/>
         <w:t>Graph Coloring Problem</w:t>
       </w:r>
+      <w:bookmarkEnd w:id="22"/>
+    </w:p>
+    <w:p>
+      <w:pPr>
+        <w:pStyle w:val="Heading2"/>
+      </w:pPr>
+      <w:bookmarkStart w:id="23" w:name="_Toc21254096"/>
+      <w:r>
+        <w:t>SIGNIFICANCE OF THIS RESEARCH</w:t>
+      </w:r>
       <w:bookmarkEnd w:id="23"/>
-    </w:p>
-    <w:p>
-      <w:pPr>
-        <w:pStyle w:val="Heading2"/>
-      </w:pPr>
-      <w:bookmarkStart w:id="24" w:name="_Toc21254096"/>
-      <w:r>
-        <w:t>SIGNIFICANCE OF THIS RESEARCH</w:t>
-      </w:r>
-      <w:bookmarkEnd w:id="24"/>
     </w:p>
     <w:p/>
     <w:p>
@@ -7340,44 +7507,44 @@
       <w:pPr>
         <w:pStyle w:val="Heading1"/>
       </w:pPr>
-      <w:bookmarkStart w:id="25" w:name="_Toc21254097"/>
+      <w:bookmarkStart w:id="24" w:name="_Toc21254097"/>
       <w:r>
         <w:t>CHAPTER 3</w:t>
       </w:r>
+      <w:bookmarkEnd w:id="24"/>
+    </w:p>
+    <w:p/>
+    <w:p>
+      <w:pPr>
+        <w:pStyle w:val="Heading2"/>
+      </w:pPr>
+      <w:bookmarkStart w:id="25" w:name="_Toc21254098"/>
+      <w:r>
+        <w:t>PROJECT IMPLEMENTATION</w:t>
+      </w:r>
       <w:bookmarkEnd w:id="25"/>
     </w:p>
     <w:p/>
     <w:p>
       <w:pPr>
-        <w:pStyle w:val="Heading2"/>
-      </w:pPr>
-      <w:bookmarkStart w:id="26" w:name="_Toc21254098"/>
-      <w:r>
-        <w:t>PROJECT IMPLEMENTATION</w:t>
+        <w:pStyle w:val="NoSpacing"/>
+      </w:pPr>
+      <w:r>
+        <w:tab/>
+      </w:r>
+      <w:r>
+        <w:t>The objective is to make the project as generic and adaptable as possible, meaning implementing new constraint satisfaction problems and solving for their heuristic variables should be as easy as possible. A generic solution would allow this framework to be implemented in the form of a NuGet package which would make this project easy to use for other researchers.</w:t>
+      </w:r>
+    </w:p>
+    <w:p>
+      <w:pPr>
+        <w:pStyle w:val="Heading3"/>
+      </w:pPr>
+      <w:bookmarkStart w:id="26" w:name="_Toc21254099"/>
+      <w:r>
+        <w:t>Framework</w:t>
       </w:r>
       <w:bookmarkEnd w:id="26"/>
-    </w:p>
-    <w:p/>
-    <w:p>
-      <w:pPr>
-        <w:pStyle w:val="NoSpacing"/>
-      </w:pPr>
-      <w:r>
-        <w:tab/>
-      </w:r>
-      <w:r>
-        <w:t>The objective is to make the project as generic and adaptable as possible, meaning implementing new constraint satisfaction problems and solving for their heuristic variables should be as easy as possible. A generic solution would allow this framework to be implemented in the form of a NuGet package which would make this project easy to use for other researchers.</w:t>
-      </w:r>
-    </w:p>
-    <w:p>
-      <w:pPr>
-        <w:pStyle w:val="Heading3"/>
-      </w:pPr>
-      <w:bookmarkStart w:id="27" w:name="_Toc21254099"/>
-      <w:r>
-        <w:t>Framework</w:t>
-      </w:r>
-      <w:bookmarkEnd w:id="27"/>
     </w:p>
     <w:p>
       <w:pPr>
@@ -7472,11 +7639,11 @@
       <w:pPr>
         <w:pStyle w:val="Heading3"/>
       </w:pPr>
-      <w:bookmarkStart w:id="28" w:name="_Toc21254100"/>
+      <w:bookmarkStart w:id="27" w:name="_Toc21254100"/>
       <w:r>
         <w:t>Genetic Algorithm</w:t>
       </w:r>
-      <w:bookmarkEnd w:id="28"/>
+      <w:bookmarkEnd w:id="27"/>
     </w:p>
     <w:p>
       <w:pPr>
@@ -7569,7 +7736,15 @@
         </w:numPr>
       </w:pPr>
       <w:r>
-        <w:t>Selection: Keep the chromosomes with the highest fitness, and dispose of the remaining chromosomes.</w:t>
+        <w:t xml:space="preserve">Selection: Keep the chromosomes with the highest </w:t>
+      </w:r>
+      <w:proofErr w:type="gramStart"/>
+      <w:r>
+        <w:t>fitness, and</w:t>
+      </w:r>
+      <w:proofErr w:type="gramEnd"/>
+      <w:r>
+        <w:t xml:space="preserve"> dispose of the remaining chromosomes.</w:t>
       </w:r>
     </w:p>
     <w:p>
@@ -7631,30 +7806,38 @@
       <w:pPr>
         <w:pStyle w:val="Heading4"/>
       </w:pPr>
-      <w:bookmarkStart w:id="29" w:name="_Toc21254101"/>
+      <w:bookmarkStart w:id="28" w:name="_Toc21254101"/>
       <w:r>
         <w:t>Chromosome</w:t>
       </w:r>
+      <w:bookmarkEnd w:id="28"/>
+    </w:p>
+    <w:p>
+      <w:pPr>
+        <w:pStyle w:val="NoSpacing"/>
+      </w:pPr>
+      <w:r>
+        <w:tab/>
+        <w:t xml:space="preserve">In some genetic algorithms, a chromosome is an array of bits that are toggled on or off based on the state of the genetic algorithm. In our algorithm, chromosomes are arrays of mutable values, namely integers and </w:t>
+      </w:r>
+      <w:proofErr w:type="gramStart"/>
+      <w:r>
+        <w:t>floating point</w:t>
+      </w:r>
+      <w:proofErr w:type="gramEnd"/>
+      <w:r>
+        <w:t xml:space="preserve"> values. Each individual value is called a gene, and it is used within the fitness algorithm to determine which chromosomes yield the most accurate results.</w:t>
+      </w:r>
+    </w:p>
+    <w:p>
+      <w:pPr>
+        <w:pStyle w:val="Heading4"/>
+      </w:pPr>
+      <w:bookmarkStart w:id="29" w:name="_Toc21254102"/>
+      <w:r>
+        <w:t>Population</w:t>
+      </w:r>
       <w:bookmarkEnd w:id="29"/>
-    </w:p>
-    <w:p>
-      <w:pPr>
-        <w:pStyle w:val="NoSpacing"/>
-      </w:pPr>
-      <w:r>
-        <w:tab/>
-        <w:t>In some genetic algorithms, a chromosome is an array of bits that are toggled on or off based on the state of the genetic algorithm. In our algorithm, chromosomes are arrays of mutable values, namely integers and floating point values. Each individual value is called a gene, and it is used within the fitness algorithm to determine which chromosomes yield the most accurate results.</w:t>
-      </w:r>
-    </w:p>
-    <w:p>
-      <w:pPr>
-        <w:pStyle w:val="Heading4"/>
-      </w:pPr>
-      <w:bookmarkStart w:id="30" w:name="_Toc21254102"/>
-      <w:r>
-        <w:t>Population</w:t>
-      </w:r>
-      <w:bookmarkEnd w:id="30"/>
     </w:p>
     <w:p>
       <w:pPr>
@@ -7742,7 +7925,87 @@
           <w:sz w:val="19"/>
           <w:szCs w:val="19"/>
         </w:rPr>
-        <w:t xml:space="preserve"> i = 0; i &lt; Chromosomes.Count - 1; i++)</w:t>
+        <w:t xml:space="preserve"> </w:t>
+      </w:r>
+      <w:proofErr w:type="spellStart"/>
+      <w:r>
+        <w:rPr>
+          <w:rFonts w:ascii="Consolas" w:hAnsi="Consolas" w:cs="Consolas"/>
+          <w:color w:val="000000"/>
+          <w:sz w:val="19"/>
+          <w:szCs w:val="19"/>
+        </w:rPr>
+        <w:t>i</w:t>
+      </w:r>
+      <w:proofErr w:type="spellEnd"/>
+      <w:r>
+        <w:rPr>
+          <w:rFonts w:ascii="Consolas" w:hAnsi="Consolas" w:cs="Consolas"/>
+          <w:color w:val="000000"/>
+          <w:sz w:val="19"/>
+          <w:szCs w:val="19"/>
+        </w:rPr>
+        <w:t xml:space="preserve"> = 0; </w:t>
+      </w:r>
+      <w:proofErr w:type="spellStart"/>
+      <w:r>
+        <w:rPr>
+          <w:rFonts w:ascii="Consolas" w:hAnsi="Consolas" w:cs="Consolas"/>
+          <w:color w:val="000000"/>
+          <w:sz w:val="19"/>
+          <w:szCs w:val="19"/>
+        </w:rPr>
+        <w:t>i</w:t>
+      </w:r>
+      <w:proofErr w:type="spellEnd"/>
+      <w:r>
+        <w:rPr>
+          <w:rFonts w:ascii="Consolas" w:hAnsi="Consolas" w:cs="Consolas"/>
+          <w:color w:val="000000"/>
+          <w:sz w:val="19"/>
+          <w:szCs w:val="19"/>
+        </w:rPr>
+        <w:t xml:space="preserve"> &lt; </w:t>
+      </w:r>
+      <w:proofErr w:type="spellStart"/>
+      <w:r>
+        <w:rPr>
+          <w:rFonts w:ascii="Consolas" w:hAnsi="Consolas" w:cs="Consolas"/>
+          <w:color w:val="000000"/>
+          <w:sz w:val="19"/>
+          <w:szCs w:val="19"/>
+        </w:rPr>
+        <w:t>Chromosomes.Count</w:t>
+      </w:r>
+      <w:proofErr w:type="spellEnd"/>
+      <w:r>
+        <w:rPr>
+          <w:rFonts w:ascii="Consolas" w:hAnsi="Consolas" w:cs="Consolas"/>
+          <w:color w:val="000000"/>
+          <w:sz w:val="19"/>
+          <w:szCs w:val="19"/>
+        </w:rPr>
+        <w:t xml:space="preserve"> - 1; </w:t>
+      </w:r>
+      <w:proofErr w:type="spellStart"/>
+      <w:r>
+        <w:rPr>
+          <w:rFonts w:ascii="Consolas" w:hAnsi="Consolas" w:cs="Consolas"/>
+          <w:color w:val="000000"/>
+          <w:sz w:val="19"/>
+          <w:szCs w:val="19"/>
+        </w:rPr>
+        <w:t>i</w:t>
+      </w:r>
+      <w:proofErr w:type="spellEnd"/>
+      <w:r>
+        <w:rPr>
+          <w:rFonts w:ascii="Consolas" w:hAnsi="Consolas" w:cs="Consolas"/>
+          <w:color w:val="000000"/>
+          <w:sz w:val="19"/>
+          <w:szCs w:val="19"/>
+        </w:rPr>
+        <w:t>++)</w:t>
       </w:r>
     </w:p>
     <w:p>
@@ -7840,7 +8103,67 @@
           <w:sz w:val="19"/>
           <w:szCs w:val="19"/>
         </w:rPr>
-        <w:t xml:space="preserve"> j = i + 1; j &lt; Chromosomes.Count; j++)</w:t>
+        <w:t xml:space="preserve"> j = </w:t>
+      </w:r>
+      <w:proofErr w:type="spellStart"/>
+      <w:r>
+        <w:rPr>
+          <w:rFonts w:ascii="Consolas" w:hAnsi="Consolas" w:cs="Consolas"/>
+          <w:color w:val="000000"/>
+          <w:sz w:val="19"/>
+          <w:szCs w:val="19"/>
+        </w:rPr>
+        <w:t>i</w:t>
+      </w:r>
+      <w:proofErr w:type="spellEnd"/>
+      <w:r>
+        <w:rPr>
+          <w:rFonts w:ascii="Consolas" w:hAnsi="Consolas" w:cs="Consolas"/>
+          <w:color w:val="000000"/>
+          <w:sz w:val="19"/>
+          <w:szCs w:val="19"/>
+        </w:rPr>
+        <w:t xml:space="preserve"> + 1; j &lt; </w:t>
+      </w:r>
+      <w:proofErr w:type="spellStart"/>
+      <w:r>
+        <w:rPr>
+          <w:rFonts w:ascii="Consolas" w:hAnsi="Consolas" w:cs="Consolas"/>
+          <w:color w:val="000000"/>
+          <w:sz w:val="19"/>
+          <w:szCs w:val="19"/>
+        </w:rPr>
+        <w:t>Chromosomes.Count</w:t>
+      </w:r>
+      <w:proofErr w:type="spellEnd"/>
+      <w:r>
+        <w:rPr>
+          <w:rFonts w:ascii="Consolas" w:hAnsi="Consolas" w:cs="Consolas"/>
+          <w:color w:val="000000"/>
+          <w:sz w:val="19"/>
+          <w:szCs w:val="19"/>
+        </w:rPr>
+        <w:t xml:space="preserve">; </w:t>
+      </w:r>
+      <w:proofErr w:type="spellStart"/>
+      <w:r>
+        <w:rPr>
+          <w:rFonts w:ascii="Consolas" w:hAnsi="Consolas" w:cs="Consolas"/>
+          <w:color w:val="000000"/>
+          <w:sz w:val="19"/>
+          <w:szCs w:val="19"/>
+        </w:rPr>
+        <w:t>j++</w:t>
+      </w:r>
+      <w:proofErr w:type="spellEnd"/>
+      <w:r>
+        <w:rPr>
+          <w:rFonts w:ascii="Consolas" w:hAnsi="Consolas" w:cs="Consolas"/>
+          <w:color w:val="000000"/>
+          <w:sz w:val="19"/>
+          <w:szCs w:val="19"/>
+        </w:rPr>
+        <w:t>)</w:t>
       </w:r>
     </w:p>
     <w:p>
@@ -7904,6 +8227,7 @@
         </w:rPr>
         <w:t xml:space="preserve">        </w:t>
       </w:r>
+      <w:proofErr w:type="gramStart"/>
       <w:r>
         <w:rPr>
           <w:rFonts w:ascii="Consolas" w:hAnsi="Consolas" w:cs="Consolas"/>
@@ -7920,7 +8244,37 @@
           <w:sz w:val="19"/>
           <w:szCs w:val="19"/>
         </w:rPr>
-        <w:t xml:space="preserve">[] newGenes = </w:t>
+        <w:t>[</w:t>
+      </w:r>
+      <w:proofErr w:type="gramEnd"/>
+      <w:r>
+        <w:rPr>
+          <w:rFonts w:ascii="Consolas" w:hAnsi="Consolas" w:cs="Consolas"/>
+          <w:color w:val="000000"/>
+          <w:sz w:val="19"/>
+          <w:szCs w:val="19"/>
+        </w:rPr>
+        <w:t xml:space="preserve">] </w:t>
+      </w:r>
+      <w:proofErr w:type="spellStart"/>
+      <w:r>
+        <w:rPr>
+          <w:rFonts w:ascii="Consolas" w:hAnsi="Consolas" w:cs="Consolas"/>
+          <w:color w:val="000000"/>
+          <w:sz w:val="19"/>
+          <w:szCs w:val="19"/>
+        </w:rPr>
+        <w:t>newGenes</w:t>
+      </w:r>
+      <w:proofErr w:type="spellEnd"/>
+      <w:r>
+        <w:rPr>
+          <w:rFonts w:ascii="Consolas" w:hAnsi="Consolas" w:cs="Consolas"/>
+          <w:color w:val="000000"/>
+          <w:sz w:val="19"/>
+          <w:szCs w:val="19"/>
+        </w:rPr>
+        <w:t xml:space="preserve"> = </w:t>
       </w:r>
       <w:r>
         <w:rPr>
@@ -7956,7 +8310,27 @@
           <w:sz w:val="19"/>
           <w:szCs w:val="19"/>
         </w:rPr>
-        <w:t>[GeneCount];</w:t>
+        <w:t>[</w:t>
+      </w:r>
+      <w:proofErr w:type="spellStart"/>
+      <w:r>
+        <w:rPr>
+          <w:rFonts w:ascii="Consolas" w:hAnsi="Consolas" w:cs="Consolas"/>
+          <w:color w:val="000000"/>
+          <w:sz w:val="19"/>
+          <w:szCs w:val="19"/>
+        </w:rPr>
+        <w:t>GeneCount</w:t>
+      </w:r>
+      <w:proofErr w:type="spellEnd"/>
+      <w:r>
+        <w:rPr>
+          <w:rFonts w:ascii="Consolas" w:hAnsi="Consolas" w:cs="Consolas"/>
+          <w:color w:val="000000"/>
+          <w:sz w:val="19"/>
+          <w:szCs w:val="19"/>
+        </w:rPr>
+        <w:t>];</w:t>
       </w:r>
     </w:p>
     <w:p>
@@ -8023,7 +8397,27 @@
           <w:sz w:val="19"/>
           <w:szCs w:val="19"/>
         </w:rPr>
-        <w:t xml:space="preserve"> x = 0; x &lt; crossoverPoint; x++)</w:t>
+        <w:t xml:space="preserve"> x = 0; x &lt; </w:t>
+      </w:r>
+      <w:proofErr w:type="spellStart"/>
+      <w:r>
+        <w:rPr>
+          <w:rFonts w:ascii="Consolas" w:hAnsi="Consolas" w:cs="Consolas"/>
+          <w:color w:val="000000"/>
+          <w:sz w:val="19"/>
+          <w:szCs w:val="19"/>
+        </w:rPr>
+        <w:t>crossoverPoint</w:t>
+      </w:r>
+      <w:proofErr w:type="spellEnd"/>
+      <w:r>
+        <w:rPr>
+          <w:rFonts w:ascii="Consolas" w:hAnsi="Consolas" w:cs="Consolas"/>
+          <w:color w:val="000000"/>
+          <w:sz w:val="19"/>
+          <w:szCs w:val="19"/>
+        </w:rPr>
+        <w:t>; x++)</w:t>
       </w:r>
     </w:p>
     <w:p>
@@ -8054,7 +8448,58 @@
           <w:sz w:val="19"/>
           <w:szCs w:val="19"/>
         </w:rPr>
-        <w:t xml:space="preserve">            newGenes[x] = Chromosomes[i].Genes[x];</w:t>
+        <w:t xml:space="preserve">            </w:t>
+      </w:r>
+      <w:proofErr w:type="spellStart"/>
+      <w:r>
+        <w:rPr>
+          <w:rFonts w:ascii="Consolas" w:hAnsi="Consolas" w:cs="Consolas"/>
+          <w:color w:val="000000"/>
+          <w:sz w:val="19"/>
+          <w:szCs w:val="19"/>
+        </w:rPr>
+        <w:t>newGenes</w:t>
+      </w:r>
+      <w:proofErr w:type="spellEnd"/>
+      <w:r>
+        <w:rPr>
+          <w:rFonts w:ascii="Consolas" w:hAnsi="Consolas" w:cs="Consolas"/>
+          <w:color w:val="000000"/>
+          <w:sz w:val="19"/>
+          <w:szCs w:val="19"/>
+        </w:rPr>
+        <w:t>[x] = Chromosomes[</w:t>
+      </w:r>
+      <w:proofErr w:type="spellStart"/>
+      <w:r>
+        <w:rPr>
+          <w:rFonts w:ascii="Consolas" w:hAnsi="Consolas" w:cs="Consolas"/>
+          <w:color w:val="000000"/>
+          <w:sz w:val="19"/>
+          <w:szCs w:val="19"/>
+        </w:rPr>
+        <w:t>i</w:t>
+      </w:r>
+      <w:proofErr w:type="spellEnd"/>
+      <w:proofErr w:type="gramStart"/>
+      <w:r>
+        <w:rPr>
+          <w:rFonts w:ascii="Consolas" w:hAnsi="Consolas" w:cs="Consolas"/>
+          <w:color w:val="000000"/>
+          <w:sz w:val="19"/>
+          <w:szCs w:val="19"/>
+        </w:rPr>
+        <w:t>].Genes</w:t>
+      </w:r>
+      <w:proofErr w:type="gramEnd"/>
+      <w:r>
+        <w:rPr>
+          <w:rFonts w:ascii="Consolas" w:hAnsi="Consolas" w:cs="Consolas"/>
+          <w:color w:val="000000"/>
+          <w:sz w:val="19"/>
+          <w:szCs w:val="19"/>
+        </w:rPr>
+        <w:t>[x];</w:t>
       </w:r>
     </w:p>
     <w:p>
@@ -8121,7 +8566,47 @@
           <w:sz w:val="19"/>
           <w:szCs w:val="19"/>
         </w:rPr>
-        <w:t xml:space="preserve"> y = crossoverPoint; y &lt; GeneCount; y++)</w:t>
+        <w:t xml:space="preserve"> y = </w:t>
+      </w:r>
+      <w:proofErr w:type="spellStart"/>
+      <w:r>
+        <w:rPr>
+          <w:rFonts w:ascii="Consolas" w:hAnsi="Consolas" w:cs="Consolas"/>
+          <w:color w:val="000000"/>
+          <w:sz w:val="19"/>
+          <w:szCs w:val="19"/>
+        </w:rPr>
+        <w:t>crossoverPoint</w:t>
+      </w:r>
+      <w:proofErr w:type="spellEnd"/>
+      <w:r>
+        <w:rPr>
+          <w:rFonts w:ascii="Consolas" w:hAnsi="Consolas" w:cs="Consolas"/>
+          <w:color w:val="000000"/>
+          <w:sz w:val="19"/>
+          <w:szCs w:val="19"/>
+        </w:rPr>
+        <w:t xml:space="preserve">; y &lt; </w:t>
+      </w:r>
+      <w:proofErr w:type="spellStart"/>
+      <w:r>
+        <w:rPr>
+          <w:rFonts w:ascii="Consolas" w:hAnsi="Consolas" w:cs="Consolas"/>
+          <w:color w:val="000000"/>
+          <w:sz w:val="19"/>
+          <w:szCs w:val="19"/>
+        </w:rPr>
+        <w:t>GeneCount</w:t>
+      </w:r>
+      <w:proofErr w:type="spellEnd"/>
+      <w:r>
+        <w:rPr>
+          <w:rFonts w:ascii="Consolas" w:hAnsi="Consolas" w:cs="Consolas"/>
+          <w:color w:val="000000"/>
+          <w:sz w:val="19"/>
+          <w:szCs w:val="19"/>
+        </w:rPr>
+        <w:t>; y++)</w:t>
       </w:r>
     </w:p>
     <w:p>
@@ -8152,7 +8637,47 @@
           <w:sz w:val="19"/>
           <w:szCs w:val="19"/>
         </w:rPr>
-        <w:t xml:space="preserve">            newGenes[y] = Chromosomes[j].Genes[y];</w:t>
+        <w:t xml:space="preserve">            </w:t>
+      </w:r>
+      <w:proofErr w:type="spellStart"/>
+      <w:r>
+        <w:rPr>
+          <w:rFonts w:ascii="Consolas" w:hAnsi="Consolas" w:cs="Consolas"/>
+          <w:color w:val="000000"/>
+          <w:sz w:val="19"/>
+          <w:szCs w:val="19"/>
+        </w:rPr>
+        <w:t>newGenes</w:t>
+      </w:r>
+      <w:proofErr w:type="spellEnd"/>
+      <w:r>
+        <w:rPr>
+          <w:rFonts w:ascii="Consolas" w:hAnsi="Consolas" w:cs="Consolas"/>
+          <w:color w:val="000000"/>
+          <w:sz w:val="19"/>
+          <w:szCs w:val="19"/>
+        </w:rPr>
+        <w:t>[y] = Chromosomes[j</w:t>
+      </w:r>
+      <w:proofErr w:type="gramStart"/>
+      <w:r>
+        <w:rPr>
+          <w:rFonts w:ascii="Consolas" w:hAnsi="Consolas" w:cs="Consolas"/>
+          <w:color w:val="000000"/>
+          <w:sz w:val="19"/>
+          <w:szCs w:val="19"/>
+        </w:rPr>
+        <w:t>].Genes</w:t>
+      </w:r>
+      <w:proofErr w:type="gramEnd"/>
+      <w:r>
+        <w:rPr>
+          <w:rFonts w:ascii="Consolas" w:hAnsi="Consolas" w:cs="Consolas"/>
+          <w:color w:val="000000"/>
+          <w:sz w:val="19"/>
+          <w:szCs w:val="19"/>
+        </w:rPr>
+        <w:t>[y];</w:t>
       </w:r>
     </w:p>
     <w:p>
@@ -8183,7 +8708,27 @@
           <w:sz w:val="19"/>
           <w:szCs w:val="19"/>
         </w:rPr>
-        <w:t xml:space="preserve">        chromosomesToAdd.Add(</w:t>
+        <w:t xml:space="preserve">        </w:t>
+      </w:r>
+      <w:proofErr w:type="spellStart"/>
+      <w:r>
+        <w:rPr>
+          <w:rFonts w:ascii="Consolas" w:hAnsi="Consolas" w:cs="Consolas"/>
+          <w:color w:val="000000"/>
+          <w:sz w:val="19"/>
+          <w:szCs w:val="19"/>
+        </w:rPr>
+        <w:t>chromosomesToAdd.Add</w:t>
+      </w:r>
+      <w:proofErr w:type="spellEnd"/>
+      <w:r>
+        <w:rPr>
+          <w:rFonts w:ascii="Consolas" w:hAnsi="Consolas" w:cs="Consolas"/>
+          <w:color w:val="000000"/>
+          <w:sz w:val="19"/>
+          <w:szCs w:val="19"/>
+        </w:rPr>
+        <w:t>(</w:t>
       </w:r>
       <w:r>
         <w:rPr>
@@ -8201,8 +8746,39 @@
           <w:sz w:val="19"/>
           <w:szCs w:val="19"/>
         </w:rPr>
-        <w:t xml:space="preserve"> Chromosome(newGenes));</w:t>
-      </w:r>
+        <w:t xml:space="preserve"> Chromosome(</w:t>
+      </w:r>
+      <w:proofErr w:type="spellStart"/>
+      <w:r>
+        <w:rPr>
+          <w:rFonts w:ascii="Consolas" w:hAnsi="Consolas" w:cs="Consolas"/>
+          <w:color w:val="000000"/>
+          <w:sz w:val="19"/>
+          <w:szCs w:val="19"/>
+        </w:rPr>
+        <w:t>newGenes</w:t>
+      </w:r>
+      <w:proofErr w:type="spellEnd"/>
+      <w:r>
+        <w:rPr>
+          <w:rFonts w:ascii="Consolas" w:hAnsi="Consolas" w:cs="Consolas"/>
+          <w:color w:val="000000"/>
+          <w:sz w:val="19"/>
+          <w:szCs w:val="19"/>
+        </w:rPr>
+        <w:t>)</w:t>
+      </w:r>
+      <w:proofErr w:type="gramStart"/>
+      <w:r>
+        <w:rPr>
+          <w:rFonts w:ascii="Consolas" w:hAnsi="Consolas" w:cs="Consolas"/>
+          <w:color w:val="000000"/>
+          <w:sz w:val="19"/>
+          <w:szCs w:val="19"/>
+        </w:rPr>
+        <w:t>);</w:t>
+      </w:r>
+      <w:proofErr w:type="gramEnd"/>
     </w:p>
     <w:p>
       <w:pPr>
@@ -8253,11 +8829,11 @@
       <w:pPr>
         <w:pStyle w:val="Heading3"/>
       </w:pPr>
-      <w:bookmarkStart w:id="31" w:name="_Toc21254103"/>
+      <w:bookmarkStart w:id="30" w:name="_Toc21254103"/>
       <w:r>
         <w:t>Focus Problems</w:t>
       </w:r>
-      <w:bookmarkEnd w:id="31"/>
+      <w:bookmarkEnd w:id="30"/>
     </w:p>
     <w:p>
       <w:pPr>
@@ -8279,11 +8855,11 @@
           <w:numId w:val="17"/>
         </w:numPr>
       </w:pPr>
-      <w:bookmarkStart w:id="32" w:name="_Toc21254104"/>
+      <w:bookmarkStart w:id="31" w:name="_Toc21254104"/>
       <w:r>
         <w:t>Knapsack Problem</w:t>
       </w:r>
-      <w:bookmarkEnd w:id="32"/>
+      <w:bookmarkEnd w:id="31"/>
     </w:p>
     <w:p>
       <w:pPr>
@@ -8344,10 +8920,10 @@
           <w:ilvl w:val="0"/>
           <w:numId w:val="18"/>
         </w:numPr>
-        <w:ind w:left="1080"/>
-      </w:pPr>
-      <w:r>
-        <w:t>[0] = priority of low weight (float)</w:t>
+        <w:ind w:left="720"/>
+      </w:pPr>
+      <w:r>
+        <w:t>[0] = priority of low weight</w:t>
       </w:r>
     </w:p>
     <w:p>
@@ -8357,10 +8933,10 @@
           <w:ilvl w:val="0"/>
           <w:numId w:val="18"/>
         </w:numPr>
-        <w:ind w:left="1080"/>
-      </w:pPr>
-      <w:r>
-        <w:t>[1] = priority of high weight (float)</w:t>
+        <w:ind w:left="720"/>
+      </w:pPr>
+      <w:r>
+        <w:t>[1] = priority of high weight</w:t>
       </w:r>
     </w:p>
     <w:p>
@@ -8370,10 +8946,10 @@
           <w:ilvl w:val="0"/>
           <w:numId w:val="18"/>
         </w:numPr>
-        <w:ind w:left="1080"/>
-      </w:pPr>
-      <w:r>
-        <w:t>[2] = priority of low value (float)</w:t>
+        <w:ind w:left="720"/>
+      </w:pPr>
+      <w:r>
+        <w:t>[2] = priority of low value</w:t>
       </w:r>
     </w:p>
     <w:p>
@@ -8383,16 +8959,15 @@
           <w:ilvl w:val="0"/>
           <w:numId w:val="18"/>
         </w:numPr>
-        <w:ind w:left="1080"/>
-      </w:pPr>
-      <w:r>
-        <w:t>[3] = priority of high value (float)</w:t>
+        <w:ind w:left="720"/>
+      </w:pPr>
+      <w:r>
+        <w:t>[3] = priority of high value</w:t>
       </w:r>
     </w:p>
     <w:p>
       <w:pPr>
         <w:pStyle w:val="NoSpacing"/>
-        <w:ind w:left="720"/>
       </w:pPr>
       <w:r>
         <w:t>Our fitness algorithm is as follows:</w:t>
@@ -8426,7 +9001,27 @@
           <w:sz w:val="19"/>
           <w:szCs w:val="19"/>
         </w:rPr>
-        <w:t>Items = Items.OrderByDescending(item =&gt;</w:t>
+        <w:t xml:space="preserve">Items = </w:t>
+      </w:r>
+      <w:proofErr w:type="spellStart"/>
+      <w:r>
+        <w:rPr>
+          <w:rFonts w:ascii="Consolas" w:hAnsi="Consolas" w:cs="Consolas"/>
+          <w:color w:val="000000"/>
+          <w:sz w:val="19"/>
+          <w:szCs w:val="19"/>
+        </w:rPr>
+        <w:t>Items.OrderByDescending</w:t>
+      </w:r>
+      <w:proofErr w:type="spellEnd"/>
+      <w:r>
+        <w:rPr>
+          <w:rFonts w:ascii="Consolas" w:hAnsi="Consolas" w:cs="Consolas"/>
+          <w:color w:val="000000"/>
+          <w:sz w:val="19"/>
+          <w:szCs w:val="19"/>
+        </w:rPr>
+        <w:t>(item =&gt;</w:t>
       </w:r>
     </w:p>
     <w:p>
@@ -8457,7 +9052,69 @@
           <w:sz w:val="19"/>
           <w:szCs w:val="19"/>
         </w:rPr>
-        <w:t xml:space="preserve">    (MaximumWeight - item.Weight) * Convert.ToSingle(genes[0]) +</w:t>
+        <w:t xml:space="preserve">    (</w:t>
+      </w:r>
+      <w:proofErr w:type="spellStart"/>
+      <w:r>
+        <w:rPr>
+          <w:rFonts w:ascii="Consolas" w:hAnsi="Consolas" w:cs="Consolas"/>
+          <w:color w:val="000000"/>
+          <w:sz w:val="19"/>
+          <w:szCs w:val="19"/>
+        </w:rPr>
+        <w:t>MaximumWeight</w:t>
+      </w:r>
+      <w:proofErr w:type="spellEnd"/>
+      <w:r>
+        <w:rPr>
+          <w:rFonts w:ascii="Consolas" w:hAnsi="Consolas" w:cs="Consolas"/>
+          <w:color w:val="000000"/>
+          <w:sz w:val="19"/>
+          <w:szCs w:val="19"/>
+        </w:rPr>
+        <w:t xml:space="preserve"> - </w:t>
+      </w:r>
+      <w:proofErr w:type="spellStart"/>
+      <w:proofErr w:type="gramStart"/>
+      <w:r>
+        <w:rPr>
+          <w:rFonts w:ascii="Consolas" w:hAnsi="Consolas" w:cs="Consolas"/>
+          <w:color w:val="000000"/>
+          <w:sz w:val="19"/>
+          <w:szCs w:val="19"/>
+        </w:rPr>
+        <w:t>item.Weight</w:t>
+      </w:r>
+      <w:proofErr w:type="spellEnd"/>
+      <w:proofErr w:type="gramEnd"/>
+      <w:r>
+        <w:rPr>
+          <w:rFonts w:ascii="Consolas" w:hAnsi="Consolas" w:cs="Consolas"/>
+          <w:color w:val="000000"/>
+          <w:sz w:val="19"/>
+          <w:szCs w:val="19"/>
+        </w:rPr>
+        <w:t xml:space="preserve">) * </w:t>
+      </w:r>
+      <w:proofErr w:type="spellStart"/>
+      <w:r>
+        <w:rPr>
+          <w:rFonts w:ascii="Consolas" w:hAnsi="Consolas" w:cs="Consolas"/>
+          <w:color w:val="000000"/>
+          <w:sz w:val="19"/>
+          <w:szCs w:val="19"/>
+        </w:rPr>
+        <w:t>Convert.ToSingle</w:t>
+      </w:r>
+      <w:proofErr w:type="spellEnd"/>
+      <w:r>
+        <w:rPr>
+          <w:rFonts w:ascii="Consolas" w:hAnsi="Consolas" w:cs="Consolas"/>
+          <w:color w:val="000000"/>
+          <w:sz w:val="19"/>
+          <w:szCs w:val="19"/>
+        </w:rPr>
+        <w:t>(genes[0]) +</w:t>
       </w:r>
     </w:p>
     <w:p>
@@ -8488,7 +9145,49 @@
           <w:sz w:val="19"/>
           <w:szCs w:val="19"/>
         </w:rPr>
-        <w:t xml:space="preserve">    item.Weight * Convert.ToSingle(genes[1]) + </w:t>
+        <w:t xml:space="preserve">    </w:t>
+      </w:r>
+      <w:proofErr w:type="spellStart"/>
+      <w:proofErr w:type="gramStart"/>
+      <w:r>
+        <w:rPr>
+          <w:rFonts w:ascii="Consolas" w:hAnsi="Consolas" w:cs="Consolas"/>
+          <w:color w:val="000000"/>
+          <w:sz w:val="19"/>
+          <w:szCs w:val="19"/>
+        </w:rPr>
+        <w:t>item.Weight</w:t>
+      </w:r>
+      <w:proofErr w:type="spellEnd"/>
+      <w:proofErr w:type="gramEnd"/>
+      <w:r>
+        <w:rPr>
+          <w:rFonts w:ascii="Consolas" w:hAnsi="Consolas" w:cs="Consolas"/>
+          <w:color w:val="000000"/>
+          <w:sz w:val="19"/>
+          <w:szCs w:val="19"/>
+        </w:rPr>
+        <w:t xml:space="preserve"> * </w:t>
+      </w:r>
+      <w:proofErr w:type="spellStart"/>
+      <w:r>
+        <w:rPr>
+          <w:rFonts w:ascii="Consolas" w:hAnsi="Consolas" w:cs="Consolas"/>
+          <w:color w:val="000000"/>
+          <w:sz w:val="19"/>
+          <w:szCs w:val="19"/>
+        </w:rPr>
+        <w:t>Convert.ToSingle</w:t>
+      </w:r>
+      <w:proofErr w:type="spellEnd"/>
+      <w:r>
+        <w:rPr>
+          <w:rFonts w:ascii="Consolas" w:hAnsi="Consolas" w:cs="Consolas"/>
+          <w:color w:val="000000"/>
+          <w:sz w:val="19"/>
+          <w:szCs w:val="19"/>
+        </w:rPr>
+        <w:t xml:space="preserve">(genes[1]) + </w:t>
       </w:r>
     </w:p>
     <w:p>
@@ -8519,7 +9218,69 @@
           <w:sz w:val="19"/>
           <w:szCs w:val="19"/>
         </w:rPr>
-        <w:t xml:space="preserve">    (MaximumValue - item.Value) * Convert.ToSingle(genes[2]) +</w:t>
+        <w:t xml:space="preserve">    (</w:t>
+      </w:r>
+      <w:proofErr w:type="spellStart"/>
+      <w:r>
+        <w:rPr>
+          <w:rFonts w:ascii="Consolas" w:hAnsi="Consolas" w:cs="Consolas"/>
+          <w:color w:val="000000"/>
+          <w:sz w:val="19"/>
+          <w:szCs w:val="19"/>
+        </w:rPr>
+        <w:t>MaximumValue</w:t>
+      </w:r>
+      <w:proofErr w:type="spellEnd"/>
+      <w:r>
+        <w:rPr>
+          <w:rFonts w:ascii="Consolas" w:hAnsi="Consolas" w:cs="Consolas"/>
+          <w:color w:val="000000"/>
+          <w:sz w:val="19"/>
+          <w:szCs w:val="19"/>
+        </w:rPr>
+        <w:t xml:space="preserve"> - </w:t>
+      </w:r>
+      <w:proofErr w:type="spellStart"/>
+      <w:proofErr w:type="gramStart"/>
+      <w:r>
+        <w:rPr>
+          <w:rFonts w:ascii="Consolas" w:hAnsi="Consolas" w:cs="Consolas"/>
+          <w:color w:val="000000"/>
+          <w:sz w:val="19"/>
+          <w:szCs w:val="19"/>
+        </w:rPr>
+        <w:t>item.Value</w:t>
+      </w:r>
+      <w:proofErr w:type="spellEnd"/>
+      <w:proofErr w:type="gramEnd"/>
+      <w:r>
+        <w:rPr>
+          <w:rFonts w:ascii="Consolas" w:hAnsi="Consolas" w:cs="Consolas"/>
+          <w:color w:val="000000"/>
+          <w:sz w:val="19"/>
+          <w:szCs w:val="19"/>
+        </w:rPr>
+        <w:t xml:space="preserve">) * </w:t>
+      </w:r>
+      <w:proofErr w:type="spellStart"/>
+      <w:r>
+        <w:rPr>
+          <w:rFonts w:ascii="Consolas" w:hAnsi="Consolas" w:cs="Consolas"/>
+          <w:color w:val="000000"/>
+          <w:sz w:val="19"/>
+          <w:szCs w:val="19"/>
+        </w:rPr>
+        <w:t>Convert.ToSingle</w:t>
+      </w:r>
+      <w:proofErr w:type="spellEnd"/>
+      <w:r>
+        <w:rPr>
+          <w:rFonts w:ascii="Consolas" w:hAnsi="Consolas" w:cs="Consolas"/>
+          <w:color w:val="000000"/>
+          <w:sz w:val="19"/>
+          <w:szCs w:val="19"/>
+        </w:rPr>
+        <w:t>(genes[2]) +</w:t>
       </w:r>
     </w:p>
     <w:p>
@@ -8550,7 +9311,49 @@
           <w:sz w:val="19"/>
           <w:szCs w:val="19"/>
         </w:rPr>
-        <w:t xml:space="preserve">    item.Value * Convert.ToSingle(genes[3])</w:t>
+        <w:t xml:space="preserve">    </w:t>
+      </w:r>
+      <w:proofErr w:type="spellStart"/>
+      <w:proofErr w:type="gramStart"/>
+      <w:r>
+        <w:rPr>
+          <w:rFonts w:ascii="Consolas" w:hAnsi="Consolas" w:cs="Consolas"/>
+          <w:color w:val="000000"/>
+          <w:sz w:val="19"/>
+          <w:szCs w:val="19"/>
+        </w:rPr>
+        <w:t>item.Value</w:t>
+      </w:r>
+      <w:proofErr w:type="spellEnd"/>
+      <w:proofErr w:type="gramEnd"/>
+      <w:r>
+        <w:rPr>
+          <w:rFonts w:ascii="Consolas" w:hAnsi="Consolas" w:cs="Consolas"/>
+          <w:color w:val="000000"/>
+          <w:sz w:val="19"/>
+          <w:szCs w:val="19"/>
+        </w:rPr>
+        <w:t xml:space="preserve"> * </w:t>
+      </w:r>
+      <w:proofErr w:type="spellStart"/>
+      <w:r>
+        <w:rPr>
+          <w:rFonts w:ascii="Consolas" w:hAnsi="Consolas" w:cs="Consolas"/>
+          <w:color w:val="000000"/>
+          <w:sz w:val="19"/>
+          <w:szCs w:val="19"/>
+        </w:rPr>
+        <w:t>Convert.ToSingle</w:t>
+      </w:r>
+      <w:proofErr w:type="spellEnd"/>
+      <w:r>
+        <w:rPr>
+          <w:rFonts w:ascii="Consolas" w:hAnsi="Consolas" w:cs="Consolas"/>
+          <w:color w:val="000000"/>
+          <w:sz w:val="19"/>
+          <w:szCs w:val="19"/>
+        </w:rPr>
+        <w:t>(genes[3])</w:t>
       </w:r>
     </w:p>
     <w:p>
@@ -8581,7 +9384,38 @@
           <w:sz w:val="19"/>
           <w:szCs w:val="19"/>
         </w:rPr>
-        <w:t xml:space="preserve">    ).ToArray();</w:t>
+        <w:t xml:space="preserve">    </w:t>
+      </w:r>
+      <w:proofErr w:type="gramStart"/>
+      <w:r>
+        <w:rPr>
+          <w:rFonts w:ascii="Consolas" w:hAnsi="Consolas" w:cs="Consolas"/>
+          <w:color w:val="000000"/>
+          <w:sz w:val="19"/>
+          <w:szCs w:val="19"/>
+        </w:rPr>
+        <w:t>).</w:t>
+      </w:r>
+      <w:proofErr w:type="spellStart"/>
+      <w:r>
+        <w:rPr>
+          <w:rFonts w:ascii="Consolas" w:hAnsi="Consolas" w:cs="Consolas"/>
+          <w:color w:val="000000"/>
+          <w:sz w:val="19"/>
+          <w:szCs w:val="19"/>
+        </w:rPr>
+        <w:t>ToArray</w:t>
+      </w:r>
+      <w:proofErr w:type="spellEnd"/>
+      <w:proofErr w:type="gramEnd"/>
+      <w:r>
+        <w:rPr>
+          <w:rFonts w:ascii="Consolas" w:hAnsi="Consolas" w:cs="Consolas"/>
+          <w:color w:val="000000"/>
+          <w:sz w:val="19"/>
+          <w:szCs w:val="19"/>
+        </w:rPr>
+        <w:t>();</w:t>
       </w:r>
     </w:p>
     <w:p>
@@ -8633,7 +9467,47 @@
           <w:sz w:val="19"/>
           <w:szCs w:val="19"/>
         </w:rPr>
-        <w:t xml:space="preserve">List&lt;KnapsackItem&gt; inBag = </w:t>
+        <w:t>List&lt;</w:t>
+      </w:r>
+      <w:proofErr w:type="spellStart"/>
+      <w:r>
+        <w:rPr>
+          <w:rFonts w:ascii="Consolas" w:hAnsi="Consolas" w:cs="Consolas"/>
+          <w:color w:val="000000"/>
+          <w:sz w:val="19"/>
+          <w:szCs w:val="19"/>
+        </w:rPr>
+        <w:t>KnapsackItem</w:t>
+      </w:r>
+      <w:proofErr w:type="spellEnd"/>
+      <w:r>
+        <w:rPr>
+          <w:rFonts w:ascii="Consolas" w:hAnsi="Consolas" w:cs="Consolas"/>
+          <w:color w:val="000000"/>
+          <w:sz w:val="19"/>
+          <w:szCs w:val="19"/>
+        </w:rPr>
+        <w:t xml:space="preserve">&gt; </w:t>
+      </w:r>
+      <w:proofErr w:type="spellStart"/>
+      <w:r>
+        <w:rPr>
+          <w:rFonts w:ascii="Consolas" w:hAnsi="Consolas" w:cs="Consolas"/>
+          <w:color w:val="000000"/>
+          <w:sz w:val="19"/>
+          <w:szCs w:val="19"/>
+        </w:rPr>
+        <w:t>inBag</w:t>
+      </w:r>
+      <w:proofErr w:type="spellEnd"/>
+      <w:r>
+        <w:rPr>
+          <w:rFonts w:ascii="Consolas" w:hAnsi="Consolas" w:cs="Consolas"/>
+          <w:color w:val="000000"/>
+          <w:sz w:val="19"/>
+          <w:szCs w:val="19"/>
+        </w:rPr>
+        <w:t xml:space="preserve"> = </w:t>
       </w:r>
       <w:r>
         <w:rPr>
@@ -8651,7 +9525,38 @@
           <w:sz w:val="19"/>
           <w:szCs w:val="19"/>
         </w:rPr>
-        <w:t xml:space="preserve"> List&lt;KnapsackItem&gt;();</w:t>
+        <w:t xml:space="preserve"> List&lt;</w:t>
+      </w:r>
+      <w:proofErr w:type="spellStart"/>
+      <w:r>
+        <w:rPr>
+          <w:rFonts w:ascii="Consolas" w:hAnsi="Consolas" w:cs="Consolas"/>
+          <w:color w:val="000000"/>
+          <w:sz w:val="19"/>
+          <w:szCs w:val="19"/>
+        </w:rPr>
+        <w:t>KnapsackItem</w:t>
+      </w:r>
+      <w:proofErr w:type="spellEnd"/>
+      <w:proofErr w:type="gramStart"/>
+      <w:r>
+        <w:rPr>
+          <w:rFonts w:ascii="Consolas" w:hAnsi="Consolas" w:cs="Consolas"/>
+          <w:color w:val="000000"/>
+          <w:sz w:val="19"/>
+          <w:szCs w:val="19"/>
+        </w:rPr>
+        <w:t>&gt;(</w:t>
+      </w:r>
+      <w:proofErr w:type="gramEnd"/>
+      <w:r>
+        <w:rPr>
+          <w:rFonts w:ascii="Consolas" w:hAnsi="Consolas" w:cs="Consolas"/>
+          <w:color w:val="000000"/>
+          <w:sz w:val="19"/>
+          <w:szCs w:val="19"/>
+        </w:rPr>
+        <w:t>);</w:t>
       </w:r>
     </w:p>
     <w:p>
@@ -8691,7 +9596,27 @@
           <w:sz w:val="19"/>
           <w:szCs w:val="19"/>
         </w:rPr>
-        <w:t xml:space="preserve"> (KnapsackItem item </w:t>
+        <w:t xml:space="preserve"> (</w:t>
+      </w:r>
+      <w:proofErr w:type="spellStart"/>
+      <w:r>
+        <w:rPr>
+          <w:rFonts w:ascii="Consolas" w:hAnsi="Consolas" w:cs="Consolas"/>
+          <w:color w:val="000000"/>
+          <w:sz w:val="19"/>
+          <w:szCs w:val="19"/>
+        </w:rPr>
+        <w:t>KnapsackItem</w:t>
+      </w:r>
+      <w:proofErr w:type="spellEnd"/>
+      <w:r>
+        <w:rPr>
+          <w:rFonts w:ascii="Consolas" w:hAnsi="Consolas" w:cs="Consolas"/>
+          <w:color w:val="000000"/>
+          <w:sz w:val="19"/>
+          <w:szCs w:val="19"/>
+        </w:rPr>
+        <w:t xml:space="preserve"> item </w:t>
       </w:r>
       <w:r>
         <w:rPr>
@@ -8758,7 +9683,69 @@
           <w:sz w:val="19"/>
           <w:szCs w:val="19"/>
         </w:rPr>
-        <w:t xml:space="preserve"> (inBag.Sum(t =&gt; t.Weight) + item.Weight &lt; Capacity)</w:t>
+        <w:t xml:space="preserve"> (</w:t>
+      </w:r>
+      <w:proofErr w:type="spellStart"/>
+      <w:r>
+        <w:rPr>
+          <w:rFonts w:ascii="Consolas" w:hAnsi="Consolas" w:cs="Consolas"/>
+          <w:color w:val="000000"/>
+          <w:sz w:val="19"/>
+          <w:szCs w:val="19"/>
+        </w:rPr>
+        <w:t>inBag.Sum</w:t>
+      </w:r>
+      <w:proofErr w:type="spellEnd"/>
+      <w:r>
+        <w:rPr>
+          <w:rFonts w:ascii="Consolas" w:hAnsi="Consolas" w:cs="Consolas"/>
+          <w:color w:val="000000"/>
+          <w:sz w:val="19"/>
+          <w:szCs w:val="19"/>
+        </w:rPr>
+        <w:t xml:space="preserve">(t =&gt; </w:t>
+      </w:r>
+      <w:proofErr w:type="spellStart"/>
+      <w:proofErr w:type="gramStart"/>
+      <w:r>
+        <w:rPr>
+          <w:rFonts w:ascii="Consolas" w:hAnsi="Consolas" w:cs="Consolas"/>
+          <w:color w:val="000000"/>
+          <w:sz w:val="19"/>
+          <w:szCs w:val="19"/>
+        </w:rPr>
+        <w:t>t.Weight</w:t>
+      </w:r>
+      <w:proofErr w:type="spellEnd"/>
+      <w:proofErr w:type="gramEnd"/>
+      <w:r>
+        <w:rPr>
+          <w:rFonts w:ascii="Consolas" w:hAnsi="Consolas" w:cs="Consolas"/>
+          <w:color w:val="000000"/>
+          <w:sz w:val="19"/>
+          <w:szCs w:val="19"/>
+        </w:rPr>
+        <w:t xml:space="preserve">) + </w:t>
+      </w:r>
+      <w:proofErr w:type="spellStart"/>
+      <w:r>
+        <w:rPr>
+          <w:rFonts w:ascii="Consolas" w:hAnsi="Consolas" w:cs="Consolas"/>
+          <w:color w:val="000000"/>
+          <w:sz w:val="19"/>
+          <w:szCs w:val="19"/>
+        </w:rPr>
+        <w:t>item.Weight</w:t>
+      </w:r>
+      <w:proofErr w:type="spellEnd"/>
+      <w:r>
+        <w:rPr>
+          <w:rFonts w:ascii="Consolas" w:hAnsi="Consolas" w:cs="Consolas"/>
+          <w:color w:val="000000"/>
+          <w:sz w:val="19"/>
+          <w:szCs w:val="19"/>
+        </w:rPr>
+        <w:t xml:space="preserve"> &lt; Capacity)</w:t>
       </w:r>
     </w:p>
     <w:p>
@@ -8789,8 +9776,39 @@
           <w:sz w:val="19"/>
           <w:szCs w:val="19"/>
         </w:rPr>
-        <w:t xml:space="preserve">        inBag.Add(item);</w:t>
-      </w:r>
+        <w:t xml:space="preserve">        </w:t>
+      </w:r>
+      <w:proofErr w:type="spellStart"/>
+      <w:r>
+        <w:rPr>
+          <w:rFonts w:ascii="Consolas" w:hAnsi="Consolas" w:cs="Consolas"/>
+          <w:color w:val="000000"/>
+          <w:sz w:val="19"/>
+          <w:szCs w:val="19"/>
+        </w:rPr>
+        <w:t>inBag.Add</w:t>
+      </w:r>
+      <w:proofErr w:type="spellEnd"/>
+      <w:r>
+        <w:rPr>
+          <w:rFonts w:ascii="Consolas" w:hAnsi="Consolas" w:cs="Consolas"/>
+          <w:color w:val="000000"/>
+          <w:sz w:val="19"/>
+          <w:szCs w:val="19"/>
+        </w:rPr>
+        <w:t>(item</w:t>
+      </w:r>
+      <w:proofErr w:type="gramStart"/>
+      <w:r>
+        <w:rPr>
+          <w:rFonts w:ascii="Consolas" w:hAnsi="Consolas" w:cs="Consolas"/>
+          <w:color w:val="000000"/>
+          <w:sz w:val="19"/>
+          <w:szCs w:val="19"/>
+        </w:rPr>
+        <w:t>);</w:t>
+      </w:r>
+      <w:proofErr w:type="gramEnd"/>
     </w:p>
     <w:p>
       <w:pPr>
@@ -8817,7 +9835,45 @@
           <w:sz w:val="19"/>
           <w:szCs w:val="19"/>
         </w:rPr>
-        <w:t xml:space="preserve"> inBag.Sum(t =&gt; t.Value);</w:t>
+        <w:t xml:space="preserve"> </w:t>
+      </w:r>
+      <w:proofErr w:type="spellStart"/>
+      <w:r>
+        <w:rPr>
+          <w:rFonts w:ascii="Consolas" w:hAnsi="Consolas" w:cs="Consolas"/>
+          <w:sz w:val="19"/>
+          <w:szCs w:val="19"/>
+        </w:rPr>
+        <w:t>inBag.Sum</w:t>
+      </w:r>
+      <w:proofErr w:type="spellEnd"/>
+      <w:r>
+        <w:rPr>
+          <w:rFonts w:ascii="Consolas" w:hAnsi="Consolas" w:cs="Consolas"/>
+          <w:sz w:val="19"/>
+          <w:szCs w:val="19"/>
+        </w:rPr>
+        <w:t xml:space="preserve">(t =&gt; </w:t>
+      </w:r>
+      <w:proofErr w:type="spellStart"/>
+      <w:proofErr w:type="gramStart"/>
+      <w:r>
+        <w:rPr>
+          <w:rFonts w:ascii="Consolas" w:hAnsi="Consolas" w:cs="Consolas"/>
+          <w:sz w:val="19"/>
+          <w:szCs w:val="19"/>
+        </w:rPr>
+        <w:t>t.Value</w:t>
+      </w:r>
+      <w:proofErr w:type="spellEnd"/>
+      <w:proofErr w:type="gramEnd"/>
+      <w:r>
+        <w:rPr>
+          <w:rFonts w:ascii="Consolas" w:hAnsi="Consolas" w:cs="Consolas"/>
+          <w:sz w:val="19"/>
+          <w:szCs w:val="19"/>
+        </w:rPr>
+        <w:t>);</w:t>
       </w:r>
     </w:p>
     <w:p>
@@ -8845,7 +9901,25 @@
       </w:pPr>
       <w:r>
         <w:lastRenderedPageBreak/>
-        <w:t xml:space="preserve">“MaximumWeight - item.Weight * [0]” </w:t>
+        <w:t>“</w:t>
+      </w:r>
+      <w:proofErr w:type="spellStart"/>
+      <w:r>
+        <w:t>MaximumWeight</w:t>
+      </w:r>
+      <w:proofErr w:type="spellEnd"/>
+      <w:r>
+        <w:t xml:space="preserve"> - </w:t>
+      </w:r>
+      <w:proofErr w:type="spellStart"/>
+      <w:proofErr w:type="gramStart"/>
+      <w:r>
+        <w:t>item.Weight</w:t>
+      </w:r>
+      <w:proofErr w:type="spellEnd"/>
+      <w:proofErr w:type="gramEnd"/>
+      <w:r>
+        <w:t xml:space="preserve"> * [0]” </w:t>
       </w:r>
       <w:r>
         <w:t>allows the first gene to directly influence positively when the items weight is low.</w:t>
@@ -8860,7 +9934,17 @@
         </w:numPr>
       </w:pPr>
       <w:r>
-        <w:t>“item.Weight * [1]” allows for the second gene to directly influence positively when the items weight is high.</w:t>
+        <w:t>“</w:t>
+      </w:r>
+      <w:proofErr w:type="spellStart"/>
+      <w:proofErr w:type="gramStart"/>
+      <w:r>
+        <w:t>item.Weight</w:t>
+      </w:r>
+      <w:proofErr w:type="spellEnd"/>
+      <w:proofErr w:type="gramEnd"/>
+      <w:r>
+        <w:t xml:space="preserve"> * [1]” allows for the second gene to directly influence positively when the items weight is high.</w:t>
       </w:r>
     </w:p>
     <w:p>
@@ -8872,7 +9956,25 @@
         </w:numPr>
       </w:pPr>
       <w:r>
-        <w:t>“MaximumValue - item.Value * [2]” allows for the third gene to directly influence positively when the items value is low.</w:t>
+        <w:t>“</w:t>
+      </w:r>
+      <w:proofErr w:type="spellStart"/>
+      <w:r>
+        <w:t>MaximumValue</w:t>
+      </w:r>
+      <w:proofErr w:type="spellEnd"/>
+      <w:r>
+        <w:t xml:space="preserve"> - </w:t>
+      </w:r>
+      <w:proofErr w:type="spellStart"/>
+      <w:proofErr w:type="gramStart"/>
+      <w:r>
+        <w:t>item.Value</w:t>
+      </w:r>
+      <w:proofErr w:type="spellEnd"/>
+      <w:proofErr w:type="gramEnd"/>
+      <w:r>
+        <w:t xml:space="preserve"> * [2]” allows for the third gene to directly influence positively when the items value is low.</w:t>
       </w:r>
     </w:p>
     <w:p>
@@ -8884,7 +9986,17 @@
         </w:numPr>
       </w:pPr>
       <w:r>
-        <w:t>“item.Value * [3]” allows for the fourth gene to directly influence positively when the items value is high.</w:t>
+        <w:t>“</w:t>
+      </w:r>
+      <w:proofErr w:type="spellStart"/>
+      <w:proofErr w:type="gramStart"/>
+      <w:r>
+        <w:t>item.Value</w:t>
+      </w:r>
+      <w:proofErr w:type="spellEnd"/>
+      <w:proofErr w:type="gramEnd"/>
+      <w:r>
+        <w:t xml:space="preserve"> * [3]” allows for the fourth gene to directly influence positively when the items value is high.</w:t>
       </w:r>
     </w:p>
     <w:p>
@@ -8899,25 +10011,36 @@
     <w:p>
       <w:pPr>
         <w:pStyle w:val="NoSpacing"/>
+        <w:ind w:firstLine="720"/>
       </w:pPr>
     </w:p>
     <w:p>
       <w:pPr>
         <w:pStyle w:val="Heading4"/>
       </w:pPr>
-      <w:bookmarkStart w:id="33" w:name="_Toc21254105"/>
+      <w:bookmarkStart w:id="32" w:name="_Toc21254105"/>
       <w:r>
         <w:t>Traveling Salesman Problem</w:t>
       </w:r>
+      <w:bookmarkEnd w:id="32"/>
+    </w:p>
+    <w:p>
+      <w:pPr>
+        <w:pStyle w:val="Heading4"/>
+      </w:pPr>
+      <w:bookmarkStart w:id="33" w:name="_Toc21254106"/>
+      <w:r>
+        <w:t>Job Shop Scheduling Problem</w:t>
+      </w:r>
       <w:bookmarkEnd w:id="33"/>
     </w:p>
     <w:p>
       <w:pPr>
         <w:pStyle w:val="Heading4"/>
       </w:pPr>
-      <w:bookmarkStart w:id="34" w:name="_Toc21254106"/>
-      <w:r>
-        <w:t>Job Shop Scheduling Problem</w:t>
+      <w:bookmarkStart w:id="34" w:name="_Toc21254107"/>
+      <w:r>
+        <w:t>N-Queens Problem</w:t>
       </w:r>
       <w:bookmarkEnd w:id="34"/>
     </w:p>
@@ -8925,53 +10048,1130 @@
       <w:pPr>
         <w:pStyle w:val="Heading4"/>
       </w:pPr>
-      <w:bookmarkStart w:id="35" w:name="_Toc21254107"/>
-      <w:r>
-        <w:t>N-Queens Problem</w:t>
+      <w:bookmarkStart w:id="35" w:name="_Toc21254108"/>
+      <w:r>
+        <w:t>Graph Coloring Problem</w:t>
       </w:r>
       <w:bookmarkEnd w:id="35"/>
     </w:p>
     <w:p>
       <w:pPr>
-        <w:pStyle w:val="Heading4"/>
-      </w:pPr>
-      <w:bookmarkStart w:id="36" w:name="_Toc21254108"/>
-      <w:r>
-        <w:t>Graph Coloring Problem</w:t>
+        <w:pStyle w:val="NoSpacing"/>
+        <w:rPr>
+          <w:highlight w:val="yellow"/>
+        </w:rPr>
+      </w:pPr>
+      <w:r>
+        <w:tab/>
+      </w:r>
+      <w:r>
+        <w:rPr>
+          <w:highlight w:val="yellow"/>
+        </w:rPr>
+        <w:t xml:space="preserve">Graph Coloring can be broken down into many subproblems, but we opted to focus on the most basic form, vertex coloring. Vertex coloring is a way of coloring the vertices of a graph such that no two adjacent vertices are the same </w:t>
+      </w:r>
+      <w:r>
+        <w:rPr>
+          <w:highlight w:val="yellow"/>
+        </w:rPr>
+        <w:lastRenderedPageBreak/>
+        <w:t xml:space="preserve">color. </w:t>
+      </w:r>
+      <w:r>
+        <w:rPr>
+          <w:highlight w:val="yellow"/>
+        </w:rPr>
+        <w:t xml:space="preserve">Vertex coloring is commonly used for practical applications such as drawing political maps, because political maps need to show distinct differences between boundaries as to prevent confusion. </w:t>
+      </w:r>
+    </w:p>
+    <w:p>
+      <w:pPr>
+        <w:pStyle w:val="NoSpacing"/>
+        <w:ind w:firstLine="720"/>
+        <w:rPr>
+          <w:highlight w:val="yellow"/>
+        </w:rPr>
+      </w:pPr>
+      <w:r>
+        <w:rPr>
+          <w:highlight w:val="yellow"/>
+        </w:rPr>
+        <w:t xml:space="preserve">We will be using a branch-and-cut algorithm to solve this problem, </w:t>
+      </w:r>
+      <w:r>
+        <w:rPr>
+          <w:highlight w:val="yellow"/>
+        </w:rPr>
+        <w:t>and</w:t>
+      </w:r>
+      <w:r>
+        <w:rPr>
+          <w:highlight w:val="yellow"/>
+        </w:rPr>
+        <w:t xml:space="preserve"> we will be specifically cutting </w:t>
+      </w:r>
+      <w:r>
+        <w:rPr>
+          <w:highlight w:val="yellow"/>
+        </w:rPr>
+        <w:t xml:space="preserve">branches </w:t>
+      </w:r>
+      <w:r>
+        <w:rPr>
+          <w:highlight w:val="yellow"/>
+        </w:rPr>
+        <w:t xml:space="preserve">due to the four-color theorem. In 1890, British mathematician Percy John </w:t>
+      </w:r>
+      <w:proofErr w:type="spellStart"/>
+      <w:r>
+        <w:rPr>
+          <w:highlight w:val="yellow"/>
+        </w:rPr>
+        <w:t>Heawood</w:t>
+      </w:r>
+      <w:proofErr w:type="spellEnd"/>
+      <w:r>
+        <w:rPr>
+          <w:highlight w:val="yellow"/>
+        </w:rPr>
+        <w:t xml:space="preserve"> proved that any political map could be colored using at a maximum five different colors. His work was based off an attempt at the four-color proof by mathematician Alfred Kempe. It wasn’t until 1976 that Kenneth Appel and Wolfgang Haken finally proved the four-color theorem using computers. Despite the proof, there were many doubts due to the fact that the computer-assisted proof was impossible for a human to verify which </w:t>
+      </w:r>
+      <w:r>
+        <w:rPr>
+          <w:highlight w:val="yellow"/>
+        </w:rPr>
+        <w:t>led to</w:t>
+      </w:r>
+      <w:r>
+        <w:rPr>
+          <w:highlight w:val="yellow"/>
+        </w:rPr>
+        <w:t xml:space="preserve"> continued research on the topic </w:t>
+      </w:r>
+      <w:r>
+        <w:rPr>
+          <w:highlight w:val="yellow"/>
+        </w:rPr>
+        <w:t>which resulted in additional, simpler computer-assisted proofs in the following decades. Any branch that gets to the point where it would need to add a fifth color to be valid will be cut and ignored from any further processing.</w:t>
+      </w:r>
+    </w:p>
+    <w:p>
+      <w:pPr>
+        <w:pStyle w:val="NoSpacing"/>
+        <w:ind w:firstLine="720"/>
+        <w:rPr>
+          <w:highlight w:val="yellow"/>
+        </w:rPr>
+      </w:pPr>
+      <w:r>
+        <w:rPr>
+          <w:highlight w:val="yellow"/>
+        </w:rPr>
+        <w:t xml:space="preserve">Before writing an algorithm to solve the Graph Coloring Problem, we needed to write an algorithm that would generate a variable limited graph to test on. The variables that we used to generate these graphs were: </w:t>
+      </w:r>
+      <w:proofErr w:type="spellStart"/>
+      <w:r>
+        <w:rPr>
+          <w:highlight w:val="yellow"/>
+        </w:rPr>
+        <w:t>numNodes</w:t>
+      </w:r>
+      <w:proofErr w:type="spellEnd"/>
+      <w:r>
+        <w:rPr>
+          <w:highlight w:val="yellow"/>
+        </w:rPr>
+        <w:t>,</w:t>
+      </w:r>
+      <w:r>
+        <w:rPr>
+          <w:highlight w:val="yellow"/>
+        </w:rPr>
+        <w:t xml:space="preserve"> </w:t>
+      </w:r>
+      <w:proofErr w:type="spellStart"/>
+      <w:r>
+        <w:rPr>
+          <w:highlight w:val="yellow"/>
+        </w:rPr>
+        <w:t>minEdgesPerNode</w:t>
+      </w:r>
+      <w:proofErr w:type="spellEnd"/>
+      <w:r>
+        <w:rPr>
+          <w:highlight w:val="yellow"/>
+        </w:rPr>
+        <w:t xml:space="preserve">, and </w:t>
+      </w:r>
+      <w:proofErr w:type="spellStart"/>
+      <w:r>
+        <w:rPr>
+          <w:highlight w:val="yellow"/>
+        </w:rPr>
+        <w:t>maxEdgesPerNode</w:t>
+      </w:r>
+      <w:proofErr w:type="spellEnd"/>
+      <w:r>
+        <w:rPr>
+          <w:highlight w:val="yellow"/>
+        </w:rPr>
+        <w:t xml:space="preserve">. </w:t>
+      </w:r>
+      <w:r>
+        <w:rPr>
+          <w:highlight w:val="yellow"/>
+        </w:rPr>
+        <w:t>With these variables in mind, our graph generating algorithm took the following steps:</w:t>
+      </w:r>
+    </w:p>
+    <w:p>
+      <w:pPr>
+        <w:pStyle w:val="NoSpacing"/>
+        <w:numPr>
+          <w:ilvl w:val="0"/>
+          <w:numId w:val="25"/>
+        </w:numPr>
+        <w:ind w:left="720"/>
+        <w:rPr>
+          <w:highlight w:val="yellow"/>
+        </w:rPr>
+      </w:pPr>
+      <w:r>
+        <w:rPr>
+          <w:highlight w:val="yellow"/>
+        </w:rPr>
+        <w:t>Generate n nodes at random locations on the plane.</w:t>
+      </w:r>
+    </w:p>
+    <w:p>
+      <w:pPr>
+        <w:pStyle w:val="NoSpacing"/>
+        <w:numPr>
+          <w:ilvl w:val="0"/>
+          <w:numId w:val="25"/>
+        </w:numPr>
+        <w:ind w:left="720"/>
+        <w:rPr>
+          <w:highlight w:val="yellow"/>
+        </w:rPr>
+      </w:pPr>
+      <w:r>
+        <w:rPr>
+          <w:highlight w:val="yellow"/>
+        </w:rPr>
+        <w:lastRenderedPageBreak/>
+        <w:t>Continuously iterate over the nodes, moving them away from any nodes they that are too close to. This prevents overlapping nodes.</w:t>
+      </w:r>
+    </w:p>
+    <w:p>
+      <w:pPr>
+        <w:pStyle w:val="NoSpacing"/>
+        <w:numPr>
+          <w:ilvl w:val="0"/>
+          <w:numId w:val="25"/>
+        </w:numPr>
+        <w:ind w:left="720"/>
+        <w:rPr>
+          <w:highlight w:val="yellow"/>
+        </w:rPr>
+      </w:pPr>
+      <w:r>
+        <w:rPr>
+          <w:highlight w:val="yellow"/>
+        </w:rPr>
+        <w:t xml:space="preserve">For every node, we determined how many neighbors it wanted based on a random number between the </w:t>
+      </w:r>
+      <w:proofErr w:type="spellStart"/>
+      <w:r>
+        <w:rPr>
+          <w:highlight w:val="yellow"/>
+        </w:rPr>
+        <w:t>minEdgesPerNode</w:t>
+      </w:r>
+      <w:proofErr w:type="spellEnd"/>
+      <w:r>
+        <w:rPr>
+          <w:highlight w:val="yellow"/>
+        </w:rPr>
+        <w:t xml:space="preserve"> and </w:t>
+      </w:r>
+      <w:proofErr w:type="spellStart"/>
+      <w:r>
+        <w:rPr>
+          <w:highlight w:val="yellow"/>
+        </w:rPr>
+        <w:t>maxEdgesPerNode</w:t>
+      </w:r>
+      <w:proofErr w:type="spellEnd"/>
+      <w:r>
+        <w:rPr>
+          <w:highlight w:val="yellow"/>
+        </w:rPr>
+        <w:t xml:space="preserve"> and stored these “desired neighbors” in a collection to use later.</w:t>
+      </w:r>
+    </w:p>
+    <w:p>
+      <w:pPr>
+        <w:pStyle w:val="NoSpacing"/>
+        <w:numPr>
+          <w:ilvl w:val="0"/>
+          <w:numId w:val="25"/>
+        </w:numPr>
+        <w:ind w:left="720"/>
+        <w:rPr>
+          <w:highlight w:val="yellow"/>
+        </w:rPr>
+      </w:pPr>
+      <w:r>
+        <w:rPr>
+          <w:highlight w:val="yellow"/>
+        </w:rPr>
+        <w:t xml:space="preserve">Using the desired </w:t>
+      </w:r>
+      <w:proofErr w:type="gramStart"/>
+      <w:r>
+        <w:rPr>
+          <w:highlight w:val="yellow"/>
+        </w:rPr>
+        <w:t>neighbors</w:t>
+      </w:r>
+      <w:proofErr w:type="gramEnd"/>
+      <w:r>
+        <w:rPr>
+          <w:highlight w:val="yellow"/>
+        </w:rPr>
+        <w:t xml:space="preserve"> collection, we made an edge between pairs of nodes that had a common interest in being neighbors.</w:t>
+      </w:r>
+    </w:p>
+    <w:p>
+      <w:pPr>
+        <w:pStyle w:val="NoSpacing"/>
+        <w:numPr>
+          <w:ilvl w:val="0"/>
+          <w:numId w:val="25"/>
+        </w:numPr>
+        <w:ind w:left="720"/>
+        <w:rPr>
+          <w:highlight w:val="yellow"/>
+        </w:rPr>
+      </w:pPr>
+      <w:r>
+        <w:rPr>
+          <w:highlight w:val="yellow"/>
+        </w:rPr>
+        <w:t xml:space="preserve">For all the desired neighbors that weren’t common interest, we evaluated if completing these edges resulted in any node going over </w:t>
+      </w:r>
+      <w:proofErr w:type="spellStart"/>
+      <w:r>
+        <w:rPr>
+          <w:highlight w:val="yellow"/>
+        </w:rPr>
+        <w:t>maxEdgesPerNode</w:t>
+      </w:r>
+      <w:proofErr w:type="spellEnd"/>
+      <w:r>
+        <w:rPr>
+          <w:highlight w:val="yellow"/>
+        </w:rPr>
+        <w:t xml:space="preserve"> neighbors and denied the connection if so.</w:t>
+      </w:r>
+    </w:p>
+    <w:p>
+      <w:pPr>
+        <w:pStyle w:val="NoSpacing"/>
+        <w:numPr>
+          <w:ilvl w:val="0"/>
+          <w:numId w:val="25"/>
+        </w:numPr>
+        <w:ind w:left="720"/>
+        <w:rPr>
+          <w:highlight w:val="yellow"/>
+        </w:rPr>
+      </w:pPr>
+      <w:r>
+        <w:rPr>
+          <w:highlight w:val="yellow"/>
+        </w:rPr>
+        <w:t>Any remaining “unhappy” nodes that couldn’t connect to their expected number of neighbors are iterated through and connected to each other within reason.</w:t>
+      </w:r>
+    </w:p>
+    <w:p>
+      <w:pPr>
+        <w:pStyle w:val="NoSpacing"/>
+        <w:rPr>
+          <w:highlight w:val="yellow"/>
+        </w:rPr>
+      </w:pPr>
+      <w:r>
+        <w:rPr>
+          <w:highlight w:val="yellow"/>
+        </w:rPr>
+        <w:t>Below are example graphs generated from this algorithm:</w:t>
+      </w:r>
+    </w:p>
+    <w:p>
+      <w:pPr>
+        <w:pStyle w:val="NoSpacing"/>
+        <w:numPr>
+          <w:ilvl w:val="0"/>
+          <w:numId w:val="26"/>
+        </w:numPr>
+        <w:rPr>
+          <w:highlight w:val="yellow"/>
+        </w:rPr>
+      </w:pPr>
+      <w:r>
+        <w:rPr>
+          <w:highlight w:val="yellow"/>
+        </w:rPr>
+        <w:t>Twelve nodes, 25% edge density</w:t>
+      </w:r>
+    </w:p>
+    <w:p>
+      <w:pPr>
+        <w:pStyle w:val="NoSpacing"/>
+        <w:rPr>
+          <w:highlight w:val="yellow"/>
+        </w:rPr>
+      </w:pPr>
+      <w:r>
+        <w:rPr>
+          <w:highlight w:val="yellow"/>
+        </w:rPr>
+        <w:drawing>
+          <wp:inline distT="0" distB="0" distL="0" distR="0" wp14:anchorId="1E00A5D5" wp14:editId="5BD096DD">
+            <wp:extent cx="2577057" cy="2038350"/>
+            <wp:effectExtent l="0" t="0" r="0" b="0"/>
+            <wp:docPr id="2" name="Picture 2"/>
+            <wp:cNvGraphicFramePr>
+              <a:graphicFrameLocks xmlns:a="http://schemas.openxmlformats.org/drawingml/2006/main" noChangeAspect="1"/>
+            </wp:cNvGraphicFramePr>
+            <a:graphic xmlns:a="http://schemas.openxmlformats.org/drawingml/2006/main">
+              <a:graphicData uri="http://schemas.openxmlformats.org/drawingml/2006/picture">
+                <pic:pic xmlns:pic="http://schemas.openxmlformats.org/drawingml/2006/picture">
+                  <pic:nvPicPr>
+                    <pic:cNvPr id="1" name=""/>
+                    <pic:cNvPicPr/>
+                  </pic:nvPicPr>
+                  <pic:blipFill>
+                    <a:blip r:embed="rId17"/>
+                    <a:stretch>
+                      <a:fillRect/>
+                    </a:stretch>
+                  </pic:blipFill>
+                  <pic:spPr>
+                    <a:xfrm>
+                      <a:off x="0" y="0"/>
+                      <a:ext cx="2598940" cy="2055659"/>
+                    </a:xfrm>
+                    <a:prstGeom prst="rect">
+                      <a:avLst/>
+                    </a:prstGeom>
+                  </pic:spPr>
+                </pic:pic>
+              </a:graphicData>
+            </a:graphic>
+          </wp:inline>
+        </w:drawing>
+      </w:r>
+      <w:r>
+        <w:rPr>
+          <w:highlight w:val="yellow"/>
+        </w:rPr>
+        <w:drawing>
+          <wp:inline distT="0" distB="0" distL="0" distR="0" wp14:anchorId="4B293F75" wp14:editId="58165B18">
+            <wp:extent cx="2571750" cy="2034151"/>
+            <wp:effectExtent l="0" t="0" r="0" b="4445"/>
+            <wp:docPr id="10" name="Picture 10"/>
+            <wp:cNvGraphicFramePr>
+              <a:graphicFrameLocks xmlns:a="http://schemas.openxmlformats.org/drawingml/2006/main" noChangeAspect="1"/>
+            </wp:cNvGraphicFramePr>
+            <a:graphic xmlns:a="http://schemas.openxmlformats.org/drawingml/2006/main">
+              <a:graphicData uri="http://schemas.openxmlformats.org/drawingml/2006/picture">
+                <pic:pic xmlns:pic="http://schemas.openxmlformats.org/drawingml/2006/picture">
+                  <pic:nvPicPr>
+                    <pic:cNvPr id="1" name=""/>
+                    <pic:cNvPicPr/>
+                  </pic:nvPicPr>
+                  <pic:blipFill>
+                    <a:blip r:embed="rId18"/>
+                    <a:stretch>
+                      <a:fillRect/>
+                    </a:stretch>
+                  </pic:blipFill>
+                  <pic:spPr>
+                    <a:xfrm>
+                      <a:off x="0" y="0"/>
+                      <a:ext cx="2604311" cy="2059905"/>
+                    </a:xfrm>
+                    <a:prstGeom prst="rect">
+                      <a:avLst/>
+                    </a:prstGeom>
+                  </pic:spPr>
+                </pic:pic>
+              </a:graphicData>
+            </a:graphic>
+          </wp:inline>
+        </w:drawing>
+      </w:r>
+    </w:p>
+    <w:p>
+      <w:pPr>
+        <w:pStyle w:val="NoSpacing"/>
+        <w:numPr>
+          <w:ilvl w:val="0"/>
+          <w:numId w:val="26"/>
+        </w:numPr>
+        <w:rPr>
+          <w:highlight w:val="yellow"/>
+        </w:rPr>
+      </w:pPr>
+      <w:r>
+        <w:rPr>
+          <w:highlight w:val="yellow"/>
+        </w:rPr>
+        <w:lastRenderedPageBreak/>
+        <w:t>Twenty Nodes, 10% edge density</w:t>
+      </w:r>
+    </w:p>
+    <w:p>
+      <w:pPr>
+        <w:pStyle w:val="NoSpacing"/>
+        <w:jc w:val="center"/>
+        <w:rPr>
+          <w:highlight w:val="yellow"/>
+        </w:rPr>
+      </w:pPr>
+      <w:r>
+        <w:rPr>
+          <w:highlight w:val="yellow"/>
+        </w:rPr>
+        <w:drawing>
+          <wp:inline distT="0" distB="0" distL="0" distR="0" wp14:anchorId="0437A796" wp14:editId="004EEC96">
+            <wp:extent cx="2581275" cy="2041686"/>
+            <wp:effectExtent l="0" t="0" r="0" b="0"/>
+            <wp:docPr id="11" name="Picture 11"/>
+            <wp:cNvGraphicFramePr>
+              <a:graphicFrameLocks xmlns:a="http://schemas.openxmlformats.org/drawingml/2006/main" noChangeAspect="1"/>
+            </wp:cNvGraphicFramePr>
+            <a:graphic xmlns:a="http://schemas.openxmlformats.org/drawingml/2006/main">
+              <a:graphicData uri="http://schemas.openxmlformats.org/drawingml/2006/picture">
+                <pic:pic xmlns:pic="http://schemas.openxmlformats.org/drawingml/2006/picture">
+                  <pic:nvPicPr>
+                    <pic:cNvPr id="1" name=""/>
+                    <pic:cNvPicPr/>
+                  </pic:nvPicPr>
+                  <pic:blipFill>
+                    <a:blip r:embed="rId19"/>
+                    <a:stretch>
+                      <a:fillRect/>
+                    </a:stretch>
+                  </pic:blipFill>
+                  <pic:spPr>
+                    <a:xfrm>
+                      <a:off x="0" y="0"/>
+                      <a:ext cx="2598235" cy="2055101"/>
+                    </a:xfrm>
+                    <a:prstGeom prst="rect">
+                      <a:avLst/>
+                    </a:prstGeom>
+                  </pic:spPr>
+                </pic:pic>
+              </a:graphicData>
+            </a:graphic>
+          </wp:inline>
+        </w:drawing>
+      </w:r>
+      <w:r>
+        <w:rPr>
+          <w:highlight w:val="yellow"/>
+        </w:rPr>
+        <w:drawing>
+          <wp:inline distT="0" distB="0" distL="0" distR="0" wp14:anchorId="38FBEC50" wp14:editId="0263CB05">
+            <wp:extent cx="2543175" cy="2011550"/>
+            <wp:effectExtent l="0" t="0" r="0" b="8255"/>
+            <wp:docPr id="13" name="Picture 13"/>
+            <wp:cNvGraphicFramePr>
+              <a:graphicFrameLocks xmlns:a="http://schemas.openxmlformats.org/drawingml/2006/main" noChangeAspect="1"/>
+            </wp:cNvGraphicFramePr>
+            <a:graphic xmlns:a="http://schemas.openxmlformats.org/drawingml/2006/main">
+              <a:graphicData uri="http://schemas.openxmlformats.org/drawingml/2006/picture">
+                <pic:pic xmlns:pic="http://schemas.openxmlformats.org/drawingml/2006/picture">
+                  <pic:nvPicPr>
+                    <pic:cNvPr id="1" name=""/>
+                    <pic:cNvPicPr/>
+                  </pic:nvPicPr>
+                  <pic:blipFill>
+                    <a:blip r:embed="rId20"/>
+                    <a:stretch>
+                      <a:fillRect/>
+                    </a:stretch>
+                  </pic:blipFill>
+                  <pic:spPr>
+                    <a:xfrm>
+                      <a:off x="0" y="0"/>
+                      <a:ext cx="2586024" cy="2045442"/>
+                    </a:xfrm>
+                    <a:prstGeom prst="rect">
+                      <a:avLst/>
+                    </a:prstGeom>
+                  </pic:spPr>
+                </pic:pic>
+              </a:graphicData>
+            </a:graphic>
+          </wp:inline>
+        </w:drawing>
+      </w:r>
+    </w:p>
+    <w:p>
+      <w:pPr>
+        <w:pStyle w:val="NoSpacing"/>
+        <w:numPr>
+          <w:ilvl w:val="0"/>
+          <w:numId w:val="26"/>
+        </w:numPr>
+        <w:rPr>
+          <w:highlight w:val="yellow"/>
+        </w:rPr>
+      </w:pPr>
+      <w:r>
+        <w:rPr>
+          <w:highlight w:val="yellow"/>
+        </w:rPr>
+        <w:t>Thirty Nodes, 25% edge density</w:t>
+      </w:r>
+    </w:p>
+    <w:p>
+      <w:pPr>
+        <w:pStyle w:val="NoSpacing"/>
+        <w:jc w:val="center"/>
+        <w:rPr>
+          <w:highlight w:val="yellow"/>
+        </w:rPr>
+      </w:pPr>
+      <w:r>
+        <w:rPr>
+          <w:highlight w:val="yellow"/>
+        </w:rPr>
+        <w:drawing>
+          <wp:inline distT="0" distB="0" distL="0" distR="0" wp14:anchorId="7D351591" wp14:editId="2ABB82DF">
+            <wp:extent cx="2724150" cy="2154694"/>
+            <wp:effectExtent l="0" t="0" r="0" b="0"/>
+            <wp:docPr id="14" name="Picture 14"/>
+            <wp:cNvGraphicFramePr>
+              <a:graphicFrameLocks xmlns:a="http://schemas.openxmlformats.org/drawingml/2006/main" noChangeAspect="1"/>
+            </wp:cNvGraphicFramePr>
+            <a:graphic xmlns:a="http://schemas.openxmlformats.org/drawingml/2006/main">
+              <a:graphicData uri="http://schemas.openxmlformats.org/drawingml/2006/picture">
+                <pic:pic xmlns:pic="http://schemas.openxmlformats.org/drawingml/2006/picture">
+                  <pic:nvPicPr>
+                    <pic:cNvPr id="1" name=""/>
+                    <pic:cNvPicPr/>
+                  </pic:nvPicPr>
+                  <pic:blipFill>
+                    <a:blip r:embed="rId21"/>
+                    <a:stretch>
+                      <a:fillRect/>
+                    </a:stretch>
+                  </pic:blipFill>
+                  <pic:spPr>
+                    <a:xfrm>
+                      <a:off x="0" y="0"/>
+                      <a:ext cx="2749736" cy="2174931"/>
+                    </a:xfrm>
+                    <a:prstGeom prst="rect">
+                      <a:avLst/>
+                    </a:prstGeom>
+                  </pic:spPr>
+                </pic:pic>
+              </a:graphicData>
+            </a:graphic>
+          </wp:inline>
+        </w:drawing>
+      </w:r>
+      <w:r>
+        <w:rPr>
+          <w:highlight w:val="yellow"/>
+        </w:rPr>
+        <w:drawing>
+          <wp:inline distT="0" distB="0" distL="0" distR="0" wp14:anchorId="51B0170D" wp14:editId="76E938CC">
+            <wp:extent cx="2762250" cy="2184829"/>
+            <wp:effectExtent l="0" t="0" r="0" b="6350"/>
+            <wp:docPr id="15" name="Picture 15"/>
+            <wp:cNvGraphicFramePr>
+              <a:graphicFrameLocks xmlns:a="http://schemas.openxmlformats.org/drawingml/2006/main" noChangeAspect="1"/>
+            </wp:cNvGraphicFramePr>
+            <a:graphic xmlns:a="http://schemas.openxmlformats.org/drawingml/2006/main">
+              <a:graphicData uri="http://schemas.openxmlformats.org/drawingml/2006/picture">
+                <pic:pic xmlns:pic="http://schemas.openxmlformats.org/drawingml/2006/picture">
+                  <pic:nvPicPr>
+                    <pic:cNvPr id="1" name=""/>
+                    <pic:cNvPicPr/>
+                  </pic:nvPicPr>
+                  <pic:blipFill>
+                    <a:blip r:embed="rId22"/>
+                    <a:stretch>
+                      <a:fillRect/>
+                    </a:stretch>
+                  </pic:blipFill>
+                  <pic:spPr>
+                    <a:xfrm>
+                      <a:off x="0" y="0"/>
+                      <a:ext cx="2833151" cy="2240909"/>
+                    </a:xfrm>
+                    <a:prstGeom prst="rect">
+                      <a:avLst/>
+                    </a:prstGeom>
+                  </pic:spPr>
+                </pic:pic>
+              </a:graphicData>
+            </a:graphic>
+          </wp:inline>
+        </w:drawing>
+      </w:r>
+    </w:p>
+    <w:p>
+      <w:pPr>
+        <w:pStyle w:val="NoSpacing"/>
+        <w:numPr>
+          <w:ilvl w:val="0"/>
+          <w:numId w:val="26"/>
+        </w:numPr>
+        <w:rPr>
+          <w:highlight w:val="yellow"/>
+        </w:rPr>
+      </w:pPr>
+      <w:r>
+        <w:rPr>
+          <w:highlight w:val="yellow"/>
+        </w:rPr>
+        <w:t>Thirty Nodes, 100% edge density</w:t>
+      </w:r>
+      <w:r>
+        <w:rPr>
+          <w:highlight w:val="yellow"/>
+        </w:rPr>
+        <w:t>; Forty Nodes, 10% density</w:t>
+      </w:r>
+    </w:p>
+    <w:p>
+      <w:pPr>
+        <w:pStyle w:val="NoSpacing"/>
+        <w:jc w:val="center"/>
+        <w:rPr>
+          <w:highlight w:val="yellow"/>
+        </w:rPr>
+      </w:pPr>
+      <w:r>
+        <w:rPr>
+          <w:highlight w:val="yellow"/>
+        </w:rPr>
+        <w:drawing>
+          <wp:inline distT="0" distB="0" distL="0" distR="0" wp14:anchorId="46C6642C" wp14:editId="0D531F76">
+            <wp:extent cx="2543175" cy="2011550"/>
+            <wp:effectExtent l="0" t="0" r="0" b="8255"/>
+            <wp:docPr id="16" name="Picture 16"/>
+            <wp:cNvGraphicFramePr>
+              <a:graphicFrameLocks xmlns:a="http://schemas.openxmlformats.org/drawingml/2006/main" noChangeAspect="1"/>
+            </wp:cNvGraphicFramePr>
+            <a:graphic xmlns:a="http://schemas.openxmlformats.org/drawingml/2006/main">
+              <a:graphicData uri="http://schemas.openxmlformats.org/drawingml/2006/picture">
+                <pic:pic xmlns:pic="http://schemas.openxmlformats.org/drawingml/2006/picture">
+                  <pic:nvPicPr>
+                    <pic:cNvPr id="1" name=""/>
+                    <pic:cNvPicPr/>
+                  </pic:nvPicPr>
+                  <pic:blipFill>
+                    <a:blip r:embed="rId23"/>
+                    <a:stretch>
+                      <a:fillRect/>
+                    </a:stretch>
+                  </pic:blipFill>
+                  <pic:spPr>
+                    <a:xfrm>
+                      <a:off x="0" y="0"/>
+                      <a:ext cx="2631624" cy="2081510"/>
+                    </a:xfrm>
+                    <a:prstGeom prst="rect">
+                      <a:avLst/>
+                    </a:prstGeom>
+                  </pic:spPr>
+                </pic:pic>
+              </a:graphicData>
+            </a:graphic>
+          </wp:inline>
+        </w:drawing>
+      </w:r>
+      <w:r>
+        <w:rPr>
+          <w:highlight w:val="yellow"/>
+        </w:rPr>
+        <w:drawing>
+          <wp:inline distT="0" distB="0" distL="0" distR="0" wp14:anchorId="4E90A4A8" wp14:editId="51074842">
+            <wp:extent cx="2528888" cy="2000250"/>
+            <wp:effectExtent l="0" t="0" r="5080" b="0"/>
+            <wp:docPr id="17" name="Picture 17"/>
+            <wp:cNvGraphicFramePr>
+              <a:graphicFrameLocks xmlns:a="http://schemas.openxmlformats.org/drawingml/2006/main" noChangeAspect="1"/>
+            </wp:cNvGraphicFramePr>
+            <a:graphic xmlns:a="http://schemas.openxmlformats.org/drawingml/2006/main">
+              <a:graphicData uri="http://schemas.openxmlformats.org/drawingml/2006/picture">
+                <pic:pic xmlns:pic="http://schemas.openxmlformats.org/drawingml/2006/picture">
+                  <pic:nvPicPr>
+                    <pic:cNvPr id="1" name=""/>
+                    <pic:cNvPicPr/>
+                  </pic:nvPicPr>
+                  <pic:blipFill>
+                    <a:blip r:embed="rId24"/>
+                    <a:stretch>
+                      <a:fillRect/>
+                    </a:stretch>
+                  </pic:blipFill>
+                  <pic:spPr>
+                    <a:xfrm>
+                      <a:off x="0" y="0"/>
+                      <a:ext cx="2559662" cy="2024591"/>
+                    </a:xfrm>
+                    <a:prstGeom prst="rect">
+                      <a:avLst/>
+                    </a:prstGeom>
+                  </pic:spPr>
+                </pic:pic>
+              </a:graphicData>
+            </a:graphic>
+          </wp:inline>
+        </w:drawing>
+      </w:r>
+    </w:p>
+    <w:p>
+      <w:pPr>
+        <w:pStyle w:val="NoSpacing"/>
+        <w:ind w:firstLine="720"/>
+        <w:rPr>
+          <w:highlight w:val="yellow"/>
+        </w:rPr>
+      </w:pPr>
+      <w:r>
+        <w:rPr>
+          <w:highlight w:val="yellow"/>
+        </w:rPr>
+        <w:lastRenderedPageBreak/>
+        <w:t>With the graph generating algorithm, we can generate a variety of graphs to test on. We will be using variations of graphs to determine if the heuristic variables generated by the genetic algorithm are similar on graphs with different characteristics.</w:t>
+      </w:r>
+    </w:p>
+    <w:p>
+      <w:pPr>
+        <w:pStyle w:val="NoSpacing"/>
+        <w:ind w:firstLine="720"/>
+        <w:rPr>
+          <w:highlight w:val="yellow"/>
+        </w:rPr>
+      </w:pPr>
+      <w:r>
+        <w:rPr>
+          <w:highlight w:val="yellow"/>
+        </w:rPr>
+        <w:t xml:space="preserve">The algorithm is a very simple branch-and-cut algorithm that stores all leaf nodes into a priority queue based on the heuristic values generated by the genetic algorithm; each of these leaf nodes are partially completed graphs. Originally, we planned on using a heuristic to determine how many branches should be made off any given leaf but quickly realized that any value above two resulted in an explosion of algorithmic complexity. To keep the algorithmic complexity manageable by modern standards, the tree has been limited to two branches per node, or to a binary tree. To check a leaf node, each uncolored vertex in the leaf is valued using another set of heuristics and the two top prioritized are applied and added to the tree. </w:t>
+      </w:r>
+      <w:r>
+        <w:rPr>
+          <w:highlight w:val="yellow"/>
+        </w:rPr>
+        <w:t>After generations have improved the heuristics, the optimizations produced a tree that looked more like a linked list, which means the algorithm found a solution very quickly without having to search other spaces.</w:t>
+      </w:r>
+    </w:p>
+    <w:p>
+      <w:pPr>
+        <w:pStyle w:val="NoSpacing"/>
+        <w:rPr>
+          <w:highlight w:val="yellow"/>
+        </w:rPr>
+      </w:pPr>
+      <w:r>
+        <w:rPr>
+          <w:highlight w:val="yellow"/>
+        </w:rPr>
+        <w:t>Our heuristics on the graphs themselves were as follows:</w:t>
+      </w:r>
+    </w:p>
+    <w:p>
+      <w:pPr>
+        <w:pStyle w:val="NoSpacing"/>
+        <w:numPr>
+          <w:ilvl w:val="0"/>
+          <w:numId w:val="23"/>
+        </w:numPr>
+        <w:rPr>
+          <w:highlight w:val="yellow"/>
+        </w:rPr>
+      </w:pPr>
+      <w:r>
+        <w:rPr>
+          <w:highlight w:val="yellow"/>
+        </w:rPr>
+        <w:t>[0] = priority of the total number of current colors</w:t>
+      </w:r>
+    </w:p>
+    <w:p>
+      <w:pPr>
+        <w:pStyle w:val="NoSpacing"/>
+        <w:numPr>
+          <w:ilvl w:val="0"/>
+          <w:numId w:val="23"/>
+        </w:numPr>
+        <w:rPr>
+          <w:highlight w:val="yellow"/>
+        </w:rPr>
+      </w:pPr>
+      <w:r>
+        <w:rPr>
+          <w:highlight w:val="yellow"/>
+        </w:rPr>
+        <w:t>[1] = priority on number of colored nodes in the graph</w:t>
+      </w:r>
+    </w:p>
+    <w:p>
+      <w:pPr>
+        <w:pStyle w:val="NoSpacing"/>
+        <w:numPr>
+          <w:ilvl w:val="0"/>
+          <w:numId w:val="23"/>
+        </w:numPr>
+        <w:rPr>
+          <w:highlight w:val="yellow"/>
+        </w:rPr>
+      </w:pPr>
+      <w:r>
+        <w:rPr>
+          <w:highlight w:val="yellow"/>
+        </w:rPr>
+        <w:t>[2] = priority on total number of edges neighboring an uncolored node</w:t>
+      </w:r>
+    </w:p>
+    <w:p>
+      <w:pPr>
+        <w:pStyle w:val="NoSpacing"/>
+        <w:rPr>
+          <w:highlight w:val="yellow"/>
+        </w:rPr>
+      </w:pPr>
+      <w:r>
+        <w:rPr>
+          <w:highlight w:val="yellow"/>
+        </w:rPr>
+        <w:t>Our heuristics on the nodes in each graph were as follows:</w:t>
+      </w:r>
+    </w:p>
+    <w:p>
+      <w:pPr>
+        <w:pStyle w:val="NoSpacing"/>
+        <w:numPr>
+          <w:ilvl w:val="0"/>
+          <w:numId w:val="24"/>
+        </w:numPr>
+        <w:rPr>
+          <w:highlight w:val="yellow"/>
+        </w:rPr>
+      </w:pPr>
+      <w:r>
+        <w:rPr>
+          <w:highlight w:val="yellow"/>
+        </w:rPr>
+        <w:lastRenderedPageBreak/>
+        <w:t>[3] = priority on total number of uncolored neighbors</w:t>
+      </w:r>
+    </w:p>
+    <w:p>
+      <w:pPr>
+        <w:pStyle w:val="NoSpacing"/>
+        <w:numPr>
+          <w:ilvl w:val="0"/>
+          <w:numId w:val="24"/>
+        </w:numPr>
+        <w:rPr>
+          <w:highlight w:val="yellow"/>
+        </w:rPr>
+      </w:pPr>
+      <w:r>
+        <w:rPr>
+          <w:highlight w:val="yellow"/>
+        </w:rPr>
+        <w:t xml:space="preserve">[4] = priority on the </w:t>
+      </w:r>
+      <w:proofErr w:type="gramStart"/>
+      <w:r>
+        <w:rPr>
+          <w:highlight w:val="yellow"/>
+        </w:rPr>
+        <w:t>nodes</w:t>
+      </w:r>
+      <w:proofErr w:type="gramEnd"/>
+      <w:r>
+        <w:rPr>
+          <w:highlight w:val="yellow"/>
+        </w:rPr>
+        <w:t xml:space="preserve"> degree</w:t>
+      </w:r>
+    </w:p>
+    <w:p>
+      <w:pPr>
+        <w:pStyle w:val="NoSpacing"/>
+        <w:rPr>
+          <w:highlight w:val="yellow"/>
+        </w:rPr>
+      </w:pPr>
+      <w:r>
+        <w:rPr>
+          <w:highlight w:val="yellow"/>
+        </w:rPr>
+        <w:t>The fitness</w:t>
+      </w:r>
+      <w:r>
+        <w:rPr>
+          <w:highlight w:val="yellow"/>
+        </w:rPr>
+        <w:t xml:space="preserve"> functions </w:t>
+      </w:r>
+      <w:r>
+        <w:rPr>
+          <w:highlight w:val="yellow"/>
+        </w:rPr>
+        <w:t>for the</w:t>
+      </w:r>
+      <w:r>
+        <w:rPr>
+          <w:highlight w:val="yellow"/>
+        </w:rPr>
+        <w:t xml:space="preserve"> graph</w:t>
+      </w:r>
+      <w:r>
+        <w:rPr>
+          <w:highlight w:val="yellow"/>
+        </w:rPr>
+        <w:t xml:space="preserve"> solving algorithm </w:t>
+      </w:r>
+      <w:r>
+        <w:rPr>
+          <w:highlight w:val="yellow"/>
+        </w:rPr>
+        <w:t>are as follows:</w:t>
+      </w:r>
+    </w:p>
+    <w:p>
+      <w:pPr>
+        <w:pStyle w:val="NoSpacing"/>
+        <w:numPr>
+          <w:ilvl w:val="0"/>
+          <w:numId w:val="24"/>
+        </w:numPr>
+        <w:rPr>
+          <w:highlight w:val="yellow"/>
+        </w:rPr>
+      </w:pPr>
+      <w:r>
+        <w:rPr>
+          <w:highlight w:val="yellow"/>
+        </w:rPr>
+        <w:t xml:space="preserve">Graphs </w:t>
+      </w:r>
+      <w:r>
+        <w:rPr>
+          <w:highlight w:val="yellow"/>
+        </w:rPr>
+        <w:t>–</w:t>
+      </w:r>
+      <w:r>
+        <w:rPr>
+          <w:highlight w:val="yellow"/>
+        </w:rPr>
+        <w:t xml:space="preserve"> </w:t>
+      </w:r>
+      <w:r>
+        <w:rPr>
+          <w:highlight w:val="yellow"/>
+        </w:rPr>
+        <w:t>[0] * c + [1] * u + [2] * b where c is number of colors currently used in the graph, u is the number of colored nodes in the graph, and b is the total number of edges on the graph that have an uncolored vertex.</w:t>
+      </w:r>
+    </w:p>
+    <w:p>
+      <w:pPr>
+        <w:pStyle w:val="NoSpacing"/>
+        <w:numPr>
+          <w:ilvl w:val="0"/>
+          <w:numId w:val="24"/>
+        </w:numPr>
+        <w:rPr>
+          <w:highlight w:val="yellow"/>
+        </w:rPr>
+      </w:pPr>
+      <w:r>
+        <w:rPr>
+          <w:highlight w:val="yellow"/>
+        </w:rPr>
+        <w:t>Nodes – The sums of the normalized [3] and normalized [4] which allows the two variables to be used beside each other without being completely overpowered in certain circumstances.</w:t>
+      </w:r>
+    </w:p>
+    <w:p>
+      <w:pPr>
+        <w:pStyle w:val="NoSpacing"/>
+        <w:ind w:firstLine="360"/>
+      </w:pPr>
+      <w:r>
+        <w:rPr>
+          <w:highlight w:val="yellow"/>
+        </w:rPr>
+        <w:t xml:space="preserve">The fitness function for the genetic algorithm is simply the number of paths it took down the tree. Where n is the best possible outcome and </w:t>
+      </w:r>
+      <w:r>
+        <w:rPr>
+          <w:highlight w:val="yellow"/>
+        </w:rPr>
+        <w:t>2</w:t>
+      </w:r>
+      <w:r>
+        <w:rPr>
+          <w:highlight w:val="yellow"/>
+          <w:vertAlign w:val="superscript"/>
+        </w:rPr>
+        <w:t>n</w:t>
+      </w:r>
+      <w:r>
+        <w:rPr>
+          <w:highlight w:val="yellow"/>
+        </w:rPr>
+        <w:t xml:space="preserve"> – 1 is the worst possible outcome. We opted for this as the fitness for the genetic algorithm because using metrics like time are unstable due to factors out of our control.</w:t>
+      </w:r>
+    </w:p>
+    <w:p>
+      <w:pPr>
+        <w:pStyle w:val="Heading1"/>
+      </w:pPr>
+      <w:bookmarkStart w:id="36" w:name="_Toc21254109"/>
+      <w:r>
+        <w:t>CHAPTER 4</w:t>
       </w:r>
       <w:bookmarkEnd w:id="36"/>
     </w:p>
     <w:p>
       <w:pPr>
-        <w:pStyle w:val="Heading1"/>
-      </w:pPr>
-      <w:bookmarkStart w:id="37" w:name="_Toc21254109"/>
-      <w:r>
-        <w:t>CHAPTER 4</w:t>
+        <w:pStyle w:val="Heading2"/>
+      </w:pPr>
+      <w:bookmarkStart w:id="37" w:name="_Toc21254110"/>
+      <w:r>
+        <w:t>SYSTEM OVERVIEW</w:t>
       </w:r>
       <w:bookmarkEnd w:id="37"/>
     </w:p>
+    <w:p/>
     <w:p>
       <w:pPr>
         <w:pStyle w:val="Heading2"/>
       </w:pPr>
-      <w:bookmarkStart w:id="38" w:name="_Toc21254110"/>
-      <w:r>
-        <w:t>SYSTEM OVERVIEW</w:t>
+      <w:bookmarkStart w:id="38" w:name="_Toc21254111"/>
+      <w:r>
+        <w:t>DATA &amp; RESULTS</w:t>
       </w:r>
       <w:bookmarkEnd w:id="38"/>
-    </w:p>
-    <w:p/>
-    <w:p>
-      <w:pPr>
-        <w:pStyle w:val="Heading2"/>
-      </w:pPr>
-      <w:bookmarkStart w:id="39" w:name="_Toc21254111"/>
-      <w:r>
-        <w:lastRenderedPageBreak/>
-        <w:t>DATA &amp; RESULTS</w:t>
-      </w:r>
-      <w:bookmarkEnd w:id="39"/>
     </w:p>
     <w:p>
       <w:pPr>
@@ -8981,11 +11181,11 @@
           <w:numId w:val="21"/>
         </w:numPr>
       </w:pPr>
-      <w:bookmarkStart w:id="40" w:name="_Toc21254112"/>
+      <w:bookmarkStart w:id="39" w:name="_Toc21254112"/>
       <w:r>
         <w:t>Knapsack Problem</w:t>
       </w:r>
-      <w:bookmarkEnd w:id="40"/>
+      <w:bookmarkEnd w:id="39"/>
     </w:p>
     <w:p>
       <w:pPr>
@@ -9014,7 +11214,15 @@
         <w:t xml:space="preserve"> and </w:t>
       </w:r>
       <w:r>
-        <w:t>the results were similar to what we expected; being that value is attractive, where weight is not</w:t>
+        <w:t xml:space="preserve">the results were </w:t>
+      </w:r>
+      <w:proofErr w:type="gramStart"/>
+      <w:r>
+        <w:t>similar to</w:t>
+      </w:r>
+      <w:proofErr w:type="gramEnd"/>
+      <w:r>
+        <w:t xml:space="preserve"> what we expected; being that value is attractive, where weight is not</w:t>
       </w:r>
       <w:r>
         <w:t xml:space="preserve">. </w:t>
@@ -9032,6 +11240,7 @@
         <w:ind w:firstLine="420"/>
       </w:pPr>
       <w:r>
+        <w:lastRenderedPageBreak/>
         <w:t>We created a knapsack with 300 capacity and randomly generated 300 objects with weights and value between 10-20.</w:t>
       </w:r>
       <w:r>
@@ -9282,11 +11491,13 @@
         <w:t xml:space="preserve">We started with the above variables </w:t>
       </w:r>
       <w:r>
-        <w:t xml:space="preserve">as we felt it was a reasonable starting point with no clear outliers that would heavily affect the data. Essentially, all genes were obtained from the previous generation and 25% of them were mutated by up to 25% of their current value. This put us in a position where we were keeping the good genes but testing the waters with up to a 25% mutation to </w:t>
-      </w:r>
-      <w:r>
-        <w:lastRenderedPageBreak/>
-        <w:t>see if we found an improvement. Below is the top five heuristic values generated by the genetic algorithm and the total value that was obtained from the knapsack.</w:t>
+        <w:t xml:space="preserve">as we felt it was a reasonable starting point with no clear outliers that would heavily affect the data. Essentially, all genes were obtained from the previous generation and 25% of them were mutated by up to 25% of their current value. This put us in a position where we were keeping the good genes but testing the waters with up to a 25% mutation to see if we found an improvement. Below </w:t>
+      </w:r>
+      <w:r>
+        <w:t>are</w:t>
+      </w:r>
+      <w:r>
+        <w:t xml:space="preserve"> the top five heuristic values generated by the genetic algorithm and the total value that was obtained from the knapsack.</w:t>
       </w:r>
     </w:p>
     <w:tbl>
@@ -10366,7 +12577,7 @@
                     <pic:cNvPicPr/>
                   </pic:nvPicPr>
                   <pic:blipFill>
-                    <a:blip r:embed="rId17"/>
+                    <a:blip r:embed="rId25"/>
                     <a:stretch>
                       <a:fillRect/>
                     </a:stretch>
@@ -10436,7 +12647,7 @@
                     <pic:cNvPicPr/>
                   </pic:nvPicPr>
                   <pic:blipFill>
-                    <a:blip r:embed="rId18"/>
+                    <a:blip r:embed="rId26"/>
                     <a:stretch>
                       <a:fillRect/>
                     </a:stretch>
@@ -10481,7 +12692,6 @@
         <w:pStyle w:val="NoSpacing"/>
       </w:pPr>
       <w:r>
-        <w:lastRenderedPageBreak/>
         <w:tab/>
       </w:r>
     </w:p>
@@ -10531,6 +12741,7 @@
                 <w:sz w:val="22"/>
                 <w:szCs w:val="22"/>
               </w:rPr>
+              <w:lastRenderedPageBreak/>
               <w:t>% Chromosomes Mutated</w:t>
             </w:r>
           </w:p>
@@ -10714,7 +12925,15 @@
         <w:t>approach, but we quickly noticed that when being too liberal</w:t>
       </w:r>
       <w:r>
-        <w:t xml:space="preserve"> (100% on everything) we ran into an issue where the mutations got out of hand to the point where passing genes hardly mattered because they were immediately mutated. So we tried the following:</w:t>
+        <w:t xml:space="preserve"> (100% on everything) we ran into an issue where the mutations got out of hand to the point where passing genes hardly mattered because they were immediately mutated. </w:t>
+      </w:r>
+      <w:proofErr w:type="gramStart"/>
+      <w:r>
+        <w:t>So</w:t>
+      </w:r>
+      <w:proofErr w:type="gramEnd"/>
+      <w:r>
+        <w:t xml:space="preserve"> we tried the following:</w:t>
       </w:r>
     </w:p>
     <w:p>
@@ -10772,7 +12991,7 @@
                 <w:szCs w:val="22"/>
               </w:rPr>
             </w:pPr>
-            <w:bookmarkStart w:id="41" w:name="_Hlk20670464"/>
+            <w:bookmarkStart w:id="40" w:name="_Hlk20670464"/>
             <w:r>
               <w:rPr>
                 <w:rFonts w:ascii="Calibri" w:hAnsi="Calibri"/>
@@ -11842,7 +14061,7 @@
           </w:p>
         </w:tc>
       </w:tr>
-      <w:bookmarkEnd w:id="41"/>
+      <w:bookmarkEnd w:id="40"/>
     </w:tbl>
     <w:p>
       <w:pPr>
@@ -11867,17 +14086,17 @@
         <w:t>were</w:t>
       </w:r>
       <w:r>
-        <w:t xml:space="preserve"> generally more heavy than the </w:t>
+        <w:t xml:space="preserve"> generally more heavy than the middle of the </w:t>
+      </w:r>
+      <w:r>
+        <w:t>allowed generation weight range</w:t>
+      </w:r>
+      <w:r>
+        <w:t xml:space="preserve">, while it was likely that the values </w:t>
       </w:r>
       <w:r>
         <w:lastRenderedPageBreak/>
-        <w:t xml:space="preserve">middle of the </w:t>
-      </w:r>
-      <w:r>
-        <w:t>allowed generation weight range</w:t>
-      </w:r>
-      <w:r>
-        <w:t xml:space="preserve">, while it was likely that the values were generally lower than the middle of the </w:t>
+        <w:t xml:space="preserve">were generally lower than the middle of the </w:t>
       </w:r>
       <w:r>
         <w:t xml:space="preserve">allowed generation value </w:t>
@@ -11917,7 +14136,7 @@
                     <pic:cNvPicPr/>
                   </pic:nvPicPr>
                   <pic:blipFill>
-                    <a:blip r:embed="rId19"/>
+                    <a:blip r:embed="rId27"/>
                     <a:stretch>
                       <a:fillRect/>
                     </a:stretch>
@@ -11982,7 +14201,7 @@
                     <pic:cNvPicPr/>
                   </pic:nvPicPr>
                   <pic:blipFill>
-                    <a:blip r:embed="rId20"/>
+                    <a:blip r:embed="rId28"/>
                     <a:stretch>
                       <a:fillRect/>
                     </a:stretch>
@@ -12288,7 +14507,12 @@
       </w:pPr>
       <w:r>
         <w:tab/>
-        <w:t>By only selecting 25% of the population to mutate, and only selecting 25% of each chromosome’s genes, we only ended up mutating 6.25% of the total gene pool. However, the algorithm still converged quickly because it was given the ability to test the new generations mutations directly against the previous generations genes whereas the liberal approach was more so just trying new things as much as it could.</w:t>
+        <w:t xml:space="preserve">By only selecting 25% of the population to mutate, and only selecting 25% of each chromosome’s genes, we only ended up mutating 6.25% of the total gene pool. </w:t>
+      </w:r>
+      <w:bookmarkStart w:id="41" w:name="_GoBack"/>
+      <w:bookmarkEnd w:id="41"/>
+      <w:r>
+        <w:t>However, the algorithm still converged quickly because it was given the ability to test the new generations mutations directly against the previous generations genes whereas the liberal approach was more so just trying new things as much as it could.</w:t>
       </w:r>
     </w:p>
     <w:tbl>
@@ -13455,7 +15679,7 @@
                     <pic:cNvPicPr/>
                   </pic:nvPicPr>
                   <pic:blipFill>
-                    <a:blip r:embed="rId21"/>
+                    <a:blip r:embed="rId29"/>
                     <a:stretch>
                       <a:fillRect/>
                     </a:stretch>
@@ -13525,7 +15749,7 @@
                     <pic:cNvPicPr/>
                   </pic:nvPicPr>
                   <pic:blipFill>
-                    <a:blip r:embed="rId22"/>
+                    <a:blip r:embed="rId30"/>
                     <a:stretch>
                       <a:fillRect/>
                     </a:stretch>
@@ -13789,8 +16013,13 @@
                 <w:bar w:val="none" w:sz="0" w:color="auto"/>
               </w:pBdr>
             </w:pPr>
-            <w:r>
-              <w:t>Best(Lib)</w:t>
+            <w:proofErr w:type="gramStart"/>
+            <w:r>
+              <w:t>Best(</w:t>
+            </w:r>
+            <w:proofErr w:type="gramEnd"/>
+            <w:r>
+              <w:t>Lib)</w:t>
             </w:r>
           </w:p>
         </w:tc>
@@ -14836,6 +17065,25 @@
       </w:r>
       <w:bookmarkEnd w:id="45"/>
     </w:p>
+    <w:p>
+      <w:pPr>
+        <w:pStyle w:val="NoSpacing"/>
+      </w:pPr>
+      <w:r>
+        <w:tab/>
+      </w:r>
+      <w:r>
+        <w:t xml:space="preserve">At first, we were very surprised with our initial results. We expected a sort of “learning curve” for the genetic algorithm where each generation performed a little bit better than the previous, </w:t>
+      </w:r>
+      <w:proofErr w:type="gramStart"/>
+      <w:r>
+        <w:t>similar to</w:t>
+      </w:r>
+      <w:proofErr w:type="gramEnd"/>
+      <w:r>
+        <w:t xml:space="preserve"> our results for the 0-1 knapsack problem. However, what we found was that the first generation of randomly generated heuristics had a large amount of terrible results causing a large portion of each tree to be searched, but by the second generation these bad heuristics were almost completely wiped out.</w:t>
+      </w:r>
+    </w:p>
     <w:p/>
     <w:p/>
     <w:p>
@@ -14866,7 +17114,7 @@
       <w:pPr>
         <w:pStyle w:val="NoSpacing"/>
       </w:pPr>
-      <w:hyperlink r:id="rId23" w:history="1">
+      <w:hyperlink r:id="rId31" w:history="1">
         <w:r>
           <w:rPr>
             <w:rStyle w:val="Hyperlink"/>
@@ -14898,10 +17146,10 @@
       </w:pPr>
     </w:p>
     <w:sectPr>
-      <w:headerReference w:type="default" r:id="rId24"/>
-      <w:footerReference w:type="default" r:id="rId25"/>
-      <w:headerReference w:type="first" r:id="rId26"/>
-      <w:footerReference w:type="first" r:id="rId27"/>
+      <w:headerReference w:type="default" r:id="rId32"/>
+      <w:footerReference w:type="default" r:id="rId33"/>
+      <w:headerReference w:type="first" r:id="rId34"/>
+      <w:footerReference w:type="first" r:id="rId35"/>
       <w:pgSz w:w="12240" w:h="15840"/>
       <w:pgMar w:top="1440" w:right="1440" w:bottom="1440" w:left="2160" w:header="720" w:footer="720" w:gutter="0"/>
       <w:pgNumType w:start="1"/>
@@ -15374,9 +17622,9 @@
     </w:lvl>
   </w:abstractNum>
   <w:abstractNum w:abstractNumId="2" w15:restartNumberingAfterBreak="0">
-    <w:nsid w:val="0FCE7DCB"/>
+    <w:nsid w:val="0AAE55BB"/>
     <w:multiLevelType w:val="hybridMultilevel"/>
-    <w:tmpl w:val="2B98B2FC"/>
+    <w:tmpl w:val="7B643790"/>
     <w:lvl w:ilvl="0" w:tplc="04090001">
       <w:start w:val="1"/>
       <w:numFmt w:val="bullet"/>
@@ -15487,6 +17735,232 @@
     </w:lvl>
   </w:abstractNum>
   <w:abstractNum w:abstractNumId="3" w15:restartNumberingAfterBreak="0">
+    <w:nsid w:val="0D9F44D1"/>
+    <w:multiLevelType w:val="hybridMultilevel"/>
+    <w:tmpl w:val="03A8A602"/>
+    <w:lvl w:ilvl="0" w:tplc="04090001">
+      <w:start w:val="1"/>
+      <w:numFmt w:val="bullet"/>
+      <w:lvlText w:val=""/>
+      <w:lvlJc w:val="left"/>
+      <w:pPr>
+        <w:ind w:left="720" w:hanging="360"/>
+      </w:pPr>
+      <w:rPr>
+        <w:rFonts w:ascii="Symbol" w:hAnsi="Symbol" w:hint="default"/>
+      </w:rPr>
+    </w:lvl>
+    <w:lvl w:ilvl="1" w:tplc="04090003" w:tentative="1">
+      <w:start w:val="1"/>
+      <w:numFmt w:val="bullet"/>
+      <w:lvlText w:val="o"/>
+      <w:lvlJc w:val="left"/>
+      <w:pPr>
+        <w:ind w:left="1440" w:hanging="360"/>
+      </w:pPr>
+      <w:rPr>
+        <w:rFonts w:ascii="Courier New" w:hAnsi="Courier New" w:cs="Courier New" w:hint="default"/>
+      </w:rPr>
+    </w:lvl>
+    <w:lvl w:ilvl="2" w:tplc="04090005" w:tentative="1">
+      <w:start w:val="1"/>
+      <w:numFmt w:val="bullet"/>
+      <w:lvlText w:val=""/>
+      <w:lvlJc w:val="left"/>
+      <w:pPr>
+        <w:ind w:left="2160" w:hanging="360"/>
+      </w:pPr>
+      <w:rPr>
+        <w:rFonts w:ascii="Wingdings" w:hAnsi="Wingdings" w:hint="default"/>
+      </w:rPr>
+    </w:lvl>
+    <w:lvl w:ilvl="3" w:tplc="04090001" w:tentative="1">
+      <w:start w:val="1"/>
+      <w:numFmt w:val="bullet"/>
+      <w:lvlText w:val=""/>
+      <w:lvlJc w:val="left"/>
+      <w:pPr>
+        <w:ind w:left="2880" w:hanging="360"/>
+      </w:pPr>
+      <w:rPr>
+        <w:rFonts w:ascii="Symbol" w:hAnsi="Symbol" w:hint="default"/>
+      </w:rPr>
+    </w:lvl>
+    <w:lvl w:ilvl="4" w:tplc="04090003" w:tentative="1">
+      <w:start w:val="1"/>
+      <w:numFmt w:val="bullet"/>
+      <w:lvlText w:val="o"/>
+      <w:lvlJc w:val="left"/>
+      <w:pPr>
+        <w:ind w:left="3600" w:hanging="360"/>
+      </w:pPr>
+      <w:rPr>
+        <w:rFonts w:ascii="Courier New" w:hAnsi="Courier New" w:cs="Courier New" w:hint="default"/>
+      </w:rPr>
+    </w:lvl>
+    <w:lvl w:ilvl="5" w:tplc="04090005" w:tentative="1">
+      <w:start w:val="1"/>
+      <w:numFmt w:val="bullet"/>
+      <w:lvlText w:val=""/>
+      <w:lvlJc w:val="left"/>
+      <w:pPr>
+        <w:ind w:left="4320" w:hanging="360"/>
+      </w:pPr>
+      <w:rPr>
+        <w:rFonts w:ascii="Wingdings" w:hAnsi="Wingdings" w:hint="default"/>
+      </w:rPr>
+    </w:lvl>
+    <w:lvl w:ilvl="6" w:tplc="04090001" w:tentative="1">
+      <w:start w:val="1"/>
+      <w:numFmt w:val="bullet"/>
+      <w:lvlText w:val=""/>
+      <w:lvlJc w:val="left"/>
+      <w:pPr>
+        <w:ind w:left="5040" w:hanging="360"/>
+      </w:pPr>
+      <w:rPr>
+        <w:rFonts w:ascii="Symbol" w:hAnsi="Symbol" w:hint="default"/>
+      </w:rPr>
+    </w:lvl>
+    <w:lvl w:ilvl="7" w:tplc="04090003" w:tentative="1">
+      <w:start w:val="1"/>
+      <w:numFmt w:val="bullet"/>
+      <w:lvlText w:val="o"/>
+      <w:lvlJc w:val="left"/>
+      <w:pPr>
+        <w:ind w:left="5760" w:hanging="360"/>
+      </w:pPr>
+      <w:rPr>
+        <w:rFonts w:ascii="Courier New" w:hAnsi="Courier New" w:cs="Courier New" w:hint="default"/>
+      </w:rPr>
+    </w:lvl>
+    <w:lvl w:ilvl="8" w:tplc="04090005" w:tentative="1">
+      <w:start w:val="1"/>
+      <w:numFmt w:val="bullet"/>
+      <w:lvlText w:val=""/>
+      <w:lvlJc w:val="left"/>
+      <w:pPr>
+        <w:ind w:left="6480" w:hanging="360"/>
+      </w:pPr>
+      <w:rPr>
+        <w:rFonts w:ascii="Wingdings" w:hAnsi="Wingdings" w:hint="default"/>
+      </w:rPr>
+    </w:lvl>
+  </w:abstractNum>
+  <w:abstractNum w:abstractNumId="4" w15:restartNumberingAfterBreak="0">
+    <w:nsid w:val="0FCE7DCB"/>
+    <w:multiLevelType w:val="hybridMultilevel"/>
+    <w:tmpl w:val="2B98B2FC"/>
+    <w:lvl w:ilvl="0" w:tplc="04090001">
+      <w:start w:val="1"/>
+      <w:numFmt w:val="bullet"/>
+      <w:lvlText w:val=""/>
+      <w:lvlJc w:val="left"/>
+      <w:pPr>
+        <w:ind w:left="720" w:hanging="360"/>
+      </w:pPr>
+      <w:rPr>
+        <w:rFonts w:ascii="Symbol" w:hAnsi="Symbol" w:hint="default"/>
+      </w:rPr>
+    </w:lvl>
+    <w:lvl w:ilvl="1" w:tplc="04090003" w:tentative="1">
+      <w:start w:val="1"/>
+      <w:numFmt w:val="bullet"/>
+      <w:lvlText w:val="o"/>
+      <w:lvlJc w:val="left"/>
+      <w:pPr>
+        <w:ind w:left="1440" w:hanging="360"/>
+      </w:pPr>
+      <w:rPr>
+        <w:rFonts w:ascii="Courier New" w:hAnsi="Courier New" w:cs="Courier New" w:hint="default"/>
+      </w:rPr>
+    </w:lvl>
+    <w:lvl w:ilvl="2" w:tplc="04090005" w:tentative="1">
+      <w:start w:val="1"/>
+      <w:numFmt w:val="bullet"/>
+      <w:lvlText w:val=""/>
+      <w:lvlJc w:val="left"/>
+      <w:pPr>
+        <w:ind w:left="2160" w:hanging="360"/>
+      </w:pPr>
+      <w:rPr>
+        <w:rFonts w:ascii="Wingdings" w:hAnsi="Wingdings" w:hint="default"/>
+      </w:rPr>
+    </w:lvl>
+    <w:lvl w:ilvl="3" w:tplc="04090001" w:tentative="1">
+      <w:start w:val="1"/>
+      <w:numFmt w:val="bullet"/>
+      <w:lvlText w:val=""/>
+      <w:lvlJc w:val="left"/>
+      <w:pPr>
+        <w:ind w:left="2880" w:hanging="360"/>
+      </w:pPr>
+      <w:rPr>
+        <w:rFonts w:ascii="Symbol" w:hAnsi="Symbol" w:hint="default"/>
+      </w:rPr>
+    </w:lvl>
+    <w:lvl w:ilvl="4" w:tplc="04090003" w:tentative="1">
+      <w:start w:val="1"/>
+      <w:numFmt w:val="bullet"/>
+      <w:lvlText w:val="o"/>
+      <w:lvlJc w:val="left"/>
+      <w:pPr>
+        <w:ind w:left="3600" w:hanging="360"/>
+      </w:pPr>
+      <w:rPr>
+        <w:rFonts w:ascii="Courier New" w:hAnsi="Courier New" w:cs="Courier New" w:hint="default"/>
+      </w:rPr>
+    </w:lvl>
+    <w:lvl w:ilvl="5" w:tplc="04090005" w:tentative="1">
+      <w:start w:val="1"/>
+      <w:numFmt w:val="bullet"/>
+      <w:lvlText w:val=""/>
+      <w:lvlJc w:val="left"/>
+      <w:pPr>
+        <w:ind w:left="4320" w:hanging="360"/>
+      </w:pPr>
+      <w:rPr>
+        <w:rFonts w:ascii="Wingdings" w:hAnsi="Wingdings" w:hint="default"/>
+      </w:rPr>
+    </w:lvl>
+    <w:lvl w:ilvl="6" w:tplc="04090001" w:tentative="1">
+      <w:start w:val="1"/>
+      <w:numFmt w:val="bullet"/>
+      <w:lvlText w:val=""/>
+      <w:lvlJc w:val="left"/>
+      <w:pPr>
+        <w:ind w:left="5040" w:hanging="360"/>
+      </w:pPr>
+      <w:rPr>
+        <w:rFonts w:ascii="Symbol" w:hAnsi="Symbol" w:hint="default"/>
+      </w:rPr>
+    </w:lvl>
+    <w:lvl w:ilvl="7" w:tplc="04090003" w:tentative="1">
+      <w:start w:val="1"/>
+      <w:numFmt w:val="bullet"/>
+      <w:lvlText w:val="o"/>
+      <w:lvlJc w:val="left"/>
+      <w:pPr>
+        <w:ind w:left="5760" w:hanging="360"/>
+      </w:pPr>
+      <w:rPr>
+        <w:rFonts w:ascii="Courier New" w:hAnsi="Courier New" w:cs="Courier New" w:hint="default"/>
+      </w:rPr>
+    </w:lvl>
+    <w:lvl w:ilvl="8" w:tplc="04090005" w:tentative="1">
+      <w:start w:val="1"/>
+      <w:numFmt w:val="bullet"/>
+      <w:lvlText w:val=""/>
+      <w:lvlJc w:val="left"/>
+      <w:pPr>
+        <w:ind w:left="6480" w:hanging="360"/>
+      </w:pPr>
+      <w:rPr>
+        <w:rFonts w:ascii="Wingdings" w:hAnsi="Wingdings" w:hint="default"/>
+      </w:rPr>
+    </w:lvl>
+  </w:abstractNum>
+  <w:abstractNum w:abstractNumId="5" w15:restartNumberingAfterBreak="0">
     <w:nsid w:val="16EC1C1C"/>
     <w:multiLevelType w:val="hybridMultilevel"/>
     <w:tmpl w:val="4106F954"/>
@@ -15572,7 +18046,7 @@
       </w:pPr>
     </w:lvl>
   </w:abstractNum>
-  <w:abstractNum w:abstractNumId="4" w15:restartNumberingAfterBreak="0">
+  <w:abstractNum w:abstractNumId="6" w15:restartNumberingAfterBreak="0">
     <w:nsid w:val="1F605A72"/>
     <w:multiLevelType w:val="multilevel"/>
     <w:tmpl w:val="461058F8"/>
@@ -15684,7 +18158,7 @@
       </w:rPr>
     </w:lvl>
   </w:abstractNum>
-  <w:abstractNum w:abstractNumId="5" w15:restartNumberingAfterBreak="0">
+  <w:abstractNum w:abstractNumId="7" w15:restartNumberingAfterBreak="0">
     <w:nsid w:val="2248512D"/>
     <w:multiLevelType w:val="multilevel"/>
     <w:tmpl w:val="C09E1616"/>
@@ -15796,7 +18270,7 @@
       </w:rPr>
     </w:lvl>
   </w:abstractNum>
-  <w:abstractNum w:abstractNumId="6" w15:restartNumberingAfterBreak="0">
+  <w:abstractNum w:abstractNumId="8" w15:restartNumberingAfterBreak="0">
     <w:nsid w:val="23832188"/>
     <w:multiLevelType w:val="hybridMultilevel"/>
     <w:tmpl w:val="2CBC71FE"/>
@@ -15909,7 +18383,233 @@
       </w:rPr>
     </w:lvl>
   </w:abstractNum>
-  <w:abstractNum w:abstractNumId="7" w15:restartNumberingAfterBreak="0">
+  <w:abstractNum w:abstractNumId="9" w15:restartNumberingAfterBreak="0">
+    <w:nsid w:val="267E6EC8"/>
+    <w:multiLevelType w:val="hybridMultilevel"/>
+    <w:tmpl w:val="7C680514"/>
+    <w:lvl w:ilvl="0" w:tplc="04090001">
+      <w:start w:val="1"/>
+      <w:numFmt w:val="bullet"/>
+      <w:lvlText w:val=""/>
+      <w:lvlJc w:val="left"/>
+      <w:pPr>
+        <w:ind w:left="1440" w:hanging="360"/>
+      </w:pPr>
+      <w:rPr>
+        <w:rFonts w:ascii="Symbol" w:hAnsi="Symbol" w:hint="default"/>
+      </w:rPr>
+    </w:lvl>
+    <w:lvl w:ilvl="1" w:tplc="04090003" w:tentative="1">
+      <w:start w:val="1"/>
+      <w:numFmt w:val="bullet"/>
+      <w:lvlText w:val="o"/>
+      <w:lvlJc w:val="left"/>
+      <w:pPr>
+        <w:ind w:left="2160" w:hanging="360"/>
+      </w:pPr>
+      <w:rPr>
+        <w:rFonts w:ascii="Courier New" w:hAnsi="Courier New" w:cs="Courier New" w:hint="default"/>
+      </w:rPr>
+    </w:lvl>
+    <w:lvl w:ilvl="2" w:tplc="04090005" w:tentative="1">
+      <w:start w:val="1"/>
+      <w:numFmt w:val="bullet"/>
+      <w:lvlText w:val=""/>
+      <w:lvlJc w:val="left"/>
+      <w:pPr>
+        <w:ind w:left="2880" w:hanging="360"/>
+      </w:pPr>
+      <w:rPr>
+        <w:rFonts w:ascii="Wingdings" w:hAnsi="Wingdings" w:hint="default"/>
+      </w:rPr>
+    </w:lvl>
+    <w:lvl w:ilvl="3" w:tplc="04090001" w:tentative="1">
+      <w:start w:val="1"/>
+      <w:numFmt w:val="bullet"/>
+      <w:lvlText w:val=""/>
+      <w:lvlJc w:val="left"/>
+      <w:pPr>
+        <w:ind w:left="3600" w:hanging="360"/>
+      </w:pPr>
+      <w:rPr>
+        <w:rFonts w:ascii="Symbol" w:hAnsi="Symbol" w:hint="default"/>
+      </w:rPr>
+    </w:lvl>
+    <w:lvl w:ilvl="4" w:tplc="04090003" w:tentative="1">
+      <w:start w:val="1"/>
+      <w:numFmt w:val="bullet"/>
+      <w:lvlText w:val="o"/>
+      <w:lvlJc w:val="left"/>
+      <w:pPr>
+        <w:ind w:left="4320" w:hanging="360"/>
+      </w:pPr>
+      <w:rPr>
+        <w:rFonts w:ascii="Courier New" w:hAnsi="Courier New" w:cs="Courier New" w:hint="default"/>
+      </w:rPr>
+    </w:lvl>
+    <w:lvl w:ilvl="5" w:tplc="04090005" w:tentative="1">
+      <w:start w:val="1"/>
+      <w:numFmt w:val="bullet"/>
+      <w:lvlText w:val=""/>
+      <w:lvlJc w:val="left"/>
+      <w:pPr>
+        <w:ind w:left="5040" w:hanging="360"/>
+      </w:pPr>
+      <w:rPr>
+        <w:rFonts w:ascii="Wingdings" w:hAnsi="Wingdings" w:hint="default"/>
+      </w:rPr>
+    </w:lvl>
+    <w:lvl w:ilvl="6" w:tplc="04090001" w:tentative="1">
+      <w:start w:val="1"/>
+      <w:numFmt w:val="bullet"/>
+      <w:lvlText w:val=""/>
+      <w:lvlJc w:val="left"/>
+      <w:pPr>
+        <w:ind w:left="5760" w:hanging="360"/>
+      </w:pPr>
+      <w:rPr>
+        <w:rFonts w:ascii="Symbol" w:hAnsi="Symbol" w:hint="default"/>
+      </w:rPr>
+    </w:lvl>
+    <w:lvl w:ilvl="7" w:tplc="04090003" w:tentative="1">
+      <w:start w:val="1"/>
+      <w:numFmt w:val="bullet"/>
+      <w:lvlText w:val="o"/>
+      <w:lvlJc w:val="left"/>
+      <w:pPr>
+        <w:ind w:left="6480" w:hanging="360"/>
+      </w:pPr>
+      <w:rPr>
+        <w:rFonts w:ascii="Courier New" w:hAnsi="Courier New" w:cs="Courier New" w:hint="default"/>
+      </w:rPr>
+    </w:lvl>
+    <w:lvl w:ilvl="8" w:tplc="04090005" w:tentative="1">
+      <w:start w:val="1"/>
+      <w:numFmt w:val="bullet"/>
+      <w:lvlText w:val=""/>
+      <w:lvlJc w:val="left"/>
+      <w:pPr>
+        <w:ind w:left="7200" w:hanging="360"/>
+      </w:pPr>
+      <w:rPr>
+        <w:rFonts w:ascii="Wingdings" w:hAnsi="Wingdings" w:hint="default"/>
+      </w:rPr>
+    </w:lvl>
+  </w:abstractNum>
+  <w:abstractNum w:abstractNumId="10" w15:restartNumberingAfterBreak="0">
+    <w:nsid w:val="2CED485F"/>
+    <w:multiLevelType w:val="hybridMultilevel"/>
+    <w:tmpl w:val="5F56CA6C"/>
+    <w:lvl w:ilvl="0" w:tplc="04090001">
+      <w:start w:val="1"/>
+      <w:numFmt w:val="bullet"/>
+      <w:lvlText w:val=""/>
+      <w:lvlJc w:val="left"/>
+      <w:pPr>
+        <w:ind w:left="1440" w:hanging="360"/>
+      </w:pPr>
+      <w:rPr>
+        <w:rFonts w:ascii="Symbol" w:hAnsi="Symbol" w:hint="default"/>
+      </w:rPr>
+    </w:lvl>
+    <w:lvl w:ilvl="1" w:tplc="04090003" w:tentative="1">
+      <w:start w:val="1"/>
+      <w:numFmt w:val="bullet"/>
+      <w:lvlText w:val="o"/>
+      <w:lvlJc w:val="left"/>
+      <w:pPr>
+        <w:ind w:left="2160" w:hanging="360"/>
+      </w:pPr>
+      <w:rPr>
+        <w:rFonts w:ascii="Courier New" w:hAnsi="Courier New" w:cs="Courier New" w:hint="default"/>
+      </w:rPr>
+    </w:lvl>
+    <w:lvl w:ilvl="2" w:tplc="04090005" w:tentative="1">
+      <w:start w:val="1"/>
+      <w:numFmt w:val="bullet"/>
+      <w:lvlText w:val=""/>
+      <w:lvlJc w:val="left"/>
+      <w:pPr>
+        <w:ind w:left="2880" w:hanging="360"/>
+      </w:pPr>
+      <w:rPr>
+        <w:rFonts w:ascii="Wingdings" w:hAnsi="Wingdings" w:hint="default"/>
+      </w:rPr>
+    </w:lvl>
+    <w:lvl w:ilvl="3" w:tplc="04090001" w:tentative="1">
+      <w:start w:val="1"/>
+      <w:numFmt w:val="bullet"/>
+      <w:lvlText w:val=""/>
+      <w:lvlJc w:val="left"/>
+      <w:pPr>
+        <w:ind w:left="3600" w:hanging="360"/>
+      </w:pPr>
+      <w:rPr>
+        <w:rFonts w:ascii="Symbol" w:hAnsi="Symbol" w:hint="default"/>
+      </w:rPr>
+    </w:lvl>
+    <w:lvl w:ilvl="4" w:tplc="04090003" w:tentative="1">
+      <w:start w:val="1"/>
+      <w:numFmt w:val="bullet"/>
+      <w:lvlText w:val="o"/>
+      <w:lvlJc w:val="left"/>
+      <w:pPr>
+        <w:ind w:left="4320" w:hanging="360"/>
+      </w:pPr>
+      <w:rPr>
+        <w:rFonts w:ascii="Courier New" w:hAnsi="Courier New" w:cs="Courier New" w:hint="default"/>
+      </w:rPr>
+    </w:lvl>
+    <w:lvl w:ilvl="5" w:tplc="04090005" w:tentative="1">
+      <w:start w:val="1"/>
+      <w:numFmt w:val="bullet"/>
+      <w:lvlText w:val=""/>
+      <w:lvlJc w:val="left"/>
+      <w:pPr>
+        <w:ind w:left="5040" w:hanging="360"/>
+      </w:pPr>
+      <w:rPr>
+        <w:rFonts w:ascii="Wingdings" w:hAnsi="Wingdings" w:hint="default"/>
+      </w:rPr>
+    </w:lvl>
+    <w:lvl w:ilvl="6" w:tplc="04090001" w:tentative="1">
+      <w:start w:val="1"/>
+      <w:numFmt w:val="bullet"/>
+      <w:lvlText w:val=""/>
+      <w:lvlJc w:val="left"/>
+      <w:pPr>
+        <w:ind w:left="5760" w:hanging="360"/>
+      </w:pPr>
+      <w:rPr>
+        <w:rFonts w:ascii="Symbol" w:hAnsi="Symbol" w:hint="default"/>
+      </w:rPr>
+    </w:lvl>
+    <w:lvl w:ilvl="7" w:tplc="04090003" w:tentative="1">
+      <w:start w:val="1"/>
+      <w:numFmt w:val="bullet"/>
+      <w:lvlText w:val="o"/>
+      <w:lvlJc w:val="left"/>
+      <w:pPr>
+        <w:ind w:left="6480" w:hanging="360"/>
+      </w:pPr>
+      <w:rPr>
+        <w:rFonts w:ascii="Courier New" w:hAnsi="Courier New" w:cs="Courier New" w:hint="default"/>
+      </w:rPr>
+    </w:lvl>
+    <w:lvl w:ilvl="8" w:tplc="04090005" w:tentative="1">
+      <w:start w:val="1"/>
+      <w:numFmt w:val="bullet"/>
+      <w:lvlText w:val=""/>
+      <w:lvlJc w:val="left"/>
+      <w:pPr>
+        <w:ind w:left="7200" w:hanging="360"/>
+      </w:pPr>
+      <w:rPr>
+        <w:rFonts w:ascii="Wingdings" w:hAnsi="Wingdings" w:hint="default"/>
+      </w:rPr>
+    </w:lvl>
+  </w:abstractNum>
+  <w:abstractNum w:abstractNumId="11" w15:restartNumberingAfterBreak="0">
     <w:nsid w:val="2F464BF0"/>
     <w:multiLevelType w:val="hybridMultilevel"/>
     <w:tmpl w:val="E80C9854"/>
@@ -15998,7 +18698,7 @@
       </w:pPr>
     </w:lvl>
   </w:abstractNum>
-  <w:abstractNum w:abstractNumId="8" w15:restartNumberingAfterBreak="0">
+  <w:abstractNum w:abstractNumId="12" w15:restartNumberingAfterBreak="0">
     <w:nsid w:val="3722407B"/>
     <w:multiLevelType w:val="multilevel"/>
     <w:tmpl w:val="BFB4029A"/>
@@ -16110,7 +18810,7 @@
       </w:rPr>
     </w:lvl>
   </w:abstractNum>
-  <w:abstractNum w:abstractNumId="9" w15:restartNumberingAfterBreak="0">
+  <w:abstractNum w:abstractNumId="13" w15:restartNumberingAfterBreak="0">
     <w:nsid w:val="39401906"/>
     <w:multiLevelType w:val="multilevel"/>
     <w:tmpl w:val="4ABA137E"/>
@@ -16222,7 +18922,7 @@
       </w:rPr>
     </w:lvl>
   </w:abstractNum>
-  <w:abstractNum w:abstractNumId="10" w15:restartNumberingAfterBreak="0">
+  <w:abstractNum w:abstractNumId="14" w15:restartNumberingAfterBreak="0">
     <w:nsid w:val="3CB4051A"/>
     <w:multiLevelType w:val="hybridMultilevel"/>
     <w:tmpl w:val="CCC8C418"/>
@@ -16335,7 +19035,7 @@
       </w:rPr>
     </w:lvl>
   </w:abstractNum>
-  <w:abstractNum w:abstractNumId="11" w15:restartNumberingAfterBreak="0">
+  <w:abstractNum w:abstractNumId="15" w15:restartNumberingAfterBreak="0">
     <w:nsid w:val="3D40014C"/>
     <w:multiLevelType w:val="multilevel"/>
     <w:tmpl w:val="CEE4A640"/>
@@ -16447,7 +19147,7 @@
       </w:rPr>
     </w:lvl>
   </w:abstractNum>
-  <w:abstractNum w:abstractNumId="12" w15:restartNumberingAfterBreak="0">
+  <w:abstractNum w:abstractNumId="16" w15:restartNumberingAfterBreak="0">
     <w:nsid w:val="48B50D82"/>
     <w:multiLevelType w:val="multilevel"/>
     <w:tmpl w:val="C3144C74"/>
@@ -16559,13 +19259,13 @@
       </w:rPr>
     </w:lvl>
   </w:abstractNum>
-  <w:abstractNum w:abstractNumId="13" w15:restartNumberingAfterBreak="0">
+  <w:abstractNum w:abstractNumId="17" w15:restartNumberingAfterBreak="0">
     <w:nsid w:val="561C255F"/>
     <w:multiLevelType w:val="hybridMultilevel"/>
     <w:tmpl w:val="7A18585C"/>
     <w:numStyleLink w:val="ImportedStyle3"/>
   </w:abstractNum>
-  <w:abstractNum w:abstractNumId="14" w15:restartNumberingAfterBreak="0">
+  <w:abstractNum w:abstractNumId="18" w15:restartNumberingAfterBreak="0">
     <w:nsid w:val="5C591DA4"/>
     <w:multiLevelType w:val="hybridMultilevel"/>
     <w:tmpl w:val="9A98206C"/>
@@ -16651,7 +19351,7 @@
       </w:pPr>
     </w:lvl>
   </w:abstractNum>
-  <w:abstractNum w:abstractNumId="15" w15:restartNumberingAfterBreak="0">
+  <w:abstractNum w:abstractNumId="19" w15:restartNumberingAfterBreak="0">
     <w:nsid w:val="5FA45BC6"/>
     <w:multiLevelType w:val="multilevel"/>
     <w:tmpl w:val="C09E1616"/>
@@ -16763,7 +19463,7 @@
       </w:rPr>
     </w:lvl>
   </w:abstractNum>
-  <w:abstractNum w:abstractNumId="16" w15:restartNumberingAfterBreak="0">
+  <w:abstractNum w:abstractNumId="20" w15:restartNumberingAfterBreak="0">
     <w:nsid w:val="66841925"/>
     <w:multiLevelType w:val="hybridMultilevel"/>
     <w:tmpl w:val="CC2429D0"/>
@@ -16849,7 +19549,7 @@
       </w:pPr>
     </w:lvl>
   </w:abstractNum>
-  <w:abstractNum w:abstractNumId="17" w15:restartNumberingAfterBreak="0">
+  <w:abstractNum w:abstractNumId="21" w15:restartNumberingAfterBreak="0">
     <w:nsid w:val="71C142F0"/>
     <w:multiLevelType w:val="hybridMultilevel"/>
     <w:tmpl w:val="7A18585C"/>
@@ -17134,7 +19834,7 @@
       </w:rPr>
     </w:lvl>
   </w:abstractNum>
-  <w:abstractNum w:abstractNumId="18" w15:restartNumberingAfterBreak="0">
+  <w:abstractNum w:abstractNumId="22" w15:restartNumberingAfterBreak="0">
     <w:nsid w:val="72625F14"/>
     <w:multiLevelType w:val="hybridMultilevel"/>
     <w:tmpl w:val="9D60ED4E"/>
@@ -17247,7 +19947,120 @@
       </w:rPr>
     </w:lvl>
   </w:abstractNum>
-  <w:abstractNum w:abstractNumId="19" w15:restartNumberingAfterBreak="0">
+  <w:abstractNum w:abstractNumId="23" w15:restartNumberingAfterBreak="0">
+    <w:nsid w:val="785B7DAC"/>
+    <w:multiLevelType w:val="hybridMultilevel"/>
+    <w:tmpl w:val="A62208AE"/>
+    <w:lvl w:ilvl="0" w:tplc="04090001">
+      <w:start w:val="1"/>
+      <w:numFmt w:val="bullet"/>
+      <w:lvlText w:val=""/>
+      <w:lvlJc w:val="left"/>
+      <w:pPr>
+        <w:ind w:left="720" w:hanging="360"/>
+      </w:pPr>
+      <w:rPr>
+        <w:rFonts w:ascii="Symbol" w:hAnsi="Symbol" w:hint="default"/>
+      </w:rPr>
+    </w:lvl>
+    <w:lvl w:ilvl="1" w:tplc="04090003" w:tentative="1">
+      <w:start w:val="1"/>
+      <w:numFmt w:val="bullet"/>
+      <w:lvlText w:val="o"/>
+      <w:lvlJc w:val="left"/>
+      <w:pPr>
+        <w:ind w:left="1440" w:hanging="360"/>
+      </w:pPr>
+      <w:rPr>
+        <w:rFonts w:ascii="Courier New" w:hAnsi="Courier New" w:cs="Courier New" w:hint="default"/>
+      </w:rPr>
+    </w:lvl>
+    <w:lvl w:ilvl="2" w:tplc="04090005" w:tentative="1">
+      <w:start w:val="1"/>
+      <w:numFmt w:val="bullet"/>
+      <w:lvlText w:val=""/>
+      <w:lvlJc w:val="left"/>
+      <w:pPr>
+        <w:ind w:left="2160" w:hanging="360"/>
+      </w:pPr>
+      <w:rPr>
+        <w:rFonts w:ascii="Wingdings" w:hAnsi="Wingdings" w:hint="default"/>
+      </w:rPr>
+    </w:lvl>
+    <w:lvl w:ilvl="3" w:tplc="04090001" w:tentative="1">
+      <w:start w:val="1"/>
+      <w:numFmt w:val="bullet"/>
+      <w:lvlText w:val=""/>
+      <w:lvlJc w:val="left"/>
+      <w:pPr>
+        <w:ind w:left="2880" w:hanging="360"/>
+      </w:pPr>
+      <w:rPr>
+        <w:rFonts w:ascii="Symbol" w:hAnsi="Symbol" w:hint="default"/>
+      </w:rPr>
+    </w:lvl>
+    <w:lvl w:ilvl="4" w:tplc="04090003" w:tentative="1">
+      <w:start w:val="1"/>
+      <w:numFmt w:val="bullet"/>
+      <w:lvlText w:val="o"/>
+      <w:lvlJc w:val="left"/>
+      <w:pPr>
+        <w:ind w:left="3600" w:hanging="360"/>
+      </w:pPr>
+      <w:rPr>
+        <w:rFonts w:ascii="Courier New" w:hAnsi="Courier New" w:cs="Courier New" w:hint="default"/>
+      </w:rPr>
+    </w:lvl>
+    <w:lvl w:ilvl="5" w:tplc="04090005" w:tentative="1">
+      <w:start w:val="1"/>
+      <w:numFmt w:val="bullet"/>
+      <w:lvlText w:val=""/>
+      <w:lvlJc w:val="left"/>
+      <w:pPr>
+        <w:ind w:left="4320" w:hanging="360"/>
+      </w:pPr>
+      <w:rPr>
+        <w:rFonts w:ascii="Wingdings" w:hAnsi="Wingdings" w:hint="default"/>
+      </w:rPr>
+    </w:lvl>
+    <w:lvl w:ilvl="6" w:tplc="04090001" w:tentative="1">
+      <w:start w:val="1"/>
+      <w:numFmt w:val="bullet"/>
+      <w:lvlText w:val=""/>
+      <w:lvlJc w:val="left"/>
+      <w:pPr>
+        <w:ind w:left="5040" w:hanging="360"/>
+      </w:pPr>
+      <w:rPr>
+        <w:rFonts w:ascii="Symbol" w:hAnsi="Symbol" w:hint="default"/>
+      </w:rPr>
+    </w:lvl>
+    <w:lvl w:ilvl="7" w:tplc="04090003" w:tentative="1">
+      <w:start w:val="1"/>
+      <w:numFmt w:val="bullet"/>
+      <w:lvlText w:val="o"/>
+      <w:lvlJc w:val="left"/>
+      <w:pPr>
+        <w:ind w:left="5760" w:hanging="360"/>
+      </w:pPr>
+      <w:rPr>
+        <w:rFonts w:ascii="Courier New" w:hAnsi="Courier New" w:cs="Courier New" w:hint="default"/>
+      </w:rPr>
+    </w:lvl>
+    <w:lvl w:ilvl="8" w:tplc="04090005" w:tentative="1">
+      <w:start w:val="1"/>
+      <w:numFmt w:val="bullet"/>
+      <w:lvlText w:val=""/>
+      <w:lvlJc w:val="left"/>
+      <w:pPr>
+        <w:ind w:left="6480" w:hanging="360"/>
+      </w:pPr>
+      <w:rPr>
+        <w:rFonts w:ascii="Wingdings" w:hAnsi="Wingdings" w:hint="default"/>
+      </w:rPr>
+    </w:lvl>
+  </w:abstractNum>
+  <w:abstractNum w:abstractNumId="24" w15:restartNumberingAfterBreak="0">
     <w:nsid w:val="7C2E3C50"/>
     <w:multiLevelType w:val="multilevel"/>
     <w:tmpl w:val="1C58C7C0"/>
@@ -17360,15 +20173,15 @@
     </w:lvl>
   </w:abstractNum>
   <w:num w:numId="1">
+    <w:abstractNumId w:val="21"/>
+  </w:num>
+  <w:num w:numId="2">
     <w:abstractNumId w:val="17"/>
   </w:num>
-  <w:num w:numId="2">
-    <w:abstractNumId w:val="13"/>
-  </w:num>
   <w:num w:numId="3">
-    <w:abstractNumId w:val="13"/>
+    <w:abstractNumId w:val="17"/>
     <w:lvlOverride w:ilvl="0">
-      <w:lvl w:ilvl="0" w:tplc="7E1EC076">
+      <w:lvl w:ilvl="0" w:tplc="98B00EBE">
         <w:start w:val="1"/>
         <w:numFmt w:val="upperRoman"/>
         <w:lvlText w:val="%1."/>
@@ -17395,7 +20208,7 @@
       </w:lvl>
     </w:lvlOverride>
     <w:lvlOverride w:ilvl="1">
-      <w:lvl w:ilvl="1" w:tplc="ECB0A298">
+      <w:lvl w:ilvl="1" w:tplc="E0BAE2E2">
         <w:start w:val="1"/>
         <w:numFmt w:val="upperLetter"/>
         <w:lvlText w:val="%2."/>
@@ -17422,7 +20235,7 @@
       </w:lvl>
     </w:lvlOverride>
     <w:lvlOverride w:ilvl="2">
-      <w:lvl w:ilvl="2" w:tplc="30989318">
+      <w:lvl w:ilvl="2" w:tplc="9E8E4542">
         <w:start w:val="1"/>
         <w:numFmt w:val="upperRoman"/>
         <w:lvlText w:val="%3."/>
@@ -17449,7 +20262,7 @@
       </w:lvl>
     </w:lvlOverride>
     <w:lvlOverride w:ilvl="3">
-      <w:lvl w:ilvl="3" w:tplc="9AAA0434">
+      <w:lvl w:ilvl="3" w:tplc="6E8EA4BC">
         <w:start w:val="1"/>
         <w:numFmt w:val="lowerLetter"/>
         <w:lvlText w:val="%4)"/>
@@ -17476,7 +20289,7 @@
       </w:lvl>
     </w:lvlOverride>
     <w:lvlOverride w:ilvl="4">
-      <w:lvl w:ilvl="4" w:tplc="9B94EF86">
+      <w:lvl w:ilvl="4" w:tplc="5372BD02">
         <w:start w:val="1"/>
         <w:numFmt w:val="decimal"/>
         <w:lvlText w:val="(%5)"/>
@@ -17503,7 +20316,7 @@
       </w:lvl>
     </w:lvlOverride>
     <w:lvlOverride w:ilvl="5">
-      <w:lvl w:ilvl="5" w:tplc="954288BE">
+      <w:lvl w:ilvl="5" w:tplc="887C8C60">
         <w:start w:val="1"/>
         <w:numFmt w:val="lowerLetter"/>
         <w:lvlText w:val="(%6)"/>
@@ -17530,7 +20343,7 @@
       </w:lvl>
     </w:lvlOverride>
     <w:lvlOverride w:ilvl="6">
-      <w:lvl w:ilvl="6" w:tplc="44B8C72E">
+      <w:lvl w:ilvl="6" w:tplc="BC06C232">
         <w:start w:val="1"/>
         <w:numFmt w:val="lowerRoman"/>
         <w:lvlText w:val="(%7)"/>
@@ -17557,7 +20370,7 @@
       </w:lvl>
     </w:lvlOverride>
     <w:lvlOverride w:ilvl="7">
-      <w:lvl w:ilvl="7" w:tplc="BEBCD802">
+      <w:lvl w:ilvl="7" w:tplc="68DA0E2A">
         <w:start w:val="1"/>
         <w:numFmt w:val="lowerLetter"/>
         <w:lvlText w:val="(%8)"/>
@@ -17584,7 +20397,7 @@
       </w:lvl>
     </w:lvlOverride>
     <w:lvlOverride w:ilvl="8">
-      <w:lvl w:ilvl="8" w:tplc="7D1E735E">
+      <w:lvl w:ilvl="8" w:tplc="A8FEA5E0">
         <w:start w:val="1"/>
         <w:numFmt w:val="lowerRoman"/>
         <w:lvlText w:val="(%9)"/>
@@ -17615,55 +20428,70 @@
     <w:abstractNumId w:val="1"/>
   </w:num>
   <w:num w:numId="5">
-    <w:abstractNumId w:val="7"/>
+    <w:abstractNumId w:val="11"/>
   </w:num>
   <w:num w:numId="6">
-    <w:abstractNumId w:val="6"/>
+    <w:abstractNumId w:val="8"/>
   </w:num>
   <w:num w:numId="7">
-    <w:abstractNumId w:val="16"/>
+    <w:abstractNumId w:val="20"/>
   </w:num>
   <w:num w:numId="8">
     <w:abstractNumId w:val="0"/>
   </w:num>
   <w:num w:numId="9">
+    <w:abstractNumId w:val="13"/>
+  </w:num>
+  <w:num w:numId="10">
+    <w:abstractNumId w:val="6"/>
+  </w:num>
+  <w:num w:numId="11">
+    <w:abstractNumId w:val="24"/>
+  </w:num>
+  <w:num w:numId="12">
+    <w:abstractNumId w:val="15"/>
+  </w:num>
+  <w:num w:numId="13">
+    <w:abstractNumId w:val="7"/>
+  </w:num>
+  <w:num w:numId="14">
+    <w:abstractNumId w:val="19"/>
+  </w:num>
+  <w:num w:numId="15">
+    <w:abstractNumId w:val="4"/>
+  </w:num>
+  <w:num w:numId="16">
+    <w:abstractNumId w:val="5"/>
+  </w:num>
+  <w:num w:numId="17">
+    <w:abstractNumId w:val="16"/>
+  </w:num>
+  <w:num w:numId="18">
+    <w:abstractNumId w:val="14"/>
+  </w:num>
+  <w:num w:numId="19">
+    <w:abstractNumId w:val="18"/>
+  </w:num>
+  <w:num w:numId="20">
+    <w:abstractNumId w:val="22"/>
+  </w:num>
+  <w:num w:numId="21">
+    <w:abstractNumId w:val="12"/>
+  </w:num>
+  <w:num w:numId="22">
     <w:abstractNumId w:val="9"/>
   </w:num>
-  <w:num w:numId="10">
-    <w:abstractNumId w:val="4"/>
-  </w:num>
-  <w:num w:numId="11">
-    <w:abstractNumId w:val="19"/>
-  </w:num>
-  <w:num w:numId="12">
-    <w:abstractNumId w:val="11"/>
-  </w:num>
-  <w:num w:numId="13">
-    <w:abstractNumId w:val="5"/>
-  </w:num>
-  <w:num w:numId="14">
-    <w:abstractNumId w:val="15"/>
-  </w:num>
-  <w:num w:numId="15">
+  <w:num w:numId="23">
     <w:abstractNumId w:val="2"/>
   </w:num>
-  <w:num w:numId="16">
-    <w:abstractNumId w:val="3"/>
+  <w:num w:numId="24">
+    <w:abstractNumId w:val="23"/>
   </w:num>
-  <w:num w:numId="17">
-    <w:abstractNumId w:val="12"/>
-  </w:num>
-  <w:num w:numId="18">
+  <w:num w:numId="25">
     <w:abstractNumId w:val="10"/>
   </w:num>
-  <w:num w:numId="19">
-    <w:abstractNumId w:val="14"/>
-  </w:num>
-  <w:num w:numId="20">
-    <w:abstractNumId w:val="18"/>
-  </w:num>
-  <w:num w:numId="21">
-    <w:abstractNumId w:val="8"/>
+  <w:num w:numId="26">
+    <w:abstractNumId w:val="3"/>
   </w:num>
 </w:numbering>
 </file>
@@ -19980,7 +22808,7 @@
 </file>
 
 <file path=customXml/itemProps1.xml><?xml version="1.0" encoding="utf-8"?>
-<ds:datastoreItem xmlns:ds="http://schemas.openxmlformats.org/officeDocument/2006/customXml" ds:itemID="{9FCD8985-1118-4B96-8F57-FA0571C76328}">
+<ds:datastoreItem xmlns:ds="http://schemas.openxmlformats.org/officeDocument/2006/customXml" ds:itemID="{5E00C5B1-A0AF-450D-8D42-B5C317553F97}">
   <ds:schemaRefs>
     <ds:schemaRef ds:uri="http://schemas.openxmlformats.org/officeDocument/2006/bibliography"/>
   </ds:schemaRefs>

</xml_diff>